<commit_message>
validation change and student route
</commit_message>
<xml_diff>
--- a/Backend Learnloop.docx
+++ b/Backend Learnloop.docx
@@ -12,6 +12,7 @@
           <w:szCs w:val="28"/>
         </w:rPr>
       </w:pPr>
+      <w:proofErr w:type="spellStart"/>
       <w:r>
         <w:rPr>
           <w:rFonts w:ascii="Poppins" w:hAnsi="Poppins" w:cs="Poppins"/>
@@ -20,7 +21,18 @@
           <w:sz w:val="28"/>
           <w:szCs w:val="28"/>
         </w:rPr>
-        <w:t>LearnLoop Backend – Routes, Payloads &amp; Expected Outputs</w:t>
+        <w:t>LearnLoop</w:t>
+      </w:r>
+      <w:proofErr w:type="spellEnd"/>
+      <w:r>
+        <w:rPr>
+          <w:rFonts w:ascii="Poppins" w:hAnsi="Poppins" w:cs="Poppins"/>
+          <w:b/>
+          <w:bCs/>
+          <w:sz w:val="28"/>
+          <w:szCs w:val="28"/>
+        </w:rPr>
+        <w:t xml:space="preserve"> Backend – Routes, Payloads &amp; Expected Outputs</w:t>
       </w:r>
     </w:p>
     <w:p>
@@ -46,8 +58,9 @@
           <w:sz w:val="20"/>
           <w:szCs w:val="20"/>
         </w:rPr>
-        <w:t>localhost:3000/api/auth/register</w:t>
-      </w:r>
+        <w:t>localhost:3000/</w:t>
+      </w:r>
+      <w:proofErr w:type="spellStart"/>
       <w:r>
         <w:rPr>
           <w:rFonts w:ascii="Poppins" w:hAnsi="Poppins" w:cs="Poppins"/>
@@ -56,6 +69,27 @@
           <w:sz w:val="20"/>
           <w:szCs w:val="20"/>
         </w:rPr>
+        <w:t>api</w:t>
+      </w:r>
+      <w:proofErr w:type="spellEnd"/>
+      <w:r>
+        <w:rPr>
+          <w:rFonts w:ascii="Poppins" w:hAnsi="Poppins" w:cs="Poppins"/>
+          <w:b/>
+          <w:bCs/>
+          <w:sz w:val="20"/>
+          <w:szCs w:val="20"/>
+        </w:rPr>
+        <w:t>/auth/register</w:t>
+      </w:r>
+      <w:r>
+        <w:rPr>
+          <w:rFonts w:ascii="Poppins" w:hAnsi="Poppins" w:cs="Poppins"/>
+          <w:b/>
+          <w:bCs/>
+          <w:sz w:val="20"/>
+          <w:szCs w:val="20"/>
+        </w:rPr>
         <w:t xml:space="preserve"> (POST)</w:t>
       </w:r>
     </w:p>
@@ -130,25 +164,61 @@
           <w:sz w:val="20"/>
           <w:szCs w:val="20"/>
         </w:rPr>
-        <w:t>  "password": "securepassword",</w:t>
-      </w:r>
-    </w:p>
-    <w:p>
-      <w:pPr>
-        <w:pStyle w:val="ListParagraph"/>
-        <w:rPr>
-          <w:rFonts w:ascii="Poppins" w:hAnsi="Poppins" w:cs="Poppins"/>
-          <w:sz w:val="20"/>
-          <w:szCs w:val="20"/>
-        </w:rPr>
-      </w:pPr>
-      <w:r>
-        <w:rPr>
-          <w:rFonts w:ascii="Poppins" w:hAnsi="Poppins" w:cs="Poppins"/>
-          <w:sz w:val="20"/>
-          <w:szCs w:val="20"/>
-        </w:rPr>
-        <w:t>  "userType": "teacher",</w:t>
+        <w:t>  "password": "</w:t>
+      </w:r>
+      <w:proofErr w:type="spellStart"/>
+      <w:r>
+        <w:rPr>
+          <w:rFonts w:ascii="Poppins" w:hAnsi="Poppins" w:cs="Poppins"/>
+          <w:sz w:val="20"/>
+          <w:szCs w:val="20"/>
+        </w:rPr>
+        <w:t>securepassword</w:t>
+      </w:r>
+      <w:proofErr w:type="spellEnd"/>
+      <w:r>
+        <w:rPr>
+          <w:rFonts w:ascii="Poppins" w:hAnsi="Poppins" w:cs="Poppins"/>
+          <w:sz w:val="20"/>
+          <w:szCs w:val="20"/>
+        </w:rPr>
+        <w:t>",</w:t>
+      </w:r>
+    </w:p>
+    <w:p>
+      <w:pPr>
+        <w:pStyle w:val="ListParagraph"/>
+        <w:rPr>
+          <w:rFonts w:ascii="Poppins" w:hAnsi="Poppins" w:cs="Poppins"/>
+          <w:sz w:val="20"/>
+          <w:szCs w:val="20"/>
+        </w:rPr>
+      </w:pPr>
+      <w:r>
+        <w:rPr>
+          <w:rFonts w:ascii="Poppins" w:hAnsi="Poppins" w:cs="Poppins"/>
+          <w:sz w:val="20"/>
+          <w:szCs w:val="20"/>
+        </w:rPr>
+        <w:t>  "</w:t>
+      </w:r>
+      <w:proofErr w:type="spellStart"/>
+      <w:r>
+        <w:rPr>
+          <w:rFonts w:ascii="Poppins" w:hAnsi="Poppins" w:cs="Poppins"/>
+          <w:sz w:val="20"/>
+          <w:szCs w:val="20"/>
+        </w:rPr>
+        <w:t>userType</w:t>
+      </w:r>
+      <w:proofErr w:type="spellEnd"/>
+      <w:r>
+        <w:rPr>
+          <w:rFonts w:ascii="Poppins" w:hAnsi="Poppins" w:cs="Poppins"/>
+          <w:sz w:val="20"/>
+          <w:szCs w:val="20"/>
+        </w:rPr>
+        <w:t>": "teacher",</w:t>
       </w:r>
     </w:p>
     <w:p>
@@ -358,7 +428,25 @@
           <w:sz w:val="20"/>
           <w:szCs w:val="20"/>
         </w:rPr>
-        <w:t>        "userType": "teacher",</w:t>
+        <w:t>        "</w:t>
+      </w:r>
+      <w:proofErr w:type="spellStart"/>
+      <w:r>
+        <w:rPr>
+          <w:rFonts w:ascii="Poppins" w:hAnsi="Poppins" w:cs="Poppins"/>
+          <w:sz w:val="20"/>
+          <w:szCs w:val="20"/>
+        </w:rPr>
+        <w:t>userType</w:t>
+      </w:r>
+      <w:proofErr w:type="spellEnd"/>
+      <w:r>
+        <w:rPr>
+          <w:rFonts w:ascii="Poppins" w:hAnsi="Poppins" w:cs="Poppins"/>
+          <w:sz w:val="20"/>
+          <w:szCs w:val="20"/>
+        </w:rPr>
+        <w:t>": "teacher",</w:t>
       </w:r>
     </w:p>
     <w:p>
@@ -448,8 +536,9 @@
           <w:sz w:val="20"/>
           <w:szCs w:val="20"/>
         </w:rPr>
-        <w:t>localhost:3000/api/auth/login</w:t>
-      </w:r>
+        <w:t>localhost:3000/</w:t>
+      </w:r>
+      <w:proofErr w:type="spellStart"/>
       <w:r>
         <w:rPr>
           <w:rFonts w:ascii="Poppins" w:hAnsi="Poppins" w:cs="Poppins"/>
@@ -458,6 +547,27 @@
           <w:sz w:val="20"/>
           <w:szCs w:val="20"/>
         </w:rPr>
+        <w:t>api</w:t>
+      </w:r>
+      <w:proofErr w:type="spellEnd"/>
+      <w:r>
+        <w:rPr>
+          <w:rFonts w:ascii="Poppins" w:hAnsi="Poppins" w:cs="Poppins"/>
+          <w:b/>
+          <w:bCs/>
+          <w:sz w:val="20"/>
+          <w:szCs w:val="20"/>
+        </w:rPr>
+        <w:t>/auth/login</w:t>
+      </w:r>
+      <w:r>
+        <w:rPr>
+          <w:rFonts w:ascii="Poppins" w:hAnsi="Poppins" w:cs="Poppins"/>
+          <w:b/>
+          <w:bCs/>
+          <w:sz w:val="20"/>
+          <w:szCs w:val="20"/>
+        </w:rPr>
         <w:t xml:space="preserve"> (POST)</w:t>
       </w:r>
     </w:p>
@@ -532,7 +642,25 @@
           <w:sz w:val="20"/>
           <w:szCs w:val="20"/>
         </w:rPr>
-        <w:t>  "password": "securepassword"</w:t>
+        <w:t>  "password": "</w:t>
+      </w:r>
+      <w:proofErr w:type="spellStart"/>
+      <w:r>
+        <w:rPr>
+          <w:rFonts w:ascii="Poppins" w:hAnsi="Poppins" w:cs="Poppins"/>
+          <w:sz w:val="20"/>
+          <w:szCs w:val="20"/>
+        </w:rPr>
+        <w:t>securepassword</w:t>
+      </w:r>
+      <w:proofErr w:type="spellEnd"/>
+      <w:r>
+        <w:rPr>
+          <w:rFonts w:ascii="Poppins" w:hAnsi="Poppins" w:cs="Poppins"/>
+          <w:sz w:val="20"/>
+          <w:szCs w:val="20"/>
+        </w:rPr>
+        <w:t>"</w:t>
       </w:r>
     </w:p>
     <w:p>
@@ -707,7 +835,25 @@
           <w:sz w:val="20"/>
           <w:szCs w:val="20"/>
         </w:rPr>
-        <w:t>        "userType": "teacher"</w:t>
+        <w:t>        "</w:t>
+      </w:r>
+      <w:proofErr w:type="spellStart"/>
+      <w:r>
+        <w:rPr>
+          <w:rFonts w:ascii="Poppins" w:hAnsi="Poppins" w:cs="Poppins"/>
+          <w:sz w:val="20"/>
+          <w:szCs w:val="20"/>
+        </w:rPr>
+        <w:t>userType</w:t>
+      </w:r>
+      <w:proofErr w:type="spellEnd"/>
+      <w:r>
+        <w:rPr>
+          <w:rFonts w:ascii="Poppins" w:hAnsi="Poppins" w:cs="Poppins"/>
+          <w:sz w:val="20"/>
+          <w:szCs w:val="20"/>
+        </w:rPr>
+        <w:t>": "teacher"</w:t>
       </w:r>
     </w:p>
     <w:p>
@@ -796,8 +942,9 @@
           <w:sz w:val="20"/>
           <w:szCs w:val="20"/>
         </w:rPr>
-        <w:t>localhost:3000/api/</w:t>
-      </w:r>
+        <w:t>localhost:3000/</w:t>
+      </w:r>
+      <w:proofErr w:type="spellStart"/>
       <w:r>
         <w:rPr>
           <w:rFonts w:ascii="Poppins" w:hAnsi="Poppins" w:cs="Poppins"/>
@@ -806,8 +953,9 @@
           <w:sz w:val="20"/>
           <w:szCs w:val="20"/>
         </w:rPr>
-        <w:t>teacher/courses</w:t>
-      </w:r>
+        <w:t>api</w:t>
+      </w:r>
+      <w:proofErr w:type="spellEnd"/>
       <w:r>
         <w:rPr>
           <w:rFonts w:ascii="Poppins" w:hAnsi="Poppins" w:cs="Poppins"/>
@@ -816,7 +964,7 @@
           <w:sz w:val="20"/>
           <w:szCs w:val="20"/>
         </w:rPr>
-        <w:t xml:space="preserve"> (POST)</w:t>
+        <w:t>/teacher/courses</w:t>
       </w:r>
       <w:r>
         <w:rPr>
@@ -826,6 +974,16 @@
           <w:sz w:val="20"/>
           <w:szCs w:val="20"/>
         </w:rPr>
+        <w:t xml:space="preserve"> (POST)</w:t>
+      </w:r>
+      <w:r>
+        <w:rPr>
+          <w:rFonts w:ascii="Poppins" w:hAnsi="Poppins" w:cs="Poppins"/>
+          <w:b/>
+          <w:bCs/>
+          <w:sz w:val="20"/>
+          <w:szCs w:val="20"/>
+        </w:rPr>
         <w:t>: Create Courses</w:t>
       </w:r>
     </w:p>
@@ -1038,7 +1196,25 @@
           <w:sz w:val="20"/>
           <w:szCs w:val="20"/>
         </w:rPr>
-        <w:t>        "teacherId": "6940733cd1016f7fbd77d172",</w:t>
+        <w:t>        "</w:t>
+      </w:r>
+      <w:proofErr w:type="spellStart"/>
+      <w:r>
+        <w:rPr>
+          <w:rFonts w:ascii="Poppins" w:hAnsi="Poppins" w:cs="Poppins"/>
+          <w:sz w:val="20"/>
+          <w:szCs w:val="20"/>
+        </w:rPr>
+        <w:t>teacherId</w:t>
+      </w:r>
+      <w:proofErr w:type="spellEnd"/>
+      <w:r>
+        <w:rPr>
+          <w:rFonts w:ascii="Poppins" w:hAnsi="Poppins" w:cs="Poppins"/>
+          <w:sz w:val="20"/>
+          <w:szCs w:val="20"/>
+        </w:rPr>
+        <w:t>": "6940733cd1016f7fbd77d172",</w:t>
       </w:r>
     </w:p>
     <w:p>
@@ -1128,7 +1304,25 @@
           <w:sz w:val="20"/>
           <w:szCs w:val="20"/>
         </w:rPr>
-        <w:t>        "createdAt": "2025-12-16T04:12:08.781Z",</w:t>
+        <w:t>        "</w:t>
+      </w:r>
+      <w:proofErr w:type="spellStart"/>
+      <w:r>
+        <w:rPr>
+          <w:rFonts w:ascii="Poppins" w:hAnsi="Poppins" w:cs="Poppins"/>
+          <w:sz w:val="20"/>
+          <w:szCs w:val="20"/>
+        </w:rPr>
+        <w:t>createdAt</w:t>
+      </w:r>
+      <w:proofErr w:type="spellEnd"/>
+      <w:r>
+        <w:rPr>
+          <w:rFonts w:ascii="Poppins" w:hAnsi="Poppins" w:cs="Poppins"/>
+          <w:sz w:val="20"/>
+          <w:szCs w:val="20"/>
+        </w:rPr>
+        <w:t>": "2025-12-16T04:12:08.781Z",</w:t>
       </w:r>
     </w:p>
     <w:p>
@@ -1216,8 +1410,9 @@
           <w:sz w:val="20"/>
           <w:szCs w:val="20"/>
         </w:rPr>
-        <w:t>localhost:3000/api/teacher/courses</w:t>
-      </w:r>
+        <w:t>localhost:3000/</w:t>
+      </w:r>
+      <w:proofErr w:type="spellStart"/>
       <w:r>
         <w:rPr>
           <w:rFonts w:ascii="Poppins" w:hAnsi="Poppins" w:cs="Poppins"/>
@@ -1226,8 +1421,9 @@
           <w:sz w:val="20"/>
           <w:szCs w:val="20"/>
         </w:rPr>
-        <w:t xml:space="preserve"> (</w:t>
-      </w:r>
+        <w:t>api</w:t>
+      </w:r>
+      <w:proofErr w:type="spellEnd"/>
       <w:r>
         <w:rPr>
           <w:rFonts w:ascii="Poppins" w:hAnsi="Poppins" w:cs="Poppins"/>
@@ -1236,7 +1432,7 @@
           <w:sz w:val="20"/>
           <w:szCs w:val="20"/>
         </w:rPr>
-        <w:t>GET</w:t>
+        <w:t>/teacher/courses</w:t>
       </w:r>
       <w:r>
         <w:rPr>
@@ -1246,7 +1442,7 @@
           <w:sz w:val="20"/>
           <w:szCs w:val="20"/>
         </w:rPr>
-        <w:t>)</w:t>
+        <w:t xml:space="preserve"> (GET)</w:t>
       </w:r>
       <w:r>
         <w:rPr>
@@ -1431,7 +1627,25 @@
           <w:szCs w:val="20"/>
         </w:rPr>
         <w:lastRenderedPageBreak/>
-        <w:t>            "createdAt": "2025-12-16T04:12:08.781Z"</w:t>
+        <w:t>            "</w:t>
+      </w:r>
+      <w:proofErr w:type="spellStart"/>
+      <w:r>
+        <w:rPr>
+          <w:rFonts w:ascii="Poppins" w:hAnsi="Poppins" w:cs="Poppins"/>
+          <w:sz w:val="20"/>
+          <w:szCs w:val="20"/>
+        </w:rPr>
+        <w:t>createdAt</w:t>
+      </w:r>
+      <w:proofErr w:type="spellEnd"/>
+      <w:r>
+        <w:rPr>
+          <w:rFonts w:ascii="Poppins" w:hAnsi="Poppins" w:cs="Poppins"/>
+          <w:sz w:val="20"/>
+          <w:szCs w:val="20"/>
+        </w:rPr>
+        <w:t>": "2025-12-16T04:12:08.781Z"</w:t>
       </w:r>
     </w:p>
     <w:p>
@@ -1543,23 +1757,43 @@
         </w:rPr>
         <w:t xml:space="preserve"> : </w:t>
       </w:r>
-    </w:p>
-    <w:p>
-      <w:pPr>
-        <w:pStyle w:val="ListParagraph"/>
-        <w:rPr>
-          <w:rFonts w:ascii="Poppins" w:hAnsi="Poppins" w:cs="Poppins"/>
-          <w:sz w:val="20"/>
-          <w:szCs w:val="20"/>
-        </w:rPr>
-      </w:pPr>
-      <w:r>
-        <w:rPr>
-          <w:rFonts w:ascii="Poppins" w:hAnsi="Poppins" w:cs="Poppins"/>
-          <w:sz w:val="20"/>
-          <w:szCs w:val="20"/>
-        </w:rPr>
-        <w:t>courseId: fetched through get /courses</w:t>
+      <w:r>
+        <w:rPr>
+          <w:rFonts w:ascii="Poppins" w:hAnsi="Poppins" w:cs="Poppins"/>
+          <w:b/>
+          <w:bCs/>
+          <w:sz w:val="20"/>
+          <w:szCs w:val="20"/>
+        </w:rPr>
+        <w:t xml:space="preserve">Create assignment </w:t>
+      </w:r>
+    </w:p>
+    <w:p>
+      <w:pPr>
+        <w:pStyle w:val="ListParagraph"/>
+        <w:rPr>
+          <w:rFonts w:ascii="Poppins" w:hAnsi="Poppins" w:cs="Poppins"/>
+          <w:sz w:val="20"/>
+          <w:szCs w:val="20"/>
+        </w:rPr>
+      </w:pPr>
+      <w:proofErr w:type="spellStart"/>
+      <w:r>
+        <w:rPr>
+          <w:rFonts w:ascii="Poppins" w:hAnsi="Poppins" w:cs="Poppins"/>
+          <w:sz w:val="20"/>
+          <w:szCs w:val="20"/>
+        </w:rPr>
+        <w:t>courseId</w:t>
+      </w:r>
+      <w:proofErr w:type="spellEnd"/>
+      <w:r>
+        <w:rPr>
+          <w:rFonts w:ascii="Poppins" w:hAnsi="Poppins" w:cs="Poppins"/>
+          <w:sz w:val="20"/>
+          <w:szCs w:val="20"/>
+        </w:rPr>
+        <w:t>: fetched through get /courses</w:t>
       </w:r>
     </w:p>
     <w:p>
@@ -1679,7 +1913,25 @@
           <w:sz w:val="20"/>
           <w:szCs w:val="20"/>
         </w:rPr>
-        <w:t>  "due_date": "2025-01-25T23:59:00.000Z"</w:t>
+        <w:t>  "</w:t>
+      </w:r>
+      <w:proofErr w:type="spellStart"/>
+      <w:r>
+        <w:rPr>
+          <w:rFonts w:ascii="Poppins" w:hAnsi="Poppins" w:cs="Poppins"/>
+          <w:sz w:val="20"/>
+          <w:szCs w:val="20"/>
+        </w:rPr>
+        <w:t>due_date</w:t>
+      </w:r>
+      <w:proofErr w:type="spellEnd"/>
+      <w:r>
+        <w:rPr>
+          <w:rFonts w:ascii="Poppins" w:hAnsi="Poppins" w:cs="Poppins"/>
+          <w:sz w:val="20"/>
+          <w:szCs w:val="20"/>
+        </w:rPr>
+        <w:t>": "2025-01-25T23:59:00.000Z"</w:t>
       </w:r>
     </w:p>
     <w:p>
@@ -1835,43 +2087,97 @@
           <w:sz w:val="20"/>
           <w:szCs w:val="20"/>
         </w:rPr>
-        <w:t>        "due_date": "2025-01-25T23:59:00.000Z",</w:t>
-      </w:r>
-    </w:p>
-    <w:p>
-      <w:pPr>
-        <w:pStyle w:val="ListParagraph"/>
-        <w:rPr>
-          <w:rFonts w:ascii="Poppins" w:hAnsi="Poppins" w:cs="Poppins"/>
-          <w:sz w:val="20"/>
-          <w:szCs w:val="20"/>
-        </w:rPr>
-      </w:pPr>
-      <w:r>
-        <w:rPr>
-          <w:rFonts w:ascii="Poppins" w:hAnsi="Poppins" w:cs="Poppins"/>
-          <w:sz w:val="20"/>
-          <w:szCs w:val="20"/>
-        </w:rPr>
-        <w:t>        "teacherId": "6940733cd1016f7fbd77d172",</w:t>
-      </w:r>
-    </w:p>
-    <w:p>
-      <w:pPr>
-        <w:pStyle w:val="ListParagraph"/>
-        <w:rPr>
-          <w:rFonts w:ascii="Poppins" w:hAnsi="Poppins" w:cs="Poppins"/>
-          <w:sz w:val="20"/>
-          <w:szCs w:val="20"/>
-        </w:rPr>
-      </w:pPr>
-      <w:r>
-        <w:rPr>
-          <w:rFonts w:ascii="Poppins" w:hAnsi="Poppins" w:cs="Poppins"/>
-          <w:sz w:val="20"/>
-          <w:szCs w:val="20"/>
-        </w:rPr>
-        <w:t>        "courseId": "6940dc189bc6e3402595cc4f",</w:t>
+        <w:t>        "</w:t>
+      </w:r>
+      <w:proofErr w:type="spellStart"/>
+      <w:r>
+        <w:rPr>
+          <w:rFonts w:ascii="Poppins" w:hAnsi="Poppins" w:cs="Poppins"/>
+          <w:sz w:val="20"/>
+          <w:szCs w:val="20"/>
+        </w:rPr>
+        <w:t>due_date</w:t>
+      </w:r>
+      <w:proofErr w:type="spellEnd"/>
+      <w:r>
+        <w:rPr>
+          <w:rFonts w:ascii="Poppins" w:hAnsi="Poppins" w:cs="Poppins"/>
+          <w:sz w:val="20"/>
+          <w:szCs w:val="20"/>
+        </w:rPr>
+        <w:t>": "2025-01-25T23:59:00.000Z",</w:t>
+      </w:r>
+    </w:p>
+    <w:p>
+      <w:pPr>
+        <w:pStyle w:val="ListParagraph"/>
+        <w:rPr>
+          <w:rFonts w:ascii="Poppins" w:hAnsi="Poppins" w:cs="Poppins"/>
+          <w:sz w:val="20"/>
+          <w:szCs w:val="20"/>
+        </w:rPr>
+      </w:pPr>
+      <w:r>
+        <w:rPr>
+          <w:rFonts w:ascii="Poppins" w:hAnsi="Poppins" w:cs="Poppins"/>
+          <w:sz w:val="20"/>
+          <w:szCs w:val="20"/>
+        </w:rPr>
+        <w:t>        "</w:t>
+      </w:r>
+      <w:proofErr w:type="spellStart"/>
+      <w:r>
+        <w:rPr>
+          <w:rFonts w:ascii="Poppins" w:hAnsi="Poppins" w:cs="Poppins"/>
+          <w:sz w:val="20"/>
+          <w:szCs w:val="20"/>
+        </w:rPr>
+        <w:t>teacherId</w:t>
+      </w:r>
+      <w:proofErr w:type="spellEnd"/>
+      <w:r>
+        <w:rPr>
+          <w:rFonts w:ascii="Poppins" w:hAnsi="Poppins" w:cs="Poppins"/>
+          <w:sz w:val="20"/>
+          <w:szCs w:val="20"/>
+        </w:rPr>
+        <w:t>": "6940733cd1016f7fbd77d172",</w:t>
+      </w:r>
+    </w:p>
+    <w:p>
+      <w:pPr>
+        <w:pStyle w:val="ListParagraph"/>
+        <w:rPr>
+          <w:rFonts w:ascii="Poppins" w:hAnsi="Poppins" w:cs="Poppins"/>
+          <w:sz w:val="20"/>
+          <w:szCs w:val="20"/>
+        </w:rPr>
+      </w:pPr>
+      <w:r>
+        <w:rPr>
+          <w:rFonts w:ascii="Poppins" w:hAnsi="Poppins" w:cs="Poppins"/>
+          <w:sz w:val="20"/>
+          <w:szCs w:val="20"/>
+        </w:rPr>
+        <w:t>        "</w:t>
+      </w:r>
+      <w:proofErr w:type="spellStart"/>
+      <w:r>
+        <w:rPr>
+          <w:rFonts w:ascii="Poppins" w:hAnsi="Poppins" w:cs="Poppins"/>
+          <w:sz w:val="20"/>
+          <w:szCs w:val="20"/>
+        </w:rPr>
+        <w:t>courseId</w:t>
+      </w:r>
+      <w:proofErr w:type="spellEnd"/>
+      <w:r>
+        <w:rPr>
+          <w:rFonts w:ascii="Poppins" w:hAnsi="Poppins" w:cs="Poppins"/>
+          <w:sz w:val="20"/>
+          <w:szCs w:val="20"/>
+        </w:rPr>
+        <w:t>": "6940dc189bc6e3402595cc4f",</w:t>
       </w:r>
     </w:p>
     <w:p>
@@ -1907,7 +2213,25 @@
           <w:sz w:val="20"/>
           <w:szCs w:val="20"/>
         </w:rPr>
-        <w:t>        "createdAt": "2025-12-16T04:31:20.829Z",</w:t>
+        <w:t>        "</w:t>
+      </w:r>
+      <w:proofErr w:type="spellStart"/>
+      <w:r>
+        <w:rPr>
+          <w:rFonts w:ascii="Poppins" w:hAnsi="Poppins" w:cs="Poppins"/>
+          <w:sz w:val="20"/>
+          <w:szCs w:val="20"/>
+        </w:rPr>
+        <w:t>createdAt</w:t>
+      </w:r>
+      <w:proofErr w:type="spellEnd"/>
+      <w:r>
+        <w:rPr>
+          <w:rFonts w:ascii="Poppins" w:hAnsi="Poppins" w:cs="Poppins"/>
+          <w:sz w:val="20"/>
+          <w:szCs w:val="20"/>
+        </w:rPr>
+        <w:t>": "2025-12-16T04:31:20.829Z",</w:t>
       </w:r>
     </w:p>
     <w:p>
@@ -2002,23 +2326,53 @@
           <w:t>http://localhost:3000/api/teacher/courses/6940dc189bc6e3402595cc4f/resource</w:t>
         </w:r>
       </w:hyperlink>
-    </w:p>
-    <w:p>
-      <w:pPr>
-        <w:pStyle w:val="ListParagraph"/>
-        <w:rPr>
-          <w:rFonts w:ascii="Poppins" w:hAnsi="Poppins" w:cs="Poppins"/>
-          <w:sz w:val="20"/>
-          <w:szCs w:val="20"/>
-        </w:rPr>
-      </w:pPr>
-      <w:r>
-        <w:rPr>
-          <w:rFonts w:ascii="Poppins" w:hAnsi="Poppins" w:cs="Poppins"/>
-          <w:sz w:val="20"/>
-          <w:szCs w:val="20"/>
-        </w:rPr>
-        <w:t>courseId: fetched through get /courses</w:t>
+      <w:r>
+        <w:rPr>
+          <w:rFonts w:ascii="Poppins" w:hAnsi="Poppins" w:cs="Poppins"/>
+          <w:b/>
+          <w:bCs/>
+          <w:sz w:val="20"/>
+          <w:szCs w:val="20"/>
+        </w:rPr>
+        <w:t xml:space="preserve"> (POST) : </w:t>
+      </w:r>
+      <w:r>
+        <w:rPr>
+          <w:rFonts w:ascii="Poppins" w:hAnsi="Poppins" w:cs="Poppins"/>
+          <w:b/>
+          <w:bCs/>
+          <w:sz w:val="20"/>
+          <w:szCs w:val="20"/>
+        </w:rPr>
+        <w:t>Create resource</w:t>
+      </w:r>
+    </w:p>
+    <w:p>
+      <w:pPr>
+        <w:pStyle w:val="ListParagraph"/>
+        <w:rPr>
+          <w:rFonts w:ascii="Poppins" w:hAnsi="Poppins" w:cs="Poppins"/>
+          <w:sz w:val="20"/>
+          <w:szCs w:val="20"/>
+        </w:rPr>
+      </w:pPr>
+      <w:proofErr w:type="spellStart"/>
+      <w:r>
+        <w:rPr>
+          <w:rFonts w:ascii="Poppins" w:hAnsi="Poppins" w:cs="Poppins"/>
+          <w:sz w:val="20"/>
+          <w:szCs w:val="20"/>
+        </w:rPr>
+        <w:t>courseId</w:t>
+      </w:r>
+      <w:proofErr w:type="spellEnd"/>
+      <w:r>
+        <w:rPr>
+          <w:rFonts w:ascii="Poppins" w:hAnsi="Poppins" w:cs="Poppins"/>
+          <w:sz w:val="20"/>
+          <w:szCs w:val="20"/>
+        </w:rPr>
+        <w:t>: fetched through get /courses</w:t>
       </w:r>
     </w:p>
     <w:p>
@@ -2121,7 +2475,25 @@
           <w:szCs w:val="20"/>
         </w:rPr>
         <w:lastRenderedPageBreak/>
-        <w:t>  "fileUrl": "https://example.com/uploads/dbms-unit1.pdf"</w:t>
+        <w:t>  "</w:t>
+      </w:r>
+      <w:proofErr w:type="spellStart"/>
+      <w:r>
+        <w:rPr>
+          <w:rFonts w:ascii="Poppins" w:hAnsi="Poppins" w:cs="Poppins"/>
+          <w:sz w:val="20"/>
+          <w:szCs w:val="20"/>
+        </w:rPr>
+        <w:t>fileUrl</w:t>
+      </w:r>
+      <w:proofErr w:type="spellEnd"/>
+      <w:r>
+        <w:rPr>
+          <w:rFonts w:ascii="Poppins" w:hAnsi="Poppins" w:cs="Poppins"/>
+          <w:sz w:val="20"/>
+          <w:szCs w:val="20"/>
+        </w:rPr>
+        <w:t>": "https://example.com/uploads/dbms-unit1.pdf"</w:t>
       </w:r>
     </w:p>
     <w:p>
@@ -2258,43 +2630,97 @@
           <w:sz w:val="20"/>
           <w:szCs w:val="20"/>
         </w:rPr>
-        <w:t>        "fileUrl": "https://example.com/uploads/dbms-unit1.pdf",</w:t>
-      </w:r>
-    </w:p>
-    <w:p>
-      <w:pPr>
-        <w:pStyle w:val="ListParagraph"/>
-        <w:rPr>
-          <w:rFonts w:ascii="Poppins" w:hAnsi="Poppins" w:cs="Poppins"/>
-          <w:sz w:val="20"/>
-          <w:szCs w:val="20"/>
-        </w:rPr>
-      </w:pPr>
-      <w:r>
-        <w:rPr>
-          <w:rFonts w:ascii="Poppins" w:hAnsi="Poppins" w:cs="Poppins"/>
-          <w:sz w:val="20"/>
-          <w:szCs w:val="20"/>
-        </w:rPr>
-        <w:t>        "teacherId": "6940733cd1016f7fbd77d172",</w:t>
-      </w:r>
-    </w:p>
-    <w:p>
-      <w:pPr>
-        <w:pStyle w:val="ListParagraph"/>
-        <w:rPr>
-          <w:rFonts w:ascii="Poppins" w:hAnsi="Poppins" w:cs="Poppins"/>
-          <w:sz w:val="20"/>
-          <w:szCs w:val="20"/>
-        </w:rPr>
-      </w:pPr>
-      <w:r>
-        <w:rPr>
-          <w:rFonts w:ascii="Poppins" w:hAnsi="Poppins" w:cs="Poppins"/>
-          <w:sz w:val="20"/>
-          <w:szCs w:val="20"/>
-        </w:rPr>
-        <w:t>        "courseId": "6940dc189bc6e3402595cc4f",</w:t>
+        <w:t>        "</w:t>
+      </w:r>
+      <w:proofErr w:type="spellStart"/>
+      <w:r>
+        <w:rPr>
+          <w:rFonts w:ascii="Poppins" w:hAnsi="Poppins" w:cs="Poppins"/>
+          <w:sz w:val="20"/>
+          <w:szCs w:val="20"/>
+        </w:rPr>
+        <w:t>fileUrl</w:t>
+      </w:r>
+      <w:proofErr w:type="spellEnd"/>
+      <w:r>
+        <w:rPr>
+          <w:rFonts w:ascii="Poppins" w:hAnsi="Poppins" w:cs="Poppins"/>
+          <w:sz w:val="20"/>
+          <w:szCs w:val="20"/>
+        </w:rPr>
+        <w:t>": "https://example.com/uploads/dbms-unit1.pdf",</w:t>
+      </w:r>
+    </w:p>
+    <w:p>
+      <w:pPr>
+        <w:pStyle w:val="ListParagraph"/>
+        <w:rPr>
+          <w:rFonts w:ascii="Poppins" w:hAnsi="Poppins" w:cs="Poppins"/>
+          <w:sz w:val="20"/>
+          <w:szCs w:val="20"/>
+        </w:rPr>
+      </w:pPr>
+      <w:r>
+        <w:rPr>
+          <w:rFonts w:ascii="Poppins" w:hAnsi="Poppins" w:cs="Poppins"/>
+          <w:sz w:val="20"/>
+          <w:szCs w:val="20"/>
+        </w:rPr>
+        <w:t>        "</w:t>
+      </w:r>
+      <w:proofErr w:type="spellStart"/>
+      <w:r>
+        <w:rPr>
+          <w:rFonts w:ascii="Poppins" w:hAnsi="Poppins" w:cs="Poppins"/>
+          <w:sz w:val="20"/>
+          <w:szCs w:val="20"/>
+        </w:rPr>
+        <w:t>teacherId</w:t>
+      </w:r>
+      <w:proofErr w:type="spellEnd"/>
+      <w:r>
+        <w:rPr>
+          <w:rFonts w:ascii="Poppins" w:hAnsi="Poppins" w:cs="Poppins"/>
+          <w:sz w:val="20"/>
+          <w:szCs w:val="20"/>
+        </w:rPr>
+        <w:t>": "6940733cd1016f7fbd77d172",</w:t>
+      </w:r>
+    </w:p>
+    <w:p>
+      <w:pPr>
+        <w:pStyle w:val="ListParagraph"/>
+        <w:rPr>
+          <w:rFonts w:ascii="Poppins" w:hAnsi="Poppins" w:cs="Poppins"/>
+          <w:sz w:val="20"/>
+          <w:szCs w:val="20"/>
+        </w:rPr>
+      </w:pPr>
+      <w:r>
+        <w:rPr>
+          <w:rFonts w:ascii="Poppins" w:hAnsi="Poppins" w:cs="Poppins"/>
+          <w:sz w:val="20"/>
+          <w:szCs w:val="20"/>
+        </w:rPr>
+        <w:t>        "</w:t>
+      </w:r>
+      <w:proofErr w:type="spellStart"/>
+      <w:r>
+        <w:rPr>
+          <w:rFonts w:ascii="Poppins" w:hAnsi="Poppins" w:cs="Poppins"/>
+          <w:sz w:val="20"/>
+          <w:szCs w:val="20"/>
+        </w:rPr>
+        <w:t>courseId</w:t>
+      </w:r>
+      <w:proofErr w:type="spellEnd"/>
+      <w:r>
+        <w:rPr>
+          <w:rFonts w:ascii="Poppins" w:hAnsi="Poppins" w:cs="Poppins"/>
+          <w:sz w:val="20"/>
+          <w:szCs w:val="20"/>
+        </w:rPr>
+        <w:t>": "6940dc189bc6e3402595cc4f",</w:t>
       </w:r>
     </w:p>
     <w:p>
@@ -2330,7 +2756,25 @@
           <w:sz w:val="20"/>
           <w:szCs w:val="20"/>
         </w:rPr>
-        <w:t>        "createdAt": "2025-12-16T04:57:04.886Z",</w:t>
+        <w:t>        "</w:t>
+      </w:r>
+      <w:proofErr w:type="spellStart"/>
+      <w:r>
+        <w:rPr>
+          <w:rFonts w:ascii="Poppins" w:hAnsi="Poppins" w:cs="Poppins"/>
+          <w:sz w:val="20"/>
+          <w:szCs w:val="20"/>
+        </w:rPr>
+        <w:t>createdAt</w:t>
+      </w:r>
+      <w:proofErr w:type="spellEnd"/>
+      <w:r>
+        <w:rPr>
+          <w:rFonts w:ascii="Poppins" w:hAnsi="Poppins" w:cs="Poppins"/>
+          <w:sz w:val="20"/>
+          <w:szCs w:val="20"/>
+        </w:rPr>
+        <w:t>": "2025-12-16T04:57:04.886Z",</w:t>
       </w:r>
     </w:p>
     <w:p>
@@ -2390,6 +2834,494 @@
     <w:p>
       <w:pPr>
         <w:pStyle w:val="ListParagraph"/>
+        <w:rPr>
+          <w:rFonts w:ascii="Poppins" w:hAnsi="Poppins" w:cs="Poppins"/>
+          <w:sz w:val="20"/>
+          <w:szCs w:val="20"/>
+        </w:rPr>
+      </w:pPr>
+    </w:p>
+    <w:p>
+      <w:pPr>
+        <w:pStyle w:val="ListParagraph"/>
+        <w:rPr>
+          <w:rFonts w:ascii="Poppins" w:hAnsi="Poppins" w:cs="Poppins"/>
+          <w:b/>
+          <w:bCs/>
+          <w:sz w:val="20"/>
+          <w:szCs w:val="20"/>
+        </w:rPr>
+      </w:pPr>
+      <w:r>
+        <w:rPr>
+          <w:rFonts w:ascii="Poppins" w:hAnsi="Poppins" w:cs="Poppins"/>
+          <w:b/>
+          <w:bCs/>
+          <w:sz w:val="20"/>
+          <w:szCs w:val="20"/>
+        </w:rPr>
+        <w:t>Student Routes:</w:t>
+      </w:r>
+    </w:p>
+    <w:p>
+      <w:pPr>
+        <w:pStyle w:val="ListParagraph"/>
+        <w:rPr>
+          <w:rFonts w:ascii="Poppins" w:hAnsi="Poppins" w:cs="Poppins"/>
+          <w:b/>
+          <w:bCs/>
+          <w:sz w:val="20"/>
+          <w:szCs w:val="20"/>
+        </w:rPr>
+      </w:pPr>
+    </w:p>
+    <w:p>
+      <w:pPr>
+        <w:pStyle w:val="ListParagraph"/>
+        <w:numPr>
+          <w:ilvl w:val="0"/>
+          <w:numId w:val="4"/>
+        </w:numPr>
+        <w:rPr>
+          <w:rFonts w:ascii="Poppins" w:hAnsi="Poppins" w:cs="Poppins"/>
+          <w:b/>
+          <w:bCs/>
+          <w:sz w:val="20"/>
+          <w:szCs w:val="20"/>
+        </w:rPr>
+      </w:pPr>
+      <w:hyperlink r:id="rId7" w:history="1">
+        <w:r>
+          <w:rPr>
+            <w:rStyle w:val="Hyperlink"/>
+            <w:rFonts w:ascii="Poppins" w:hAnsi="Poppins" w:cs="Poppins"/>
+            <w:b/>
+            <w:bCs/>
+            <w:sz w:val="20"/>
+            <w:szCs w:val="20"/>
+          </w:rPr>
+          <w:t>http://localhost:3000/api/student/courses/6940dc189bc6e3402595cc4f/enroll</w:t>
+        </w:r>
+      </w:hyperlink>
+      <w:r>
+        <w:rPr>
+          <w:rFonts w:ascii="Poppins" w:hAnsi="Poppins" w:cs="Poppins"/>
+          <w:b/>
+          <w:bCs/>
+          <w:sz w:val="20"/>
+          <w:szCs w:val="20"/>
+        </w:rPr>
+        <w:t xml:space="preserve"> (POST) : </w:t>
+      </w:r>
+      <w:proofErr w:type="spellStart"/>
+      <w:r>
+        <w:rPr>
+          <w:rFonts w:ascii="Poppins" w:hAnsi="Poppins" w:cs="Poppins"/>
+          <w:b/>
+          <w:bCs/>
+          <w:sz w:val="20"/>
+          <w:szCs w:val="20"/>
+        </w:rPr>
+        <w:t>Enroll</w:t>
+      </w:r>
+      <w:proofErr w:type="spellEnd"/>
+      <w:r>
+        <w:rPr>
+          <w:rFonts w:ascii="Poppins" w:hAnsi="Poppins" w:cs="Poppins"/>
+          <w:b/>
+          <w:bCs/>
+          <w:sz w:val="20"/>
+          <w:szCs w:val="20"/>
+        </w:rPr>
+        <w:t xml:space="preserve"> into course</w:t>
+      </w:r>
+    </w:p>
+    <w:p>
+      <w:pPr>
+        <w:pStyle w:val="ListParagraph"/>
+        <w:ind w:left="1080"/>
+        <w:rPr>
+          <w:rFonts w:ascii="Poppins" w:hAnsi="Poppins" w:cs="Poppins"/>
+          <w:sz w:val="20"/>
+          <w:szCs w:val="20"/>
+        </w:rPr>
+      </w:pPr>
+      <w:r>
+        <w:rPr>
+          <w:rFonts w:ascii="Poppins" w:hAnsi="Poppins" w:cs="Poppins"/>
+          <w:sz w:val="20"/>
+          <w:szCs w:val="20"/>
+        </w:rPr>
+        <w:t>no body</w:t>
+      </w:r>
+    </w:p>
+    <w:p>
+      <w:pPr>
+        <w:pStyle w:val="ListParagraph"/>
+        <w:ind w:firstLine="360"/>
+        <w:rPr>
+          <w:rFonts w:ascii="Poppins" w:hAnsi="Poppins" w:cs="Poppins"/>
+          <w:sz w:val="20"/>
+          <w:szCs w:val="20"/>
+        </w:rPr>
+      </w:pPr>
+      <w:r>
+        <w:rPr>
+          <w:rFonts w:ascii="Poppins" w:hAnsi="Poppins" w:cs="Poppins"/>
+          <w:sz w:val="20"/>
+          <w:szCs w:val="20"/>
+        </w:rPr>
+        <w:t>Authorization: Bearer &lt;token&gt;</w:t>
+      </w:r>
+    </w:p>
+    <w:p>
+      <w:pPr>
+        <w:pStyle w:val="ListParagraph"/>
+        <w:ind w:firstLine="360"/>
+        <w:rPr>
+          <w:rFonts w:ascii="Poppins" w:hAnsi="Poppins" w:cs="Poppins"/>
+          <w:sz w:val="20"/>
+          <w:szCs w:val="20"/>
+        </w:rPr>
+      </w:pPr>
+      <w:proofErr w:type="spellStart"/>
+      <w:r>
+        <w:rPr>
+          <w:rFonts w:ascii="Poppins" w:hAnsi="Poppins" w:cs="Poppins"/>
+          <w:sz w:val="20"/>
+          <w:szCs w:val="20"/>
+        </w:rPr>
+        <w:t>courseId</w:t>
+      </w:r>
+      <w:proofErr w:type="spellEnd"/>
+      <w:r>
+        <w:rPr>
+          <w:rFonts w:ascii="Poppins" w:hAnsi="Poppins" w:cs="Poppins"/>
+          <w:sz w:val="20"/>
+          <w:szCs w:val="20"/>
+        </w:rPr>
+        <w:t>: fetched through get /courses</w:t>
+      </w:r>
+    </w:p>
+    <w:p>
+      <w:pPr>
+        <w:pStyle w:val="ListParagraph"/>
+        <w:ind w:firstLine="360"/>
+        <w:rPr>
+          <w:rFonts w:ascii="Poppins" w:hAnsi="Poppins" w:cs="Poppins"/>
+          <w:sz w:val="20"/>
+          <w:szCs w:val="20"/>
+        </w:rPr>
+      </w:pPr>
+    </w:p>
+    <w:p>
+      <w:pPr>
+        <w:pStyle w:val="ListParagraph"/>
+        <w:ind w:firstLine="360"/>
+        <w:rPr>
+          <w:rFonts w:ascii="Poppins" w:hAnsi="Poppins" w:cs="Poppins"/>
+          <w:sz w:val="20"/>
+          <w:szCs w:val="20"/>
+        </w:rPr>
+      </w:pPr>
+    </w:p>
+    <w:p>
+      <w:pPr>
+        <w:pStyle w:val="ListParagraph"/>
+        <w:ind w:firstLine="360"/>
+        <w:rPr>
+          <w:rFonts w:ascii="Poppins" w:hAnsi="Poppins" w:cs="Poppins"/>
+          <w:sz w:val="20"/>
+          <w:szCs w:val="20"/>
+        </w:rPr>
+      </w:pPr>
+      <w:r>
+        <w:rPr>
+          <w:rFonts w:ascii="Poppins" w:hAnsi="Poppins" w:cs="Poppins"/>
+          <w:sz w:val="20"/>
+          <w:szCs w:val="20"/>
+          <w:u w:val="single"/>
+        </w:rPr>
+        <w:t>output</w:t>
+      </w:r>
+    </w:p>
+    <w:p>
+      <w:pPr>
+        <w:pStyle w:val="ListParagraph"/>
+        <w:ind w:firstLine="360"/>
+        <w:rPr>
+          <w:rFonts w:ascii="Poppins" w:hAnsi="Poppins" w:cs="Poppins"/>
+          <w:sz w:val="20"/>
+          <w:szCs w:val="20"/>
+        </w:rPr>
+      </w:pPr>
+      <w:r>
+        <w:rPr>
+          <w:rFonts w:ascii="Poppins" w:hAnsi="Poppins" w:cs="Poppins"/>
+          <w:sz w:val="20"/>
+          <w:szCs w:val="20"/>
+        </w:rPr>
+        <w:t>{</w:t>
+      </w:r>
+    </w:p>
+    <w:p>
+      <w:pPr>
+        <w:pStyle w:val="ListParagraph"/>
+        <w:ind w:firstLine="360"/>
+        <w:rPr>
+          <w:rFonts w:ascii="Poppins" w:hAnsi="Poppins" w:cs="Poppins"/>
+          <w:sz w:val="20"/>
+          <w:szCs w:val="20"/>
+        </w:rPr>
+      </w:pPr>
+      <w:r>
+        <w:rPr>
+          <w:rFonts w:ascii="Poppins" w:hAnsi="Poppins" w:cs="Poppins"/>
+          <w:sz w:val="20"/>
+          <w:szCs w:val="20"/>
+        </w:rPr>
+        <w:t>    "message": "Enrolled successfully",</w:t>
+      </w:r>
+    </w:p>
+    <w:p>
+      <w:pPr>
+        <w:pStyle w:val="ListParagraph"/>
+        <w:ind w:firstLine="360"/>
+        <w:rPr>
+          <w:rFonts w:ascii="Poppins" w:hAnsi="Poppins" w:cs="Poppins"/>
+          <w:sz w:val="20"/>
+          <w:szCs w:val="20"/>
+        </w:rPr>
+      </w:pPr>
+      <w:r>
+        <w:rPr>
+          <w:rFonts w:ascii="Poppins" w:hAnsi="Poppins" w:cs="Poppins"/>
+          <w:sz w:val="20"/>
+          <w:szCs w:val="20"/>
+        </w:rPr>
+        <w:t>    "</w:t>
+      </w:r>
+      <w:proofErr w:type="spellStart"/>
+      <w:r>
+        <w:rPr>
+          <w:rFonts w:ascii="Poppins" w:hAnsi="Poppins" w:cs="Poppins"/>
+          <w:sz w:val="20"/>
+          <w:szCs w:val="20"/>
+        </w:rPr>
+        <w:t>enrollment</w:t>
+      </w:r>
+      <w:proofErr w:type="spellEnd"/>
+      <w:r>
+        <w:rPr>
+          <w:rFonts w:ascii="Poppins" w:hAnsi="Poppins" w:cs="Poppins"/>
+          <w:sz w:val="20"/>
+          <w:szCs w:val="20"/>
+        </w:rPr>
+        <w:t>": {</w:t>
+      </w:r>
+    </w:p>
+    <w:p>
+      <w:pPr>
+        <w:pStyle w:val="ListParagraph"/>
+        <w:ind w:firstLine="360"/>
+        <w:rPr>
+          <w:rFonts w:ascii="Poppins" w:hAnsi="Poppins" w:cs="Poppins"/>
+          <w:sz w:val="20"/>
+          <w:szCs w:val="20"/>
+        </w:rPr>
+      </w:pPr>
+      <w:r>
+        <w:rPr>
+          <w:rFonts w:ascii="Poppins" w:hAnsi="Poppins" w:cs="Poppins"/>
+          <w:sz w:val="20"/>
+          <w:szCs w:val="20"/>
+        </w:rPr>
+        <w:t>        "</w:t>
+      </w:r>
+      <w:proofErr w:type="spellStart"/>
+      <w:r>
+        <w:rPr>
+          <w:rFonts w:ascii="Poppins" w:hAnsi="Poppins" w:cs="Poppins"/>
+          <w:sz w:val="20"/>
+          <w:szCs w:val="20"/>
+        </w:rPr>
+        <w:t>studentId</w:t>
+      </w:r>
+      <w:proofErr w:type="spellEnd"/>
+      <w:r>
+        <w:rPr>
+          <w:rFonts w:ascii="Poppins" w:hAnsi="Poppins" w:cs="Poppins"/>
+          <w:sz w:val="20"/>
+          <w:szCs w:val="20"/>
+        </w:rPr>
+        <w:t>": "6940fa12820a1bc60090b768",</w:t>
+      </w:r>
+    </w:p>
+    <w:p>
+      <w:pPr>
+        <w:pStyle w:val="ListParagraph"/>
+        <w:ind w:firstLine="360"/>
+        <w:rPr>
+          <w:rFonts w:ascii="Poppins" w:hAnsi="Poppins" w:cs="Poppins"/>
+          <w:sz w:val="20"/>
+          <w:szCs w:val="20"/>
+        </w:rPr>
+      </w:pPr>
+      <w:r>
+        <w:rPr>
+          <w:rFonts w:ascii="Poppins" w:hAnsi="Poppins" w:cs="Poppins"/>
+          <w:sz w:val="20"/>
+          <w:szCs w:val="20"/>
+        </w:rPr>
+        <w:t>        "</w:t>
+      </w:r>
+      <w:proofErr w:type="spellStart"/>
+      <w:r>
+        <w:rPr>
+          <w:rFonts w:ascii="Poppins" w:hAnsi="Poppins" w:cs="Poppins"/>
+          <w:sz w:val="20"/>
+          <w:szCs w:val="20"/>
+        </w:rPr>
+        <w:t>courseId</w:t>
+      </w:r>
+      <w:proofErr w:type="spellEnd"/>
+      <w:r>
+        <w:rPr>
+          <w:rFonts w:ascii="Poppins" w:hAnsi="Poppins" w:cs="Poppins"/>
+          <w:sz w:val="20"/>
+          <w:szCs w:val="20"/>
+        </w:rPr>
+        <w:t>": "6940dc189bc6e3402595cc4f",</w:t>
+      </w:r>
+    </w:p>
+    <w:p>
+      <w:pPr>
+        <w:pStyle w:val="ListParagraph"/>
+        <w:ind w:firstLine="360"/>
+        <w:rPr>
+          <w:rFonts w:ascii="Poppins" w:hAnsi="Poppins" w:cs="Poppins"/>
+          <w:sz w:val="20"/>
+          <w:szCs w:val="20"/>
+        </w:rPr>
+      </w:pPr>
+      <w:r>
+        <w:rPr>
+          <w:rFonts w:ascii="Poppins" w:hAnsi="Poppins" w:cs="Poppins"/>
+          <w:sz w:val="20"/>
+          <w:szCs w:val="20"/>
+        </w:rPr>
+        <w:t>        "_id": "6940faa0820a1bc60090b76c",</w:t>
+      </w:r>
+    </w:p>
+    <w:p>
+      <w:pPr>
+        <w:pStyle w:val="ListParagraph"/>
+        <w:ind w:firstLine="360"/>
+        <w:rPr>
+          <w:rFonts w:ascii="Poppins" w:hAnsi="Poppins" w:cs="Poppins"/>
+          <w:sz w:val="20"/>
+          <w:szCs w:val="20"/>
+        </w:rPr>
+      </w:pPr>
+      <w:r>
+        <w:rPr>
+          <w:rFonts w:ascii="Poppins" w:hAnsi="Poppins" w:cs="Poppins"/>
+          <w:sz w:val="20"/>
+          <w:szCs w:val="20"/>
+        </w:rPr>
+        <w:t>        "</w:t>
+      </w:r>
+      <w:proofErr w:type="spellStart"/>
+      <w:r>
+        <w:rPr>
+          <w:rFonts w:ascii="Poppins" w:hAnsi="Poppins" w:cs="Poppins"/>
+          <w:sz w:val="20"/>
+          <w:szCs w:val="20"/>
+        </w:rPr>
+        <w:t>enrolledAt</w:t>
+      </w:r>
+      <w:proofErr w:type="spellEnd"/>
+      <w:r>
+        <w:rPr>
+          <w:rFonts w:ascii="Poppins" w:hAnsi="Poppins" w:cs="Poppins"/>
+          <w:sz w:val="20"/>
+          <w:szCs w:val="20"/>
+        </w:rPr>
+        <w:t>": "2025-12-16T06:22:24.852Z",</w:t>
+      </w:r>
+    </w:p>
+    <w:p>
+      <w:pPr>
+        <w:pStyle w:val="ListParagraph"/>
+        <w:ind w:firstLine="360"/>
+        <w:rPr>
+          <w:rFonts w:ascii="Poppins" w:hAnsi="Poppins" w:cs="Poppins"/>
+          <w:sz w:val="20"/>
+          <w:szCs w:val="20"/>
+        </w:rPr>
+      </w:pPr>
+      <w:r>
+        <w:rPr>
+          <w:rFonts w:ascii="Poppins" w:hAnsi="Poppins" w:cs="Poppins"/>
+          <w:sz w:val="20"/>
+          <w:szCs w:val="20"/>
+        </w:rPr>
+        <w:t>        "__v": 0</w:t>
+      </w:r>
+    </w:p>
+    <w:p>
+      <w:pPr>
+        <w:pStyle w:val="ListParagraph"/>
+        <w:ind w:firstLine="360"/>
+        <w:rPr>
+          <w:rFonts w:ascii="Poppins" w:hAnsi="Poppins" w:cs="Poppins"/>
+          <w:sz w:val="20"/>
+          <w:szCs w:val="20"/>
+        </w:rPr>
+      </w:pPr>
+      <w:r>
+        <w:rPr>
+          <w:rFonts w:ascii="Poppins" w:hAnsi="Poppins" w:cs="Poppins"/>
+          <w:sz w:val="20"/>
+          <w:szCs w:val="20"/>
+        </w:rPr>
+        <w:t>    }</w:t>
+      </w:r>
+    </w:p>
+    <w:p>
+      <w:pPr>
+        <w:pStyle w:val="ListParagraph"/>
+        <w:ind w:firstLine="360"/>
+        <w:rPr>
+          <w:rFonts w:ascii="Poppins" w:hAnsi="Poppins" w:cs="Poppins"/>
+          <w:sz w:val="20"/>
+          <w:szCs w:val="20"/>
+        </w:rPr>
+      </w:pPr>
+      <w:r>
+        <w:rPr>
+          <w:rFonts w:ascii="Poppins" w:hAnsi="Poppins" w:cs="Poppins"/>
+          <w:sz w:val="20"/>
+          <w:szCs w:val="20"/>
+        </w:rPr>
+        <w:t>}</w:t>
+      </w:r>
+    </w:p>
+    <w:p>
+      <w:pPr>
+        <w:pStyle w:val="ListParagraph"/>
+        <w:ind w:firstLine="360"/>
+        <w:rPr>
+          <w:rFonts w:ascii="Poppins" w:hAnsi="Poppins" w:cs="Poppins"/>
+          <w:sz w:val="20"/>
+          <w:szCs w:val="20"/>
+        </w:rPr>
+      </w:pPr>
+    </w:p>
+    <w:p>
+      <w:pPr>
+        <w:pStyle w:val="ListParagraph"/>
+        <w:ind w:left="1080"/>
         <w:rPr>
           <w:rFonts w:ascii="Poppins" w:hAnsi="Poppins" w:cs="Poppins"/>
           <w:sz w:val="20"/>
@@ -2676,6 +3608,95 @@
       </w:pPr>
     </w:lvl>
   </w:abstractNum>
+  <w:abstractNum w:abstractNumId="3" w15:restartNumberingAfterBreak="0">
+    <w:nsid w:val="69FF3710"/>
+    <w:multiLevelType w:val="hybridMultilevel"/>
+    <w:tmpl w:val="AFEED776"/>
+    <w:lvl w:ilvl="0" w:tplc="56D0F6FC">
+      <w:start w:val="1"/>
+      <w:numFmt w:val="decimal"/>
+      <w:lvlText w:val="%1."/>
+      <w:lvlJc w:val="left"/>
+      <w:pPr>
+        <w:ind w:left="1080" w:hanging="360"/>
+      </w:pPr>
+      <w:rPr>
+        <w:rFonts w:hint="default"/>
+      </w:rPr>
+    </w:lvl>
+    <w:lvl w:ilvl="1" w:tplc="40090019" w:tentative="1">
+      <w:start w:val="1"/>
+      <w:numFmt w:val="lowerLetter"/>
+      <w:lvlText w:val="%2."/>
+      <w:lvlJc w:val="left"/>
+      <w:pPr>
+        <w:ind w:left="1800" w:hanging="360"/>
+      </w:pPr>
+    </w:lvl>
+    <w:lvl w:ilvl="2" w:tplc="4009001B" w:tentative="1">
+      <w:start w:val="1"/>
+      <w:numFmt w:val="lowerRoman"/>
+      <w:lvlText w:val="%3."/>
+      <w:lvlJc w:val="right"/>
+      <w:pPr>
+        <w:ind w:left="2520" w:hanging="180"/>
+      </w:pPr>
+    </w:lvl>
+    <w:lvl w:ilvl="3" w:tplc="4009000F" w:tentative="1">
+      <w:start w:val="1"/>
+      <w:numFmt w:val="decimal"/>
+      <w:lvlText w:val="%4."/>
+      <w:lvlJc w:val="left"/>
+      <w:pPr>
+        <w:ind w:left="3240" w:hanging="360"/>
+      </w:pPr>
+    </w:lvl>
+    <w:lvl w:ilvl="4" w:tplc="40090019" w:tentative="1">
+      <w:start w:val="1"/>
+      <w:numFmt w:val="lowerLetter"/>
+      <w:lvlText w:val="%5."/>
+      <w:lvlJc w:val="left"/>
+      <w:pPr>
+        <w:ind w:left="3960" w:hanging="360"/>
+      </w:pPr>
+    </w:lvl>
+    <w:lvl w:ilvl="5" w:tplc="4009001B" w:tentative="1">
+      <w:start w:val="1"/>
+      <w:numFmt w:val="lowerRoman"/>
+      <w:lvlText w:val="%6."/>
+      <w:lvlJc w:val="right"/>
+      <w:pPr>
+        <w:ind w:left="4680" w:hanging="180"/>
+      </w:pPr>
+    </w:lvl>
+    <w:lvl w:ilvl="6" w:tplc="4009000F" w:tentative="1">
+      <w:start w:val="1"/>
+      <w:numFmt w:val="decimal"/>
+      <w:lvlText w:val="%7."/>
+      <w:lvlJc w:val="left"/>
+      <w:pPr>
+        <w:ind w:left="5400" w:hanging="360"/>
+      </w:pPr>
+    </w:lvl>
+    <w:lvl w:ilvl="7" w:tplc="40090019" w:tentative="1">
+      <w:start w:val="1"/>
+      <w:numFmt w:val="lowerLetter"/>
+      <w:lvlText w:val="%8."/>
+      <w:lvlJc w:val="left"/>
+      <w:pPr>
+        <w:ind w:left="6120" w:hanging="360"/>
+      </w:pPr>
+    </w:lvl>
+    <w:lvl w:ilvl="8" w:tplc="4009001B" w:tentative="1">
+      <w:start w:val="1"/>
+      <w:numFmt w:val="lowerRoman"/>
+      <w:lvlText w:val="%9."/>
+      <w:lvlJc w:val="right"/>
+      <w:pPr>
+        <w:ind w:left="6840" w:hanging="180"/>
+      </w:pPr>
+    </w:lvl>
+  </w:abstractNum>
   <w:num w:numId="1" w16cid:durableId="1431853133">
     <w:abstractNumId w:val="2"/>
   </w:num>
@@ -2684,6 +3705,9 @@
   </w:num>
   <w:num w:numId="3" w16cid:durableId="1089039729">
     <w:abstractNumId w:val="1"/>
+  </w:num>
+  <w:num w:numId="4" w16cid:durableId="726342992">
+    <w:abstractNumId w:val="3"/>
   </w:num>
 </w:numbering>
 </file>

</xml_diff>

<commit_message>
add course delete route
</commit_message>
<xml_diff>
--- a/Backend Learnloop.docx
+++ b/Backend Learnloop.docx
@@ -12,7 +12,6 @@
           <w:szCs w:val="28"/>
         </w:rPr>
       </w:pPr>
-      <w:proofErr w:type="spellStart"/>
       <w:r>
         <w:rPr>
           <w:rFonts w:ascii="Poppins" w:hAnsi="Poppins" w:cs="Poppins"/>
@@ -21,18 +20,7 @@
           <w:sz w:val="28"/>
           <w:szCs w:val="28"/>
         </w:rPr>
-        <w:t>LearnLoop</w:t>
-      </w:r>
-      <w:proofErr w:type="spellEnd"/>
-      <w:r>
-        <w:rPr>
-          <w:rFonts w:ascii="Poppins" w:hAnsi="Poppins" w:cs="Poppins"/>
-          <w:b/>
-          <w:bCs/>
-          <w:sz w:val="28"/>
-          <w:szCs w:val="28"/>
-        </w:rPr>
-        <w:t xml:space="preserve"> Backend – Routes, Payloads &amp; Expected Outputs</w:t>
+        <w:t>LearnLoop Backend – Routes, Payloads &amp; Expected Outputs</w:t>
       </w:r>
     </w:p>
     <w:p>
@@ -58,9 +46,8 @@
           <w:sz w:val="20"/>
           <w:szCs w:val="20"/>
         </w:rPr>
-        <w:t>localhost:3000/</w:t>
-      </w:r>
-      <w:proofErr w:type="spellStart"/>
+        <w:t>localhost:3000/api/auth/register</w:t>
+      </w:r>
       <w:r>
         <w:rPr>
           <w:rFonts w:ascii="Poppins" w:hAnsi="Poppins" w:cs="Poppins"/>
@@ -69,27 +56,6 @@
           <w:sz w:val="20"/>
           <w:szCs w:val="20"/>
         </w:rPr>
-        <w:t>api</w:t>
-      </w:r>
-      <w:proofErr w:type="spellEnd"/>
-      <w:r>
-        <w:rPr>
-          <w:rFonts w:ascii="Poppins" w:hAnsi="Poppins" w:cs="Poppins"/>
-          <w:b/>
-          <w:bCs/>
-          <w:sz w:val="20"/>
-          <w:szCs w:val="20"/>
-        </w:rPr>
-        <w:t>/auth/register</w:t>
-      </w:r>
-      <w:r>
-        <w:rPr>
-          <w:rFonts w:ascii="Poppins" w:hAnsi="Poppins" w:cs="Poppins"/>
-          <w:b/>
-          <w:bCs/>
-          <w:sz w:val="20"/>
-          <w:szCs w:val="20"/>
-        </w:rPr>
         <w:t xml:space="preserve"> (POST)</w:t>
       </w:r>
     </w:p>
@@ -164,61 +130,25 @@
           <w:sz w:val="20"/>
           <w:szCs w:val="20"/>
         </w:rPr>
-        <w:t>  "password": "</w:t>
-      </w:r>
-      <w:proofErr w:type="spellStart"/>
-      <w:r>
-        <w:rPr>
-          <w:rFonts w:ascii="Poppins" w:hAnsi="Poppins" w:cs="Poppins"/>
-          <w:sz w:val="20"/>
-          <w:szCs w:val="20"/>
-        </w:rPr>
-        <w:t>securepassword</w:t>
-      </w:r>
-      <w:proofErr w:type="spellEnd"/>
-      <w:r>
-        <w:rPr>
-          <w:rFonts w:ascii="Poppins" w:hAnsi="Poppins" w:cs="Poppins"/>
-          <w:sz w:val="20"/>
-          <w:szCs w:val="20"/>
-        </w:rPr>
-        <w:t>",</w:t>
-      </w:r>
-    </w:p>
-    <w:p>
-      <w:pPr>
-        <w:pStyle w:val="ListParagraph"/>
-        <w:rPr>
-          <w:rFonts w:ascii="Poppins" w:hAnsi="Poppins" w:cs="Poppins"/>
-          <w:sz w:val="20"/>
-          <w:szCs w:val="20"/>
-        </w:rPr>
-      </w:pPr>
-      <w:r>
-        <w:rPr>
-          <w:rFonts w:ascii="Poppins" w:hAnsi="Poppins" w:cs="Poppins"/>
-          <w:sz w:val="20"/>
-          <w:szCs w:val="20"/>
-        </w:rPr>
-        <w:t>  "</w:t>
-      </w:r>
-      <w:proofErr w:type="spellStart"/>
-      <w:r>
-        <w:rPr>
-          <w:rFonts w:ascii="Poppins" w:hAnsi="Poppins" w:cs="Poppins"/>
-          <w:sz w:val="20"/>
-          <w:szCs w:val="20"/>
-        </w:rPr>
-        <w:t>userType</w:t>
-      </w:r>
-      <w:proofErr w:type="spellEnd"/>
-      <w:r>
-        <w:rPr>
-          <w:rFonts w:ascii="Poppins" w:hAnsi="Poppins" w:cs="Poppins"/>
-          <w:sz w:val="20"/>
-          <w:szCs w:val="20"/>
-        </w:rPr>
-        <w:t>": "teacher",</w:t>
+        <w:t>  "password": "securepassword",</w:t>
+      </w:r>
+    </w:p>
+    <w:p>
+      <w:pPr>
+        <w:pStyle w:val="ListParagraph"/>
+        <w:rPr>
+          <w:rFonts w:ascii="Poppins" w:hAnsi="Poppins" w:cs="Poppins"/>
+          <w:sz w:val="20"/>
+          <w:szCs w:val="20"/>
+        </w:rPr>
+      </w:pPr>
+      <w:r>
+        <w:rPr>
+          <w:rFonts w:ascii="Poppins" w:hAnsi="Poppins" w:cs="Poppins"/>
+          <w:sz w:val="20"/>
+          <w:szCs w:val="20"/>
+        </w:rPr>
+        <w:t>  "userType": "teacher",</w:t>
       </w:r>
     </w:p>
     <w:p>
@@ -428,25 +358,7 @@
           <w:sz w:val="20"/>
           <w:szCs w:val="20"/>
         </w:rPr>
-        <w:t>        "</w:t>
-      </w:r>
-      <w:proofErr w:type="spellStart"/>
-      <w:r>
-        <w:rPr>
-          <w:rFonts w:ascii="Poppins" w:hAnsi="Poppins" w:cs="Poppins"/>
-          <w:sz w:val="20"/>
-          <w:szCs w:val="20"/>
-        </w:rPr>
-        <w:t>userType</w:t>
-      </w:r>
-      <w:proofErr w:type="spellEnd"/>
-      <w:r>
-        <w:rPr>
-          <w:rFonts w:ascii="Poppins" w:hAnsi="Poppins" w:cs="Poppins"/>
-          <w:sz w:val="20"/>
-          <w:szCs w:val="20"/>
-        </w:rPr>
-        <w:t>": "teacher",</w:t>
+        <w:t>        "userType": "teacher",</w:t>
       </w:r>
     </w:p>
     <w:p>
@@ -536,9 +448,8 @@
           <w:sz w:val="20"/>
           <w:szCs w:val="20"/>
         </w:rPr>
-        <w:t>localhost:3000/</w:t>
-      </w:r>
-      <w:proofErr w:type="spellStart"/>
+        <w:t>localhost:3000/api/auth/login</w:t>
+      </w:r>
       <w:r>
         <w:rPr>
           <w:rFonts w:ascii="Poppins" w:hAnsi="Poppins" w:cs="Poppins"/>
@@ -547,27 +458,6 @@
           <w:sz w:val="20"/>
           <w:szCs w:val="20"/>
         </w:rPr>
-        <w:t>api</w:t>
-      </w:r>
-      <w:proofErr w:type="spellEnd"/>
-      <w:r>
-        <w:rPr>
-          <w:rFonts w:ascii="Poppins" w:hAnsi="Poppins" w:cs="Poppins"/>
-          <w:b/>
-          <w:bCs/>
-          <w:sz w:val="20"/>
-          <w:szCs w:val="20"/>
-        </w:rPr>
-        <w:t>/auth/login</w:t>
-      </w:r>
-      <w:r>
-        <w:rPr>
-          <w:rFonts w:ascii="Poppins" w:hAnsi="Poppins" w:cs="Poppins"/>
-          <w:b/>
-          <w:bCs/>
-          <w:sz w:val="20"/>
-          <w:szCs w:val="20"/>
-        </w:rPr>
         <w:t xml:space="preserve"> (POST)</w:t>
       </w:r>
     </w:p>
@@ -642,25 +532,7 @@
           <w:sz w:val="20"/>
           <w:szCs w:val="20"/>
         </w:rPr>
-        <w:t>  "password": "</w:t>
-      </w:r>
-      <w:proofErr w:type="spellStart"/>
-      <w:r>
-        <w:rPr>
-          <w:rFonts w:ascii="Poppins" w:hAnsi="Poppins" w:cs="Poppins"/>
-          <w:sz w:val="20"/>
-          <w:szCs w:val="20"/>
-        </w:rPr>
-        <w:t>securepassword</w:t>
-      </w:r>
-      <w:proofErr w:type="spellEnd"/>
-      <w:r>
-        <w:rPr>
-          <w:rFonts w:ascii="Poppins" w:hAnsi="Poppins" w:cs="Poppins"/>
-          <w:sz w:val="20"/>
-          <w:szCs w:val="20"/>
-        </w:rPr>
-        <w:t>"</w:t>
+        <w:t>  "password": "securepassword"</w:t>
       </w:r>
     </w:p>
     <w:p>
@@ -835,25 +707,7 @@
           <w:sz w:val="20"/>
           <w:szCs w:val="20"/>
         </w:rPr>
-        <w:t>        "</w:t>
-      </w:r>
-      <w:proofErr w:type="spellStart"/>
-      <w:r>
-        <w:rPr>
-          <w:rFonts w:ascii="Poppins" w:hAnsi="Poppins" w:cs="Poppins"/>
-          <w:sz w:val="20"/>
-          <w:szCs w:val="20"/>
-        </w:rPr>
-        <w:t>userType</w:t>
-      </w:r>
-      <w:proofErr w:type="spellEnd"/>
-      <w:r>
-        <w:rPr>
-          <w:rFonts w:ascii="Poppins" w:hAnsi="Poppins" w:cs="Poppins"/>
-          <w:sz w:val="20"/>
-          <w:szCs w:val="20"/>
-        </w:rPr>
-        <w:t>": "teacher"</w:t>
+        <w:t>        "userType": "teacher"</w:t>
       </w:r>
     </w:p>
     <w:p>
@@ -942,9 +796,8 @@
           <w:sz w:val="20"/>
           <w:szCs w:val="20"/>
         </w:rPr>
-        <w:t>localhost:3000/</w:t>
-      </w:r>
-      <w:proofErr w:type="spellStart"/>
+        <w:t>localhost:3000/api/teacher/courses</w:t>
+      </w:r>
       <w:r>
         <w:rPr>
           <w:rFonts w:ascii="Poppins" w:hAnsi="Poppins" w:cs="Poppins"/>
@@ -953,9 +806,8 @@
           <w:sz w:val="20"/>
           <w:szCs w:val="20"/>
         </w:rPr>
-        <w:t>api</w:t>
-      </w:r>
-      <w:proofErr w:type="spellEnd"/>
+        <w:t xml:space="preserve"> (POST)</w:t>
+      </w:r>
       <w:r>
         <w:rPr>
           <w:rFonts w:ascii="Poppins" w:hAnsi="Poppins" w:cs="Poppins"/>
@@ -964,26 +816,6 @@
           <w:sz w:val="20"/>
           <w:szCs w:val="20"/>
         </w:rPr>
-        <w:t>/teacher/courses</w:t>
-      </w:r>
-      <w:r>
-        <w:rPr>
-          <w:rFonts w:ascii="Poppins" w:hAnsi="Poppins" w:cs="Poppins"/>
-          <w:b/>
-          <w:bCs/>
-          <w:sz w:val="20"/>
-          <w:szCs w:val="20"/>
-        </w:rPr>
-        <w:t xml:space="preserve"> (POST)</w:t>
-      </w:r>
-      <w:r>
-        <w:rPr>
-          <w:rFonts w:ascii="Poppins" w:hAnsi="Poppins" w:cs="Poppins"/>
-          <w:b/>
-          <w:bCs/>
-          <w:sz w:val="20"/>
-          <w:szCs w:val="20"/>
-        </w:rPr>
         <w:t>: Create Courses</w:t>
       </w:r>
     </w:p>
@@ -1196,25 +1028,7 @@
           <w:sz w:val="20"/>
           <w:szCs w:val="20"/>
         </w:rPr>
-        <w:t>        "</w:t>
-      </w:r>
-      <w:proofErr w:type="spellStart"/>
-      <w:r>
-        <w:rPr>
-          <w:rFonts w:ascii="Poppins" w:hAnsi="Poppins" w:cs="Poppins"/>
-          <w:sz w:val="20"/>
-          <w:szCs w:val="20"/>
-        </w:rPr>
-        <w:t>teacherId</w:t>
-      </w:r>
-      <w:proofErr w:type="spellEnd"/>
-      <w:r>
-        <w:rPr>
-          <w:rFonts w:ascii="Poppins" w:hAnsi="Poppins" w:cs="Poppins"/>
-          <w:sz w:val="20"/>
-          <w:szCs w:val="20"/>
-        </w:rPr>
-        <w:t>": "6940733cd1016f7fbd77d172",</w:t>
+        <w:t>        "teacherId": "6940733cd1016f7fbd77d172",</w:t>
       </w:r>
     </w:p>
     <w:p>
@@ -1304,25 +1118,7 @@
           <w:sz w:val="20"/>
           <w:szCs w:val="20"/>
         </w:rPr>
-        <w:t>        "</w:t>
-      </w:r>
-      <w:proofErr w:type="spellStart"/>
-      <w:r>
-        <w:rPr>
-          <w:rFonts w:ascii="Poppins" w:hAnsi="Poppins" w:cs="Poppins"/>
-          <w:sz w:val="20"/>
-          <w:szCs w:val="20"/>
-        </w:rPr>
-        <w:t>createdAt</w:t>
-      </w:r>
-      <w:proofErr w:type="spellEnd"/>
-      <w:r>
-        <w:rPr>
-          <w:rFonts w:ascii="Poppins" w:hAnsi="Poppins" w:cs="Poppins"/>
-          <w:sz w:val="20"/>
-          <w:szCs w:val="20"/>
-        </w:rPr>
-        <w:t>": "2025-12-16T04:12:08.781Z",</w:t>
+        <w:t>        "createdAt": "2025-12-16T04:12:08.781Z",</w:t>
       </w:r>
     </w:p>
     <w:p>
@@ -1410,9 +1206,8 @@
           <w:sz w:val="20"/>
           <w:szCs w:val="20"/>
         </w:rPr>
-        <w:t>localhost:3000/</w:t>
-      </w:r>
-      <w:proofErr w:type="spellStart"/>
+        <w:t>localhost:3000/api/teacher/courses</w:t>
+      </w:r>
       <w:r>
         <w:rPr>
           <w:rFonts w:ascii="Poppins" w:hAnsi="Poppins" w:cs="Poppins"/>
@@ -1421,9 +1216,8 @@
           <w:sz w:val="20"/>
           <w:szCs w:val="20"/>
         </w:rPr>
-        <w:t>api</w:t>
-      </w:r>
-      <w:proofErr w:type="spellEnd"/>
+        <w:t xml:space="preserve"> (GET)</w:t>
+      </w:r>
       <w:r>
         <w:rPr>
           <w:rFonts w:ascii="Poppins" w:hAnsi="Poppins" w:cs="Poppins"/>
@@ -1432,26 +1226,6 @@
           <w:sz w:val="20"/>
           <w:szCs w:val="20"/>
         </w:rPr>
-        <w:t>/teacher/courses</w:t>
-      </w:r>
-      <w:r>
-        <w:rPr>
-          <w:rFonts w:ascii="Poppins" w:hAnsi="Poppins" w:cs="Poppins"/>
-          <w:b/>
-          <w:bCs/>
-          <w:sz w:val="20"/>
-          <w:szCs w:val="20"/>
-        </w:rPr>
-        <w:t xml:space="preserve"> (GET)</w:t>
-      </w:r>
-      <w:r>
-        <w:rPr>
-          <w:rFonts w:ascii="Poppins" w:hAnsi="Poppins" w:cs="Poppins"/>
-          <w:b/>
-          <w:bCs/>
-          <w:sz w:val="20"/>
-          <w:szCs w:val="20"/>
-        </w:rPr>
         <w:t xml:space="preserve"> : Get created courses</w:t>
       </w:r>
     </w:p>
@@ -1627,25 +1401,7 @@
           <w:szCs w:val="20"/>
         </w:rPr>
         <w:lastRenderedPageBreak/>
-        <w:t>            "</w:t>
-      </w:r>
-      <w:proofErr w:type="spellStart"/>
-      <w:r>
-        <w:rPr>
-          <w:rFonts w:ascii="Poppins" w:hAnsi="Poppins" w:cs="Poppins"/>
-          <w:sz w:val="20"/>
-          <w:szCs w:val="20"/>
-        </w:rPr>
-        <w:t>createdAt</w:t>
-      </w:r>
-      <w:proofErr w:type="spellEnd"/>
-      <w:r>
-        <w:rPr>
-          <w:rFonts w:ascii="Poppins" w:hAnsi="Poppins" w:cs="Poppins"/>
-          <w:sz w:val="20"/>
-          <w:szCs w:val="20"/>
-        </w:rPr>
-        <w:t>": "2025-12-16T04:12:08.781Z"</w:t>
+        <w:t>            "createdAt": "2025-12-16T04:12:08.781Z"</w:t>
       </w:r>
     </w:p>
     <w:p>
@@ -1724,6 +1480,215 @@
         </w:rPr>
       </w:pPr>
       <w:hyperlink r:id="rId5" w:history="1">
+        <w:r>
+          <w:rPr>
+            <w:rStyle w:val="Hyperlink"/>
+            <w:rFonts w:ascii="Poppins" w:hAnsi="Poppins" w:cs="Poppins"/>
+            <w:b/>
+            <w:bCs/>
+            <w:sz w:val="20"/>
+            <w:szCs w:val="20"/>
+          </w:rPr>
+          <w:t>http://localhost:3000/api/</w:t>
+        </w:r>
+        <w:r>
+          <w:rPr>
+            <w:rStyle w:val="Hyperlink"/>
+            <w:rFonts w:ascii="Poppins" w:hAnsi="Poppins" w:cs="Poppins"/>
+            <w:b/>
+            <w:bCs/>
+            <w:sz w:val="20"/>
+            <w:szCs w:val="20"/>
+          </w:rPr>
+          <w:t>teacher</w:t>
+        </w:r>
+        <w:r>
+          <w:rPr>
+            <w:rStyle w:val="Hyperlink"/>
+            <w:rFonts w:ascii="Poppins" w:hAnsi="Poppins" w:cs="Poppins"/>
+            <w:b/>
+            <w:bCs/>
+            <w:sz w:val="20"/>
+            <w:szCs w:val="20"/>
+          </w:rPr>
+          <w:t>/courses/</w:t>
+        </w:r>
+        <w:r>
+          <w:rPr>
+            <w:rStyle w:val="Hyperlink"/>
+            <w:rFonts w:ascii="Poppins" w:hAnsi="Poppins" w:cs="Poppins"/>
+            <w:b/>
+            <w:bCs/>
+            <w:sz w:val="20"/>
+            <w:szCs w:val="20"/>
+          </w:rPr>
+          <w:t>:courseId</w:t>
+        </w:r>
+      </w:hyperlink>
+      <w:r>
+        <w:rPr>
+          <w:rFonts w:ascii="Poppins" w:hAnsi="Poppins" w:cs="Poppins"/>
+          <w:b/>
+          <w:bCs/>
+          <w:sz w:val="20"/>
+          <w:szCs w:val="20"/>
+        </w:rPr>
+        <w:t xml:space="preserve"> (DELETE) : deletes particular course</w:t>
+      </w:r>
+    </w:p>
+    <w:p>
+      <w:pPr>
+        <w:pStyle w:val="ListParagraph"/>
+        <w:rPr>
+          <w:rFonts w:ascii="Poppins" w:hAnsi="Poppins" w:cs="Poppins"/>
+          <w:sz w:val="20"/>
+          <w:szCs w:val="20"/>
+        </w:rPr>
+      </w:pPr>
+      <w:r>
+        <w:rPr>
+          <w:rFonts w:ascii="Poppins" w:hAnsi="Poppins" w:cs="Poppins"/>
+          <w:sz w:val="20"/>
+          <w:szCs w:val="20"/>
+        </w:rPr>
+        <w:t>courseId: fetched through get /courses</w:t>
+      </w:r>
+    </w:p>
+    <w:p>
+      <w:pPr>
+        <w:pStyle w:val="ListParagraph"/>
+        <w:rPr>
+          <w:rFonts w:ascii="Poppins" w:hAnsi="Poppins" w:cs="Poppins"/>
+          <w:sz w:val="20"/>
+          <w:szCs w:val="20"/>
+        </w:rPr>
+      </w:pPr>
+      <w:r>
+        <w:rPr>
+          <w:rFonts w:ascii="Poppins" w:hAnsi="Poppins" w:cs="Poppins"/>
+          <w:sz w:val="20"/>
+          <w:szCs w:val="20"/>
+        </w:rPr>
+        <w:t>Authorization: Bearer &lt;token&gt;</w:t>
+      </w:r>
+    </w:p>
+    <w:p>
+      <w:pPr>
+        <w:ind w:left="720"/>
+        <w:rPr>
+          <w:rFonts w:ascii="Poppins" w:hAnsi="Poppins" w:cs="Poppins"/>
+          <w:sz w:val="20"/>
+          <w:szCs w:val="20"/>
+          <w:u w:val="single"/>
+        </w:rPr>
+      </w:pPr>
+      <w:r>
+        <w:rPr>
+          <w:rFonts w:ascii="Poppins" w:hAnsi="Poppins" w:cs="Poppins"/>
+          <w:sz w:val="20"/>
+          <w:szCs w:val="20"/>
+          <w:u w:val="single"/>
+        </w:rPr>
+        <w:t>output</w:t>
+      </w:r>
+    </w:p>
+    <w:p>
+      <w:pPr>
+        <w:ind w:left="720"/>
+        <w:rPr>
+          <w:rFonts w:ascii="Poppins" w:hAnsi="Poppins" w:cs="Poppins"/>
+          <w:sz w:val="20"/>
+          <w:szCs w:val="20"/>
+        </w:rPr>
+      </w:pPr>
+      <w:r>
+        <w:rPr>
+          <w:rFonts w:ascii="Poppins" w:hAnsi="Poppins" w:cs="Poppins"/>
+          <w:sz w:val="20"/>
+          <w:szCs w:val="20"/>
+        </w:rPr>
+        <w:t>{</w:t>
+      </w:r>
+    </w:p>
+    <w:p>
+      <w:pPr>
+        <w:ind w:left="720"/>
+        <w:rPr>
+          <w:rFonts w:ascii="Poppins" w:hAnsi="Poppins" w:cs="Poppins"/>
+          <w:sz w:val="20"/>
+          <w:szCs w:val="20"/>
+        </w:rPr>
+      </w:pPr>
+      <w:r>
+        <w:rPr>
+          <w:rFonts w:ascii="Poppins" w:hAnsi="Poppins" w:cs="Poppins"/>
+          <w:sz w:val="20"/>
+          <w:szCs w:val="20"/>
+        </w:rPr>
+        <w:t>    "message": "Course deleted successfully",</w:t>
+      </w:r>
+    </w:p>
+    <w:p>
+      <w:pPr>
+        <w:ind w:left="720"/>
+        <w:rPr>
+          <w:rFonts w:ascii="Poppins" w:hAnsi="Poppins" w:cs="Poppins"/>
+          <w:sz w:val="20"/>
+          <w:szCs w:val="20"/>
+        </w:rPr>
+      </w:pPr>
+      <w:r>
+        <w:rPr>
+          <w:rFonts w:ascii="Poppins" w:hAnsi="Poppins" w:cs="Poppins"/>
+          <w:sz w:val="20"/>
+          <w:szCs w:val="20"/>
+        </w:rPr>
+        <w:t>    "courseId": "6940dc189bc6e3402595cc4f"</w:t>
+      </w:r>
+    </w:p>
+    <w:p>
+      <w:pPr>
+        <w:ind w:left="720"/>
+        <w:rPr>
+          <w:rFonts w:ascii="Poppins" w:hAnsi="Poppins" w:cs="Poppins"/>
+          <w:sz w:val="20"/>
+          <w:szCs w:val="20"/>
+        </w:rPr>
+      </w:pPr>
+      <w:r>
+        <w:rPr>
+          <w:rFonts w:ascii="Poppins" w:hAnsi="Poppins" w:cs="Poppins"/>
+          <w:sz w:val="20"/>
+          <w:szCs w:val="20"/>
+        </w:rPr>
+        <w:t>}</w:t>
+      </w:r>
+    </w:p>
+    <w:p>
+      <w:pPr>
+        <w:rPr>
+          <w:rFonts w:ascii="Poppins" w:hAnsi="Poppins" w:cs="Poppins"/>
+          <w:sz w:val="20"/>
+          <w:szCs w:val="20"/>
+        </w:rPr>
+      </w:pPr>
+    </w:p>
+    <w:p>
+      <w:pPr>
+        <w:pStyle w:val="ListParagraph"/>
+        <w:numPr>
+          <w:ilvl w:val="0"/>
+          <w:numId w:val="2"/>
+        </w:numPr>
+        <w:rPr>
+          <w:rFonts w:ascii="Poppins" w:hAnsi="Poppins" w:cs="Poppins"/>
+          <w:b/>
+          <w:bCs/>
+          <w:sz w:val="20"/>
+          <w:szCs w:val="20"/>
+        </w:rPr>
+      </w:pPr>
+      <w:hyperlink r:id="rId6" w:history="1">
         <w:r>
           <w:rPr>
             <w:rStyle w:val="Hyperlink"/>
@@ -1777,23 +1742,13 @@
           <w:szCs w:val="20"/>
         </w:rPr>
       </w:pPr>
-      <w:proofErr w:type="spellStart"/>
-      <w:r>
-        <w:rPr>
-          <w:rFonts w:ascii="Poppins" w:hAnsi="Poppins" w:cs="Poppins"/>
-          <w:sz w:val="20"/>
-          <w:szCs w:val="20"/>
-        </w:rPr>
-        <w:t>courseId</w:t>
-      </w:r>
-      <w:proofErr w:type="spellEnd"/>
-      <w:r>
-        <w:rPr>
-          <w:rFonts w:ascii="Poppins" w:hAnsi="Poppins" w:cs="Poppins"/>
-          <w:sz w:val="20"/>
-          <w:szCs w:val="20"/>
-        </w:rPr>
-        <w:t>: fetched through get /courses</w:t>
+      <w:r>
+        <w:rPr>
+          <w:rFonts w:ascii="Poppins" w:hAnsi="Poppins" w:cs="Poppins"/>
+          <w:sz w:val="20"/>
+          <w:szCs w:val="20"/>
+        </w:rPr>
+        <w:t>courseId: fetched through get /courses</w:t>
       </w:r>
     </w:p>
     <w:p>
@@ -1913,25 +1868,7 @@
           <w:sz w:val="20"/>
           <w:szCs w:val="20"/>
         </w:rPr>
-        <w:t>  "</w:t>
-      </w:r>
-      <w:proofErr w:type="spellStart"/>
-      <w:r>
-        <w:rPr>
-          <w:rFonts w:ascii="Poppins" w:hAnsi="Poppins" w:cs="Poppins"/>
-          <w:sz w:val="20"/>
-          <w:szCs w:val="20"/>
-        </w:rPr>
-        <w:t>due_date</w:t>
-      </w:r>
-      <w:proofErr w:type="spellEnd"/>
-      <w:r>
-        <w:rPr>
-          <w:rFonts w:ascii="Poppins" w:hAnsi="Poppins" w:cs="Poppins"/>
-          <w:sz w:val="20"/>
-          <w:szCs w:val="20"/>
-        </w:rPr>
-        <w:t>": "2025-01-25T23:59:00.000Z"</w:t>
+        <w:t>  "due_date": "2025-01-25T23:59:00.000Z"</w:t>
       </w:r>
     </w:p>
     <w:p>
@@ -2087,97 +2024,43 @@
           <w:sz w:val="20"/>
           <w:szCs w:val="20"/>
         </w:rPr>
-        <w:t>        "</w:t>
-      </w:r>
-      <w:proofErr w:type="spellStart"/>
-      <w:r>
-        <w:rPr>
-          <w:rFonts w:ascii="Poppins" w:hAnsi="Poppins" w:cs="Poppins"/>
-          <w:sz w:val="20"/>
-          <w:szCs w:val="20"/>
-        </w:rPr>
-        <w:t>due_date</w:t>
-      </w:r>
-      <w:proofErr w:type="spellEnd"/>
-      <w:r>
-        <w:rPr>
-          <w:rFonts w:ascii="Poppins" w:hAnsi="Poppins" w:cs="Poppins"/>
-          <w:sz w:val="20"/>
-          <w:szCs w:val="20"/>
-        </w:rPr>
-        <w:t>": "2025-01-25T23:59:00.000Z",</w:t>
-      </w:r>
-    </w:p>
-    <w:p>
-      <w:pPr>
-        <w:pStyle w:val="ListParagraph"/>
-        <w:rPr>
-          <w:rFonts w:ascii="Poppins" w:hAnsi="Poppins" w:cs="Poppins"/>
-          <w:sz w:val="20"/>
-          <w:szCs w:val="20"/>
-        </w:rPr>
-      </w:pPr>
-      <w:r>
-        <w:rPr>
-          <w:rFonts w:ascii="Poppins" w:hAnsi="Poppins" w:cs="Poppins"/>
-          <w:sz w:val="20"/>
-          <w:szCs w:val="20"/>
-        </w:rPr>
-        <w:t>        "</w:t>
-      </w:r>
-      <w:proofErr w:type="spellStart"/>
-      <w:r>
-        <w:rPr>
-          <w:rFonts w:ascii="Poppins" w:hAnsi="Poppins" w:cs="Poppins"/>
-          <w:sz w:val="20"/>
-          <w:szCs w:val="20"/>
-        </w:rPr>
-        <w:t>teacherId</w:t>
-      </w:r>
-      <w:proofErr w:type="spellEnd"/>
-      <w:r>
-        <w:rPr>
-          <w:rFonts w:ascii="Poppins" w:hAnsi="Poppins" w:cs="Poppins"/>
-          <w:sz w:val="20"/>
-          <w:szCs w:val="20"/>
-        </w:rPr>
-        <w:t>": "6940733cd1016f7fbd77d172",</w:t>
-      </w:r>
-    </w:p>
-    <w:p>
-      <w:pPr>
-        <w:pStyle w:val="ListParagraph"/>
-        <w:rPr>
-          <w:rFonts w:ascii="Poppins" w:hAnsi="Poppins" w:cs="Poppins"/>
-          <w:sz w:val="20"/>
-          <w:szCs w:val="20"/>
-        </w:rPr>
-      </w:pPr>
-      <w:r>
-        <w:rPr>
-          <w:rFonts w:ascii="Poppins" w:hAnsi="Poppins" w:cs="Poppins"/>
-          <w:sz w:val="20"/>
-          <w:szCs w:val="20"/>
-        </w:rPr>
-        <w:t>        "</w:t>
-      </w:r>
-      <w:proofErr w:type="spellStart"/>
-      <w:r>
-        <w:rPr>
-          <w:rFonts w:ascii="Poppins" w:hAnsi="Poppins" w:cs="Poppins"/>
-          <w:sz w:val="20"/>
-          <w:szCs w:val="20"/>
-        </w:rPr>
-        <w:t>courseId</w:t>
-      </w:r>
-      <w:proofErr w:type="spellEnd"/>
-      <w:r>
-        <w:rPr>
-          <w:rFonts w:ascii="Poppins" w:hAnsi="Poppins" w:cs="Poppins"/>
-          <w:sz w:val="20"/>
-          <w:szCs w:val="20"/>
-        </w:rPr>
-        <w:t>": "6940dc189bc6e3402595cc4f",</w:t>
+        <w:t>        "due_date": "2025-01-25T23:59:00.000Z",</w:t>
+      </w:r>
+    </w:p>
+    <w:p>
+      <w:pPr>
+        <w:pStyle w:val="ListParagraph"/>
+        <w:rPr>
+          <w:rFonts w:ascii="Poppins" w:hAnsi="Poppins" w:cs="Poppins"/>
+          <w:sz w:val="20"/>
+          <w:szCs w:val="20"/>
+        </w:rPr>
+      </w:pPr>
+      <w:r>
+        <w:rPr>
+          <w:rFonts w:ascii="Poppins" w:hAnsi="Poppins" w:cs="Poppins"/>
+          <w:sz w:val="20"/>
+          <w:szCs w:val="20"/>
+        </w:rPr>
+        <w:t>        "teacherId": "6940733cd1016f7fbd77d172",</w:t>
+      </w:r>
+    </w:p>
+    <w:p>
+      <w:pPr>
+        <w:pStyle w:val="ListParagraph"/>
+        <w:rPr>
+          <w:rFonts w:ascii="Poppins" w:hAnsi="Poppins" w:cs="Poppins"/>
+          <w:sz w:val="20"/>
+          <w:szCs w:val="20"/>
+        </w:rPr>
+      </w:pPr>
+      <w:r>
+        <w:rPr>
+          <w:rFonts w:ascii="Poppins" w:hAnsi="Poppins" w:cs="Poppins"/>
+          <w:sz w:val="20"/>
+          <w:szCs w:val="20"/>
+        </w:rPr>
+        <w:t>        "courseId": "6940dc189bc6e3402595cc4f",</w:t>
       </w:r>
     </w:p>
     <w:p>
@@ -2213,25 +2096,8 @@
           <w:sz w:val="20"/>
           <w:szCs w:val="20"/>
         </w:rPr>
-        <w:t>        "</w:t>
-      </w:r>
-      <w:proofErr w:type="spellStart"/>
-      <w:r>
-        <w:rPr>
-          <w:rFonts w:ascii="Poppins" w:hAnsi="Poppins" w:cs="Poppins"/>
-          <w:sz w:val="20"/>
-          <w:szCs w:val="20"/>
-        </w:rPr>
-        <w:t>createdAt</w:t>
-      </w:r>
-      <w:proofErr w:type="spellEnd"/>
-      <w:r>
-        <w:rPr>
-          <w:rFonts w:ascii="Poppins" w:hAnsi="Poppins" w:cs="Poppins"/>
-          <w:sz w:val="20"/>
-          <w:szCs w:val="20"/>
-        </w:rPr>
-        <w:t>": "2025-12-16T04:31:20.829Z",</w:t>
+        <w:lastRenderedPageBreak/>
+        <w:t>        "createdAt": "2025-12-16T04:31:20.829Z",</w:t>
       </w:r>
     </w:p>
     <w:p>
@@ -2313,7 +2179,7 @@
           <w:szCs w:val="20"/>
         </w:rPr>
       </w:pPr>
-      <w:hyperlink r:id="rId6" w:history="1">
+      <w:hyperlink r:id="rId7" w:history="1">
         <w:r>
           <w:rPr>
             <w:rStyle w:val="Hyperlink"/>
@@ -2356,23 +2222,13 @@
           <w:szCs w:val="20"/>
         </w:rPr>
       </w:pPr>
-      <w:proofErr w:type="spellStart"/>
-      <w:r>
-        <w:rPr>
-          <w:rFonts w:ascii="Poppins" w:hAnsi="Poppins" w:cs="Poppins"/>
-          <w:sz w:val="20"/>
-          <w:szCs w:val="20"/>
-        </w:rPr>
-        <w:t>courseId</w:t>
-      </w:r>
-      <w:proofErr w:type="spellEnd"/>
-      <w:r>
-        <w:rPr>
-          <w:rFonts w:ascii="Poppins" w:hAnsi="Poppins" w:cs="Poppins"/>
-          <w:sz w:val="20"/>
-          <w:szCs w:val="20"/>
-        </w:rPr>
-        <w:t>: fetched through get /courses</w:t>
+      <w:r>
+        <w:rPr>
+          <w:rFonts w:ascii="Poppins" w:hAnsi="Poppins" w:cs="Poppins"/>
+          <w:sz w:val="20"/>
+          <w:szCs w:val="20"/>
+        </w:rPr>
+        <w:t>courseId: fetched through get /courses</w:t>
       </w:r>
     </w:p>
     <w:p>
@@ -2474,26 +2330,7 @@
           <w:sz w:val="20"/>
           <w:szCs w:val="20"/>
         </w:rPr>
-        <w:lastRenderedPageBreak/>
-        <w:t>  "</w:t>
-      </w:r>
-      <w:proofErr w:type="spellStart"/>
-      <w:r>
-        <w:rPr>
-          <w:rFonts w:ascii="Poppins" w:hAnsi="Poppins" w:cs="Poppins"/>
-          <w:sz w:val="20"/>
-          <w:szCs w:val="20"/>
-        </w:rPr>
-        <w:t>fileUrl</w:t>
-      </w:r>
-      <w:proofErr w:type="spellEnd"/>
-      <w:r>
-        <w:rPr>
-          <w:rFonts w:ascii="Poppins" w:hAnsi="Poppins" w:cs="Poppins"/>
-          <w:sz w:val="20"/>
-          <w:szCs w:val="20"/>
-        </w:rPr>
-        <w:t>": "https://example.com/uploads/dbms-unit1.pdf"</w:t>
+        <w:t>  "fileUrl": "https://example.com/uploads/dbms-unit1.pdf"</w:t>
       </w:r>
     </w:p>
     <w:p>
@@ -2630,97 +2467,43 @@
           <w:sz w:val="20"/>
           <w:szCs w:val="20"/>
         </w:rPr>
-        <w:t>        "</w:t>
-      </w:r>
-      <w:proofErr w:type="spellStart"/>
-      <w:r>
-        <w:rPr>
-          <w:rFonts w:ascii="Poppins" w:hAnsi="Poppins" w:cs="Poppins"/>
-          <w:sz w:val="20"/>
-          <w:szCs w:val="20"/>
-        </w:rPr>
-        <w:t>fileUrl</w:t>
-      </w:r>
-      <w:proofErr w:type="spellEnd"/>
-      <w:r>
-        <w:rPr>
-          <w:rFonts w:ascii="Poppins" w:hAnsi="Poppins" w:cs="Poppins"/>
-          <w:sz w:val="20"/>
-          <w:szCs w:val="20"/>
-        </w:rPr>
-        <w:t>": "https://example.com/uploads/dbms-unit1.pdf",</w:t>
-      </w:r>
-    </w:p>
-    <w:p>
-      <w:pPr>
-        <w:pStyle w:val="ListParagraph"/>
-        <w:rPr>
-          <w:rFonts w:ascii="Poppins" w:hAnsi="Poppins" w:cs="Poppins"/>
-          <w:sz w:val="20"/>
-          <w:szCs w:val="20"/>
-        </w:rPr>
-      </w:pPr>
-      <w:r>
-        <w:rPr>
-          <w:rFonts w:ascii="Poppins" w:hAnsi="Poppins" w:cs="Poppins"/>
-          <w:sz w:val="20"/>
-          <w:szCs w:val="20"/>
-        </w:rPr>
-        <w:t>        "</w:t>
-      </w:r>
-      <w:proofErr w:type="spellStart"/>
-      <w:r>
-        <w:rPr>
-          <w:rFonts w:ascii="Poppins" w:hAnsi="Poppins" w:cs="Poppins"/>
-          <w:sz w:val="20"/>
-          <w:szCs w:val="20"/>
-        </w:rPr>
-        <w:t>teacherId</w:t>
-      </w:r>
-      <w:proofErr w:type="spellEnd"/>
-      <w:r>
-        <w:rPr>
-          <w:rFonts w:ascii="Poppins" w:hAnsi="Poppins" w:cs="Poppins"/>
-          <w:sz w:val="20"/>
-          <w:szCs w:val="20"/>
-        </w:rPr>
-        <w:t>": "6940733cd1016f7fbd77d172",</w:t>
-      </w:r>
-    </w:p>
-    <w:p>
-      <w:pPr>
-        <w:pStyle w:val="ListParagraph"/>
-        <w:rPr>
-          <w:rFonts w:ascii="Poppins" w:hAnsi="Poppins" w:cs="Poppins"/>
-          <w:sz w:val="20"/>
-          <w:szCs w:val="20"/>
-        </w:rPr>
-      </w:pPr>
-      <w:r>
-        <w:rPr>
-          <w:rFonts w:ascii="Poppins" w:hAnsi="Poppins" w:cs="Poppins"/>
-          <w:sz w:val="20"/>
-          <w:szCs w:val="20"/>
-        </w:rPr>
-        <w:t>        "</w:t>
-      </w:r>
-      <w:proofErr w:type="spellStart"/>
-      <w:r>
-        <w:rPr>
-          <w:rFonts w:ascii="Poppins" w:hAnsi="Poppins" w:cs="Poppins"/>
-          <w:sz w:val="20"/>
-          <w:szCs w:val="20"/>
-        </w:rPr>
-        <w:t>courseId</w:t>
-      </w:r>
-      <w:proofErr w:type="spellEnd"/>
-      <w:r>
-        <w:rPr>
-          <w:rFonts w:ascii="Poppins" w:hAnsi="Poppins" w:cs="Poppins"/>
-          <w:sz w:val="20"/>
-          <w:szCs w:val="20"/>
-        </w:rPr>
-        <w:t>": "6940dc189bc6e3402595cc4f",</w:t>
+        <w:t>        "fileUrl": "https://example.com/uploads/dbms-unit1.pdf",</w:t>
+      </w:r>
+    </w:p>
+    <w:p>
+      <w:pPr>
+        <w:pStyle w:val="ListParagraph"/>
+        <w:rPr>
+          <w:rFonts w:ascii="Poppins" w:hAnsi="Poppins" w:cs="Poppins"/>
+          <w:sz w:val="20"/>
+          <w:szCs w:val="20"/>
+        </w:rPr>
+      </w:pPr>
+      <w:r>
+        <w:rPr>
+          <w:rFonts w:ascii="Poppins" w:hAnsi="Poppins" w:cs="Poppins"/>
+          <w:sz w:val="20"/>
+          <w:szCs w:val="20"/>
+        </w:rPr>
+        <w:t>        "teacherId": "6940733cd1016f7fbd77d172",</w:t>
+      </w:r>
+    </w:p>
+    <w:p>
+      <w:pPr>
+        <w:pStyle w:val="ListParagraph"/>
+        <w:rPr>
+          <w:rFonts w:ascii="Poppins" w:hAnsi="Poppins" w:cs="Poppins"/>
+          <w:sz w:val="20"/>
+          <w:szCs w:val="20"/>
+        </w:rPr>
+      </w:pPr>
+      <w:r>
+        <w:rPr>
+          <w:rFonts w:ascii="Poppins" w:hAnsi="Poppins" w:cs="Poppins"/>
+          <w:sz w:val="20"/>
+          <w:szCs w:val="20"/>
+        </w:rPr>
+        <w:t>        "courseId": "6940dc189bc6e3402595cc4f",</w:t>
       </w:r>
     </w:p>
     <w:p>
@@ -2756,25 +2539,7 @@
           <w:sz w:val="20"/>
           <w:szCs w:val="20"/>
         </w:rPr>
-        <w:t>        "</w:t>
-      </w:r>
-      <w:proofErr w:type="spellStart"/>
-      <w:r>
-        <w:rPr>
-          <w:rFonts w:ascii="Poppins" w:hAnsi="Poppins" w:cs="Poppins"/>
-          <w:sz w:val="20"/>
-          <w:szCs w:val="20"/>
-        </w:rPr>
-        <w:t>createdAt</w:t>
-      </w:r>
-      <w:proofErr w:type="spellEnd"/>
-      <w:r>
-        <w:rPr>
-          <w:rFonts w:ascii="Poppins" w:hAnsi="Poppins" w:cs="Poppins"/>
-          <w:sz w:val="20"/>
-          <w:szCs w:val="20"/>
-        </w:rPr>
-        <w:t>": "2025-12-16T04:57:04.886Z",</w:t>
+        <w:t>        "createdAt": "2025-12-16T04:57:04.886Z",</w:t>
       </w:r>
     </w:p>
     <w:p>
@@ -2890,7 +2655,7 @@
           <w:szCs w:val="20"/>
         </w:rPr>
       </w:pPr>
-      <w:hyperlink r:id="rId7" w:history="1">
+      <w:hyperlink r:id="rId8" w:history="1">
         <w:r>
           <w:rPr>
             <w:rStyle w:val="Hyperlink"/>
@@ -2911,29 +2676,7 @@
           <w:sz w:val="20"/>
           <w:szCs w:val="20"/>
         </w:rPr>
-        <w:t xml:space="preserve"> (POST) : </w:t>
-      </w:r>
-      <w:proofErr w:type="spellStart"/>
-      <w:r>
-        <w:rPr>
-          <w:rFonts w:ascii="Poppins" w:hAnsi="Poppins" w:cs="Poppins"/>
-          <w:b/>
-          <w:bCs/>
-          <w:sz w:val="20"/>
-          <w:szCs w:val="20"/>
-        </w:rPr>
-        <w:t>Enroll</w:t>
-      </w:r>
-      <w:proofErr w:type="spellEnd"/>
-      <w:r>
-        <w:rPr>
-          <w:rFonts w:ascii="Poppins" w:hAnsi="Poppins" w:cs="Poppins"/>
-          <w:b/>
-          <w:bCs/>
-          <w:sz w:val="20"/>
-          <w:szCs w:val="20"/>
-        </w:rPr>
-        <w:t xml:space="preserve"> into course</w:t>
+        <w:t xml:space="preserve"> (POST) : Enroll into course</w:t>
       </w:r>
     </w:p>
     <w:p>
@@ -2984,23 +2727,13 @@
           <w:szCs w:val="20"/>
         </w:rPr>
       </w:pPr>
-      <w:proofErr w:type="spellStart"/>
-      <w:r>
-        <w:rPr>
-          <w:rFonts w:ascii="Poppins" w:hAnsi="Poppins" w:cs="Poppins"/>
-          <w:sz w:val="20"/>
-          <w:szCs w:val="20"/>
-        </w:rPr>
-        <w:t>courseId</w:t>
-      </w:r>
-      <w:proofErr w:type="spellEnd"/>
-      <w:r>
-        <w:rPr>
-          <w:rFonts w:ascii="Poppins" w:hAnsi="Poppins" w:cs="Poppins"/>
-          <w:sz w:val="20"/>
-          <w:szCs w:val="20"/>
-        </w:rPr>
-        <w:t>: fetched through get /courses</w:t>
+      <w:r>
+        <w:rPr>
+          <w:rFonts w:ascii="Poppins" w:hAnsi="Poppins" w:cs="Poppins"/>
+          <w:sz w:val="20"/>
+          <w:szCs w:val="20"/>
+        </w:rPr>
+        <w:t>courseId: fetched through get /courses</w:t>
       </w:r>
     </w:p>
     <w:p>
@@ -3099,25 +2832,7 @@
           <w:sz w:val="20"/>
           <w:szCs w:val="20"/>
         </w:rPr>
-        <w:t>    "</w:t>
-      </w:r>
-      <w:proofErr w:type="spellStart"/>
-      <w:r>
-        <w:rPr>
-          <w:rFonts w:ascii="Poppins" w:hAnsi="Poppins" w:cs="Poppins"/>
-          <w:sz w:val="20"/>
-          <w:szCs w:val="20"/>
-        </w:rPr>
-        <w:t>enrollment</w:t>
-      </w:r>
-      <w:proofErr w:type="spellEnd"/>
-      <w:r>
-        <w:rPr>
-          <w:rFonts w:ascii="Poppins" w:hAnsi="Poppins" w:cs="Poppins"/>
-          <w:sz w:val="20"/>
-          <w:szCs w:val="20"/>
-        </w:rPr>
-        <w:t>": {</w:t>
+        <w:t>    "enrollment": {</w:t>
       </w:r>
     </w:p>
     <w:p>
@@ -3136,25 +2851,8 @@
           <w:sz w:val="20"/>
           <w:szCs w:val="20"/>
         </w:rPr>
-        <w:t>        "</w:t>
-      </w:r>
-      <w:proofErr w:type="spellStart"/>
-      <w:r>
-        <w:rPr>
-          <w:rFonts w:ascii="Poppins" w:hAnsi="Poppins" w:cs="Poppins"/>
-          <w:sz w:val="20"/>
-          <w:szCs w:val="20"/>
-        </w:rPr>
-        <w:t>studentId</w:t>
-      </w:r>
-      <w:proofErr w:type="spellEnd"/>
-      <w:r>
-        <w:rPr>
-          <w:rFonts w:ascii="Poppins" w:hAnsi="Poppins" w:cs="Poppins"/>
-          <w:sz w:val="20"/>
-          <w:szCs w:val="20"/>
-        </w:rPr>
-        <w:t>": "6940fa12820a1bc60090b768",</w:t>
+        <w:lastRenderedPageBreak/>
+        <w:t>        "studentId": "6940fa12820a1bc60090b768",</w:t>
       </w:r>
     </w:p>
     <w:p>
@@ -3173,25 +2871,7 @@
           <w:sz w:val="20"/>
           <w:szCs w:val="20"/>
         </w:rPr>
-        <w:t>        "</w:t>
-      </w:r>
-      <w:proofErr w:type="spellStart"/>
-      <w:r>
-        <w:rPr>
-          <w:rFonts w:ascii="Poppins" w:hAnsi="Poppins" w:cs="Poppins"/>
-          <w:sz w:val="20"/>
-          <w:szCs w:val="20"/>
-        </w:rPr>
-        <w:t>courseId</w:t>
-      </w:r>
-      <w:proofErr w:type="spellEnd"/>
-      <w:r>
-        <w:rPr>
-          <w:rFonts w:ascii="Poppins" w:hAnsi="Poppins" w:cs="Poppins"/>
-          <w:sz w:val="20"/>
-          <w:szCs w:val="20"/>
-        </w:rPr>
-        <w:t>": "6940dc189bc6e3402595cc4f",</w:t>
+        <w:t>        "courseId": "6940dc189bc6e3402595cc4f",</w:t>
       </w:r>
     </w:p>
     <w:p>
@@ -3229,25 +2909,7 @@
           <w:sz w:val="20"/>
           <w:szCs w:val="20"/>
         </w:rPr>
-        <w:t>        "</w:t>
-      </w:r>
-      <w:proofErr w:type="spellStart"/>
-      <w:r>
-        <w:rPr>
-          <w:rFonts w:ascii="Poppins" w:hAnsi="Poppins" w:cs="Poppins"/>
-          <w:sz w:val="20"/>
-          <w:szCs w:val="20"/>
-        </w:rPr>
-        <w:t>enrolledAt</w:t>
-      </w:r>
-      <w:proofErr w:type="spellEnd"/>
-      <w:r>
-        <w:rPr>
-          <w:rFonts w:ascii="Poppins" w:hAnsi="Poppins" w:cs="Poppins"/>
-          <w:sz w:val="20"/>
-          <w:szCs w:val="20"/>
-        </w:rPr>
-        <w:t>": "2025-12-16T06:22:24.852Z",</w:t>
+        <w:t>        "enrolledAt": "2025-12-16T06:22:24.852Z",</w:t>
       </w:r>
     </w:p>
     <w:p>
@@ -3321,7 +2983,7 @@
     <w:p>
       <w:pPr>
         <w:pStyle w:val="ListParagraph"/>
-        <w:ind w:left="1080"/>
+        <w:ind w:firstLine="360"/>
         <w:rPr>
           <w:rFonts w:ascii="Poppins" w:hAnsi="Poppins" w:cs="Poppins"/>
           <w:sz w:val="20"/>

</xml_diff>

<commit_message>
add assignment & resource list and delete routes
</commit_message>
<xml_diff>
--- a/Backend Learnloop.docx
+++ b/Backend Learnloop.docx
@@ -1574,6 +1574,24 @@
     </w:p>
     <w:p>
       <w:pPr>
+        <w:pStyle w:val="ListParagraph"/>
+        <w:rPr>
+          <w:rFonts w:ascii="Poppins" w:hAnsi="Poppins" w:cs="Poppins"/>
+          <w:sz w:val="20"/>
+          <w:szCs w:val="20"/>
+        </w:rPr>
+      </w:pPr>
+      <w:r>
+        <w:rPr>
+          <w:rFonts w:ascii="Poppins" w:hAnsi="Poppins" w:cs="Poppins"/>
+          <w:sz w:val="20"/>
+          <w:szCs w:val="20"/>
+        </w:rPr>
+        <w:t>no body</w:t>
+      </w:r>
+    </w:p>
+    <w:p>
+      <w:pPr>
         <w:ind w:left="720"/>
         <w:rPr>
           <w:rFonts w:ascii="Poppins" w:hAnsi="Poppins" w:cs="Poppins"/>
@@ -2078,6 +2096,7 @@
           <w:sz w:val="20"/>
           <w:szCs w:val="20"/>
         </w:rPr>
+        <w:lastRenderedPageBreak/>
         <w:t>        "_id": "6940e0985a8cd8ba8f6d687c",</w:t>
       </w:r>
     </w:p>
@@ -2096,7 +2115,6 @@
           <w:sz w:val="20"/>
           <w:szCs w:val="20"/>
         </w:rPr>
-        <w:lastRenderedPageBreak/>
         <w:t>        "createdAt": "2025-12-16T04:31:20.829Z",</w:t>
       </w:r>
     </w:p>
@@ -2180,6 +2198,651 @@
         </w:rPr>
       </w:pPr>
       <w:hyperlink r:id="rId7" w:history="1">
+        <w:r>
+          <w:rPr>
+            <w:rStyle w:val="Hyperlink"/>
+            <w:rFonts w:ascii="Poppins" w:hAnsi="Poppins" w:cs="Poppins"/>
+            <w:b/>
+            <w:bCs/>
+            <w:sz w:val="20"/>
+            <w:szCs w:val="20"/>
+          </w:rPr>
+          <w:t>http://localhost:3000/api/teacher/courses/694104ab16c6177b5d22e27c/assignments</w:t>
+        </w:r>
+      </w:hyperlink>
+      <w:r>
+        <w:rPr>
+          <w:rFonts w:ascii="Poppins" w:hAnsi="Poppins" w:cs="Poppins"/>
+          <w:b/>
+          <w:bCs/>
+          <w:sz w:val="20"/>
+          <w:szCs w:val="20"/>
+        </w:rPr>
+        <w:t xml:space="preserve"> (GET) : List all assignments under a particular course</w:t>
+      </w:r>
+    </w:p>
+    <w:p>
+      <w:pPr>
+        <w:pStyle w:val="ListParagraph"/>
+        <w:rPr>
+          <w:rFonts w:ascii="Poppins" w:hAnsi="Poppins" w:cs="Poppins"/>
+          <w:sz w:val="20"/>
+          <w:szCs w:val="20"/>
+        </w:rPr>
+      </w:pPr>
+      <w:r>
+        <w:rPr>
+          <w:rFonts w:ascii="Poppins" w:hAnsi="Poppins" w:cs="Poppins"/>
+          <w:sz w:val="20"/>
+          <w:szCs w:val="20"/>
+        </w:rPr>
+        <w:t>courseId: fetched through get /courses</w:t>
+      </w:r>
+    </w:p>
+    <w:p>
+      <w:pPr>
+        <w:pStyle w:val="ListParagraph"/>
+        <w:rPr>
+          <w:rFonts w:ascii="Poppins" w:hAnsi="Poppins" w:cs="Poppins"/>
+          <w:sz w:val="20"/>
+          <w:szCs w:val="20"/>
+        </w:rPr>
+      </w:pPr>
+      <w:r>
+        <w:rPr>
+          <w:rFonts w:ascii="Poppins" w:hAnsi="Poppins" w:cs="Poppins"/>
+          <w:sz w:val="20"/>
+          <w:szCs w:val="20"/>
+        </w:rPr>
+        <w:t>Authorization: Bearer &lt;token&gt;</w:t>
+      </w:r>
+    </w:p>
+    <w:p>
+      <w:pPr>
+        <w:pStyle w:val="ListParagraph"/>
+        <w:rPr>
+          <w:rFonts w:ascii="Poppins" w:hAnsi="Poppins" w:cs="Poppins"/>
+          <w:sz w:val="20"/>
+          <w:szCs w:val="20"/>
+        </w:rPr>
+      </w:pPr>
+      <w:r>
+        <w:rPr>
+          <w:rFonts w:ascii="Poppins" w:hAnsi="Poppins" w:cs="Poppins"/>
+          <w:sz w:val="20"/>
+          <w:szCs w:val="20"/>
+        </w:rPr>
+        <w:t xml:space="preserve">no body </w:t>
+      </w:r>
+    </w:p>
+    <w:p>
+      <w:pPr>
+        <w:pStyle w:val="ListParagraph"/>
+        <w:rPr>
+          <w:rFonts w:ascii="Poppins" w:hAnsi="Poppins" w:cs="Poppins"/>
+          <w:sz w:val="20"/>
+          <w:szCs w:val="20"/>
+        </w:rPr>
+      </w:pPr>
+    </w:p>
+    <w:p>
+      <w:pPr>
+        <w:pStyle w:val="ListParagraph"/>
+        <w:rPr>
+          <w:rFonts w:ascii="Poppins" w:hAnsi="Poppins" w:cs="Poppins"/>
+          <w:sz w:val="20"/>
+          <w:szCs w:val="20"/>
+          <w:u w:val="single"/>
+        </w:rPr>
+      </w:pPr>
+      <w:r>
+        <w:rPr>
+          <w:rFonts w:ascii="Poppins" w:hAnsi="Poppins" w:cs="Poppins"/>
+          <w:sz w:val="20"/>
+          <w:szCs w:val="20"/>
+          <w:u w:val="single"/>
+        </w:rPr>
+        <w:t>output</w:t>
+      </w:r>
+    </w:p>
+    <w:p>
+      <w:pPr>
+        <w:pStyle w:val="ListParagraph"/>
+        <w:rPr>
+          <w:rFonts w:ascii="Poppins" w:hAnsi="Poppins" w:cs="Poppins"/>
+          <w:sz w:val="20"/>
+          <w:szCs w:val="20"/>
+        </w:rPr>
+      </w:pPr>
+      <w:r>
+        <w:rPr>
+          <w:rFonts w:ascii="Poppins" w:hAnsi="Poppins" w:cs="Poppins"/>
+          <w:sz w:val="20"/>
+          <w:szCs w:val="20"/>
+        </w:rPr>
+        <w:t>{</w:t>
+      </w:r>
+    </w:p>
+    <w:p>
+      <w:pPr>
+        <w:pStyle w:val="ListParagraph"/>
+        <w:rPr>
+          <w:rFonts w:ascii="Poppins" w:hAnsi="Poppins" w:cs="Poppins"/>
+          <w:sz w:val="20"/>
+          <w:szCs w:val="20"/>
+        </w:rPr>
+      </w:pPr>
+      <w:r>
+        <w:rPr>
+          <w:rFonts w:ascii="Poppins" w:hAnsi="Poppins" w:cs="Poppins"/>
+          <w:sz w:val="20"/>
+          <w:szCs w:val="20"/>
+        </w:rPr>
+        <w:t>    "assignments": [</w:t>
+      </w:r>
+    </w:p>
+    <w:p>
+      <w:pPr>
+        <w:pStyle w:val="ListParagraph"/>
+        <w:rPr>
+          <w:rFonts w:ascii="Poppins" w:hAnsi="Poppins" w:cs="Poppins"/>
+          <w:sz w:val="20"/>
+          <w:szCs w:val="20"/>
+        </w:rPr>
+      </w:pPr>
+      <w:r>
+        <w:rPr>
+          <w:rFonts w:ascii="Poppins" w:hAnsi="Poppins" w:cs="Poppins"/>
+          <w:sz w:val="20"/>
+          <w:szCs w:val="20"/>
+        </w:rPr>
+        <w:t>        {</w:t>
+      </w:r>
+    </w:p>
+    <w:p>
+      <w:pPr>
+        <w:pStyle w:val="ListParagraph"/>
+        <w:rPr>
+          <w:rFonts w:ascii="Poppins" w:hAnsi="Poppins" w:cs="Poppins"/>
+          <w:sz w:val="20"/>
+          <w:szCs w:val="20"/>
+        </w:rPr>
+      </w:pPr>
+      <w:r>
+        <w:rPr>
+          <w:rFonts w:ascii="Poppins" w:hAnsi="Poppins" w:cs="Poppins"/>
+          <w:sz w:val="20"/>
+          <w:szCs w:val="20"/>
+        </w:rPr>
+        <w:t>            "_id": "69410910e7dfd4a59bf7c7d9",</w:t>
+      </w:r>
+    </w:p>
+    <w:p>
+      <w:pPr>
+        <w:pStyle w:val="ListParagraph"/>
+        <w:rPr>
+          <w:rFonts w:ascii="Poppins" w:hAnsi="Poppins" w:cs="Poppins"/>
+          <w:sz w:val="20"/>
+          <w:szCs w:val="20"/>
+        </w:rPr>
+      </w:pPr>
+      <w:r>
+        <w:rPr>
+          <w:rFonts w:ascii="Poppins" w:hAnsi="Poppins" w:cs="Poppins"/>
+          <w:sz w:val="20"/>
+          <w:szCs w:val="20"/>
+        </w:rPr>
+        <w:t>            "title": "ER Diagram Assignment",</w:t>
+      </w:r>
+    </w:p>
+    <w:p>
+      <w:pPr>
+        <w:pStyle w:val="ListParagraph"/>
+        <w:rPr>
+          <w:rFonts w:ascii="Poppins" w:hAnsi="Poppins" w:cs="Poppins"/>
+          <w:sz w:val="20"/>
+          <w:szCs w:val="20"/>
+        </w:rPr>
+      </w:pPr>
+      <w:r>
+        <w:rPr>
+          <w:rFonts w:ascii="Poppins" w:hAnsi="Poppins" w:cs="Poppins"/>
+          <w:sz w:val="20"/>
+          <w:szCs w:val="20"/>
+        </w:rPr>
+        <w:t>            "description": "Design an ER diagram for a Library Management System",</w:t>
+      </w:r>
+    </w:p>
+    <w:p>
+      <w:pPr>
+        <w:pStyle w:val="ListParagraph"/>
+        <w:rPr>
+          <w:rFonts w:ascii="Poppins" w:hAnsi="Poppins" w:cs="Poppins"/>
+          <w:sz w:val="20"/>
+          <w:szCs w:val="20"/>
+        </w:rPr>
+      </w:pPr>
+      <w:r>
+        <w:rPr>
+          <w:rFonts w:ascii="Poppins" w:hAnsi="Poppins" w:cs="Poppins"/>
+          <w:sz w:val="20"/>
+          <w:szCs w:val="20"/>
+        </w:rPr>
+        <w:t>            "due_date": "2025-01-25T23:59:00.000Z",</w:t>
+      </w:r>
+    </w:p>
+    <w:p>
+      <w:pPr>
+        <w:pStyle w:val="ListParagraph"/>
+        <w:rPr>
+          <w:rFonts w:ascii="Poppins" w:hAnsi="Poppins" w:cs="Poppins"/>
+          <w:sz w:val="20"/>
+          <w:szCs w:val="20"/>
+        </w:rPr>
+      </w:pPr>
+      <w:r>
+        <w:rPr>
+          <w:rFonts w:ascii="Poppins" w:hAnsi="Poppins" w:cs="Poppins"/>
+          <w:sz w:val="20"/>
+          <w:szCs w:val="20"/>
+        </w:rPr>
+        <w:t>            "createdAt": "2025-12-16T07:24:00.211Z"</w:t>
+      </w:r>
+    </w:p>
+    <w:p>
+      <w:pPr>
+        <w:pStyle w:val="ListParagraph"/>
+        <w:rPr>
+          <w:rFonts w:ascii="Poppins" w:hAnsi="Poppins" w:cs="Poppins"/>
+          <w:sz w:val="20"/>
+          <w:szCs w:val="20"/>
+        </w:rPr>
+      </w:pPr>
+      <w:r>
+        <w:rPr>
+          <w:rFonts w:ascii="Poppins" w:hAnsi="Poppins" w:cs="Poppins"/>
+          <w:sz w:val="20"/>
+          <w:szCs w:val="20"/>
+        </w:rPr>
+        <w:t>        },</w:t>
+      </w:r>
+    </w:p>
+    <w:p>
+      <w:pPr>
+        <w:pStyle w:val="ListParagraph"/>
+        <w:rPr>
+          <w:rFonts w:ascii="Poppins" w:hAnsi="Poppins" w:cs="Poppins"/>
+          <w:sz w:val="20"/>
+          <w:szCs w:val="20"/>
+        </w:rPr>
+      </w:pPr>
+      <w:r>
+        <w:rPr>
+          <w:rFonts w:ascii="Poppins" w:hAnsi="Poppins" w:cs="Poppins"/>
+          <w:sz w:val="20"/>
+          <w:szCs w:val="20"/>
+        </w:rPr>
+        <w:t>        {</w:t>
+      </w:r>
+    </w:p>
+    <w:p>
+      <w:pPr>
+        <w:pStyle w:val="ListParagraph"/>
+        <w:rPr>
+          <w:rFonts w:ascii="Poppins" w:hAnsi="Poppins" w:cs="Poppins"/>
+          <w:sz w:val="20"/>
+          <w:szCs w:val="20"/>
+        </w:rPr>
+      </w:pPr>
+      <w:r>
+        <w:rPr>
+          <w:rFonts w:ascii="Poppins" w:hAnsi="Poppins" w:cs="Poppins"/>
+          <w:sz w:val="20"/>
+          <w:szCs w:val="20"/>
+        </w:rPr>
+        <w:t>            "_id": "6941092be7dfd4a59bf7c7dc",</w:t>
+      </w:r>
+    </w:p>
+    <w:p>
+      <w:pPr>
+        <w:pStyle w:val="ListParagraph"/>
+        <w:rPr>
+          <w:rFonts w:ascii="Poppins" w:hAnsi="Poppins" w:cs="Poppins"/>
+          <w:sz w:val="20"/>
+          <w:szCs w:val="20"/>
+        </w:rPr>
+      </w:pPr>
+      <w:r>
+        <w:rPr>
+          <w:rFonts w:ascii="Poppins" w:hAnsi="Poppins" w:cs="Poppins"/>
+          <w:sz w:val="20"/>
+          <w:szCs w:val="20"/>
+        </w:rPr>
+        <w:t>            "title": "DFD",</w:t>
+      </w:r>
+    </w:p>
+    <w:p>
+      <w:pPr>
+        <w:pStyle w:val="ListParagraph"/>
+        <w:rPr>
+          <w:rFonts w:ascii="Poppins" w:hAnsi="Poppins" w:cs="Poppins"/>
+          <w:sz w:val="20"/>
+          <w:szCs w:val="20"/>
+        </w:rPr>
+      </w:pPr>
+      <w:r>
+        <w:rPr>
+          <w:rFonts w:ascii="Poppins" w:hAnsi="Poppins" w:cs="Poppins"/>
+          <w:sz w:val="20"/>
+          <w:szCs w:val="20"/>
+        </w:rPr>
+        <w:t>            "description": "Design a DFD",</w:t>
+      </w:r>
+    </w:p>
+    <w:p>
+      <w:pPr>
+        <w:pStyle w:val="ListParagraph"/>
+        <w:rPr>
+          <w:rFonts w:ascii="Poppins" w:hAnsi="Poppins" w:cs="Poppins"/>
+          <w:sz w:val="20"/>
+          <w:szCs w:val="20"/>
+        </w:rPr>
+      </w:pPr>
+      <w:r>
+        <w:rPr>
+          <w:rFonts w:ascii="Poppins" w:hAnsi="Poppins" w:cs="Poppins"/>
+          <w:sz w:val="20"/>
+          <w:szCs w:val="20"/>
+        </w:rPr>
+        <w:t>            "due_date": "2025-01-25T23:59:00.000Z",</w:t>
+      </w:r>
+    </w:p>
+    <w:p>
+      <w:pPr>
+        <w:pStyle w:val="ListParagraph"/>
+        <w:rPr>
+          <w:rFonts w:ascii="Poppins" w:hAnsi="Poppins" w:cs="Poppins"/>
+          <w:sz w:val="20"/>
+          <w:szCs w:val="20"/>
+        </w:rPr>
+      </w:pPr>
+      <w:r>
+        <w:rPr>
+          <w:rFonts w:ascii="Poppins" w:hAnsi="Poppins" w:cs="Poppins"/>
+          <w:sz w:val="20"/>
+          <w:szCs w:val="20"/>
+        </w:rPr>
+        <w:t>            "createdAt": "2025-12-16T07:24:27.988Z"</w:t>
+      </w:r>
+    </w:p>
+    <w:p>
+      <w:pPr>
+        <w:pStyle w:val="ListParagraph"/>
+        <w:rPr>
+          <w:rFonts w:ascii="Poppins" w:hAnsi="Poppins" w:cs="Poppins"/>
+          <w:sz w:val="20"/>
+          <w:szCs w:val="20"/>
+        </w:rPr>
+      </w:pPr>
+      <w:r>
+        <w:rPr>
+          <w:rFonts w:ascii="Poppins" w:hAnsi="Poppins" w:cs="Poppins"/>
+          <w:sz w:val="20"/>
+          <w:szCs w:val="20"/>
+        </w:rPr>
+        <w:t>        }</w:t>
+      </w:r>
+    </w:p>
+    <w:p>
+      <w:pPr>
+        <w:pStyle w:val="ListParagraph"/>
+        <w:rPr>
+          <w:rFonts w:ascii="Poppins" w:hAnsi="Poppins" w:cs="Poppins"/>
+          <w:sz w:val="20"/>
+          <w:szCs w:val="20"/>
+        </w:rPr>
+      </w:pPr>
+      <w:r>
+        <w:rPr>
+          <w:rFonts w:ascii="Poppins" w:hAnsi="Poppins" w:cs="Poppins"/>
+          <w:sz w:val="20"/>
+          <w:szCs w:val="20"/>
+        </w:rPr>
+        <w:t>    ]</w:t>
+      </w:r>
+    </w:p>
+    <w:p>
+      <w:pPr>
+        <w:pStyle w:val="ListParagraph"/>
+        <w:rPr>
+          <w:rFonts w:ascii="Poppins" w:hAnsi="Poppins" w:cs="Poppins"/>
+          <w:sz w:val="20"/>
+          <w:szCs w:val="20"/>
+        </w:rPr>
+      </w:pPr>
+      <w:r>
+        <w:rPr>
+          <w:rFonts w:ascii="Poppins" w:hAnsi="Poppins" w:cs="Poppins"/>
+          <w:sz w:val="20"/>
+          <w:szCs w:val="20"/>
+        </w:rPr>
+        <w:t>}</w:t>
+      </w:r>
+    </w:p>
+    <w:p>
+      <w:pPr>
+        <w:pStyle w:val="ListParagraph"/>
+        <w:rPr>
+          <w:rFonts w:ascii="Poppins" w:hAnsi="Poppins" w:cs="Poppins"/>
+          <w:sz w:val="20"/>
+          <w:szCs w:val="20"/>
+        </w:rPr>
+      </w:pPr>
+    </w:p>
+    <w:p>
+      <w:pPr>
+        <w:pStyle w:val="ListParagraph"/>
+        <w:numPr>
+          <w:ilvl w:val="0"/>
+          <w:numId w:val="2"/>
+        </w:numPr>
+        <w:rPr>
+          <w:rFonts w:ascii="Poppins" w:hAnsi="Poppins" w:cs="Poppins"/>
+          <w:b/>
+          <w:bCs/>
+          <w:sz w:val="20"/>
+          <w:szCs w:val="20"/>
+        </w:rPr>
+      </w:pPr>
+      <w:hyperlink r:id="rId8" w:history="1">
+        <w:r>
+          <w:rPr>
+            <w:rStyle w:val="Hyperlink"/>
+            <w:rFonts w:ascii="Poppins" w:hAnsi="Poppins" w:cs="Poppins"/>
+            <w:b/>
+            <w:bCs/>
+            <w:sz w:val="20"/>
+            <w:szCs w:val="20"/>
+          </w:rPr>
+          <w:t>http://localhost:3000/api/teacher/assignments/69410910e7dfd4a59bf7c7d9</w:t>
+        </w:r>
+      </w:hyperlink>
+      <w:r>
+        <w:rPr>
+          <w:rFonts w:ascii="Poppins" w:hAnsi="Poppins" w:cs="Poppins"/>
+          <w:b/>
+          <w:bCs/>
+          <w:sz w:val="20"/>
+          <w:szCs w:val="20"/>
+        </w:rPr>
+        <w:t xml:space="preserve"> (DELETE) : Delete assignments</w:t>
+      </w:r>
+    </w:p>
+    <w:p>
+      <w:pPr>
+        <w:ind w:left="720"/>
+        <w:rPr>
+          <w:rFonts w:ascii="Poppins" w:hAnsi="Poppins" w:cs="Poppins"/>
+          <w:sz w:val="20"/>
+          <w:szCs w:val="20"/>
+        </w:rPr>
+      </w:pPr>
+      <w:r>
+        <w:rPr>
+          <w:rFonts w:ascii="Poppins" w:hAnsi="Poppins" w:cs="Poppins"/>
+          <w:sz w:val="20"/>
+          <w:szCs w:val="20"/>
+        </w:rPr>
+        <w:t>assignmentId: get the assignment</w:t>
+      </w:r>
+    </w:p>
+    <w:p>
+      <w:pPr>
+        <w:pStyle w:val="ListParagraph"/>
+        <w:rPr>
+          <w:rFonts w:ascii="Poppins" w:hAnsi="Poppins" w:cs="Poppins"/>
+          <w:sz w:val="20"/>
+          <w:szCs w:val="20"/>
+        </w:rPr>
+      </w:pPr>
+      <w:r>
+        <w:rPr>
+          <w:rFonts w:ascii="Poppins" w:hAnsi="Poppins" w:cs="Poppins"/>
+          <w:sz w:val="20"/>
+          <w:szCs w:val="20"/>
+        </w:rPr>
+        <w:t>Authorization: Bearer &lt;token&gt;</w:t>
+      </w:r>
+    </w:p>
+    <w:p>
+      <w:pPr>
+        <w:pStyle w:val="ListParagraph"/>
+        <w:rPr>
+          <w:rFonts w:ascii="Poppins" w:hAnsi="Poppins" w:cs="Poppins"/>
+          <w:sz w:val="20"/>
+          <w:szCs w:val="20"/>
+        </w:rPr>
+      </w:pPr>
+    </w:p>
+    <w:p>
+      <w:pPr>
+        <w:pStyle w:val="ListParagraph"/>
+        <w:rPr>
+          <w:rFonts w:ascii="Poppins" w:hAnsi="Poppins" w:cs="Poppins"/>
+          <w:sz w:val="20"/>
+          <w:szCs w:val="20"/>
+          <w:u w:val="single"/>
+        </w:rPr>
+      </w:pPr>
+      <w:r>
+        <w:rPr>
+          <w:rFonts w:ascii="Poppins" w:hAnsi="Poppins" w:cs="Poppins"/>
+          <w:sz w:val="20"/>
+          <w:szCs w:val="20"/>
+          <w:u w:val="single"/>
+        </w:rPr>
+        <w:t>output</w:t>
+      </w:r>
+    </w:p>
+    <w:p>
+      <w:pPr>
+        <w:ind w:left="720"/>
+        <w:rPr>
+          <w:rFonts w:ascii="Poppins" w:hAnsi="Poppins" w:cs="Poppins"/>
+          <w:sz w:val="20"/>
+          <w:szCs w:val="20"/>
+        </w:rPr>
+      </w:pPr>
+      <w:r>
+        <w:rPr>
+          <w:rFonts w:ascii="Poppins" w:hAnsi="Poppins" w:cs="Poppins"/>
+          <w:sz w:val="20"/>
+          <w:szCs w:val="20"/>
+        </w:rPr>
+        <w:t>{</w:t>
+      </w:r>
+    </w:p>
+    <w:p>
+      <w:pPr>
+        <w:ind w:left="720"/>
+        <w:rPr>
+          <w:rFonts w:ascii="Poppins" w:hAnsi="Poppins" w:cs="Poppins"/>
+          <w:sz w:val="20"/>
+          <w:szCs w:val="20"/>
+        </w:rPr>
+      </w:pPr>
+      <w:r>
+        <w:rPr>
+          <w:rFonts w:ascii="Poppins" w:hAnsi="Poppins" w:cs="Poppins"/>
+          <w:sz w:val="20"/>
+          <w:szCs w:val="20"/>
+        </w:rPr>
+        <w:t>    "message": "Assignment deleted successfully",</w:t>
+      </w:r>
+    </w:p>
+    <w:p>
+      <w:pPr>
+        <w:ind w:left="720"/>
+        <w:rPr>
+          <w:rFonts w:ascii="Poppins" w:hAnsi="Poppins" w:cs="Poppins"/>
+          <w:sz w:val="20"/>
+          <w:szCs w:val="20"/>
+        </w:rPr>
+      </w:pPr>
+      <w:r>
+        <w:rPr>
+          <w:rFonts w:ascii="Poppins" w:hAnsi="Poppins" w:cs="Poppins"/>
+          <w:sz w:val="20"/>
+          <w:szCs w:val="20"/>
+        </w:rPr>
+        <w:lastRenderedPageBreak/>
+        <w:t>    "assignmentId": "69410910e7dfd4a59bf7c7d9"</w:t>
+      </w:r>
+    </w:p>
+    <w:p>
+      <w:pPr>
+        <w:ind w:left="720"/>
+        <w:rPr>
+          <w:rFonts w:ascii="Poppins" w:hAnsi="Poppins" w:cs="Poppins"/>
+          <w:sz w:val="20"/>
+          <w:szCs w:val="20"/>
+        </w:rPr>
+      </w:pPr>
+      <w:r>
+        <w:rPr>
+          <w:rFonts w:ascii="Poppins" w:hAnsi="Poppins" w:cs="Poppins"/>
+          <w:sz w:val="20"/>
+          <w:szCs w:val="20"/>
+        </w:rPr>
+        <w:t>}</w:t>
+      </w:r>
+    </w:p>
+    <w:p>
+      <w:pPr>
+        <w:ind w:left="720"/>
+        <w:rPr>
+          <w:rFonts w:ascii="Poppins" w:hAnsi="Poppins" w:cs="Poppins"/>
+          <w:sz w:val="20"/>
+          <w:szCs w:val="20"/>
+        </w:rPr>
+      </w:pPr>
+    </w:p>
+    <w:p>
+      <w:pPr>
+        <w:pStyle w:val="ListParagraph"/>
+        <w:numPr>
+          <w:ilvl w:val="0"/>
+          <w:numId w:val="2"/>
+        </w:numPr>
+        <w:rPr>
+          <w:rFonts w:ascii="Poppins" w:hAnsi="Poppins" w:cs="Poppins"/>
+          <w:b/>
+          <w:bCs/>
+          <w:sz w:val="20"/>
+          <w:szCs w:val="20"/>
+        </w:rPr>
+      </w:pPr>
+      <w:hyperlink r:id="rId9" w:history="1">
         <w:r>
           <w:rPr>
             <w:rStyle w:val="Hyperlink"/>
@@ -2609,6 +3272,758 @@
     <w:p>
       <w:pPr>
         <w:pStyle w:val="ListParagraph"/>
+        <w:numPr>
+          <w:ilvl w:val="0"/>
+          <w:numId w:val="2"/>
+        </w:numPr>
+        <w:rPr>
+          <w:rFonts w:ascii="Poppins" w:hAnsi="Poppins" w:cs="Poppins"/>
+          <w:b/>
+          <w:bCs/>
+          <w:sz w:val="20"/>
+          <w:szCs w:val="20"/>
+        </w:rPr>
+      </w:pPr>
+      <w:hyperlink r:id="rId10" w:history="1">
+        <w:r>
+          <w:rPr>
+            <w:rStyle w:val="Hyperlink"/>
+            <w:rFonts w:ascii="Poppins" w:hAnsi="Poppins" w:cs="Poppins"/>
+            <w:b/>
+            <w:bCs/>
+            <w:sz w:val="20"/>
+            <w:szCs w:val="20"/>
+          </w:rPr>
+          <w:t>http://localhost:3000/api/teacher/resources/69410c120d0db2458ad068ce</w:t>
+        </w:r>
+      </w:hyperlink>
+      <w:r>
+        <w:rPr>
+          <w:rFonts w:ascii="Poppins" w:hAnsi="Poppins" w:cs="Poppins"/>
+          <w:b/>
+          <w:bCs/>
+          <w:sz w:val="20"/>
+          <w:szCs w:val="20"/>
+        </w:rPr>
+        <w:t xml:space="preserve"> (DELETE) : Delete resource</w:t>
+      </w:r>
+    </w:p>
+    <w:p>
+      <w:pPr>
+        <w:pStyle w:val="ListParagraph"/>
+        <w:rPr>
+          <w:rFonts w:ascii="Poppins" w:hAnsi="Poppins" w:cs="Poppins"/>
+          <w:sz w:val="20"/>
+          <w:szCs w:val="20"/>
+        </w:rPr>
+      </w:pPr>
+      <w:r>
+        <w:rPr>
+          <w:rFonts w:ascii="Poppins" w:hAnsi="Poppins" w:cs="Poppins"/>
+          <w:sz w:val="20"/>
+          <w:szCs w:val="20"/>
+        </w:rPr>
+        <w:t>resourceId</w:t>
+      </w:r>
+      <w:r>
+        <w:rPr>
+          <w:rFonts w:ascii="Poppins" w:hAnsi="Poppins" w:cs="Poppins"/>
+          <w:sz w:val="20"/>
+          <w:szCs w:val="20"/>
+        </w:rPr>
+        <w:t>: fetched through get /courses</w:t>
+      </w:r>
+    </w:p>
+    <w:p>
+      <w:pPr>
+        <w:pStyle w:val="ListParagraph"/>
+        <w:rPr>
+          <w:rFonts w:ascii="Poppins" w:hAnsi="Poppins" w:cs="Poppins"/>
+          <w:sz w:val="20"/>
+          <w:szCs w:val="20"/>
+        </w:rPr>
+      </w:pPr>
+      <w:r>
+        <w:rPr>
+          <w:rFonts w:ascii="Poppins" w:hAnsi="Poppins" w:cs="Poppins"/>
+          <w:sz w:val="20"/>
+          <w:szCs w:val="20"/>
+        </w:rPr>
+        <w:t>Authorization: Bearer &lt;token&gt;</w:t>
+      </w:r>
+    </w:p>
+    <w:p>
+      <w:pPr>
+        <w:pStyle w:val="ListParagraph"/>
+        <w:rPr>
+          <w:rFonts w:ascii="Poppins" w:hAnsi="Poppins" w:cs="Poppins"/>
+          <w:sz w:val="20"/>
+          <w:szCs w:val="20"/>
+        </w:rPr>
+      </w:pPr>
+      <w:r>
+        <w:rPr>
+          <w:rFonts w:ascii="Poppins" w:hAnsi="Poppins" w:cs="Poppins"/>
+          <w:sz w:val="20"/>
+          <w:szCs w:val="20"/>
+        </w:rPr>
+        <w:t>no body</w:t>
+      </w:r>
+    </w:p>
+    <w:p>
+      <w:pPr>
+        <w:pStyle w:val="ListParagraph"/>
+        <w:rPr>
+          <w:rFonts w:ascii="Poppins" w:hAnsi="Poppins" w:cs="Poppins"/>
+          <w:sz w:val="20"/>
+          <w:szCs w:val="20"/>
+        </w:rPr>
+      </w:pPr>
+    </w:p>
+    <w:p>
+      <w:pPr>
+        <w:pStyle w:val="ListParagraph"/>
+        <w:rPr>
+          <w:rFonts w:ascii="Poppins" w:hAnsi="Poppins" w:cs="Poppins"/>
+          <w:sz w:val="20"/>
+          <w:szCs w:val="20"/>
+          <w:u w:val="single"/>
+        </w:rPr>
+      </w:pPr>
+      <w:r>
+        <w:rPr>
+          <w:rFonts w:ascii="Poppins" w:hAnsi="Poppins" w:cs="Poppins"/>
+          <w:sz w:val="20"/>
+          <w:szCs w:val="20"/>
+          <w:u w:val="single"/>
+        </w:rPr>
+        <w:t>output</w:t>
+      </w:r>
+    </w:p>
+    <w:p>
+      <w:pPr>
+        <w:pStyle w:val="ListParagraph"/>
+        <w:rPr>
+          <w:rFonts w:ascii="Poppins" w:hAnsi="Poppins" w:cs="Poppins"/>
+          <w:sz w:val="20"/>
+          <w:szCs w:val="20"/>
+        </w:rPr>
+      </w:pPr>
+      <w:r>
+        <w:rPr>
+          <w:rFonts w:ascii="Poppins" w:hAnsi="Poppins" w:cs="Poppins"/>
+          <w:sz w:val="20"/>
+          <w:szCs w:val="20"/>
+        </w:rPr>
+        <w:t>{</w:t>
+      </w:r>
+    </w:p>
+    <w:p>
+      <w:pPr>
+        <w:pStyle w:val="ListParagraph"/>
+        <w:rPr>
+          <w:rFonts w:ascii="Poppins" w:hAnsi="Poppins" w:cs="Poppins"/>
+          <w:sz w:val="20"/>
+          <w:szCs w:val="20"/>
+        </w:rPr>
+      </w:pPr>
+      <w:r>
+        <w:rPr>
+          <w:rFonts w:ascii="Poppins" w:hAnsi="Poppins" w:cs="Poppins"/>
+          <w:sz w:val="20"/>
+          <w:szCs w:val="20"/>
+        </w:rPr>
+        <w:t>    "message": "Resource deleted successfully",</w:t>
+      </w:r>
+    </w:p>
+    <w:p>
+      <w:pPr>
+        <w:pStyle w:val="ListParagraph"/>
+        <w:rPr>
+          <w:rFonts w:ascii="Poppins" w:hAnsi="Poppins" w:cs="Poppins"/>
+          <w:sz w:val="20"/>
+          <w:szCs w:val="20"/>
+        </w:rPr>
+      </w:pPr>
+      <w:r>
+        <w:rPr>
+          <w:rFonts w:ascii="Poppins" w:hAnsi="Poppins" w:cs="Poppins"/>
+          <w:sz w:val="20"/>
+          <w:szCs w:val="20"/>
+        </w:rPr>
+        <w:t>    "resourceId": "69410c120d0db2458ad068ce"</w:t>
+      </w:r>
+    </w:p>
+    <w:p>
+      <w:pPr>
+        <w:pStyle w:val="ListParagraph"/>
+        <w:rPr>
+          <w:rFonts w:ascii="Poppins" w:hAnsi="Poppins" w:cs="Poppins"/>
+          <w:sz w:val="20"/>
+          <w:szCs w:val="20"/>
+        </w:rPr>
+      </w:pPr>
+      <w:r>
+        <w:rPr>
+          <w:rFonts w:ascii="Poppins" w:hAnsi="Poppins" w:cs="Poppins"/>
+          <w:sz w:val="20"/>
+          <w:szCs w:val="20"/>
+        </w:rPr>
+        <w:t>}</w:t>
+      </w:r>
+    </w:p>
+    <w:p>
+      <w:pPr>
+        <w:pStyle w:val="ListParagraph"/>
+        <w:rPr>
+          <w:rFonts w:ascii="Poppins" w:hAnsi="Poppins" w:cs="Poppins"/>
+          <w:sz w:val="20"/>
+          <w:szCs w:val="20"/>
+        </w:rPr>
+      </w:pPr>
+    </w:p>
+    <w:p>
+      <w:pPr>
+        <w:pStyle w:val="ListParagraph"/>
+        <w:rPr>
+          <w:rFonts w:ascii="Poppins" w:hAnsi="Poppins" w:cs="Poppins"/>
+          <w:sz w:val="20"/>
+          <w:szCs w:val="20"/>
+        </w:rPr>
+      </w:pPr>
+    </w:p>
+    <w:p>
+      <w:pPr>
+        <w:pStyle w:val="ListParagraph"/>
+        <w:numPr>
+          <w:ilvl w:val="0"/>
+          <w:numId w:val="2"/>
+        </w:numPr>
+        <w:rPr>
+          <w:rFonts w:ascii="Poppins" w:hAnsi="Poppins" w:cs="Poppins"/>
+          <w:b/>
+          <w:bCs/>
+          <w:sz w:val="20"/>
+          <w:szCs w:val="20"/>
+        </w:rPr>
+      </w:pPr>
+      <w:hyperlink r:id="rId11" w:history="1">
+        <w:r>
+          <w:rPr>
+            <w:rStyle w:val="Hyperlink"/>
+            <w:rFonts w:ascii="Poppins" w:hAnsi="Poppins" w:cs="Poppins"/>
+            <w:b/>
+            <w:bCs/>
+            <w:sz w:val="20"/>
+            <w:szCs w:val="20"/>
+          </w:rPr>
+          <w:t>http://localhost:3000/api/teacher/courses/694104ab16c6177b5d22e27c/resources</w:t>
+        </w:r>
+      </w:hyperlink>
+      <w:r>
+        <w:rPr>
+          <w:rFonts w:ascii="Poppins" w:hAnsi="Poppins" w:cs="Poppins"/>
+          <w:b/>
+          <w:bCs/>
+          <w:sz w:val="20"/>
+          <w:szCs w:val="20"/>
+        </w:rPr>
+        <w:t xml:space="preserve"> (GET) : to view all resources </w:t>
+      </w:r>
+    </w:p>
+    <w:p>
+      <w:pPr>
+        <w:pStyle w:val="ListParagraph"/>
+        <w:rPr>
+          <w:rFonts w:ascii="Poppins" w:hAnsi="Poppins" w:cs="Poppins"/>
+          <w:sz w:val="20"/>
+          <w:szCs w:val="20"/>
+        </w:rPr>
+      </w:pPr>
+      <w:r>
+        <w:rPr>
+          <w:rFonts w:ascii="Poppins" w:hAnsi="Poppins" w:cs="Poppins"/>
+          <w:sz w:val="20"/>
+          <w:szCs w:val="20"/>
+        </w:rPr>
+        <w:t>courseId: fetched through get /courses</w:t>
+      </w:r>
+    </w:p>
+    <w:p>
+      <w:pPr>
+        <w:pStyle w:val="ListParagraph"/>
+        <w:rPr>
+          <w:rFonts w:ascii="Poppins" w:hAnsi="Poppins" w:cs="Poppins"/>
+          <w:sz w:val="20"/>
+          <w:szCs w:val="20"/>
+        </w:rPr>
+      </w:pPr>
+      <w:r>
+        <w:rPr>
+          <w:rFonts w:ascii="Poppins" w:hAnsi="Poppins" w:cs="Poppins"/>
+          <w:sz w:val="20"/>
+          <w:szCs w:val="20"/>
+        </w:rPr>
+        <w:t>Authorization: Bearer &lt;token&gt;</w:t>
+      </w:r>
+    </w:p>
+    <w:p>
+      <w:pPr>
+        <w:pStyle w:val="ListParagraph"/>
+        <w:rPr>
+          <w:rFonts w:ascii="Poppins" w:hAnsi="Poppins" w:cs="Poppins"/>
+          <w:sz w:val="20"/>
+          <w:szCs w:val="20"/>
+        </w:rPr>
+      </w:pPr>
+      <w:r>
+        <w:rPr>
+          <w:rFonts w:ascii="Poppins" w:hAnsi="Poppins" w:cs="Poppins"/>
+          <w:sz w:val="20"/>
+          <w:szCs w:val="20"/>
+        </w:rPr>
+        <w:t>no body</w:t>
+      </w:r>
+    </w:p>
+    <w:p>
+      <w:pPr>
+        <w:pStyle w:val="ListParagraph"/>
+        <w:rPr>
+          <w:rFonts w:ascii="Poppins" w:hAnsi="Poppins" w:cs="Poppins"/>
+          <w:sz w:val="20"/>
+          <w:szCs w:val="20"/>
+        </w:rPr>
+      </w:pPr>
+    </w:p>
+    <w:p>
+      <w:pPr>
+        <w:pStyle w:val="ListParagraph"/>
+        <w:rPr>
+          <w:rFonts w:ascii="Poppins" w:hAnsi="Poppins" w:cs="Poppins"/>
+          <w:sz w:val="20"/>
+          <w:szCs w:val="20"/>
+          <w:u w:val="single"/>
+        </w:rPr>
+      </w:pPr>
+      <w:r>
+        <w:rPr>
+          <w:rFonts w:ascii="Poppins" w:hAnsi="Poppins" w:cs="Poppins"/>
+          <w:sz w:val="20"/>
+          <w:szCs w:val="20"/>
+          <w:u w:val="single"/>
+        </w:rPr>
+        <w:t>output</w:t>
+      </w:r>
+    </w:p>
+    <w:p>
+      <w:pPr>
+        <w:pStyle w:val="ListParagraph"/>
+        <w:rPr>
+          <w:rFonts w:ascii="Poppins" w:hAnsi="Poppins" w:cs="Poppins"/>
+          <w:sz w:val="20"/>
+          <w:szCs w:val="20"/>
+        </w:rPr>
+      </w:pPr>
+      <w:r>
+        <w:rPr>
+          <w:rFonts w:ascii="Poppins" w:hAnsi="Poppins" w:cs="Poppins"/>
+          <w:sz w:val="20"/>
+          <w:szCs w:val="20"/>
+        </w:rPr>
+        <w:t>{</w:t>
+      </w:r>
+    </w:p>
+    <w:p>
+      <w:pPr>
+        <w:pStyle w:val="ListParagraph"/>
+        <w:rPr>
+          <w:rFonts w:ascii="Poppins" w:hAnsi="Poppins" w:cs="Poppins"/>
+          <w:sz w:val="20"/>
+          <w:szCs w:val="20"/>
+        </w:rPr>
+      </w:pPr>
+      <w:r>
+        <w:rPr>
+          <w:rFonts w:ascii="Poppins" w:hAnsi="Poppins" w:cs="Poppins"/>
+          <w:sz w:val="20"/>
+          <w:szCs w:val="20"/>
+        </w:rPr>
+        <w:t>    "resources": [</w:t>
+      </w:r>
+    </w:p>
+    <w:p>
+      <w:pPr>
+        <w:pStyle w:val="ListParagraph"/>
+        <w:rPr>
+          <w:rFonts w:ascii="Poppins" w:hAnsi="Poppins" w:cs="Poppins"/>
+          <w:sz w:val="20"/>
+          <w:szCs w:val="20"/>
+        </w:rPr>
+      </w:pPr>
+      <w:r>
+        <w:rPr>
+          <w:rFonts w:ascii="Poppins" w:hAnsi="Poppins" w:cs="Poppins"/>
+          <w:sz w:val="20"/>
+          <w:szCs w:val="20"/>
+        </w:rPr>
+        <w:t>        {</w:t>
+      </w:r>
+    </w:p>
+    <w:p>
+      <w:pPr>
+        <w:pStyle w:val="ListParagraph"/>
+        <w:rPr>
+          <w:rFonts w:ascii="Poppins" w:hAnsi="Poppins" w:cs="Poppins"/>
+          <w:sz w:val="20"/>
+          <w:szCs w:val="20"/>
+        </w:rPr>
+      </w:pPr>
+      <w:r>
+        <w:rPr>
+          <w:rFonts w:ascii="Poppins" w:hAnsi="Poppins" w:cs="Poppins"/>
+          <w:sz w:val="20"/>
+          <w:szCs w:val="20"/>
+        </w:rPr>
+        <w:t>            "_id": "69410c100d0db2458ad068cb",</w:t>
+      </w:r>
+    </w:p>
+    <w:p>
+      <w:pPr>
+        <w:pStyle w:val="ListParagraph"/>
+        <w:rPr>
+          <w:rFonts w:ascii="Poppins" w:hAnsi="Poppins" w:cs="Poppins"/>
+          <w:sz w:val="20"/>
+          <w:szCs w:val="20"/>
+        </w:rPr>
+      </w:pPr>
+      <w:r>
+        <w:rPr>
+          <w:rFonts w:ascii="Poppins" w:hAnsi="Poppins" w:cs="Poppins"/>
+          <w:sz w:val="20"/>
+          <w:szCs w:val="20"/>
+        </w:rPr>
+        <w:t>            "title": "DBMS Unit 3 Notes",</w:t>
+      </w:r>
+    </w:p>
+    <w:p>
+      <w:pPr>
+        <w:pStyle w:val="ListParagraph"/>
+        <w:rPr>
+          <w:rFonts w:ascii="Poppins" w:hAnsi="Poppins" w:cs="Poppins"/>
+          <w:sz w:val="20"/>
+          <w:szCs w:val="20"/>
+        </w:rPr>
+      </w:pPr>
+      <w:r>
+        <w:rPr>
+          <w:rFonts w:ascii="Poppins" w:hAnsi="Poppins" w:cs="Poppins"/>
+          <w:sz w:val="20"/>
+          <w:szCs w:val="20"/>
+        </w:rPr>
+        <w:t>            "fileUrl": "https://example.com/uploads/dbms-unit1.pdf",</w:t>
+      </w:r>
+    </w:p>
+    <w:p>
+      <w:pPr>
+        <w:pStyle w:val="ListParagraph"/>
+        <w:rPr>
+          <w:rFonts w:ascii="Poppins" w:hAnsi="Poppins" w:cs="Poppins"/>
+          <w:sz w:val="20"/>
+          <w:szCs w:val="20"/>
+        </w:rPr>
+      </w:pPr>
+      <w:r>
+        <w:rPr>
+          <w:rFonts w:ascii="Poppins" w:hAnsi="Poppins" w:cs="Poppins"/>
+          <w:sz w:val="20"/>
+          <w:szCs w:val="20"/>
+        </w:rPr>
+        <w:t>            "createdAt": "2025-12-16T07:36:48.402Z"</w:t>
+      </w:r>
+    </w:p>
+    <w:p>
+      <w:pPr>
+        <w:pStyle w:val="ListParagraph"/>
+        <w:rPr>
+          <w:rFonts w:ascii="Poppins" w:hAnsi="Poppins" w:cs="Poppins"/>
+          <w:sz w:val="20"/>
+          <w:szCs w:val="20"/>
+        </w:rPr>
+      </w:pPr>
+      <w:r>
+        <w:rPr>
+          <w:rFonts w:ascii="Poppins" w:hAnsi="Poppins" w:cs="Poppins"/>
+          <w:sz w:val="20"/>
+          <w:szCs w:val="20"/>
+        </w:rPr>
+        <w:t>        },</w:t>
+      </w:r>
+    </w:p>
+    <w:p>
+      <w:pPr>
+        <w:pStyle w:val="ListParagraph"/>
+        <w:rPr>
+          <w:rFonts w:ascii="Poppins" w:hAnsi="Poppins" w:cs="Poppins"/>
+          <w:sz w:val="20"/>
+          <w:szCs w:val="20"/>
+        </w:rPr>
+      </w:pPr>
+      <w:r>
+        <w:rPr>
+          <w:rFonts w:ascii="Poppins" w:hAnsi="Poppins" w:cs="Poppins"/>
+          <w:sz w:val="20"/>
+          <w:szCs w:val="20"/>
+        </w:rPr>
+        <w:t>        {</w:t>
+      </w:r>
+    </w:p>
+    <w:p>
+      <w:pPr>
+        <w:pStyle w:val="ListParagraph"/>
+        <w:rPr>
+          <w:rFonts w:ascii="Poppins" w:hAnsi="Poppins" w:cs="Poppins"/>
+          <w:sz w:val="20"/>
+          <w:szCs w:val="20"/>
+        </w:rPr>
+      </w:pPr>
+      <w:r>
+        <w:rPr>
+          <w:rFonts w:ascii="Poppins" w:hAnsi="Poppins" w:cs="Poppins"/>
+          <w:sz w:val="20"/>
+          <w:szCs w:val="20"/>
+        </w:rPr>
+        <w:t>            "_id": "69410c0d0d0db2458ad068c8",</w:t>
+      </w:r>
+    </w:p>
+    <w:p>
+      <w:pPr>
+        <w:pStyle w:val="ListParagraph"/>
+        <w:rPr>
+          <w:rFonts w:ascii="Poppins" w:hAnsi="Poppins" w:cs="Poppins"/>
+          <w:sz w:val="20"/>
+          <w:szCs w:val="20"/>
+        </w:rPr>
+      </w:pPr>
+      <w:r>
+        <w:rPr>
+          <w:rFonts w:ascii="Poppins" w:hAnsi="Poppins" w:cs="Poppins"/>
+          <w:sz w:val="20"/>
+          <w:szCs w:val="20"/>
+        </w:rPr>
+        <w:t>            "title": "DBMS Unit 2 Notes",</w:t>
+      </w:r>
+    </w:p>
+    <w:p>
+      <w:pPr>
+        <w:pStyle w:val="ListParagraph"/>
+        <w:rPr>
+          <w:rFonts w:ascii="Poppins" w:hAnsi="Poppins" w:cs="Poppins"/>
+          <w:sz w:val="20"/>
+          <w:szCs w:val="20"/>
+        </w:rPr>
+      </w:pPr>
+      <w:r>
+        <w:rPr>
+          <w:rFonts w:ascii="Poppins" w:hAnsi="Poppins" w:cs="Poppins"/>
+          <w:sz w:val="20"/>
+          <w:szCs w:val="20"/>
+        </w:rPr>
+        <w:t>            "fileUrl": "https://example.com/uploads/dbms-unit1.pdf",</w:t>
+      </w:r>
+    </w:p>
+    <w:p>
+      <w:pPr>
+        <w:pStyle w:val="ListParagraph"/>
+        <w:rPr>
+          <w:rFonts w:ascii="Poppins" w:hAnsi="Poppins" w:cs="Poppins"/>
+          <w:sz w:val="20"/>
+          <w:szCs w:val="20"/>
+        </w:rPr>
+      </w:pPr>
+      <w:r>
+        <w:rPr>
+          <w:rFonts w:ascii="Poppins" w:hAnsi="Poppins" w:cs="Poppins"/>
+          <w:sz w:val="20"/>
+          <w:szCs w:val="20"/>
+        </w:rPr>
+        <w:t>            "createdAt": "2025-12-16T07:36:45.973Z"</w:t>
+      </w:r>
+    </w:p>
+    <w:p>
+      <w:pPr>
+        <w:pStyle w:val="ListParagraph"/>
+        <w:rPr>
+          <w:rFonts w:ascii="Poppins" w:hAnsi="Poppins" w:cs="Poppins"/>
+          <w:sz w:val="20"/>
+          <w:szCs w:val="20"/>
+        </w:rPr>
+      </w:pPr>
+      <w:r>
+        <w:rPr>
+          <w:rFonts w:ascii="Poppins" w:hAnsi="Poppins" w:cs="Poppins"/>
+          <w:sz w:val="20"/>
+          <w:szCs w:val="20"/>
+        </w:rPr>
+        <w:t>        },</w:t>
+      </w:r>
+    </w:p>
+    <w:p>
+      <w:pPr>
+        <w:pStyle w:val="ListParagraph"/>
+        <w:rPr>
+          <w:rFonts w:ascii="Poppins" w:hAnsi="Poppins" w:cs="Poppins"/>
+          <w:sz w:val="20"/>
+          <w:szCs w:val="20"/>
+        </w:rPr>
+      </w:pPr>
+      <w:r>
+        <w:rPr>
+          <w:rFonts w:ascii="Poppins" w:hAnsi="Poppins" w:cs="Poppins"/>
+          <w:sz w:val="20"/>
+          <w:szCs w:val="20"/>
+        </w:rPr>
+        <w:t>        {</w:t>
+      </w:r>
+    </w:p>
+    <w:p>
+      <w:pPr>
+        <w:pStyle w:val="ListParagraph"/>
+        <w:rPr>
+          <w:rFonts w:ascii="Poppins" w:hAnsi="Poppins" w:cs="Poppins"/>
+          <w:sz w:val="20"/>
+          <w:szCs w:val="20"/>
+        </w:rPr>
+      </w:pPr>
+      <w:r>
+        <w:rPr>
+          <w:rFonts w:ascii="Poppins" w:hAnsi="Poppins" w:cs="Poppins"/>
+          <w:sz w:val="20"/>
+          <w:szCs w:val="20"/>
+        </w:rPr>
+        <w:t>            "_id": "69410c090d0db2458ad068c5",</w:t>
+      </w:r>
+    </w:p>
+    <w:p>
+      <w:pPr>
+        <w:pStyle w:val="ListParagraph"/>
+        <w:rPr>
+          <w:rFonts w:ascii="Poppins" w:hAnsi="Poppins" w:cs="Poppins"/>
+          <w:sz w:val="20"/>
+          <w:szCs w:val="20"/>
+        </w:rPr>
+      </w:pPr>
+      <w:r>
+        <w:rPr>
+          <w:rFonts w:ascii="Poppins" w:hAnsi="Poppins" w:cs="Poppins"/>
+          <w:sz w:val="20"/>
+          <w:szCs w:val="20"/>
+        </w:rPr>
+        <w:t>            "title": "DBMS Unit 1 Notes",</w:t>
+      </w:r>
+    </w:p>
+    <w:p>
+      <w:pPr>
+        <w:pStyle w:val="ListParagraph"/>
+        <w:rPr>
+          <w:rFonts w:ascii="Poppins" w:hAnsi="Poppins" w:cs="Poppins"/>
+          <w:sz w:val="20"/>
+          <w:szCs w:val="20"/>
+        </w:rPr>
+      </w:pPr>
+      <w:r>
+        <w:rPr>
+          <w:rFonts w:ascii="Poppins" w:hAnsi="Poppins" w:cs="Poppins"/>
+          <w:sz w:val="20"/>
+          <w:szCs w:val="20"/>
+        </w:rPr>
+        <w:t>            "fileUrl": "https://example.com/uploads/dbms-unit1.pdf",</w:t>
+      </w:r>
+    </w:p>
+    <w:p>
+      <w:pPr>
+        <w:pStyle w:val="ListParagraph"/>
+        <w:rPr>
+          <w:rFonts w:ascii="Poppins" w:hAnsi="Poppins" w:cs="Poppins"/>
+          <w:sz w:val="20"/>
+          <w:szCs w:val="20"/>
+        </w:rPr>
+      </w:pPr>
+      <w:r>
+        <w:rPr>
+          <w:rFonts w:ascii="Poppins" w:hAnsi="Poppins" w:cs="Poppins"/>
+          <w:sz w:val="20"/>
+          <w:szCs w:val="20"/>
+        </w:rPr>
+        <w:t>            "createdAt": "2025-12-16T07:36:41.222Z"</w:t>
+      </w:r>
+    </w:p>
+    <w:p>
+      <w:pPr>
+        <w:pStyle w:val="ListParagraph"/>
+        <w:rPr>
+          <w:rFonts w:ascii="Poppins" w:hAnsi="Poppins" w:cs="Poppins"/>
+          <w:sz w:val="20"/>
+          <w:szCs w:val="20"/>
+        </w:rPr>
+      </w:pPr>
+      <w:r>
+        <w:rPr>
+          <w:rFonts w:ascii="Poppins" w:hAnsi="Poppins" w:cs="Poppins"/>
+          <w:sz w:val="20"/>
+          <w:szCs w:val="20"/>
+        </w:rPr>
+        <w:t>        }</w:t>
+      </w:r>
+    </w:p>
+    <w:p>
+      <w:pPr>
+        <w:pStyle w:val="ListParagraph"/>
+        <w:rPr>
+          <w:rFonts w:ascii="Poppins" w:hAnsi="Poppins" w:cs="Poppins"/>
+          <w:sz w:val="20"/>
+          <w:szCs w:val="20"/>
+        </w:rPr>
+      </w:pPr>
+      <w:r>
+        <w:rPr>
+          <w:rFonts w:ascii="Poppins" w:hAnsi="Poppins" w:cs="Poppins"/>
+          <w:sz w:val="20"/>
+          <w:szCs w:val="20"/>
+        </w:rPr>
+        <w:t>    ]</w:t>
+      </w:r>
+    </w:p>
+    <w:p>
+      <w:pPr>
+        <w:pStyle w:val="ListParagraph"/>
+        <w:rPr>
+          <w:rFonts w:ascii="Poppins" w:hAnsi="Poppins" w:cs="Poppins"/>
+          <w:sz w:val="20"/>
+          <w:szCs w:val="20"/>
+        </w:rPr>
+      </w:pPr>
+      <w:r>
+        <w:rPr>
+          <w:rFonts w:ascii="Poppins" w:hAnsi="Poppins" w:cs="Poppins"/>
+          <w:sz w:val="20"/>
+          <w:szCs w:val="20"/>
+        </w:rPr>
+        <w:t>}</w:t>
+      </w:r>
+    </w:p>
+    <w:p>
+      <w:pPr>
+        <w:pStyle w:val="ListParagraph"/>
+        <w:rPr>
+          <w:rFonts w:ascii="Poppins" w:hAnsi="Poppins" w:cs="Poppins"/>
+          <w:sz w:val="20"/>
+          <w:szCs w:val="20"/>
+        </w:rPr>
+      </w:pPr>
+    </w:p>
+    <w:p>
+      <w:pPr>
+        <w:pStyle w:val="ListParagraph"/>
         <w:rPr>
           <w:rFonts w:ascii="Poppins" w:hAnsi="Poppins" w:cs="Poppins"/>
           <w:b/>
@@ -2655,7 +4070,7 @@
           <w:szCs w:val="20"/>
         </w:rPr>
       </w:pPr>
-      <w:hyperlink r:id="rId8" w:history="1">
+      <w:hyperlink r:id="rId12" w:history="1">
         <w:r>
           <w:rPr>
             <w:rStyle w:val="Hyperlink"/>

</xml_diff>

<commit_message>
add student join, list and delete course routes
</commit_message>
<xml_diff>
--- a/Backend Learnloop.docx
+++ b/Backend Learnloop.docx
@@ -12,6 +12,7 @@
           <w:szCs w:val="28"/>
         </w:rPr>
       </w:pPr>
+      <w:proofErr w:type="spellStart"/>
       <w:r>
         <w:rPr>
           <w:rFonts w:ascii="Poppins" w:hAnsi="Poppins" w:cs="Poppins"/>
@@ -20,7 +21,18 @@
           <w:sz w:val="28"/>
           <w:szCs w:val="28"/>
         </w:rPr>
-        <w:t>LearnLoop Backend – Routes, Payloads &amp; Expected Outputs</w:t>
+        <w:t>LearnLoop</w:t>
+      </w:r>
+      <w:proofErr w:type="spellEnd"/>
+      <w:r>
+        <w:rPr>
+          <w:rFonts w:ascii="Poppins" w:hAnsi="Poppins" w:cs="Poppins"/>
+          <w:b/>
+          <w:bCs/>
+          <w:sz w:val="28"/>
+          <w:szCs w:val="28"/>
+        </w:rPr>
+        <w:t xml:space="preserve"> Backend – Routes, Payloads &amp; Expected Outputs</w:t>
       </w:r>
     </w:p>
     <w:p>
@@ -46,8 +58,9 @@
           <w:sz w:val="20"/>
           <w:szCs w:val="20"/>
         </w:rPr>
-        <w:t>localhost:3000/api/auth/register</w:t>
-      </w:r>
+        <w:t>localhost:3000/</w:t>
+      </w:r>
+      <w:proofErr w:type="spellStart"/>
       <w:r>
         <w:rPr>
           <w:rFonts w:ascii="Poppins" w:hAnsi="Poppins" w:cs="Poppins"/>
@@ -56,6 +69,27 @@
           <w:sz w:val="20"/>
           <w:szCs w:val="20"/>
         </w:rPr>
+        <w:t>api</w:t>
+      </w:r>
+      <w:proofErr w:type="spellEnd"/>
+      <w:r>
+        <w:rPr>
+          <w:rFonts w:ascii="Poppins" w:hAnsi="Poppins" w:cs="Poppins"/>
+          <w:b/>
+          <w:bCs/>
+          <w:sz w:val="20"/>
+          <w:szCs w:val="20"/>
+        </w:rPr>
+        <w:t>/auth/register</w:t>
+      </w:r>
+      <w:r>
+        <w:rPr>
+          <w:rFonts w:ascii="Poppins" w:hAnsi="Poppins" w:cs="Poppins"/>
+          <w:b/>
+          <w:bCs/>
+          <w:sz w:val="20"/>
+          <w:szCs w:val="20"/>
+        </w:rPr>
         <w:t xml:space="preserve"> (POST)</w:t>
       </w:r>
     </w:p>
@@ -130,25 +164,61 @@
           <w:sz w:val="20"/>
           <w:szCs w:val="20"/>
         </w:rPr>
-        <w:t>  "password": "securepassword",</w:t>
-      </w:r>
-    </w:p>
-    <w:p>
-      <w:pPr>
-        <w:pStyle w:val="ListParagraph"/>
-        <w:rPr>
-          <w:rFonts w:ascii="Poppins" w:hAnsi="Poppins" w:cs="Poppins"/>
-          <w:sz w:val="20"/>
-          <w:szCs w:val="20"/>
-        </w:rPr>
-      </w:pPr>
-      <w:r>
-        <w:rPr>
-          <w:rFonts w:ascii="Poppins" w:hAnsi="Poppins" w:cs="Poppins"/>
-          <w:sz w:val="20"/>
-          <w:szCs w:val="20"/>
-        </w:rPr>
-        <w:t>  "userType": "teacher",</w:t>
+        <w:t>  "password": "</w:t>
+      </w:r>
+      <w:proofErr w:type="spellStart"/>
+      <w:r>
+        <w:rPr>
+          <w:rFonts w:ascii="Poppins" w:hAnsi="Poppins" w:cs="Poppins"/>
+          <w:sz w:val="20"/>
+          <w:szCs w:val="20"/>
+        </w:rPr>
+        <w:t>securepassword</w:t>
+      </w:r>
+      <w:proofErr w:type="spellEnd"/>
+      <w:r>
+        <w:rPr>
+          <w:rFonts w:ascii="Poppins" w:hAnsi="Poppins" w:cs="Poppins"/>
+          <w:sz w:val="20"/>
+          <w:szCs w:val="20"/>
+        </w:rPr>
+        <w:t>",</w:t>
+      </w:r>
+    </w:p>
+    <w:p>
+      <w:pPr>
+        <w:pStyle w:val="ListParagraph"/>
+        <w:rPr>
+          <w:rFonts w:ascii="Poppins" w:hAnsi="Poppins" w:cs="Poppins"/>
+          <w:sz w:val="20"/>
+          <w:szCs w:val="20"/>
+        </w:rPr>
+      </w:pPr>
+      <w:r>
+        <w:rPr>
+          <w:rFonts w:ascii="Poppins" w:hAnsi="Poppins" w:cs="Poppins"/>
+          <w:sz w:val="20"/>
+          <w:szCs w:val="20"/>
+        </w:rPr>
+        <w:t>  "</w:t>
+      </w:r>
+      <w:proofErr w:type="spellStart"/>
+      <w:r>
+        <w:rPr>
+          <w:rFonts w:ascii="Poppins" w:hAnsi="Poppins" w:cs="Poppins"/>
+          <w:sz w:val="20"/>
+          <w:szCs w:val="20"/>
+        </w:rPr>
+        <w:t>userType</w:t>
+      </w:r>
+      <w:proofErr w:type="spellEnd"/>
+      <w:r>
+        <w:rPr>
+          <w:rFonts w:ascii="Poppins" w:hAnsi="Poppins" w:cs="Poppins"/>
+          <w:sz w:val="20"/>
+          <w:szCs w:val="20"/>
+        </w:rPr>
+        <w:t>": "teacher",</w:t>
       </w:r>
     </w:p>
     <w:p>
@@ -358,7 +428,25 @@
           <w:sz w:val="20"/>
           <w:szCs w:val="20"/>
         </w:rPr>
-        <w:t>        "userType": "teacher",</w:t>
+        <w:t>        "</w:t>
+      </w:r>
+      <w:proofErr w:type="spellStart"/>
+      <w:r>
+        <w:rPr>
+          <w:rFonts w:ascii="Poppins" w:hAnsi="Poppins" w:cs="Poppins"/>
+          <w:sz w:val="20"/>
+          <w:szCs w:val="20"/>
+        </w:rPr>
+        <w:t>userType</w:t>
+      </w:r>
+      <w:proofErr w:type="spellEnd"/>
+      <w:r>
+        <w:rPr>
+          <w:rFonts w:ascii="Poppins" w:hAnsi="Poppins" w:cs="Poppins"/>
+          <w:sz w:val="20"/>
+          <w:szCs w:val="20"/>
+        </w:rPr>
+        <w:t>": "teacher",</w:t>
       </w:r>
     </w:p>
     <w:p>
@@ -448,8 +536,9 @@
           <w:sz w:val="20"/>
           <w:szCs w:val="20"/>
         </w:rPr>
-        <w:t>localhost:3000/api/auth/login</w:t>
-      </w:r>
+        <w:t>localhost:3000/</w:t>
+      </w:r>
+      <w:proofErr w:type="spellStart"/>
       <w:r>
         <w:rPr>
           <w:rFonts w:ascii="Poppins" w:hAnsi="Poppins" w:cs="Poppins"/>
@@ -458,6 +547,27 @@
           <w:sz w:val="20"/>
           <w:szCs w:val="20"/>
         </w:rPr>
+        <w:t>api</w:t>
+      </w:r>
+      <w:proofErr w:type="spellEnd"/>
+      <w:r>
+        <w:rPr>
+          <w:rFonts w:ascii="Poppins" w:hAnsi="Poppins" w:cs="Poppins"/>
+          <w:b/>
+          <w:bCs/>
+          <w:sz w:val="20"/>
+          <w:szCs w:val="20"/>
+        </w:rPr>
+        <w:t>/auth/login</w:t>
+      </w:r>
+      <w:r>
+        <w:rPr>
+          <w:rFonts w:ascii="Poppins" w:hAnsi="Poppins" w:cs="Poppins"/>
+          <w:b/>
+          <w:bCs/>
+          <w:sz w:val="20"/>
+          <w:szCs w:val="20"/>
+        </w:rPr>
         <w:t xml:space="preserve"> (POST)</w:t>
       </w:r>
     </w:p>
@@ -532,7 +642,25 @@
           <w:sz w:val="20"/>
           <w:szCs w:val="20"/>
         </w:rPr>
-        <w:t>  "password": "securepassword"</w:t>
+        <w:t>  "password": "</w:t>
+      </w:r>
+      <w:proofErr w:type="spellStart"/>
+      <w:r>
+        <w:rPr>
+          <w:rFonts w:ascii="Poppins" w:hAnsi="Poppins" w:cs="Poppins"/>
+          <w:sz w:val="20"/>
+          <w:szCs w:val="20"/>
+        </w:rPr>
+        <w:t>securepassword</w:t>
+      </w:r>
+      <w:proofErr w:type="spellEnd"/>
+      <w:r>
+        <w:rPr>
+          <w:rFonts w:ascii="Poppins" w:hAnsi="Poppins" w:cs="Poppins"/>
+          <w:sz w:val="20"/>
+          <w:szCs w:val="20"/>
+        </w:rPr>
+        <w:t>"</w:t>
       </w:r>
     </w:p>
     <w:p>
@@ -707,7 +835,25 @@
           <w:sz w:val="20"/>
           <w:szCs w:val="20"/>
         </w:rPr>
-        <w:t>        "userType": "teacher"</w:t>
+        <w:t>        "</w:t>
+      </w:r>
+      <w:proofErr w:type="spellStart"/>
+      <w:r>
+        <w:rPr>
+          <w:rFonts w:ascii="Poppins" w:hAnsi="Poppins" w:cs="Poppins"/>
+          <w:sz w:val="20"/>
+          <w:szCs w:val="20"/>
+        </w:rPr>
+        <w:t>userType</w:t>
+      </w:r>
+      <w:proofErr w:type="spellEnd"/>
+      <w:r>
+        <w:rPr>
+          <w:rFonts w:ascii="Poppins" w:hAnsi="Poppins" w:cs="Poppins"/>
+          <w:sz w:val="20"/>
+          <w:szCs w:val="20"/>
+        </w:rPr>
+        <w:t>": "teacher"</w:t>
       </w:r>
     </w:p>
     <w:p>
@@ -796,8 +942,9 @@
           <w:sz w:val="20"/>
           <w:szCs w:val="20"/>
         </w:rPr>
-        <w:t>localhost:3000/api/teacher/courses</w:t>
-      </w:r>
+        <w:t>localhost:3000/</w:t>
+      </w:r>
+      <w:proofErr w:type="spellStart"/>
       <w:r>
         <w:rPr>
           <w:rFonts w:ascii="Poppins" w:hAnsi="Poppins" w:cs="Poppins"/>
@@ -806,8 +953,9 @@
           <w:sz w:val="20"/>
           <w:szCs w:val="20"/>
         </w:rPr>
-        <w:t xml:space="preserve"> (POST)</w:t>
-      </w:r>
+        <w:t>api</w:t>
+      </w:r>
+      <w:proofErr w:type="spellEnd"/>
       <w:r>
         <w:rPr>
           <w:rFonts w:ascii="Poppins" w:hAnsi="Poppins" w:cs="Poppins"/>
@@ -816,6 +964,26 @@
           <w:sz w:val="20"/>
           <w:szCs w:val="20"/>
         </w:rPr>
+        <w:t>/teacher/courses</w:t>
+      </w:r>
+      <w:r>
+        <w:rPr>
+          <w:rFonts w:ascii="Poppins" w:hAnsi="Poppins" w:cs="Poppins"/>
+          <w:b/>
+          <w:bCs/>
+          <w:sz w:val="20"/>
+          <w:szCs w:val="20"/>
+        </w:rPr>
+        <w:t xml:space="preserve"> (POST)</w:t>
+      </w:r>
+      <w:r>
+        <w:rPr>
+          <w:rFonts w:ascii="Poppins" w:hAnsi="Poppins" w:cs="Poppins"/>
+          <w:b/>
+          <w:bCs/>
+          <w:sz w:val="20"/>
+          <w:szCs w:val="20"/>
+        </w:rPr>
         <w:t>: Create Courses</w:t>
       </w:r>
     </w:p>
@@ -1028,7 +1196,25 @@
           <w:sz w:val="20"/>
           <w:szCs w:val="20"/>
         </w:rPr>
-        <w:t>        "teacherId": "6940733cd1016f7fbd77d172",</w:t>
+        <w:t>        "</w:t>
+      </w:r>
+      <w:proofErr w:type="spellStart"/>
+      <w:r>
+        <w:rPr>
+          <w:rFonts w:ascii="Poppins" w:hAnsi="Poppins" w:cs="Poppins"/>
+          <w:sz w:val="20"/>
+          <w:szCs w:val="20"/>
+        </w:rPr>
+        <w:t>teacherId</w:t>
+      </w:r>
+      <w:proofErr w:type="spellEnd"/>
+      <w:r>
+        <w:rPr>
+          <w:rFonts w:ascii="Poppins" w:hAnsi="Poppins" w:cs="Poppins"/>
+          <w:sz w:val="20"/>
+          <w:szCs w:val="20"/>
+        </w:rPr>
+        <w:t>": "6940733cd1016f7fbd77d172",</w:t>
       </w:r>
     </w:p>
     <w:p>
@@ -1118,7 +1304,25 @@
           <w:sz w:val="20"/>
           <w:szCs w:val="20"/>
         </w:rPr>
-        <w:t>        "createdAt": "2025-12-16T04:12:08.781Z",</w:t>
+        <w:t>        "</w:t>
+      </w:r>
+      <w:proofErr w:type="spellStart"/>
+      <w:r>
+        <w:rPr>
+          <w:rFonts w:ascii="Poppins" w:hAnsi="Poppins" w:cs="Poppins"/>
+          <w:sz w:val="20"/>
+          <w:szCs w:val="20"/>
+        </w:rPr>
+        <w:t>createdAt</w:t>
+      </w:r>
+      <w:proofErr w:type="spellEnd"/>
+      <w:r>
+        <w:rPr>
+          <w:rFonts w:ascii="Poppins" w:hAnsi="Poppins" w:cs="Poppins"/>
+          <w:sz w:val="20"/>
+          <w:szCs w:val="20"/>
+        </w:rPr>
+        <w:t>": "2025-12-16T04:12:08.781Z",</w:t>
       </w:r>
     </w:p>
     <w:p>
@@ -1206,8 +1410,9 @@
           <w:sz w:val="20"/>
           <w:szCs w:val="20"/>
         </w:rPr>
-        <w:t>localhost:3000/api/teacher/courses</w:t>
-      </w:r>
+        <w:t>localhost:3000/</w:t>
+      </w:r>
+      <w:proofErr w:type="spellStart"/>
       <w:r>
         <w:rPr>
           <w:rFonts w:ascii="Poppins" w:hAnsi="Poppins" w:cs="Poppins"/>
@@ -1216,8 +1421,9 @@
           <w:sz w:val="20"/>
           <w:szCs w:val="20"/>
         </w:rPr>
-        <w:t xml:space="preserve"> (GET)</w:t>
-      </w:r>
+        <w:t>api</w:t>
+      </w:r>
+      <w:proofErr w:type="spellEnd"/>
       <w:r>
         <w:rPr>
           <w:rFonts w:ascii="Poppins" w:hAnsi="Poppins" w:cs="Poppins"/>
@@ -1226,7 +1432,49 @@
           <w:sz w:val="20"/>
           <w:szCs w:val="20"/>
         </w:rPr>
-        <w:t xml:space="preserve"> : Get created courses</w:t>
+        <w:t>/teacher/courses</w:t>
+      </w:r>
+      <w:r>
+        <w:rPr>
+          <w:rFonts w:ascii="Poppins" w:hAnsi="Poppins" w:cs="Poppins"/>
+          <w:b/>
+          <w:bCs/>
+          <w:sz w:val="20"/>
+          <w:szCs w:val="20"/>
+        </w:rPr>
+        <w:t xml:space="preserve"> (GET</w:t>
+      </w:r>
+      <w:proofErr w:type="gramStart"/>
+      <w:r>
+        <w:rPr>
+          <w:rFonts w:ascii="Poppins" w:hAnsi="Poppins" w:cs="Poppins"/>
+          <w:b/>
+          <w:bCs/>
+          <w:sz w:val="20"/>
+          <w:szCs w:val="20"/>
+        </w:rPr>
+        <w:t>)</w:t>
+      </w:r>
+      <w:r>
+        <w:rPr>
+          <w:rFonts w:ascii="Poppins" w:hAnsi="Poppins" w:cs="Poppins"/>
+          <w:b/>
+          <w:bCs/>
+          <w:sz w:val="20"/>
+          <w:szCs w:val="20"/>
+        </w:rPr>
+        <w:t xml:space="preserve"> :</w:t>
+      </w:r>
+      <w:proofErr w:type="gramEnd"/>
+      <w:r>
+        <w:rPr>
+          <w:rFonts w:ascii="Poppins" w:hAnsi="Poppins" w:cs="Poppins"/>
+          <w:b/>
+          <w:bCs/>
+          <w:sz w:val="20"/>
+          <w:szCs w:val="20"/>
+        </w:rPr>
+        <w:t xml:space="preserve"> Get created courses</w:t>
       </w:r>
     </w:p>
     <w:p>
@@ -1401,7 +1649,25 @@
           <w:szCs w:val="20"/>
         </w:rPr>
         <w:lastRenderedPageBreak/>
-        <w:t>            "createdAt": "2025-12-16T04:12:08.781Z"</w:t>
+        <w:t>            "</w:t>
+      </w:r>
+      <w:proofErr w:type="spellStart"/>
+      <w:r>
+        <w:rPr>
+          <w:rFonts w:ascii="Poppins" w:hAnsi="Poppins" w:cs="Poppins"/>
+          <w:sz w:val="20"/>
+          <w:szCs w:val="20"/>
+        </w:rPr>
+        <w:t>createdAt</w:t>
+      </w:r>
+      <w:proofErr w:type="spellEnd"/>
+      <w:r>
+        <w:rPr>
+          <w:rFonts w:ascii="Poppins" w:hAnsi="Poppins" w:cs="Poppins"/>
+          <w:sz w:val="20"/>
+          <w:szCs w:val="20"/>
+        </w:rPr>
+        <w:t>": "2025-12-16T04:12:08.781Z"</w:t>
       </w:r>
     </w:p>
     <w:p>
@@ -1533,25 +1799,57 @@
           <w:sz w:val="20"/>
           <w:szCs w:val="20"/>
         </w:rPr>
-        <w:t xml:space="preserve"> (DELETE) : deletes particular course</w:t>
-      </w:r>
-    </w:p>
-    <w:p>
-      <w:pPr>
-        <w:pStyle w:val="ListParagraph"/>
-        <w:rPr>
-          <w:rFonts w:ascii="Poppins" w:hAnsi="Poppins" w:cs="Poppins"/>
-          <w:sz w:val="20"/>
-          <w:szCs w:val="20"/>
-        </w:rPr>
-      </w:pPr>
-      <w:r>
-        <w:rPr>
-          <w:rFonts w:ascii="Poppins" w:hAnsi="Poppins" w:cs="Poppins"/>
-          <w:sz w:val="20"/>
-          <w:szCs w:val="20"/>
-        </w:rPr>
-        <w:t>courseId: fetched through get /courses</w:t>
+        <w:t xml:space="preserve"> (DELETE</w:t>
+      </w:r>
+      <w:proofErr w:type="gramStart"/>
+      <w:r>
+        <w:rPr>
+          <w:rFonts w:ascii="Poppins" w:hAnsi="Poppins" w:cs="Poppins"/>
+          <w:b/>
+          <w:bCs/>
+          <w:sz w:val="20"/>
+          <w:szCs w:val="20"/>
+        </w:rPr>
+        <w:t>) :</w:t>
+      </w:r>
+      <w:proofErr w:type="gramEnd"/>
+      <w:r>
+        <w:rPr>
+          <w:rFonts w:ascii="Poppins" w:hAnsi="Poppins" w:cs="Poppins"/>
+          <w:b/>
+          <w:bCs/>
+          <w:sz w:val="20"/>
+          <w:szCs w:val="20"/>
+        </w:rPr>
+        <w:t xml:space="preserve"> deletes particular course</w:t>
+      </w:r>
+    </w:p>
+    <w:p>
+      <w:pPr>
+        <w:pStyle w:val="ListParagraph"/>
+        <w:rPr>
+          <w:rFonts w:ascii="Poppins" w:hAnsi="Poppins" w:cs="Poppins"/>
+          <w:sz w:val="20"/>
+          <w:szCs w:val="20"/>
+        </w:rPr>
+      </w:pPr>
+      <w:proofErr w:type="spellStart"/>
+      <w:r>
+        <w:rPr>
+          <w:rFonts w:ascii="Poppins" w:hAnsi="Poppins" w:cs="Poppins"/>
+          <w:sz w:val="20"/>
+          <w:szCs w:val="20"/>
+        </w:rPr>
+        <w:t>courseId</w:t>
+      </w:r>
+      <w:proofErr w:type="spellEnd"/>
+      <w:r>
+        <w:rPr>
+          <w:rFonts w:ascii="Poppins" w:hAnsi="Poppins" w:cs="Poppins"/>
+          <w:sz w:val="20"/>
+          <w:szCs w:val="20"/>
+        </w:rPr>
+        <w:t>: fetched through get /courses</w:t>
       </w:r>
     </w:p>
     <w:p>
@@ -1661,7 +1959,25 @@
           <w:sz w:val="20"/>
           <w:szCs w:val="20"/>
         </w:rPr>
-        <w:t>    "courseId": "6940dc189bc6e3402595cc4f"</w:t>
+        <w:t>    "</w:t>
+      </w:r>
+      <w:proofErr w:type="spellStart"/>
+      <w:r>
+        <w:rPr>
+          <w:rFonts w:ascii="Poppins" w:hAnsi="Poppins" w:cs="Poppins"/>
+          <w:sz w:val="20"/>
+          <w:szCs w:val="20"/>
+        </w:rPr>
+        <w:t>courseId</w:t>
+      </w:r>
+      <w:proofErr w:type="spellEnd"/>
+      <w:r>
+        <w:rPr>
+          <w:rFonts w:ascii="Poppins" w:hAnsi="Poppins" w:cs="Poppins"/>
+          <w:sz w:val="20"/>
+          <w:szCs w:val="20"/>
+        </w:rPr>
+        <w:t>": "6940dc189bc6e3402595cc4f"</w:t>
       </w:r>
     </w:p>
     <w:p>
@@ -1728,8 +2044,9 @@
           <w:sz w:val="20"/>
           <w:szCs w:val="20"/>
         </w:rPr>
-        <w:t xml:space="preserve"> (POST)</w:t>
-      </w:r>
+        <w:t xml:space="preserve"> (POST</w:t>
+      </w:r>
+      <w:proofErr w:type="gramStart"/>
       <w:r>
         <w:rPr>
           <w:rFonts w:ascii="Poppins" w:hAnsi="Poppins" w:cs="Poppins"/>
@@ -1738,7 +2055,7 @@
           <w:sz w:val="20"/>
           <w:szCs w:val="20"/>
         </w:rPr>
-        <w:t xml:space="preserve"> : </w:t>
+        <w:t>)</w:t>
       </w:r>
       <w:r>
         <w:rPr>
@@ -1748,6 +2065,27 @@
           <w:sz w:val="20"/>
           <w:szCs w:val="20"/>
         </w:rPr>
+        <w:t xml:space="preserve"> :</w:t>
+      </w:r>
+      <w:proofErr w:type="gramEnd"/>
+      <w:r>
+        <w:rPr>
+          <w:rFonts w:ascii="Poppins" w:hAnsi="Poppins" w:cs="Poppins"/>
+          <w:b/>
+          <w:bCs/>
+          <w:sz w:val="20"/>
+          <w:szCs w:val="20"/>
+        </w:rPr>
+        <w:t xml:space="preserve"> </w:t>
+      </w:r>
+      <w:r>
+        <w:rPr>
+          <w:rFonts w:ascii="Poppins" w:hAnsi="Poppins" w:cs="Poppins"/>
+          <w:b/>
+          <w:bCs/>
+          <w:sz w:val="20"/>
+          <w:szCs w:val="20"/>
+        </w:rPr>
         <w:t xml:space="preserve">Create assignment </w:t>
       </w:r>
     </w:p>
@@ -1760,13 +2098,23 @@
           <w:szCs w:val="20"/>
         </w:rPr>
       </w:pPr>
-      <w:r>
-        <w:rPr>
-          <w:rFonts w:ascii="Poppins" w:hAnsi="Poppins" w:cs="Poppins"/>
-          <w:sz w:val="20"/>
-          <w:szCs w:val="20"/>
-        </w:rPr>
-        <w:t>courseId: fetched through get /courses</w:t>
+      <w:proofErr w:type="spellStart"/>
+      <w:r>
+        <w:rPr>
+          <w:rFonts w:ascii="Poppins" w:hAnsi="Poppins" w:cs="Poppins"/>
+          <w:sz w:val="20"/>
+          <w:szCs w:val="20"/>
+        </w:rPr>
+        <w:t>courseId</w:t>
+      </w:r>
+      <w:proofErr w:type="spellEnd"/>
+      <w:r>
+        <w:rPr>
+          <w:rFonts w:ascii="Poppins" w:hAnsi="Poppins" w:cs="Poppins"/>
+          <w:sz w:val="20"/>
+          <w:szCs w:val="20"/>
+        </w:rPr>
+        <w:t>: fetched through get /courses</w:t>
       </w:r>
     </w:p>
     <w:p>
@@ -1886,7 +2234,35 @@
           <w:sz w:val="20"/>
           <w:szCs w:val="20"/>
         </w:rPr>
-        <w:t>  "due_date": "2025-01-25T23:59:00.000Z"</w:t>
+        <w:t>  "</w:t>
+      </w:r>
+      <w:proofErr w:type="spellStart"/>
+      <w:proofErr w:type="gramStart"/>
+      <w:r>
+        <w:rPr>
+          <w:rFonts w:ascii="Poppins" w:hAnsi="Poppins" w:cs="Poppins"/>
+          <w:sz w:val="20"/>
+          <w:szCs w:val="20"/>
+        </w:rPr>
+        <w:t>due</w:t>
+      </w:r>
+      <w:proofErr w:type="gramEnd"/>
+      <w:r>
+        <w:rPr>
+          <w:rFonts w:ascii="Poppins" w:hAnsi="Poppins" w:cs="Poppins"/>
+          <w:sz w:val="20"/>
+          <w:szCs w:val="20"/>
+        </w:rPr>
+        <w:t>_date</w:t>
+      </w:r>
+      <w:proofErr w:type="spellEnd"/>
+      <w:r>
+        <w:rPr>
+          <w:rFonts w:ascii="Poppins" w:hAnsi="Poppins" w:cs="Poppins"/>
+          <w:sz w:val="20"/>
+          <w:szCs w:val="20"/>
+        </w:rPr>
+        <w:t>": "2025-01-25T23:59:00.000Z"</w:t>
       </w:r>
     </w:p>
     <w:p>
@@ -2042,43 +2418,107 @@
           <w:sz w:val="20"/>
           <w:szCs w:val="20"/>
         </w:rPr>
-        <w:t>        "due_date": "2025-01-25T23:59:00.000Z",</w:t>
-      </w:r>
-    </w:p>
-    <w:p>
-      <w:pPr>
-        <w:pStyle w:val="ListParagraph"/>
-        <w:rPr>
-          <w:rFonts w:ascii="Poppins" w:hAnsi="Poppins" w:cs="Poppins"/>
-          <w:sz w:val="20"/>
-          <w:szCs w:val="20"/>
-        </w:rPr>
-      </w:pPr>
-      <w:r>
-        <w:rPr>
-          <w:rFonts w:ascii="Poppins" w:hAnsi="Poppins" w:cs="Poppins"/>
-          <w:sz w:val="20"/>
-          <w:szCs w:val="20"/>
-        </w:rPr>
-        <w:t>        "teacherId": "6940733cd1016f7fbd77d172",</w:t>
-      </w:r>
-    </w:p>
-    <w:p>
-      <w:pPr>
-        <w:pStyle w:val="ListParagraph"/>
-        <w:rPr>
-          <w:rFonts w:ascii="Poppins" w:hAnsi="Poppins" w:cs="Poppins"/>
-          <w:sz w:val="20"/>
-          <w:szCs w:val="20"/>
-        </w:rPr>
-      </w:pPr>
-      <w:r>
-        <w:rPr>
-          <w:rFonts w:ascii="Poppins" w:hAnsi="Poppins" w:cs="Poppins"/>
-          <w:sz w:val="20"/>
-          <w:szCs w:val="20"/>
-        </w:rPr>
-        <w:t>        "courseId": "6940dc189bc6e3402595cc4f",</w:t>
+        <w:t>        "</w:t>
+      </w:r>
+      <w:proofErr w:type="spellStart"/>
+      <w:proofErr w:type="gramStart"/>
+      <w:r>
+        <w:rPr>
+          <w:rFonts w:ascii="Poppins" w:hAnsi="Poppins" w:cs="Poppins"/>
+          <w:sz w:val="20"/>
+          <w:szCs w:val="20"/>
+        </w:rPr>
+        <w:t>due</w:t>
+      </w:r>
+      <w:proofErr w:type="gramEnd"/>
+      <w:r>
+        <w:rPr>
+          <w:rFonts w:ascii="Poppins" w:hAnsi="Poppins" w:cs="Poppins"/>
+          <w:sz w:val="20"/>
+          <w:szCs w:val="20"/>
+        </w:rPr>
+        <w:t>_date</w:t>
+      </w:r>
+      <w:proofErr w:type="spellEnd"/>
+      <w:r>
+        <w:rPr>
+          <w:rFonts w:ascii="Poppins" w:hAnsi="Poppins" w:cs="Poppins"/>
+          <w:sz w:val="20"/>
+          <w:szCs w:val="20"/>
+        </w:rPr>
+        <w:t>": "2025-01-25T23:59:00.000Z",</w:t>
+      </w:r>
+    </w:p>
+    <w:p>
+      <w:pPr>
+        <w:pStyle w:val="ListParagraph"/>
+        <w:rPr>
+          <w:rFonts w:ascii="Poppins" w:hAnsi="Poppins" w:cs="Poppins"/>
+          <w:sz w:val="20"/>
+          <w:szCs w:val="20"/>
+        </w:rPr>
+      </w:pPr>
+      <w:r>
+        <w:rPr>
+          <w:rFonts w:ascii="Poppins" w:hAnsi="Poppins" w:cs="Poppins"/>
+          <w:sz w:val="20"/>
+          <w:szCs w:val="20"/>
+        </w:rPr>
+        <w:t>        "</w:t>
+      </w:r>
+      <w:proofErr w:type="spellStart"/>
+      <w:r>
+        <w:rPr>
+          <w:rFonts w:ascii="Poppins" w:hAnsi="Poppins" w:cs="Poppins"/>
+          <w:sz w:val="20"/>
+          <w:szCs w:val="20"/>
+        </w:rPr>
+        <w:t>teacherId</w:t>
+      </w:r>
+      <w:proofErr w:type="spellEnd"/>
+      <w:r>
+        <w:rPr>
+          <w:rFonts w:ascii="Poppins" w:hAnsi="Poppins" w:cs="Poppins"/>
+          <w:sz w:val="20"/>
+          <w:szCs w:val="20"/>
+        </w:rPr>
+        <w:t>": "6940733cd1016f7fbd77d172",</w:t>
+      </w:r>
+    </w:p>
+    <w:p>
+      <w:pPr>
+        <w:pStyle w:val="ListParagraph"/>
+        <w:rPr>
+          <w:rFonts w:ascii="Poppins" w:hAnsi="Poppins" w:cs="Poppins"/>
+          <w:sz w:val="20"/>
+          <w:szCs w:val="20"/>
+        </w:rPr>
+      </w:pPr>
+      <w:r>
+        <w:rPr>
+          <w:rFonts w:ascii="Poppins" w:hAnsi="Poppins" w:cs="Poppins"/>
+          <w:sz w:val="20"/>
+          <w:szCs w:val="20"/>
+        </w:rPr>
+        <w:t>        "</w:t>
+      </w:r>
+      <w:proofErr w:type="spellStart"/>
+      <w:r>
+        <w:rPr>
+          <w:rFonts w:ascii="Poppins" w:hAnsi="Poppins" w:cs="Poppins"/>
+          <w:sz w:val="20"/>
+          <w:szCs w:val="20"/>
+        </w:rPr>
+        <w:t>courseId</w:t>
+      </w:r>
+      <w:proofErr w:type="spellEnd"/>
+      <w:r>
+        <w:rPr>
+          <w:rFonts w:ascii="Poppins" w:hAnsi="Poppins" w:cs="Poppins"/>
+          <w:sz w:val="20"/>
+          <w:szCs w:val="20"/>
+        </w:rPr>
+        <w:t>": "6940dc189bc6e3402595cc4f",</w:t>
       </w:r>
     </w:p>
     <w:p>
@@ -2115,7 +2555,25 @@
           <w:sz w:val="20"/>
           <w:szCs w:val="20"/>
         </w:rPr>
-        <w:t>        "createdAt": "2025-12-16T04:31:20.829Z",</w:t>
+        <w:t>        "</w:t>
+      </w:r>
+      <w:proofErr w:type="spellStart"/>
+      <w:r>
+        <w:rPr>
+          <w:rFonts w:ascii="Poppins" w:hAnsi="Poppins" w:cs="Poppins"/>
+          <w:sz w:val="20"/>
+          <w:szCs w:val="20"/>
+        </w:rPr>
+        <w:t>createdAt</w:t>
+      </w:r>
+      <w:proofErr w:type="spellEnd"/>
+      <w:r>
+        <w:rPr>
+          <w:rFonts w:ascii="Poppins" w:hAnsi="Poppins" w:cs="Poppins"/>
+          <w:sz w:val="20"/>
+          <w:szCs w:val="20"/>
+        </w:rPr>
+        <w:t>": "2025-12-16T04:31:20.829Z",</w:t>
       </w:r>
     </w:p>
     <w:p>
@@ -2218,25 +2676,57 @@
           <w:sz w:val="20"/>
           <w:szCs w:val="20"/>
         </w:rPr>
-        <w:t xml:space="preserve"> (GET) : List all assignments under a particular course</w:t>
-      </w:r>
-    </w:p>
-    <w:p>
-      <w:pPr>
-        <w:pStyle w:val="ListParagraph"/>
-        <w:rPr>
-          <w:rFonts w:ascii="Poppins" w:hAnsi="Poppins" w:cs="Poppins"/>
-          <w:sz w:val="20"/>
-          <w:szCs w:val="20"/>
-        </w:rPr>
-      </w:pPr>
-      <w:r>
-        <w:rPr>
-          <w:rFonts w:ascii="Poppins" w:hAnsi="Poppins" w:cs="Poppins"/>
-          <w:sz w:val="20"/>
-          <w:szCs w:val="20"/>
-        </w:rPr>
-        <w:t>courseId: fetched through get /courses</w:t>
+        <w:t xml:space="preserve"> (GET</w:t>
+      </w:r>
+      <w:proofErr w:type="gramStart"/>
+      <w:r>
+        <w:rPr>
+          <w:rFonts w:ascii="Poppins" w:hAnsi="Poppins" w:cs="Poppins"/>
+          <w:b/>
+          <w:bCs/>
+          <w:sz w:val="20"/>
+          <w:szCs w:val="20"/>
+        </w:rPr>
+        <w:t>) :</w:t>
+      </w:r>
+      <w:proofErr w:type="gramEnd"/>
+      <w:r>
+        <w:rPr>
+          <w:rFonts w:ascii="Poppins" w:hAnsi="Poppins" w:cs="Poppins"/>
+          <w:b/>
+          <w:bCs/>
+          <w:sz w:val="20"/>
+          <w:szCs w:val="20"/>
+        </w:rPr>
+        <w:t xml:space="preserve"> List all assignments under a particular course</w:t>
+      </w:r>
+    </w:p>
+    <w:p>
+      <w:pPr>
+        <w:pStyle w:val="ListParagraph"/>
+        <w:rPr>
+          <w:rFonts w:ascii="Poppins" w:hAnsi="Poppins" w:cs="Poppins"/>
+          <w:sz w:val="20"/>
+          <w:szCs w:val="20"/>
+        </w:rPr>
+      </w:pPr>
+      <w:proofErr w:type="spellStart"/>
+      <w:r>
+        <w:rPr>
+          <w:rFonts w:ascii="Poppins" w:hAnsi="Poppins" w:cs="Poppins"/>
+          <w:sz w:val="20"/>
+          <w:szCs w:val="20"/>
+        </w:rPr>
+        <w:t>courseId</w:t>
+      </w:r>
+      <w:proofErr w:type="spellEnd"/>
+      <w:r>
+        <w:rPr>
+          <w:rFonts w:ascii="Poppins" w:hAnsi="Poppins" w:cs="Poppins"/>
+          <w:sz w:val="20"/>
+          <w:szCs w:val="20"/>
+        </w:rPr>
+        <w:t>: fetched through get /courses</w:t>
       </w:r>
     </w:p>
     <w:p>
@@ -2428,25 +2918,71 @@
           <w:sz w:val="20"/>
           <w:szCs w:val="20"/>
         </w:rPr>
-        <w:t>            "due_date": "2025-01-25T23:59:00.000Z",</w:t>
-      </w:r>
-    </w:p>
-    <w:p>
-      <w:pPr>
-        <w:pStyle w:val="ListParagraph"/>
-        <w:rPr>
-          <w:rFonts w:ascii="Poppins" w:hAnsi="Poppins" w:cs="Poppins"/>
-          <w:sz w:val="20"/>
-          <w:szCs w:val="20"/>
-        </w:rPr>
-      </w:pPr>
-      <w:r>
-        <w:rPr>
-          <w:rFonts w:ascii="Poppins" w:hAnsi="Poppins" w:cs="Poppins"/>
-          <w:sz w:val="20"/>
-          <w:szCs w:val="20"/>
-        </w:rPr>
-        <w:t>            "createdAt": "2025-12-16T07:24:00.211Z"</w:t>
+        <w:t>            "</w:t>
+      </w:r>
+      <w:proofErr w:type="spellStart"/>
+      <w:proofErr w:type="gramStart"/>
+      <w:r>
+        <w:rPr>
+          <w:rFonts w:ascii="Poppins" w:hAnsi="Poppins" w:cs="Poppins"/>
+          <w:sz w:val="20"/>
+          <w:szCs w:val="20"/>
+        </w:rPr>
+        <w:t>due</w:t>
+      </w:r>
+      <w:proofErr w:type="gramEnd"/>
+      <w:r>
+        <w:rPr>
+          <w:rFonts w:ascii="Poppins" w:hAnsi="Poppins" w:cs="Poppins"/>
+          <w:sz w:val="20"/>
+          <w:szCs w:val="20"/>
+        </w:rPr>
+        <w:t>_date</w:t>
+      </w:r>
+      <w:proofErr w:type="spellEnd"/>
+      <w:r>
+        <w:rPr>
+          <w:rFonts w:ascii="Poppins" w:hAnsi="Poppins" w:cs="Poppins"/>
+          <w:sz w:val="20"/>
+          <w:szCs w:val="20"/>
+        </w:rPr>
+        <w:t>": "2025-01-25T23:59:00.000Z",</w:t>
+      </w:r>
+    </w:p>
+    <w:p>
+      <w:pPr>
+        <w:pStyle w:val="ListParagraph"/>
+        <w:rPr>
+          <w:rFonts w:ascii="Poppins" w:hAnsi="Poppins" w:cs="Poppins"/>
+          <w:sz w:val="20"/>
+          <w:szCs w:val="20"/>
+        </w:rPr>
+      </w:pPr>
+      <w:r>
+        <w:rPr>
+          <w:rFonts w:ascii="Poppins" w:hAnsi="Poppins" w:cs="Poppins"/>
+          <w:sz w:val="20"/>
+          <w:szCs w:val="20"/>
+        </w:rPr>
+        <w:t>            "</w:t>
+      </w:r>
+      <w:proofErr w:type="spellStart"/>
+      <w:r>
+        <w:rPr>
+          <w:rFonts w:ascii="Poppins" w:hAnsi="Poppins" w:cs="Poppins"/>
+          <w:sz w:val="20"/>
+          <w:szCs w:val="20"/>
+        </w:rPr>
+        <w:t>createdAt</w:t>
+      </w:r>
+      <w:proofErr w:type="spellEnd"/>
+      <w:r>
+        <w:rPr>
+          <w:rFonts w:ascii="Poppins" w:hAnsi="Poppins" w:cs="Poppins"/>
+          <w:sz w:val="20"/>
+          <w:szCs w:val="20"/>
+        </w:rPr>
+        <w:t>": "2025-12-16T07:24:00.211Z"</w:t>
       </w:r>
     </w:p>
     <w:p>
@@ -2554,25 +3090,71 @@
           <w:sz w:val="20"/>
           <w:szCs w:val="20"/>
         </w:rPr>
-        <w:t>            "due_date": "2025-01-25T23:59:00.000Z",</w:t>
-      </w:r>
-    </w:p>
-    <w:p>
-      <w:pPr>
-        <w:pStyle w:val="ListParagraph"/>
-        <w:rPr>
-          <w:rFonts w:ascii="Poppins" w:hAnsi="Poppins" w:cs="Poppins"/>
-          <w:sz w:val="20"/>
-          <w:szCs w:val="20"/>
-        </w:rPr>
-      </w:pPr>
-      <w:r>
-        <w:rPr>
-          <w:rFonts w:ascii="Poppins" w:hAnsi="Poppins" w:cs="Poppins"/>
-          <w:sz w:val="20"/>
-          <w:szCs w:val="20"/>
-        </w:rPr>
-        <w:t>            "createdAt": "2025-12-16T07:24:27.988Z"</w:t>
+        <w:t>            "</w:t>
+      </w:r>
+      <w:proofErr w:type="spellStart"/>
+      <w:proofErr w:type="gramStart"/>
+      <w:r>
+        <w:rPr>
+          <w:rFonts w:ascii="Poppins" w:hAnsi="Poppins" w:cs="Poppins"/>
+          <w:sz w:val="20"/>
+          <w:szCs w:val="20"/>
+        </w:rPr>
+        <w:t>due</w:t>
+      </w:r>
+      <w:proofErr w:type="gramEnd"/>
+      <w:r>
+        <w:rPr>
+          <w:rFonts w:ascii="Poppins" w:hAnsi="Poppins" w:cs="Poppins"/>
+          <w:sz w:val="20"/>
+          <w:szCs w:val="20"/>
+        </w:rPr>
+        <w:t>_date</w:t>
+      </w:r>
+      <w:proofErr w:type="spellEnd"/>
+      <w:r>
+        <w:rPr>
+          <w:rFonts w:ascii="Poppins" w:hAnsi="Poppins" w:cs="Poppins"/>
+          <w:sz w:val="20"/>
+          <w:szCs w:val="20"/>
+        </w:rPr>
+        <w:t>": "2025-01-25T23:59:00.000Z",</w:t>
+      </w:r>
+    </w:p>
+    <w:p>
+      <w:pPr>
+        <w:pStyle w:val="ListParagraph"/>
+        <w:rPr>
+          <w:rFonts w:ascii="Poppins" w:hAnsi="Poppins" w:cs="Poppins"/>
+          <w:sz w:val="20"/>
+          <w:szCs w:val="20"/>
+        </w:rPr>
+      </w:pPr>
+      <w:r>
+        <w:rPr>
+          <w:rFonts w:ascii="Poppins" w:hAnsi="Poppins" w:cs="Poppins"/>
+          <w:sz w:val="20"/>
+          <w:szCs w:val="20"/>
+        </w:rPr>
+        <w:t>            "</w:t>
+      </w:r>
+      <w:proofErr w:type="spellStart"/>
+      <w:r>
+        <w:rPr>
+          <w:rFonts w:ascii="Poppins" w:hAnsi="Poppins" w:cs="Poppins"/>
+          <w:sz w:val="20"/>
+          <w:szCs w:val="20"/>
+        </w:rPr>
+        <w:t>createdAt</w:t>
+      </w:r>
+      <w:proofErr w:type="spellEnd"/>
+      <w:r>
+        <w:rPr>
+          <w:rFonts w:ascii="Poppins" w:hAnsi="Poppins" w:cs="Poppins"/>
+          <w:sz w:val="20"/>
+          <w:szCs w:val="20"/>
+        </w:rPr>
+        <w:t>": "2025-12-16T07:24:27.988Z"</w:t>
       </w:r>
     </w:p>
     <w:p>
@@ -2675,7 +3257,29 @@
           <w:sz w:val="20"/>
           <w:szCs w:val="20"/>
         </w:rPr>
-        <w:t xml:space="preserve"> (DELETE) : Delete assignments</w:t>
+        <w:t xml:space="preserve"> (DELETE</w:t>
+      </w:r>
+      <w:proofErr w:type="gramStart"/>
+      <w:r>
+        <w:rPr>
+          <w:rFonts w:ascii="Poppins" w:hAnsi="Poppins" w:cs="Poppins"/>
+          <w:b/>
+          <w:bCs/>
+          <w:sz w:val="20"/>
+          <w:szCs w:val="20"/>
+        </w:rPr>
+        <w:t>) :</w:t>
+      </w:r>
+      <w:proofErr w:type="gramEnd"/>
+      <w:r>
+        <w:rPr>
+          <w:rFonts w:ascii="Poppins" w:hAnsi="Poppins" w:cs="Poppins"/>
+          <w:b/>
+          <w:bCs/>
+          <w:sz w:val="20"/>
+          <w:szCs w:val="20"/>
+        </w:rPr>
+        <w:t xml:space="preserve"> Delete assignments</w:t>
       </w:r>
     </w:p>
     <w:p>
@@ -2687,13 +3291,23 @@
           <w:szCs w:val="20"/>
         </w:rPr>
       </w:pPr>
-      <w:r>
-        <w:rPr>
-          <w:rFonts w:ascii="Poppins" w:hAnsi="Poppins" w:cs="Poppins"/>
-          <w:sz w:val="20"/>
-          <w:szCs w:val="20"/>
-        </w:rPr>
-        <w:t>assignmentId: get the assignment</w:t>
+      <w:proofErr w:type="spellStart"/>
+      <w:r>
+        <w:rPr>
+          <w:rFonts w:ascii="Poppins" w:hAnsi="Poppins" w:cs="Poppins"/>
+          <w:sz w:val="20"/>
+          <w:szCs w:val="20"/>
+        </w:rPr>
+        <w:t>assignmentId</w:t>
+      </w:r>
+      <w:proofErr w:type="spellEnd"/>
+      <w:r>
+        <w:rPr>
+          <w:rFonts w:ascii="Poppins" w:hAnsi="Poppins" w:cs="Poppins"/>
+          <w:sz w:val="20"/>
+          <w:szCs w:val="20"/>
+        </w:rPr>
+        <w:t>: get the assignment</w:t>
       </w:r>
     </w:p>
     <w:p>
@@ -2796,7 +3410,25 @@
           <w:szCs w:val="20"/>
         </w:rPr>
         <w:lastRenderedPageBreak/>
-        <w:t>    "assignmentId": "69410910e7dfd4a59bf7c7d9"</w:t>
+        <w:t>    "</w:t>
+      </w:r>
+      <w:proofErr w:type="spellStart"/>
+      <w:r>
+        <w:rPr>
+          <w:rFonts w:ascii="Poppins" w:hAnsi="Poppins" w:cs="Poppins"/>
+          <w:sz w:val="20"/>
+          <w:szCs w:val="20"/>
+        </w:rPr>
+        <w:t>assignmentId</w:t>
+      </w:r>
+      <w:proofErr w:type="spellEnd"/>
+      <w:r>
+        <w:rPr>
+          <w:rFonts w:ascii="Poppins" w:hAnsi="Poppins" w:cs="Poppins"/>
+          <w:sz w:val="20"/>
+          <w:szCs w:val="20"/>
+        </w:rPr>
+        <w:t>": "69410910e7dfd4a59bf7c7d9"</w:t>
       </w:r>
     </w:p>
     <w:p>
@@ -2863,8 +3495,9 @@
           <w:sz w:val="20"/>
           <w:szCs w:val="20"/>
         </w:rPr>
-        <w:t xml:space="preserve"> (POST) : </w:t>
-      </w:r>
+        <w:t xml:space="preserve"> (POST</w:t>
+      </w:r>
+      <w:proofErr w:type="gramStart"/>
       <w:r>
         <w:rPr>
           <w:rFonts w:ascii="Poppins" w:hAnsi="Poppins" w:cs="Poppins"/>
@@ -2873,6 +3506,27 @@
           <w:sz w:val="20"/>
           <w:szCs w:val="20"/>
         </w:rPr>
+        <w:t>) :</w:t>
+      </w:r>
+      <w:proofErr w:type="gramEnd"/>
+      <w:r>
+        <w:rPr>
+          <w:rFonts w:ascii="Poppins" w:hAnsi="Poppins" w:cs="Poppins"/>
+          <w:b/>
+          <w:bCs/>
+          <w:sz w:val="20"/>
+          <w:szCs w:val="20"/>
+        </w:rPr>
+        <w:t xml:space="preserve"> </w:t>
+      </w:r>
+      <w:r>
+        <w:rPr>
+          <w:rFonts w:ascii="Poppins" w:hAnsi="Poppins" w:cs="Poppins"/>
+          <w:b/>
+          <w:bCs/>
+          <w:sz w:val="20"/>
+          <w:szCs w:val="20"/>
+        </w:rPr>
         <w:t>Create resource</w:t>
       </w:r>
     </w:p>
@@ -2885,13 +3539,23 @@
           <w:szCs w:val="20"/>
         </w:rPr>
       </w:pPr>
-      <w:r>
-        <w:rPr>
-          <w:rFonts w:ascii="Poppins" w:hAnsi="Poppins" w:cs="Poppins"/>
-          <w:sz w:val="20"/>
-          <w:szCs w:val="20"/>
-        </w:rPr>
-        <w:t>courseId: fetched through get /courses</w:t>
+      <w:proofErr w:type="spellStart"/>
+      <w:r>
+        <w:rPr>
+          <w:rFonts w:ascii="Poppins" w:hAnsi="Poppins" w:cs="Poppins"/>
+          <w:sz w:val="20"/>
+          <w:szCs w:val="20"/>
+        </w:rPr>
+        <w:t>courseId</w:t>
+      </w:r>
+      <w:proofErr w:type="spellEnd"/>
+      <w:r>
+        <w:rPr>
+          <w:rFonts w:ascii="Poppins" w:hAnsi="Poppins" w:cs="Poppins"/>
+          <w:sz w:val="20"/>
+          <w:szCs w:val="20"/>
+        </w:rPr>
+        <w:t>: fetched through get /courses</w:t>
       </w:r>
     </w:p>
     <w:p>
@@ -2993,7 +3657,25 @@
           <w:sz w:val="20"/>
           <w:szCs w:val="20"/>
         </w:rPr>
-        <w:t>  "fileUrl": "https://example.com/uploads/dbms-unit1.pdf"</w:t>
+        <w:t>  "</w:t>
+      </w:r>
+      <w:proofErr w:type="spellStart"/>
+      <w:r>
+        <w:rPr>
+          <w:rFonts w:ascii="Poppins" w:hAnsi="Poppins" w:cs="Poppins"/>
+          <w:sz w:val="20"/>
+          <w:szCs w:val="20"/>
+        </w:rPr>
+        <w:t>fileUrl</w:t>
+      </w:r>
+      <w:proofErr w:type="spellEnd"/>
+      <w:r>
+        <w:rPr>
+          <w:rFonts w:ascii="Poppins" w:hAnsi="Poppins" w:cs="Poppins"/>
+          <w:sz w:val="20"/>
+          <w:szCs w:val="20"/>
+        </w:rPr>
+        <w:t>": "https://example.com/uploads/dbms-unit1.pdf"</w:t>
       </w:r>
     </w:p>
     <w:p>
@@ -3130,43 +3812,97 @@
           <w:sz w:val="20"/>
           <w:szCs w:val="20"/>
         </w:rPr>
-        <w:t>        "fileUrl": "https://example.com/uploads/dbms-unit1.pdf",</w:t>
-      </w:r>
-    </w:p>
-    <w:p>
-      <w:pPr>
-        <w:pStyle w:val="ListParagraph"/>
-        <w:rPr>
-          <w:rFonts w:ascii="Poppins" w:hAnsi="Poppins" w:cs="Poppins"/>
-          <w:sz w:val="20"/>
-          <w:szCs w:val="20"/>
-        </w:rPr>
-      </w:pPr>
-      <w:r>
-        <w:rPr>
-          <w:rFonts w:ascii="Poppins" w:hAnsi="Poppins" w:cs="Poppins"/>
-          <w:sz w:val="20"/>
-          <w:szCs w:val="20"/>
-        </w:rPr>
-        <w:t>        "teacherId": "6940733cd1016f7fbd77d172",</w:t>
-      </w:r>
-    </w:p>
-    <w:p>
-      <w:pPr>
-        <w:pStyle w:val="ListParagraph"/>
-        <w:rPr>
-          <w:rFonts w:ascii="Poppins" w:hAnsi="Poppins" w:cs="Poppins"/>
-          <w:sz w:val="20"/>
-          <w:szCs w:val="20"/>
-        </w:rPr>
-      </w:pPr>
-      <w:r>
-        <w:rPr>
-          <w:rFonts w:ascii="Poppins" w:hAnsi="Poppins" w:cs="Poppins"/>
-          <w:sz w:val="20"/>
-          <w:szCs w:val="20"/>
-        </w:rPr>
-        <w:t>        "courseId": "6940dc189bc6e3402595cc4f",</w:t>
+        <w:t>        "</w:t>
+      </w:r>
+      <w:proofErr w:type="spellStart"/>
+      <w:r>
+        <w:rPr>
+          <w:rFonts w:ascii="Poppins" w:hAnsi="Poppins" w:cs="Poppins"/>
+          <w:sz w:val="20"/>
+          <w:szCs w:val="20"/>
+        </w:rPr>
+        <w:t>fileUrl</w:t>
+      </w:r>
+      <w:proofErr w:type="spellEnd"/>
+      <w:r>
+        <w:rPr>
+          <w:rFonts w:ascii="Poppins" w:hAnsi="Poppins" w:cs="Poppins"/>
+          <w:sz w:val="20"/>
+          <w:szCs w:val="20"/>
+        </w:rPr>
+        <w:t>": "https://example.com/uploads/dbms-unit1.pdf",</w:t>
+      </w:r>
+    </w:p>
+    <w:p>
+      <w:pPr>
+        <w:pStyle w:val="ListParagraph"/>
+        <w:rPr>
+          <w:rFonts w:ascii="Poppins" w:hAnsi="Poppins" w:cs="Poppins"/>
+          <w:sz w:val="20"/>
+          <w:szCs w:val="20"/>
+        </w:rPr>
+      </w:pPr>
+      <w:r>
+        <w:rPr>
+          <w:rFonts w:ascii="Poppins" w:hAnsi="Poppins" w:cs="Poppins"/>
+          <w:sz w:val="20"/>
+          <w:szCs w:val="20"/>
+        </w:rPr>
+        <w:t>        "</w:t>
+      </w:r>
+      <w:proofErr w:type="spellStart"/>
+      <w:r>
+        <w:rPr>
+          <w:rFonts w:ascii="Poppins" w:hAnsi="Poppins" w:cs="Poppins"/>
+          <w:sz w:val="20"/>
+          <w:szCs w:val="20"/>
+        </w:rPr>
+        <w:t>teacherId</w:t>
+      </w:r>
+      <w:proofErr w:type="spellEnd"/>
+      <w:r>
+        <w:rPr>
+          <w:rFonts w:ascii="Poppins" w:hAnsi="Poppins" w:cs="Poppins"/>
+          <w:sz w:val="20"/>
+          <w:szCs w:val="20"/>
+        </w:rPr>
+        <w:t>": "6940733cd1016f7fbd77d172",</w:t>
+      </w:r>
+    </w:p>
+    <w:p>
+      <w:pPr>
+        <w:pStyle w:val="ListParagraph"/>
+        <w:rPr>
+          <w:rFonts w:ascii="Poppins" w:hAnsi="Poppins" w:cs="Poppins"/>
+          <w:sz w:val="20"/>
+          <w:szCs w:val="20"/>
+        </w:rPr>
+      </w:pPr>
+      <w:r>
+        <w:rPr>
+          <w:rFonts w:ascii="Poppins" w:hAnsi="Poppins" w:cs="Poppins"/>
+          <w:sz w:val="20"/>
+          <w:szCs w:val="20"/>
+        </w:rPr>
+        <w:t>        "</w:t>
+      </w:r>
+      <w:proofErr w:type="spellStart"/>
+      <w:r>
+        <w:rPr>
+          <w:rFonts w:ascii="Poppins" w:hAnsi="Poppins" w:cs="Poppins"/>
+          <w:sz w:val="20"/>
+          <w:szCs w:val="20"/>
+        </w:rPr>
+        <w:t>courseId</w:t>
+      </w:r>
+      <w:proofErr w:type="spellEnd"/>
+      <w:r>
+        <w:rPr>
+          <w:rFonts w:ascii="Poppins" w:hAnsi="Poppins" w:cs="Poppins"/>
+          <w:sz w:val="20"/>
+          <w:szCs w:val="20"/>
+        </w:rPr>
+        <w:t>": "6940dc189bc6e3402595cc4f",</w:t>
       </w:r>
     </w:p>
     <w:p>
@@ -3202,7 +3938,25 @@
           <w:sz w:val="20"/>
           <w:szCs w:val="20"/>
         </w:rPr>
-        <w:t>        "createdAt": "2025-12-16T04:57:04.886Z",</w:t>
+        <w:t>        "</w:t>
+      </w:r>
+      <w:proofErr w:type="spellStart"/>
+      <w:r>
+        <w:rPr>
+          <w:rFonts w:ascii="Poppins" w:hAnsi="Poppins" w:cs="Poppins"/>
+          <w:sz w:val="20"/>
+          <w:szCs w:val="20"/>
+        </w:rPr>
+        <w:t>createdAt</w:t>
+      </w:r>
+      <w:proofErr w:type="spellEnd"/>
+      <w:r>
+        <w:rPr>
+          <w:rFonts w:ascii="Poppins" w:hAnsi="Poppins" w:cs="Poppins"/>
+          <w:sz w:val="20"/>
+          <w:szCs w:val="20"/>
+        </w:rPr>
+        <w:t>": "2025-12-16T04:57:04.886Z",</w:t>
       </w:r>
     </w:p>
     <w:p>
@@ -3305,18 +4059,41 @@
           <w:sz w:val="20"/>
           <w:szCs w:val="20"/>
         </w:rPr>
-        <w:t xml:space="preserve"> (DELETE) : Delete resource</w:t>
-      </w:r>
-    </w:p>
-    <w:p>
-      <w:pPr>
-        <w:pStyle w:val="ListParagraph"/>
-        <w:rPr>
-          <w:rFonts w:ascii="Poppins" w:hAnsi="Poppins" w:cs="Poppins"/>
-          <w:sz w:val="20"/>
-          <w:szCs w:val="20"/>
-        </w:rPr>
-      </w:pPr>
+        <w:t xml:space="preserve"> (DELETE</w:t>
+      </w:r>
+      <w:proofErr w:type="gramStart"/>
+      <w:r>
+        <w:rPr>
+          <w:rFonts w:ascii="Poppins" w:hAnsi="Poppins" w:cs="Poppins"/>
+          <w:b/>
+          <w:bCs/>
+          <w:sz w:val="20"/>
+          <w:szCs w:val="20"/>
+        </w:rPr>
+        <w:t>) :</w:t>
+      </w:r>
+      <w:proofErr w:type="gramEnd"/>
+      <w:r>
+        <w:rPr>
+          <w:rFonts w:ascii="Poppins" w:hAnsi="Poppins" w:cs="Poppins"/>
+          <w:b/>
+          <w:bCs/>
+          <w:sz w:val="20"/>
+          <w:szCs w:val="20"/>
+        </w:rPr>
+        <w:t xml:space="preserve"> Delete resource</w:t>
+      </w:r>
+    </w:p>
+    <w:p>
+      <w:pPr>
+        <w:pStyle w:val="ListParagraph"/>
+        <w:rPr>
+          <w:rFonts w:ascii="Poppins" w:hAnsi="Poppins" w:cs="Poppins"/>
+          <w:sz w:val="20"/>
+          <w:szCs w:val="20"/>
+        </w:rPr>
+      </w:pPr>
+      <w:proofErr w:type="spellStart"/>
       <w:r>
         <w:rPr>
           <w:rFonts w:ascii="Poppins" w:hAnsi="Poppins" w:cs="Poppins"/>
@@ -3325,6 +4102,7 @@
         </w:rPr>
         <w:t>resourceId</w:t>
       </w:r>
+      <w:proofErr w:type="spellEnd"/>
       <w:r>
         <w:rPr>
           <w:rFonts w:ascii="Poppins" w:hAnsi="Poppins" w:cs="Poppins"/>
@@ -3451,7 +4229,25 @@
           <w:sz w:val="20"/>
           <w:szCs w:val="20"/>
         </w:rPr>
-        <w:t>    "resourceId": "69410c120d0db2458ad068ce"</w:t>
+        <w:t>    "</w:t>
+      </w:r>
+      <w:proofErr w:type="spellStart"/>
+      <w:r>
+        <w:rPr>
+          <w:rFonts w:ascii="Poppins" w:hAnsi="Poppins" w:cs="Poppins"/>
+          <w:sz w:val="20"/>
+          <w:szCs w:val="20"/>
+        </w:rPr>
+        <w:t>resourceId</w:t>
+      </w:r>
+      <w:proofErr w:type="spellEnd"/>
+      <w:r>
+        <w:rPr>
+          <w:rFonts w:ascii="Poppins" w:hAnsi="Poppins" w:cs="Poppins"/>
+          <w:sz w:val="20"/>
+          <w:szCs w:val="20"/>
+        </w:rPr>
+        <w:t>": "69410c120d0db2458ad068ce"</w:t>
       </w:r>
     </w:p>
     <w:p>
@@ -3528,25 +4324,57 @@
           <w:sz w:val="20"/>
           <w:szCs w:val="20"/>
         </w:rPr>
-        <w:t xml:space="preserve"> (GET) : to view all resources </w:t>
-      </w:r>
-    </w:p>
-    <w:p>
-      <w:pPr>
-        <w:pStyle w:val="ListParagraph"/>
-        <w:rPr>
-          <w:rFonts w:ascii="Poppins" w:hAnsi="Poppins" w:cs="Poppins"/>
-          <w:sz w:val="20"/>
-          <w:szCs w:val="20"/>
-        </w:rPr>
-      </w:pPr>
-      <w:r>
-        <w:rPr>
-          <w:rFonts w:ascii="Poppins" w:hAnsi="Poppins" w:cs="Poppins"/>
-          <w:sz w:val="20"/>
-          <w:szCs w:val="20"/>
-        </w:rPr>
-        <w:t>courseId: fetched through get /courses</w:t>
+        <w:t xml:space="preserve"> (GET</w:t>
+      </w:r>
+      <w:proofErr w:type="gramStart"/>
+      <w:r>
+        <w:rPr>
+          <w:rFonts w:ascii="Poppins" w:hAnsi="Poppins" w:cs="Poppins"/>
+          <w:b/>
+          <w:bCs/>
+          <w:sz w:val="20"/>
+          <w:szCs w:val="20"/>
+        </w:rPr>
+        <w:t>) :</w:t>
+      </w:r>
+      <w:proofErr w:type="gramEnd"/>
+      <w:r>
+        <w:rPr>
+          <w:rFonts w:ascii="Poppins" w:hAnsi="Poppins" w:cs="Poppins"/>
+          <w:b/>
+          <w:bCs/>
+          <w:sz w:val="20"/>
+          <w:szCs w:val="20"/>
+        </w:rPr>
+        <w:t xml:space="preserve"> to view all resources </w:t>
+      </w:r>
+    </w:p>
+    <w:p>
+      <w:pPr>
+        <w:pStyle w:val="ListParagraph"/>
+        <w:rPr>
+          <w:rFonts w:ascii="Poppins" w:hAnsi="Poppins" w:cs="Poppins"/>
+          <w:sz w:val="20"/>
+          <w:szCs w:val="20"/>
+        </w:rPr>
+      </w:pPr>
+      <w:proofErr w:type="spellStart"/>
+      <w:r>
+        <w:rPr>
+          <w:rFonts w:ascii="Poppins" w:hAnsi="Poppins" w:cs="Poppins"/>
+          <w:sz w:val="20"/>
+          <w:szCs w:val="20"/>
+        </w:rPr>
+        <w:t>courseId</w:t>
+      </w:r>
+      <w:proofErr w:type="spellEnd"/>
+      <w:r>
+        <w:rPr>
+          <w:rFonts w:ascii="Poppins" w:hAnsi="Poppins" w:cs="Poppins"/>
+          <w:sz w:val="20"/>
+          <w:szCs w:val="20"/>
+        </w:rPr>
+        <w:t>: fetched through get /courses</w:t>
       </w:r>
     </w:p>
     <w:p>
@@ -3720,25 +4548,61 @@
           <w:sz w:val="20"/>
           <w:szCs w:val="20"/>
         </w:rPr>
-        <w:t>            "fileUrl": "https://example.com/uploads/dbms-unit1.pdf",</w:t>
-      </w:r>
-    </w:p>
-    <w:p>
-      <w:pPr>
-        <w:pStyle w:val="ListParagraph"/>
-        <w:rPr>
-          <w:rFonts w:ascii="Poppins" w:hAnsi="Poppins" w:cs="Poppins"/>
-          <w:sz w:val="20"/>
-          <w:szCs w:val="20"/>
-        </w:rPr>
-      </w:pPr>
-      <w:r>
-        <w:rPr>
-          <w:rFonts w:ascii="Poppins" w:hAnsi="Poppins" w:cs="Poppins"/>
-          <w:sz w:val="20"/>
-          <w:szCs w:val="20"/>
-        </w:rPr>
-        <w:t>            "createdAt": "2025-12-16T07:36:48.402Z"</w:t>
+        <w:t>            "</w:t>
+      </w:r>
+      <w:proofErr w:type="spellStart"/>
+      <w:r>
+        <w:rPr>
+          <w:rFonts w:ascii="Poppins" w:hAnsi="Poppins" w:cs="Poppins"/>
+          <w:sz w:val="20"/>
+          <w:szCs w:val="20"/>
+        </w:rPr>
+        <w:t>fileUrl</w:t>
+      </w:r>
+      <w:proofErr w:type="spellEnd"/>
+      <w:r>
+        <w:rPr>
+          <w:rFonts w:ascii="Poppins" w:hAnsi="Poppins" w:cs="Poppins"/>
+          <w:sz w:val="20"/>
+          <w:szCs w:val="20"/>
+        </w:rPr>
+        <w:t>": "https://example.com/uploads/dbms-unit1.pdf",</w:t>
+      </w:r>
+    </w:p>
+    <w:p>
+      <w:pPr>
+        <w:pStyle w:val="ListParagraph"/>
+        <w:rPr>
+          <w:rFonts w:ascii="Poppins" w:hAnsi="Poppins" w:cs="Poppins"/>
+          <w:sz w:val="20"/>
+          <w:szCs w:val="20"/>
+        </w:rPr>
+      </w:pPr>
+      <w:r>
+        <w:rPr>
+          <w:rFonts w:ascii="Poppins" w:hAnsi="Poppins" w:cs="Poppins"/>
+          <w:sz w:val="20"/>
+          <w:szCs w:val="20"/>
+        </w:rPr>
+        <w:t>            "</w:t>
+      </w:r>
+      <w:proofErr w:type="spellStart"/>
+      <w:r>
+        <w:rPr>
+          <w:rFonts w:ascii="Poppins" w:hAnsi="Poppins" w:cs="Poppins"/>
+          <w:sz w:val="20"/>
+          <w:szCs w:val="20"/>
+        </w:rPr>
+        <w:t>createdAt</w:t>
+      </w:r>
+      <w:proofErr w:type="spellEnd"/>
+      <w:r>
+        <w:rPr>
+          <w:rFonts w:ascii="Poppins" w:hAnsi="Poppins" w:cs="Poppins"/>
+          <w:sz w:val="20"/>
+          <w:szCs w:val="20"/>
+        </w:rPr>
+        <w:t>": "2025-12-16T07:36:48.402Z"</w:t>
       </w:r>
     </w:p>
     <w:p>
@@ -3828,25 +4692,61 @@
           <w:sz w:val="20"/>
           <w:szCs w:val="20"/>
         </w:rPr>
-        <w:t>            "fileUrl": "https://example.com/uploads/dbms-unit1.pdf",</w:t>
-      </w:r>
-    </w:p>
-    <w:p>
-      <w:pPr>
-        <w:pStyle w:val="ListParagraph"/>
-        <w:rPr>
-          <w:rFonts w:ascii="Poppins" w:hAnsi="Poppins" w:cs="Poppins"/>
-          <w:sz w:val="20"/>
-          <w:szCs w:val="20"/>
-        </w:rPr>
-      </w:pPr>
-      <w:r>
-        <w:rPr>
-          <w:rFonts w:ascii="Poppins" w:hAnsi="Poppins" w:cs="Poppins"/>
-          <w:sz w:val="20"/>
-          <w:szCs w:val="20"/>
-        </w:rPr>
-        <w:t>            "createdAt": "2025-12-16T07:36:45.973Z"</w:t>
+        <w:t>            "</w:t>
+      </w:r>
+      <w:proofErr w:type="spellStart"/>
+      <w:r>
+        <w:rPr>
+          <w:rFonts w:ascii="Poppins" w:hAnsi="Poppins" w:cs="Poppins"/>
+          <w:sz w:val="20"/>
+          <w:szCs w:val="20"/>
+        </w:rPr>
+        <w:t>fileUrl</w:t>
+      </w:r>
+      <w:proofErr w:type="spellEnd"/>
+      <w:r>
+        <w:rPr>
+          <w:rFonts w:ascii="Poppins" w:hAnsi="Poppins" w:cs="Poppins"/>
+          <w:sz w:val="20"/>
+          <w:szCs w:val="20"/>
+        </w:rPr>
+        <w:t>": "https://example.com/uploads/dbms-unit1.pdf",</w:t>
+      </w:r>
+    </w:p>
+    <w:p>
+      <w:pPr>
+        <w:pStyle w:val="ListParagraph"/>
+        <w:rPr>
+          <w:rFonts w:ascii="Poppins" w:hAnsi="Poppins" w:cs="Poppins"/>
+          <w:sz w:val="20"/>
+          <w:szCs w:val="20"/>
+        </w:rPr>
+      </w:pPr>
+      <w:r>
+        <w:rPr>
+          <w:rFonts w:ascii="Poppins" w:hAnsi="Poppins" w:cs="Poppins"/>
+          <w:sz w:val="20"/>
+          <w:szCs w:val="20"/>
+        </w:rPr>
+        <w:t>            "</w:t>
+      </w:r>
+      <w:proofErr w:type="spellStart"/>
+      <w:r>
+        <w:rPr>
+          <w:rFonts w:ascii="Poppins" w:hAnsi="Poppins" w:cs="Poppins"/>
+          <w:sz w:val="20"/>
+          <w:szCs w:val="20"/>
+        </w:rPr>
+        <w:t>createdAt</w:t>
+      </w:r>
+      <w:proofErr w:type="spellEnd"/>
+      <w:r>
+        <w:rPr>
+          <w:rFonts w:ascii="Poppins" w:hAnsi="Poppins" w:cs="Poppins"/>
+          <w:sz w:val="20"/>
+          <w:szCs w:val="20"/>
+        </w:rPr>
+        <w:t>": "2025-12-16T07:36:45.973Z"</w:t>
       </w:r>
     </w:p>
     <w:p>
@@ -3936,25 +4836,61 @@
           <w:sz w:val="20"/>
           <w:szCs w:val="20"/>
         </w:rPr>
-        <w:t>            "fileUrl": "https://example.com/uploads/dbms-unit1.pdf",</w:t>
-      </w:r>
-    </w:p>
-    <w:p>
-      <w:pPr>
-        <w:pStyle w:val="ListParagraph"/>
-        <w:rPr>
-          <w:rFonts w:ascii="Poppins" w:hAnsi="Poppins" w:cs="Poppins"/>
-          <w:sz w:val="20"/>
-          <w:szCs w:val="20"/>
-        </w:rPr>
-      </w:pPr>
-      <w:r>
-        <w:rPr>
-          <w:rFonts w:ascii="Poppins" w:hAnsi="Poppins" w:cs="Poppins"/>
-          <w:sz w:val="20"/>
-          <w:szCs w:val="20"/>
-        </w:rPr>
-        <w:t>            "createdAt": "2025-12-16T07:36:41.222Z"</w:t>
+        <w:t>            "</w:t>
+      </w:r>
+      <w:proofErr w:type="spellStart"/>
+      <w:r>
+        <w:rPr>
+          <w:rFonts w:ascii="Poppins" w:hAnsi="Poppins" w:cs="Poppins"/>
+          <w:sz w:val="20"/>
+          <w:szCs w:val="20"/>
+        </w:rPr>
+        <w:t>fileUrl</w:t>
+      </w:r>
+      <w:proofErr w:type="spellEnd"/>
+      <w:r>
+        <w:rPr>
+          <w:rFonts w:ascii="Poppins" w:hAnsi="Poppins" w:cs="Poppins"/>
+          <w:sz w:val="20"/>
+          <w:szCs w:val="20"/>
+        </w:rPr>
+        <w:t>": "https://example.com/uploads/dbms-unit1.pdf",</w:t>
+      </w:r>
+    </w:p>
+    <w:p>
+      <w:pPr>
+        <w:pStyle w:val="ListParagraph"/>
+        <w:rPr>
+          <w:rFonts w:ascii="Poppins" w:hAnsi="Poppins" w:cs="Poppins"/>
+          <w:sz w:val="20"/>
+          <w:szCs w:val="20"/>
+        </w:rPr>
+      </w:pPr>
+      <w:r>
+        <w:rPr>
+          <w:rFonts w:ascii="Poppins" w:hAnsi="Poppins" w:cs="Poppins"/>
+          <w:sz w:val="20"/>
+          <w:szCs w:val="20"/>
+        </w:rPr>
+        <w:t>            "</w:t>
+      </w:r>
+      <w:proofErr w:type="spellStart"/>
+      <w:r>
+        <w:rPr>
+          <w:rFonts w:ascii="Poppins" w:hAnsi="Poppins" w:cs="Poppins"/>
+          <w:sz w:val="20"/>
+          <w:szCs w:val="20"/>
+        </w:rPr>
+        <w:t>createdAt</w:t>
+      </w:r>
+      <w:proofErr w:type="spellEnd"/>
+      <w:r>
+        <w:rPr>
+          <w:rFonts w:ascii="Poppins" w:hAnsi="Poppins" w:cs="Poppins"/>
+          <w:sz w:val="20"/>
+          <w:szCs w:val="20"/>
+        </w:rPr>
+        <w:t>": "2025-12-16T07:36:41.222Z"</w:t>
       </w:r>
     </w:p>
     <w:p>
@@ -4080,7 +5016,18 @@
             <w:sz w:val="20"/>
             <w:szCs w:val="20"/>
           </w:rPr>
-          <w:t>http://localhost:3000/api/student/courses/6940dc189bc6e3402595cc4f/enroll</w:t>
+          <w:t>http://localhost:3000/api/student/courses/</w:t>
+        </w:r>
+        <w:r>
+          <w:rPr>
+            <w:rStyle w:val="Hyperlink"/>
+            <w:rFonts w:ascii="Poppins" w:hAnsi="Poppins" w:cs="Poppins"/>
+            <w:b/>
+            <w:bCs/>
+            <w:sz w:val="20"/>
+            <w:szCs w:val="20"/>
+          </w:rPr>
+          <w:t>join</w:t>
         </w:r>
       </w:hyperlink>
       <w:r>
@@ -4091,7 +5038,830 @@
           <w:sz w:val="20"/>
           <w:szCs w:val="20"/>
         </w:rPr>
-        <w:t xml:space="preserve"> (POST) : Enroll into course</w:t>
+        <w:t xml:space="preserve"> (POST</w:t>
+      </w:r>
+      <w:proofErr w:type="gramStart"/>
+      <w:r>
+        <w:rPr>
+          <w:rFonts w:ascii="Poppins" w:hAnsi="Poppins" w:cs="Poppins"/>
+          <w:b/>
+          <w:bCs/>
+          <w:sz w:val="20"/>
+          <w:szCs w:val="20"/>
+        </w:rPr>
+        <w:t>) :</w:t>
+      </w:r>
+      <w:proofErr w:type="gramEnd"/>
+      <w:r>
+        <w:rPr>
+          <w:rFonts w:ascii="Poppins" w:hAnsi="Poppins" w:cs="Poppins"/>
+          <w:b/>
+          <w:bCs/>
+          <w:sz w:val="20"/>
+          <w:szCs w:val="20"/>
+        </w:rPr>
+        <w:t xml:space="preserve"> </w:t>
+      </w:r>
+      <w:proofErr w:type="spellStart"/>
+      <w:r>
+        <w:rPr>
+          <w:rFonts w:ascii="Poppins" w:hAnsi="Poppins" w:cs="Poppins"/>
+          <w:b/>
+          <w:bCs/>
+          <w:sz w:val="20"/>
+          <w:szCs w:val="20"/>
+        </w:rPr>
+        <w:t>Enroll</w:t>
+      </w:r>
+      <w:proofErr w:type="spellEnd"/>
+      <w:r>
+        <w:rPr>
+          <w:rFonts w:ascii="Poppins" w:hAnsi="Poppins" w:cs="Poppins"/>
+          <w:b/>
+          <w:bCs/>
+          <w:sz w:val="20"/>
+          <w:szCs w:val="20"/>
+        </w:rPr>
+        <w:t xml:space="preserve"> into course</w:t>
+      </w:r>
+      <w:r>
+        <w:rPr>
+          <w:rFonts w:ascii="Poppins" w:hAnsi="Poppins" w:cs="Poppins"/>
+          <w:b/>
+          <w:bCs/>
+          <w:sz w:val="20"/>
+          <w:szCs w:val="20"/>
+        </w:rPr>
+        <w:t xml:space="preserve"> based on code</w:t>
+      </w:r>
+    </w:p>
+    <w:p>
+      <w:pPr>
+        <w:pStyle w:val="ListParagraph"/>
+        <w:ind w:firstLine="360"/>
+        <w:rPr>
+          <w:rFonts w:ascii="Poppins" w:hAnsi="Poppins" w:cs="Poppins"/>
+          <w:sz w:val="20"/>
+          <w:szCs w:val="20"/>
+        </w:rPr>
+      </w:pPr>
+      <w:r>
+        <w:rPr>
+          <w:rFonts w:ascii="Poppins" w:hAnsi="Poppins" w:cs="Poppins"/>
+          <w:sz w:val="20"/>
+          <w:szCs w:val="20"/>
+        </w:rPr>
+        <w:t>Authorization: Bearer &lt;token&gt;</w:t>
+      </w:r>
+    </w:p>
+    <w:p>
+      <w:pPr>
+        <w:pStyle w:val="ListParagraph"/>
+        <w:ind w:firstLine="360"/>
+        <w:rPr>
+          <w:rFonts w:ascii="Poppins" w:hAnsi="Poppins" w:cs="Poppins"/>
+          <w:sz w:val="20"/>
+          <w:szCs w:val="20"/>
+          <w:u w:val="single"/>
+        </w:rPr>
+      </w:pPr>
+      <w:r>
+        <w:rPr>
+          <w:rFonts w:ascii="Poppins" w:hAnsi="Poppins" w:cs="Poppins"/>
+          <w:sz w:val="20"/>
+          <w:szCs w:val="20"/>
+          <w:u w:val="single"/>
+        </w:rPr>
+        <w:t>body</w:t>
+      </w:r>
+    </w:p>
+    <w:p>
+      <w:pPr>
+        <w:pStyle w:val="ListParagraph"/>
+        <w:ind w:firstLine="360"/>
+        <w:rPr>
+          <w:rFonts w:ascii="Poppins" w:hAnsi="Poppins" w:cs="Poppins"/>
+          <w:sz w:val="20"/>
+          <w:szCs w:val="20"/>
+        </w:rPr>
+      </w:pPr>
+      <w:r>
+        <w:rPr>
+          <w:rFonts w:ascii="Poppins" w:hAnsi="Poppins" w:cs="Poppins"/>
+          <w:sz w:val="20"/>
+          <w:szCs w:val="20"/>
+        </w:rPr>
+        <w:t>{</w:t>
+      </w:r>
+    </w:p>
+    <w:p>
+      <w:pPr>
+        <w:pStyle w:val="ListParagraph"/>
+        <w:ind w:firstLine="360"/>
+        <w:rPr>
+          <w:rFonts w:ascii="Poppins" w:hAnsi="Poppins" w:cs="Poppins"/>
+          <w:sz w:val="20"/>
+          <w:szCs w:val="20"/>
+        </w:rPr>
+      </w:pPr>
+      <w:r>
+        <w:rPr>
+          <w:rFonts w:ascii="Poppins" w:hAnsi="Poppins" w:cs="Poppins"/>
+          <w:sz w:val="20"/>
+          <w:szCs w:val="20"/>
+        </w:rPr>
+        <w:t>  "code</w:t>
+      </w:r>
+      <w:proofErr w:type="gramStart"/>
+      <w:r>
+        <w:rPr>
+          <w:rFonts w:ascii="Poppins" w:hAnsi="Poppins" w:cs="Poppins"/>
+          <w:sz w:val="20"/>
+          <w:szCs w:val="20"/>
+        </w:rPr>
+        <w:t>" :</w:t>
+      </w:r>
+      <w:proofErr w:type="gramEnd"/>
+      <w:r>
+        <w:rPr>
+          <w:rFonts w:ascii="Poppins" w:hAnsi="Poppins" w:cs="Poppins"/>
+          <w:sz w:val="20"/>
+          <w:szCs w:val="20"/>
+        </w:rPr>
+        <w:t xml:space="preserve"> "CRS-4ZPYHD"</w:t>
+      </w:r>
+    </w:p>
+    <w:p>
+      <w:pPr>
+        <w:pStyle w:val="ListParagraph"/>
+        <w:ind w:firstLine="360"/>
+        <w:rPr>
+          <w:rFonts w:ascii="Poppins" w:hAnsi="Poppins" w:cs="Poppins"/>
+          <w:sz w:val="20"/>
+          <w:szCs w:val="20"/>
+        </w:rPr>
+      </w:pPr>
+      <w:r>
+        <w:rPr>
+          <w:rFonts w:ascii="Poppins" w:hAnsi="Poppins" w:cs="Poppins"/>
+          <w:sz w:val="20"/>
+          <w:szCs w:val="20"/>
+        </w:rPr>
+        <w:t>}</w:t>
+      </w:r>
+    </w:p>
+    <w:p>
+      <w:pPr>
+        <w:pStyle w:val="ListParagraph"/>
+        <w:ind w:firstLine="360"/>
+        <w:rPr>
+          <w:rFonts w:ascii="Poppins" w:hAnsi="Poppins" w:cs="Poppins"/>
+          <w:sz w:val="20"/>
+          <w:szCs w:val="20"/>
+        </w:rPr>
+      </w:pPr>
+    </w:p>
+    <w:p>
+      <w:pPr>
+        <w:pStyle w:val="ListParagraph"/>
+        <w:ind w:firstLine="360"/>
+        <w:rPr>
+          <w:rFonts w:ascii="Poppins" w:hAnsi="Poppins" w:cs="Poppins"/>
+          <w:sz w:val="20"/>
+          <w:szCs w:val="20"/>
+        </w:rPr>
+      </w:pPr>
+    </w:p>
+    <w:p>
+      <w:pPr>
+        <w:pStyle w:val="ListParagraph"/>
+        <w:ind w:firstLine="360"/>
+        <w:rPr>
+          <w:rFonts w:ascii="Poppins" w:hAnsi="Poppins" w:cs="Poppins"/>
+          <w:sz w:val="20"/>
+          <w:szCs w:val="20"/>
+        </w:rPr>
+      </w:pPr>
+      <w:r>
+        <w:rPr>
+          <w:rFonts w:ascii="Poppins" w:hAnsi="Poppins" w:cs="Poppins"/>
+          <w:sz w:val="20"/>
+          <w:szCs w:val="20"/>
+          <w:u w:val="single"/>
+        </w:rPr>
+        <w:t>output</w:t>
+      </w:r>
+    </w:p>
+    <w:p>
+      <w:pPr>
+        <w:pStyle w:val="ListParagraph"/>
+        <w:ind w:firstLine="360"/>
+        <w:rPr>
+          <w:rFonts w:ascii="Poppins" w:hAnsi="Poppins" w:cs="Poppins"/>
+          <w:sz w:val="20"/>
+          <w:szCs w:val="20"/>
+        </w:rPr>
+      </w:pPr>
+      <w:r>
+        <w:rPr>
+          <w:rFonts w:ascii="Poppins" w:hAnsi="Poppins" w:cs="Poppins"/>
+          <w:sz w:val="20"/>
+          <w:szCs w:val="20"/>
+        </w:rPr>
+        <w:t>{</w:t>
+      </w:r>
+    </w:p>
+    <w:p>
+      <w:pPr>
+        <w:pStyle w:val="ListParagraph"/>
+        <w:ind w:firstLine="360"/>
+        <w:rPr>
+          <w:rFonts w:ascii="Poppins" w:hAnsi="Poppins" w:cs="Poppins"/>
+          <w:sz w:val="20"/>
+          <w:szCs w:val="20"/>
+        </w:rPr>
+      </w:pPr>
+      <w:r>
+        <w:rPr>
+          <w:rFonts w:ascii="Poppins" w:hAnsi="Poppins" w:cs="Poppins"/>
+          <w:sz w:val="20"/>
+          <w:szCs w:val="20"/>
+        </w:rPr>
+        <w:lastRenderedPageBreak/>
+        <w:t>    "message": "Joined course successfully",</w:t>
+      </w:r>
+    </w:p>
+    <w:p>
+      <w:pPr>
+        <w:pStyle w:val="ListParagraph"/>
+        <w:ind w:firstLine="360"/>
+        <w:rPr>
+          <w:rFonts w:ascii="Poppins" w:hAnsi="Poppins" w:cs="Poppins"/>
+          <w:sz w:val="20"/>
+          <w:szCs w:val="20"/>
+        </w:rPr>
+      </w:pPr>
+      <w:r>
+        <w:rPr>
+          <w:rFonts w:ascii="Poppins" w:hAnsi="Poppins" w:cs="Poppins"/>
+          <w:sz w:val="20"/>
+          <w:szCs w:val="20"/>
+        </w:rPr>
+        <w:t>    "course": {</w:t>
+      </w:r>
+    </w:p>
+    <w:p>
+      <w:pPr>
+        <w:pStyle w:val="ListParagraph"/>
+        <w:ind w:firstLine="360"/>
+        <w:rPr>
+          <w:rFonts w:ascii="Poppins" w:hAnsi="Poppins" w:cs="Poppins"/>
+          <w:sz w:val="20"/>
+          <w:szCs w:val="20"/>
+        </w:rPr>
+      </w:pPr>
+      <w:r>
+        <w:rPr>
+          <w:rFonts w:ascii="Poppins" w:hAnsi="Poppins" w:cs="Poppins"/>
+          <w:sz w:val="20"/>
+          <w:szCs w:val="20"/>
+        </w:rPr>
+        <w:t>        "id": "69410e65b599407c53bb5bae",</w:t>
+      </w:r>
+    </w:p>
+    <w:p>
+      <w:pPr>
+        <w:pStyle w:val="ListParagraph"/>
+        <w:ind w:firstLine="360"/>
+        <w:rPr>
+          <w:rFonts w:ascii="Poppins" w:hAnsi="Poppins" w:cs="Poppins"/>
+          <w:sz w:val="20"/>
+          <w:szCs w:val="20"/>
+        </w:rPr>
+      </w:pPr>
+      <w:r>
+        <w:rPr>
+          <w:rFonts w:ascii="Poppins" w:hAnsi="Poppins" w:cs="Poppins"/>
+          <w:sz w:val="20"/>
+          <w:szCs w:val="20"/>
+        </w:rPr>
+        <w:t>        "name": "Java full",</w:t>
+      </w:r>
+    </w:p>
+    <w:p>
+      <w:pPr>
+        <w:pStyle w:val="ListParagraph"/>
+        <w:ind w:firstLine="360"/>
+        <w:rPr>
+          <w:rFonts w:ascii="Poppins" w:hAnsi="Poppins" w:cs="Poppins"/>
+          <w:sz w:val="20"/>
+          <w:szCs w:val="20"/>
+        </w:rPr>
+      </w:pPr>
+      <w:r>
+        <w:rPr>
+          <w:rFonts w:ascii="Poppins" w:hAnsi="Poppins" w:cs="Poppins"/>
+          <w:sz w:val="20"/>
+          <w:szCs w:val="20"/>
+        </w:rPr>
+        <w:t>        "code": "CRS-4ZPYHD"</w:t>
+      </w:r>
+    </w:p>
+    <w:p>
+      <w:pPr>
+        <w:pStyle w:val="ListParagraph"/>
+        <w:ind w:firstLine="360"/>
+        <w:rPr>
+          <w:rFonts w:ascii="Poppins" w:hAnsi="Poppins" w:cs="Poppins"/>
+          <w:sz w:val="20"/>
+          <w:szCs w:val="20"/>
+        </w:rPr>
+      </w:pPr>
+      <w:r>
+        <w:rPr>
+          <w:rFonts w:ascii="Poppins" w:hAnsi="Poppins" w:cs="Poppins"/>
+          <w:sz w:val="20"/>
+          <w:szCs w:val="20"/>
+        </w:rPr>
+        <w:t>    }</w:t>
+      </w:r>
+    </w:p>
+    <w:p>
+      <w:pPr>
+        <w:pStyle w:val="ListParagraph"/>
+        <w:ind w:firstLine="360"/>
+        <w:rPr>
+          <w:rFonts w:ascii="Poppins" w:hAnsi="Poppins" w:cs="Poppins"/>
+          <w:sz w:val="20"/>
+          <w:szCs w:val="20"/>
+        </w:rPr>
+      </w:pPr>
+      <w:r>
+        <w:rPr>
+          <w:rFonts w:ascii="Poppins" w:hAnsi="Poppins" w:cs="Poppins"/>
+          <w:sz w:val="20"/>
+          <w:szCs w:val="20"/>
+        </w:rPr>
+        <w:t>}</w:t>
+      </w:r>
+    </w:p>
+    <w:p>
+      <w:pPr>
+        <w:pStyle w:val="ListParagraph"/>
+        <w:ind w:firstLine="360"/>
+        <w:rPr>
+          <w:rFonts w:ascii="Poppins" w:hAnsi="Poppins" w:cs="Poppins"/>
+          <w:sz w:val="20"/>
+          <w:szCs w:val="20"/>
+        </w:rPr>
+      </w:pPr>
+    </w:p>
+    <w:p>
+      <w:pPr>
+        <w:pStyle w:val="ListParagraph"/>
+        <w:numPr>
+          <w:ilvl w:val="0"/>
+          <w:numId w:val="4"/>
+        </w:numPr>
+        <w:rPr>
+          <w:rFonts w:ascii="Poppins" w:hAnsi="Poppins" w:cs="Poppins"/>
+          <w:b/>
+          <w:bCs/>
+          <w:sz w:val="20"/>
+          <w:szCs w:val="20"/>
+        </w:rPr>
+      </w:pPr>
+      <w:hyperlink r:id="rId13" w:history="1">
+        <w:r>
+          <w:rPr>
+            <w:rStyle w:val="Hyperlink"/>
+            <w:rFonts w:ascii="Poppins" w:hAnsi="Poppins" w:cs="Poppins"/>
+            <w:b/>
+            <w:bCs/>
+            <w:sz w:val="20"/>
+            <w:szCs w:val="20"/>
+          </w:rPr>
+          <w:t>http://localhost:3000/api/student/courses</w:t>
+        </w:r>
+      </w:hyperlink>
+      <w:r>
+        <w:rPr>
+          <w:rFonts w:ascii="Poppins" w:hAnsi="Poppins" w:cs="Poppins"/>
+          <w:b/>
+          <w:bCs/>
+          <w:sz w:val="20"/>
+          <w:szCs w:val="20"/>
+        </w:rPr>
+        <w:t xml:space="preserve"> (GET</w:t>
+      </w:r>
+      <w:proofErr w:type="gramStart"/>
+      <w:r>
+        <w:rPr>
+          <w:rFonts w:ascii="Poppins" w:hAnsi="Poppins" w:cs="Poppins"/>
+          <w:b/>
+          <w:bCs/>
+          <w:sz w:val="20"/>
+          <w:szCs w:val="20"/>
+        </w:rPr>
+        <w:t>) :</w:t>
+      </w:r>
+      <w:proofErr w:type="gramEnd"/>
+      <w:r>
+        <w:rPr>
+          <w:rFonts w:ascii="Poppins" w:hAnsi="Poppins" w:cs="Poppins"/>
+          <w:b/>
+          <w:bCs/>
+          <w:sz w:val="20"/>
+          <w:szCs w:val="20"/>
+        </w:rPr>
+        <w:t xml:space="preserve"> Get all the joined course</w:t>
+      </w:r>
+    </w:p>
+    <w:p>
+      <w:pPr>
+        <w:pStyle w:val="ListParagraph"/>
+        <w:ind w:firstLine="360"/>
+        <w:rPr>
+          <w:rFonts w:ascii="Poppins" w:hAnsi="Poppins" w:cs="Poppins"/>
+          <w:sz w:val="20"/>
+          <w:szCs w:val="20"/>
+        </w:rPr>
+      </w:pPr>
+      <w:r>
+        <w:rPr>
+          <w:rFonts w:ascii="Poppins" w:hAnsi="Poppins" w:cs="Poppins"/>
+          <w:sz w:val="20"/>
+          <w:szCs w:val="20"/>
+        </w:rPr>
+        <w:t>no body</w:t>
+      </w:r>
+    </w:p>
+    <w:p>
+      <w:pPr>
+        <w:pStyle w:val="ListParagraph"/>
+        <w:ind w:firstLine="360"/>
+        <w:rPr>
+          <w:rFonts w:ascii="Poppins" w:hAnsi="Poppins" w:cs="Poppins"/>
+          <w:sz w:val="20"/>
+          <w:szCs w:val="20"/>
+        </w:rPr>
+      </w:pPr>
+      <w:r>
+        <w:rPr>
+          <w:rFonts w:ascii="Poppins" w:hAnsi="Poppins" w:cs="Poppins"/>
+          <w:sz w:val="20"/>
+          <w:szCs w:val="20"/>
+        </w:rPr>
+        <w:t>Authorization: Bearer &lt;token&gt;</w:t>
+      </w:r>
+    </w:p>
+    <w:p>
+      <w:pPr>
+        <w:pStyle w:val="ListParagraph"/>
+        <w:ind w:firstLine="360"/>
+        <w:rPr>
+          <w:rFonts w:ascii="Poppins" w:hAnsi="Poppins" w:cs="Poppins"/>
+          <w:sz w:val="20"/>
+          <w:szCs w:val="20"/>
+        </w:rPr>
+      </w:pPr>
+    </w:p>
+    <w:p>
+      <w:pPr>
+        <w:pStyle w:val="ListParagraph"/>
+        <w:ind w:firstLine="360"/>
+        <w:rPr>
+          <w:rFonts w:ascii="Poppins" w:hAnsi="Poppins" w:cs="Poppins"/>
+          <w:sz w:val="20"/>
+          <w:szCs w:val="20"/>
+        </w:rPr>
+      </w:pPr>
+      <w:r>
+        <w:rPr>
+          <w:rFonts w:ascii="Poppins" w:hAnsi="Poppins" w:cs="Poppins"/>
+          <w:sz w:val="20"/>
+          <w:szCs w:val="20"/>
+          <w:u w:val="single"/>
+        </w:rPr>
+        <w:t>output</w:t>
+      </w:r>
+    </w:p>
+    <w:p>
+      <w:pPr>
+        <w:pStyle w:val="ListParagraph"/>
+        <w:ind w:firstLine="360"/>
+        <w:rPr>
+          <w:rFonts w:ascii="Poppins" w:hAnsi="Poppins" w:cs="Poppins"/>
+          <w:sz w:val="20"/>
+          <w:szCs w:val="20"/>
+        </w:rPr>
+      </w:pPr>
+      <w:r>
+        <w:rPr>
+          <w:rFonts w:ascii="Poppins" w:hAnsi="Poppins" w:cs="Poppins"/>
+          <w:sz w:val="20"/>
+          <w:szCs w:val="20"/>
+        </w:rPr>
+        <w:t>{</w:t>
+      </w:r>
+    </w:p>
+    <w:p>
+      <w:pPr>
+        <w:pStyle w:val="ListParagraph"/>
+        <w:ind w:firstLine="360"/>
+        <w:rPr>
+          <w:rFonts w:ascii="Poppins" w:hAnsi="Poppins" w:cs="Poppins"/>
+          <w:sz w:val="20"/>
+          <w:szCs w:val="20"/>
+        </w:rPr>
+      </w:pPr>
+      <w:r>
+        <w:rPr>
+          <w:rFonts w:ascii="Poppins" w:hAnsi="Poppins" w:cs="Poppins"/>
+          <w:sz w:val="20"/>
+          <w:szCs w:val="20"/>
+        </w:rPr>
+        <w:t>    "courses": [</w:t>
+      </w:r>
+    </w:p>
+    <w:p>
+      <w:pPr>
+        <w:pStyle w:val="ListParagraph"/>
+        <w:ind w:firstLine="360"/>
+        <w:rPr>
+          <w:rFonts w:ascii="Poppins" w:hAnsi="Poppins" w:cs="Poppins"/>
+          <w:sz w:val="20"/>
+          <w:szCs w:val="20"/>
+        </w:rPr>
+      </w:pPr>
+      <w:r>
+        <w:rPr>
+          <w:rFonts w:ascii="Poppins" w:hAnsi="Poppins" w:cs="Poppins"/>
+          <w:sz w:val="20"/>
+          <w:szCs w:val="20"/>
+        </w:rPr>
+        <w:t>        {</w:t>
+      </w:r>
+    </w:p>
+    <w:p>
+      <w:pPr>
+        <w:pStyle w:val="ListParagraph"/>
+        <w:ind w:firstLine="360"/>
+        <w:rPr>
+          <w:rFonts w:ascii="Poppins" w:hAnsi="Poppins" w:cs="Poppins"/>
+          <w:sz w:val="20"/>
+          <w:szCs w:val="20"/>
+        </w:rPr>
+      </w:pPr>
+      <w:r>
+        <w:rPr>
+          <w:rFonts w:ascii="Poppins" w:hAnsi="Poppins" w:cs="Poppins"/>
+          <w:sz w:val="20"/>
+          <w:szCs w:val="20"/>
+        </w:rPr>
+        <w:t>            "_id": "6941250ed7b054c6e337aa0b",</w:t>
+      </w:r>
+    </w:p>
+    <w:p>
+      <w:pPr>
+        <w:pStyle w:val="ListParagraph"/>
+        <w:ind w:firstLine="360"/>
+        <w:rPr>
+          <w:rFonts w:ascii="Poppins" w:hAnsi="Poppins" w:cs="Poppins"/>
+          <w:sz w:val="20"/>
+          <w:szCs w:val="20"/>
+        </w:rPr>
+      </w:pPr>
+      <w:r>
+        <w:rPr>
+          <w:rFonts w:ascii="Poppins" w:hAnsi="Poppins" w:cs="Poppins"/>
+          <w:sz w:val="20"/>
+          <w:szCs w:val="20"/>
+        </w:rPr>
+        <w:t>            "name": "Maths",</w:t>
+      </w:r>
+    </w:p>
+    <w:p>
+      <w:pPr>
+        <w:pStyle w:val="ListParagraph"/>
+        <w:ind w:firstLine="360"/>
+        <w:rPr>
+          <w:rFonts w:ascii="Poppins" w:hAnsi="Poppins" w:cs="Poppins"/>
+          <w:sz w:val="20"/>
+          <w:szCs w:val="20"/>
+        </w:rPr>
+      </w:pPr>
+      <w:r>
+        <w:rPr>
+          <w:rFonts w:ascii="Poppins" w:hAnsi="Poppins" w:cs="Poppins"/>
+          <w:sz w:val="20"/>
+          <w:szCs w:val="20"/>
+        </w:rPr>
+        <w:t>            "code": "CRS-UZY41C",</w:t>
+      </w:r>
+    </w:p>
+    <w:p>
+      <w:pPr>
+        <w:pStyle w:val="ListParagraph"/>
+        <w:ind w:firstLine="360"/>
+        <w:rPr>
+          <w:rFonts w:ascii="Poppins" w:hAnsi="Poppins" w:cs="Poppins"/>
+          <w:sz w:val="20"/>
+          <w:szCs w:val="20"/>
+        </w:rPr>
+      </w:pPr>
+      <w:r>
+        <w:rPr>
+          <w:rFonts w:ascii="Poppins" w:hAnsi="Poppins" w:cs="Poppins"/>
+          <w:sz w:val="20"/>
+          <w:szCs w:val="20"/>
+        </w:rPr>
+        <w:t>            "description": "full mathematics",</w:t>
+      </w:r>
+    </w:p>
+    <w:p>
+      <w:pPr>
+        <w:pStyle w:val="ListParagraph"/>
+        <w:ind w:firstLine="360"/>
+        <w:rPr>
+          <w:rFonts w:ascii="Poppins" w:hAnsi="Poppins" w:cs="Poppins"/>
+          <w:sz w:val="20"/>
+          <w:szCs w:val="20"/>
+        </w:rPr>
+      </w:pPr>
+      <w:r>
+        <w:rPr>
+          <w:rFonts w:ascii="Poppins" w:hAnsi="Poppins" w:cs="Poppins"/>
+          <w:sz w:val="20"/>
+          <w:szCs w:val="20"/>
+        </w:rPr>
+        <w:t>            "</w:t>
+      </w:r>
+      <w:proofErr w:type="spellStart"/>
+      <w:r>
+        <w:rPr>
+          <w:rFonts w:ascii="Poppins" w:hAnsi="Poppins" w:cs="Poppins"/>
+          <w:sz w:val="20"/>
+          <w:szCs w:val="20"/>
+        </w:rPr>
+        <w:t>createdAt</w:t>
+      </w:r>
+      <w:proofErr w:type="spellEnd"/>
+      <w:r>
+        <w:rPr>
+          <w:rFonts w:ascii="Poppins" w:hAnsi="Poppins" w:cs="Poppins"/>
+          <w:sz w:val="20"/>
+          <w:szCs w:val="20"/>
+        </w:rPr>
+        <w:t>": "2025-12-16T09:23:26.347Z"</w:t>
+      </w:r>
+    </w:p>
+    <w:p>
+      <w:pPr>
+        <w:pStyle w:val="ListParagraph"/>
+        <w:ind w:firstLine="360"/>
+        <w:rPr>
+          <w:rFonts w:ascii="Poppins" w:hAnsi="Poppins" w:cs="Poppins"/>
+          <w:sz w:val="20"/>
+          <w:szCs w:val="20"/>
+        </w:rPr>
+      </w:pPr>
+      <w:r>
+        <w:rPr>
+          <w:rFonts w:ascii="Poppins" w:hAnsi="Poppins" w:cs="Poppins"/>
+          <w:sz w:val="20"/>
+          <w:szCs w:val="20"/>
+        </w:rPr>
+        <w:t>        }</w:t>
+      </w:r>
+    </w:p>
+    <w:p>
+      <w:pPr>
+        <w:pStyle w:val="ListParagraph"/>
+        <w:ind w:firstLine="360"/>
+        <w:rPr>
+          <w:rFonts w:ascii="Poppins" w:hAnsi="Poppins" w:cs="Poppins"/>
+          <w:sz w:val="20"/>
+          <w:szCs w:val="20"/>
+        </w:rPr>
+      </w:pPr>
+      <w:r>
+        <w:rPr>
+          <w:rFonts w:ascii="Poppins" w:hAnsi="Poppins" w:cs="Poppins"/>
+          <w:sz w:val="20"/>
+          <w:szCs w:val="20"/>
+        </w:rPr>
+        <w:t>    ]</w:t>
+      </w:r>
+    </w:p>
+    <w:p>
+      <w:pPr>
+        <w:pStyle w:val="ListParagraph"/>
+        <w:ind w:firstLine="360"/>
+        <w:rPr>
+          <w:rFonts w:ascii="Poppins" w:hAnsi="Poppins" w:cs="Poppins"/>
+          <w:sz w:val="20"/>
+          <w:szCs w:val="20"/>
+        </w:rPr>
+      </w:pPr>
+      <w:r>
+        <w:rPr>
+          <w:rFonts w:ascii="Poppins" w:hAnsi="Poppins" w:cs="Poppins"/>
+          <w:sz w:val="20"/>
+          <w:szCs w:val="20"/>
+        </w:rPr>
+        <w:t>}</w:t>
+      </w:r>
+    </w:p>
+    <w:p>
+      <w:pPr>
+        <w:pStyle w:val="ListParagraph"/>
+        <w:ind w:firstLine="360"/>
+        <w:rPr>
+          <w:rFonts w:ascii="Poppins" w:hAnsi="Poppins" w:cs="Poppins"/>
+          <w:sz w:val="20"/>
+          <w:szCs w:val="20"/>
+        </w:rPr>
+      </w:pPr>
+    </w:p>
+    <w:p>
+      <w:pPr>
+        <w:pStyle w:val="ListParagraph"/>
+        <w:numPr>
+          <w:ilvl w:val="0"/>
+          <w:numId w:val="4"/>
+        </w:numPr>
+        <w:rPr>
+          <w:rFonts w:ascii="Poppins" w:hAnsi="Poppins" w:cs="Poppins"/>
+          <w:b/>
+          <w:bCs/>
+          <w:sz w:val="20"/>
+          <w:szCs w:val="20"/>
+        </w:rPr>
+      </w:pPr>
+      <w:hyperlink r:id="rId14" w:history="1">
+        <w:r>
+          <w:rPr>
+            <w:rStyle w:val="Hyperlink"/>
+            <w:rFonts w:ascii="Poppins" w:hAnsi="Poppins" w:cs="Poppins"/>
+            <w:b/>
+            <w:bCs/>
+            <w:sz w:val="20"/>
+            <w:szCs w:val="20"/>
+          </w:rPr>
+          <w:t>http://localhost:3000/api/student/courses/69410e65b599407c53bb5bae/leave</w:t>
+        </w:r>
+      </w:hyperlink>
+      <w:r>
+        <w:rPr>
+          <w:rFonts w:ascii="Poppins" w:hAnsi="Poppins" w:cs="Poppins"/>
+          <w:b/>
+          <w:bCs/>
+          <w:sz w:val="20"/>
+          <w:szCs w:val="20"/>
+        </w:rPr>
+        <w:t xml:space="preserve"> (DELETE</w:t>
+      </w:r>
+      <w:proofErr w:type="gramStart"/>
+      <w:r>
+        <w:rPr>
+          <w:rFonts w:ascii="Poppins" w:hAnsi="Poppins" w:cs="Poppins"/>
+          <w:b/>
+          <w:bCs/>
+          <w:sz w:val="20"/>
+          <w:szCs w:val="20"/>
+        </w:rPr>
+        <w:t>) :</w:t>
+      </w:r>
+      <w:proofErr w:type="gramEnd"/>
+      <w:r>
+        <w:rPr>
+          <w:rFonts w:ascii="Poppins" w:hAnsi="Poppins" w:cs="Poppins"/>
+          <w:b/>
+          <w:bCs/>
+          <w:sz w:val="20"/>
+          <w:szCs w:val="20"/>
+        </w:rPr>
+        <w:t xml:space="preserve"> Delete the course</w:t>
+      </w:r>
+    </w:p>
+    <w:p>
+      <w:pPr>
+        <w:pStyle w:val="ListParagraph"/>
+        <w:ind w:firstLine="360"/>
+        <w:rPr>
+          <w:rFonts w:ascii="Poppins" w:hAnsi="Poppins" w:cs="Poppins"/>
+          <w:sz w:val="20"/>
+          <w:szCs w:val="20"/>
+        </w:rPr>
+      </w:pPr>
+      <w:r>
+        <w:rPr>
+          <w:rFonts w:ascii="Poppins" w:hAnsi="Poppins" w:cs="Poppins"/>
+          <w:sz w:val="20"/>
+          <w:szCs w:val="20"/>
+        </w:rPr>
+        <w:t>Authorization: Bearer &lt;token&gt;</w:t>
       </w:r>
     </w:p>
     <w:p>
@@ -4104,99 +5874,168 @@
           <w:szCs w:val="20"/>
         </w:rPr>
       </w:pPr>
-      <w:r>
-        <w:rPr>
-          <w:rFonts w:ascii="Poppins" w:hAnsi="Poppins" w:cs="Poppins"/>
-          <w:sz w:val="20"/>
-          <w:szCs w:val="20"/>
-        </w:rPr>
-        <w:t>no body</w:t>
-      </w:r>
-    </w:p>
-    <w:p>
-      <w:pPr>
-        <w:pStyle w:val="ListParagraph"/>
-        <w:ind w:firstLine="360"/>
-        <w:rPr>
-          <w:rFonts w:ascii="Poppins" w:hAnsi="Poppins" w:cs="Poppins"/>
-          <w:sz w:val="20"/>
-          <w:szCs w:val="20"/>
-        </w:rPr>
-      </w:pPr>
-      <w:r>
-        <w:rPr>
-          <w:rFonts w:ascii="Poppins" w:hAnsi="Poppins" w:cs="Poppins"/>
-          <w:sz w:val="20"/>
-          <w:szCs w:val="20"/>
-        </w:rPr>
-        <w:t>Authorization: Bearer &lt;token&gt;</w:t>
-      </w:r>
-    </w:p>
-    <w:p>
-      <w:pPr>
-        <w:pStyle w:val="ListParagraph"/>
-        <w:ind w:firstLine="360"/>
-        <w:rPr>
-          <w:rFonts w:ascii="Poppins" w:hAnsi="Poppins" w:cs="Poppins"/>
-          <w:sz w:val="20"/>
-          <w:szCs w:val="20"/>
-        </w:rPr>
-      </w:pPr>
-      <w:r>
-        <w:rPr>
-          <w:rFonts w:ascii="Poppins" w:hAnsi="Poppins" w:cs="Poppins"/>
-          <w:sz w:val="20"/>
-          <w:szCs w:val="20"/>
-        </w:rPr>
-        <w:t>courseId: fetched through get /courses</w:t>
-      </w:r>
-    </w:p>
-    <w:p>
-      <w:pPr>
-        <w:pStyle w:val="ListParagraph"/>
-        <w:ind w:firstLine="360"/>
-        <w:rPr>
-          <w:rFonts w:ascii="Poppins" w:hAnsi="Poppins" w:cs="Poppins"/>
-          <w:sz w:val="20"/>
-          <w:szCs w:val="20"/>
-        </w:rPr>
-      </w:pPr>
-    </w:p>
-    <w:p>
-      <w:pPr>
-        <w:pStyle w:val="ListParagraph"/>
-        <w:ind w:firstLine="360"/>
-        <w:rPr>
-          <w:rFonts w:ascii="Poppins" w:hAnsi="Poppins" w:cs="Poppins"/>
-          <w:sz w:val="20"/>
-          <w:szCs w:val="20"/>
-        </w:rPr>
-      </w:pPr>
-    </w:p>
-    <w:p>
-      <w:pPr>
-        <w:pStyle w:val="ListParagraph"/>
-        <w:ind w:firstLine="360"/>
-        <w:rPr>
-          <w:rFonts w:ascii="Poppins" w:hAnsi="Poppins" w:cs="Poppins"/>
-          <w:sz w:val="20"/>
-          <w:szCs w:val="20"/>
-        </w:rPr>
-      </w:pPr>
-      <w:r>
+      <w:proofErr w:type="spellStart"/>
+      <w:r>
+        <w:rPr>
+          <w:rFonts w:ascii="Poppins" w:hAnsi="Poppins" w:cs="Poppins"/>
+          <w:sz w:val="20"/>
+          <w:szCs w:val="20"/>
+        </w:rPr>
+        <w:t>courseId</w:t>
+      </w:r>
+      <w:proofErr w:type="spellEnd"/>
+      <w:r>
+        <w:rPr>
+          <w:rFonts w:ascii="Poppins" w:hAnsi="Poppins" w:cs="Poppins"/>
+          <w:sz w:val="20"/>
+          <w:szCs w:val="20"/>
+        </w:rPr>
+        <w:t>: id of the course that you joined</w:t>
+      </w:r>
+    </w:p>
+    <w:p>
+      <w:pPr>
+        <w:pStyle w:val="ListParagraph"/>
+        <w:ind w:left="1080"/>
+        <w:rPr>
+          <w:rFonts w:ascii="Poppins" w:hAnsi="Poppins" w:cs="Poppins"/>
+          <w:sz w:val="20"/>
+          <w:szCs w:val="20"/>
+        </w:rPr>
+      </w:pPr>
+    </w:p>
+    <w:p>
+      <w:pPr>
+        <w:pStyle w:val="ListParagraph"/>
+        <w:ind w:left="1080"/>
         <w:rPr>
           <w:rFonts w:ascii="Poppins" w:hAnsi="Poppins" w:cs="Poppins"/>
           <w:sz w:val="20"/>
           <w:szCs w:val="20"/>
           <w:u w:val="single"/>
         </w:rPr>
+      </w:pPr>
+      <w:r>
+        <w:rPr>
+          <w:rFonts w:ascii="Poppins" w:hAnsi="Poppins" w:cs="Poppins"/>
+          <w:sz w:val="20"/>
+          <w:szCs w:val="20"/>
+          <w:u w:val="single"/>
+        </w:rPr>
+        <w:t>body</w:t>
+      </w:r>
+    </w:p>
+    <w:p>
+      <w:pPr>
+        <w:pStyle w:val="ListParagraph"/>
+        <w:ind w:left="1080"/>
+        <w:rPr>
+          <w:rFonts w:ascii="Poppins" w:hAnsi="Poppins" w:cs="Poppins"/>
+          <w:sz w:val="20"/>
+          <w:szCs w:val="20"/>
+        </w:rPr>
+      </w:pPr>
+      <w:r>
+        <w:rPr>
+          <w:rFonts w:ascii="Poppins" w:hAnsi="Poppins" w:cs="Poppins"/>
+          <w:sz w:val="20"/>
+          <w:szCs w:val="20"/>
+        </w:rPr>
+        <w:t>{</w:t>
+      </w:r>
+    </w:p>
+    <w:p>
+      <w:pPr>
+        <w:pStyle w:val="ListParagraph"/>
+        <w:ind w:left="1080"/>
+        <w:rPr>
+          <w:rFonts w:ascii="Poppins" w:hAnsi="Poppins" w:cs="Poppins"/>
+          <w:sz w:val="20"/>
+          <w:szCs w:val="20"/>
+        </w:rPr>
+      </w:pPr>
+      <w:r>
+        <w:rPr>
+          <w:rFonts w:ascii="Poppins" w:hAnsi="Poppins" w:cs="Poppins"/>
+          <w:sz w:val="20"/>
+          <w:szCs w:val="20"/>
+        </w:rPr>
+        <w:t>  "code</w:t>
+      </w:r>
+      <w:proofErr w:type="gramStart"/>
+      <w:r>
+        <w:rPr>
+          <w:rFonts w:ascii="Poppins" w:hAnsi="Poppins" w:cs="Poppins"/>
+          <w:sz w:val="20"/>
+          <w:szCs w:val="20"/>
+        </w:rPr>
+        <w:t>" :</w:t>
+      </w:r>
+      <w:proofErr w:type="gramEnd"/>
+      <w:r>
+        <w:rPr>
+          <w:rFonts w:ascii="Poppins" w:hAnsi="Poppins" w:cs="Poppins"/>
+          <w:sz w:val="20"/>
+          <w:szCs w:val="20"/>
+        </w:rPr>
+        <w:t xml:space="preserve"> "CRS-UZY41C"</w:t>
+      </w:r>
+    </w:p>
+    <w:p>
+      <w:pPr>
+        <w:pStyle w:val="ListParagraph"/>
+        <w:ind w:left="1080"/>
+        <w:rPr>
+          <w:rFonts w:ascii="Poppins" w:hAnsi="Poppins" w:cs="Poppins"/>
+          <w:sz w:val="20"/>
+          <w:szCs w:val="20"/>
+        </w:rPr>
+      </w:pPr>
+      <w:r>
+        <w:rPr>
+          <w:rFonts w:ascii="Poppins" w:hAnsi="Poppins" w:cs="Poppins"/>
+          <w:sz w:val="20"/>
+          <w:szCs w:val="20"/>
+        </w:rPr>
+        <w:t>}</w:t>
+      </w:r>
+    </w:p>
+    <w:p>
+      <w:pPr>
+        <w:pStyle w:val="ListParagraph"/>
+        <w:ind w:left="1080"/>
+        <w:rPr>
+          <w:rFonts w:ascii="Poppins" w:hAnsi="Poppins" w:cs="Poppins"/>
+          <w:sz w:val="20"/>
+          <w:szCs w:val="20"/>
+        </w:rPr>
+      </w:pPr>
+    </w:p>
+    <w:p>
+      <w:pPr>
+        <w:pStyle w:val="ListParagraph"/>
+        <w:ind w:left="1080"/>
+        <w:rPr>
+          <w:rFonts w:ascii="Poppins" w:hAnsi="Poppins" w:cs="Poppins"/>
+          <w:sz w:val="20"/>
+          <w:szCs w:val="20"/>
+          <w:u w:val="single"/>
+        </w:rPr>
+      </w:pPr>
+      <w:r>
+        <w:rPr>
+          <w:rFonts w:ascii="Poppins" w:hAnsi="Poppins" w:cs="Poppins"/>
+          <w:sz w:val="20"/>
+          <w:szCs w:val="20"/>
+          <w:u w:val="single"/>
+        </w:rPr>
         <w:t>output</w:t>
       </w:r>
     </w:p>
     <w:p>
       <w:pPr>
         <w:pStyle w:val="ListParagraph"/>
-        <w:ind w:firstLine="360"/>
+        <w:ind w:left="1080"/>
         <w:rPr>
           <w:rFonts w:ascii="Poppins" w:hAnsi="Poppins" w:cs="Poppins"/>
           <w:sz w:val="20"/>
@@ -4215,160 +6054,63 @@
     <w:p>
       <w:pPr>
         <w:pStyle w:val="ListParagraph"/>
-        <w:ind w:firstLine="360"/>
-        <w:rPr>
-          <w:rFonts w:ascii="Poppins" w:hAnsi="Poppins" w:cs="Poppins"/>
-          <w:sz w:val="20"/>
-          <w:szCs w:val="20"/>
-        </w:rPr>
-      </w:pPr>
-      <w:r>
-        <w:rPr>
-          <w:rFonts w:ascii="Poppins" w:hAnsi="Poppins" w:cs="Poppins"/>
-          <w:sz w:val="20"/>
-          <w:szCs w:val="20"/>
-        </w:rPr>
-        <w:t>    "message": "Enrolled successfully",</w:t>
-      </w:r>
-    </w:p>
-    <w:p>
-      <w:pPr>
-        <w:pStyle w:val="ListParagraph"/>
-        <w:ind w:firstLine="360"/>
-        <w:rPr>
-          <w:rFonts w:ascii="Poppins" w:hAnsi="Poppins" w:cs="Poppins"/>
-          <w:sz w:val="20"/>
-          <w:szCs w:val="20"/>
-        </w:rPr>
-      </w:pPr>
-      <w:r>
-        <w:rPr>
-          <w:rFonts w:ascii="Poppins" w:hAnsi="Poppins" w:cs="Poppins"/>
-          <w:sz w:val="20"/>
-          <w:szCs w:val="20"/>
-        </w:rPr>
-        <w:t>    "enrollment": {</w:t>
-      </w:r>
-    </w:p>
-    <w:p>
-      <w:pPr>
-        <w:pStyle w:val="ListParagraph"/>
-        <w:ind w:firstLine="360"/>
-        <w:rPr>
-          <w:rFonts w:ascii="Poppins" w:hAnsi="Poppins" w:cs="Poppins"/>
-          <w:sz w:val="20"/>
-          <w:szCs w:val="20"/>
-        </w:rPr>
-      </w:pPr>
-      <w:r>
-        <w:rPr>
-          <w:rFonts w:ascii="Poppins" w:hAnsi="Poppins" w:cs="Poppins"/>
-          <w:sz w:val="20"/>
-          <w:szCs w:val="20"/>
-        </w:rPr>
-        <w:lastRenderedPageBreak/>
-        <w:t>        "studentId": "6940fa12820a1bc60090b768",</w:t>
-      </w:r>
-    </w:p>
-    <w:p>
-      <w:pPr>
-        <w:pStyle w:val="ListParagraph"/>
-        <w:ind w:firstLine="360"/>
-        <w:rPr>
-          <w:rFonts w:ascii="Poppins" w:hAnsi="Poppins" w:cs="Poppins"/>
-          <w:sz w:val="20"/>
-          <w:szCs w:val="20"/>
-        </w:rPr>
-      </w:pPr>
-      <w:r>
-        <w:rPr>
-          <w:rFonts w:ascii="Poppins" w:hAnsi="Poppins" w:cs="Poppins"/>
-          <w:sz w:val="20"/>
-          <w:szCs w:val="20"/>
-        </w:rPr>
-        <w:t>        "courseId": "6940dc189bc6e3402595cc4f",</w:t>
-      </w:r>
-    </w:p>
-    <w:p>
-      <w:pPr>
-        <w:pStyle w:val="ListParagraph"/>
-        <w:ind w:firstLine="360"/>
-        <w:rPr>
-          <w:rFonts w:ascii="Poppins" w:hAnsi="Poppins" w:cs="Poppins"/>
-          <w:sz w:val="20"/>
-          <w:szCs w:val="20"/>
-        </w:rPr>
-      </w:pPr>
-      <w:r>
-        <w:rPr>
-          <w:rFonts w:ascii="Poppins" w:hAnsi="Poppins" w:cs="Poppins"/>
-          <w:sz w:val="20"/>
-          <w:szCs w:val="20"/>
-        </w:rPr>
-        <w:t>        "_id": "6940faa0820a1bc60090b76c",</w:t>
-      </w:r>
-    </w:p>
-    <w:p>
-      <w:pPr>
-        <w:pStyle w:val="ListParagraph"/>
-        <w:ind w:firstLine="360"/>
-        <w:rPr>
-          <w:rFonts w:ascii="Poppins" w:hAnsi="Poppins" w:cs="Poppins"/>
-          <w:sz w:val="20"/>
-          <w:szCs w:val="20"/>
-        </w:rPr>
-      </w:pPr>
-      <w:r>
-        <w:rPr>
-          <w:rFonts w:ascii="Poppins" w:hAnsi="Poppins" w:cs="Poppins"/>
-          <w:sz w:val="20"/>
-          <w:szCs w:val="20"/>
-        </w:rPr>
-        <w:t>        "enrolledAt": "2025-12-16T06:22:24.852Z",</w:t>
-      </w:r>
-    </w:p>
-    <w:p>
-      <w:pPr>
-        <w:pStyle w:val="ListParagraph"/>
-        <w:ind w:firstLine="360"/>
-        <w:rPr>
-          <w:rFonts w:ascii="Poppins" w:hAnsi="Poppins" w:cs="Poppins"/>
-          <w:sz w:val="20"/>
-          <w:szCs w:val="20"/>
-        </w:rPr>
-      </w:pPr>
-      <w:r>
-        <w:rPr>
-          <w:rFonts w:ascii="Poppins" w:hAnsi="Poppins" w:cs="Poppins"/>
-          <w:sz w:val="20"/>
-          <w:szCs w:val="20"/>
-        </w:rPr>
-        <w:t>        "__v": 0</w:t>
-      </w:r>
-    </w:p>
-    <w:p>
-      <w:pPr>
-        <w:pStyle w:val="ListParagraph"/>
-        <w:ind w:firstLine="360"/>
-        <w:rPr>
-          <w:rFonts w:ascii="Poppins" w:hAnsi="Poppins" w:cs="Poppins"/>
-          <w:sz w:val="20"/>
-          <w:szCs w:val="20"/>
-        </w:rPr>
-      </w:pPr>
-      <w:r>
-        <w:rPr>
-          <w:rFonts w:ascii="Poppins" w:hAnsi="Poppins" w:cs="Poppins"/>
-          <w:sz w:val="20"/>
-          <w:szCs w:val="20"/>
-        </w:rPr>
-        <w:t>    }</w:t>
-      </w:r>
-    </w:p>
-    <w:p>
-      <w:pPr>
-        <w:pStyle w:val="ListParagraph"/>
-        <w:ind w:firstLine="360"/>
+        <w:ind w:left="1080"/>
+        <w:rPr>
+          <w:rFonts w:ascii="Poppins" w:hAnsi="Poppins" w:cs="Poppins"/>
+          <w:sz w:val="20"/>
+          <w:szCs w:val="20"/>
+        </w:rPr>
+      </w:pPr>
+      <w:r>
+        <w:rPr>
+          <w:rFonts w:ascii="Poppins" w:hAnsi="Poppins" w:cs="Poppins"/>
+          <w:sz w:val="20"/>
+          <w:szCs w:val="20"/>
+        </w:rPr>
+        <w:t>    "message": "Successfully left the course",</w:t>
+      </w:r>
+    </w:p>
+    <w:p>
+      <w:pPr>
+        <w:pStyle w:val="ListParagraph"/>
+        <w:ind w:left="1080"/>
+        <w:rPr>
+          <w:rFonts w:ascii="Poppins" w:hAnsi="Poppins" w:cs="Poppins"/>
+          <w:sz w:val="20"/>
+          <w:szCs w:val="20"/>
+        </w:rPr>
+      </w:pPr>
+      <w:r>
+        <w:rPr>
+          <w:rFonts w:ascii="Poppins" w:hAnsi="Poppins" w:cs="Poppins"/>
+          <w:sz w:val="20"/>
+          <w:szCs w:val="20"/>
+        </w:rPr>
+        <w:t>    "</w:t>
+      </w:r>
+      <w:proofErr w:type="spellStart"/>
+      <w:r>
+        <w:rPr>
+          <w:rFonts w:ascii="Poppins" w:hAnsi="Poppins" w:cs="Poppins"/>
+          <w:sz w:val="20"/>
+          <w:szCs w:val="20"/>
+        </w:rPr>
+        <w:t>courseId</w:t>
+      </w:r>
+      <w:proofErr w:type="spellEnd"/>
+      <w:r>
+        <w:rPr>
+          <w:rFonts w:ascii="Poppins" w:hAnsi="Poppins" w:cs="Poppins"/>
+          <w:sz w:val="20"/>
+          <w:szCs w:val="20"/>
+        </w:rPr>
+        <w:t>": "69410e65b599407c53bb5bae"</w:t>
+      </w:r>
+    </w:p>
+    <w:p>
+      <w:pPr>
+        <w:pStyle w:val="ListParagraph"/>
+        <w:ind w:left="1080"/>
         <w:rPr>
           <w:rFonts w:ascii="Poppins" w:hAnsi="Poppins" w:cs="Poppins"/>
           <w:sz w:val="20"/>
@@ -4387,18 +6129,7 @@
     <w:p>
       <w:pPr>
         <w:pStyle w:val="ListParagraph"/>
-        <w:ind w:firstLine="360"/>
-        <w:rPr>
-          <w:rFonts w:ascii="Poppins" w:hAnsi="Poppins" w:cs="Poppins"/>
-          <w:sz w:val="20"/>
-          <w:szCs w:val="20"/>
-        </w:rPr>
-      </w:pPr>
-    </w:p>
-    <w:p>
-      <w:pPr>
-        <w:pStyle w:val="ListParagraph"/>
-        <w:ind w:firstLine="360"/>
+        <w:ind w:left="1080"/>
         <w:rPr>
           <w:rFonts w:ascii="Poppins" w:hAnsi="Poppins" w:cs="Poppins"/>
           <w:sz w:val="20"/>

</xml_diff>

<commit_message>
add get, upload, and mixed routes for student
</commit_message>
<xml_diff>
--- a/Backend Learnloop.docx
+++ b/Backend Learnloop.docx
@@ -12,7 +12,6 @@
           <w:szCs w:val="28"/>
         </w:rPr>
       </w:pPr>
-      <w:proofErr w:type="spellStart"/>
       <w:r>
         <w:rPr>
           <w:rFonts w:ascii="Poppins" w:hAnsi="Poppins" w:cs="Poppins"/>
@@ -21,18 +20,7 @@
           <w:sz w:val="28"/>
           <w:szCs w:val="28"/>
         </w:rPr>
-        <w:t>LearnLoop</w:t>
-      </w:r>
-      <w:proofErr w:type="spellEnd"/>
-      <w:r>
-        <w:rPr>
-          <w:rFonts w:ascii="Poppins" w:hAnsi="Poppins" w:cs="Poppins"/>
-          <w:b/>
-          <w:bCs/>
-          <w:sz w:val="28"/>
-          <w:szCs w:val="28"/>
-        </w:rPr>
-        <w:t xml:space="preserve"> Backend – Routes, Payloads &amp; Expected Outputs</w:t>
+        <w:t>LearnLoop Backend – Routes, Payloads &amp; Expected Outputs</w:t>
       </w:r>
     </w:p>
     <w:p>
@@ -58,9 +46,8 @@
           <w:sz w:val="20"/>
           <w:szCs w:val="20"/>
         </w:rPr>
-        <w:t>localhost:3000/</w:t>
-      </w:r>
-      <w:proofErr w:type="spellStart"/>
+        <w:t>localhost:3000/api/auth/register</w:t>
+      </w:r>
       <w:r>
         <w:rPr>
           <w:rFonts w:ascii="Poppins" w:hAnsi="Poppins" w:cs="Poppins"/>
@@ -69,27 +56,6 @@
           <w:sz w:val="20"/>
           <w:szCs w:val="20"/>
         </w:rPr>
-        <w:t>api</w:t>
-      </w:r>
-      <w:proofErr w:type="spellEnd"/>
-      <w:r>
-        <w:rPr>
-          <w:rFonts w:ascii="Poppins" w:hAnsi="Poppins" w:cs="Poppins"/>
-          <w:b/>
-          <w:bCs/>
-          <w:sz w:val="20"/>
-          <w:szCs w:val="20"/>
-        </w:rPr>
-        <w:t>/auth/register</w:t>
-      </w:r>
-      <w:r>
-        <w:rPr>
-          <w:rFonts w:ascii="Poppins" w:hAnsi="Poppins" w:cs="Poppins"/>
-          <w:b/>
-          <w:bCs/>
-          <w:sz w:val="20"/>
-          <w:szCs w:val="20"/>
-        </w:rPr>
         <w:t xml:space="preserve"> (POST)</w:t>
       </w:r>
     </w:p>
@@ -164,61 +130,25 @@
           <w:sz w:val="20"/>
           <w:szCs w:val="20"/>
         </w:rPr>
-        <w:t>  "password": "</w:t>
-      </w:r>
-      <w:proofErr w:type="spellStart"/>
-      <w:r>
-        <w:rPr>
-          <w:rFonts w:ascii="Poppins" w:hAnsi="Poppins" w:cs="Poppins"/>
-          <w:sz w:val="20"/>
-          <w:szCs w:val="20"/>
-        </w:rPr>
-        <w:t>securepassword</w:t>
-      </w:r>
-      <w:proofErr w:type="spellEnd"/>
-      <w:r>
-        <w:rPr>
-          <w:rFonts w:ascii="Poppins" w:hAnsi="Poppins" w:cs="Poppins"/>
-          <w:sz w:val="20"/>
-          <w:szCs w:val="20"/>
-        </w:rPr>
-        <w:t>",</w:t>
-      </w:r>
-    </w:p>
-    <w:p>
-      <w:pPr>
-        <w:pStyle w:val="ListParagraph"/>
-        <w:rPr>
-          <w:rFonts w:ascii="Poppins" w:hAnsi="Poppins" w:cs="Poppins"/>
-          <w:sz w:val="20"/>
-          <w:szCs w:val="20"/>
-        </w:rPr>
-      </w:pPr>
-      <w:r>
-        <w:rPr>
-          <w:rFonts w:ascii="Poppins" w:hAnsi="Poppins" w:cs="Poppins"/>
-          <w:sz w:val="20"/>
-          <w:szCs w:val="20"/>
-        </w:rPr>
-        <w:t>  "</w:t>
-      </w:r>
-      <w:proofErr w:type="spellStart"/>
-      <w:r>
-        <w:rPr>
-          <w:rFonts w:ascii="Poppins" w:hAnsi="Poppins" w:cs="Poppins"/>
-          <w:sz w:val="20"/>
-          <w:szCs w:val="20"/>
-        </w:rPr>
-        <w:t>userType</w:t>
-      </w:r>
-      <w:proofErr w:type="spellEnd"/>
-      <w:r>
-        <w:rPr>
-          <w:rFonts w:ascii="Poppins" w:hAnsi="Poppins" w:cs="Poppins"/>
-          <w:sz w:val="20"/>
-          <w:szCs w:val="20"/>
-        </w:rPr>
-        <w:t>": "teacher",</w:t>
+        <w:t>  "password": "securepassword",</w:t>
+      </w:r>
+    </w:p>
+    <w:p>
+      <w:pPr>
+        <w:pStyle w:val="ListParagraph"/>
+        <w:rPr>
+          <w:rFonts w:ascii="Poppins" w:hAnsi="Poppins" w:cs="Poppins"/>
+          <w:sz w:val="20"/>
+          <w:szCs w:val="20"/>
+        </w:rPr>
+      </w:pPr>
+      <w:r>
+        <w:rPr>
+          <w:rFonts w:ascii="Poppins" w:hAnsi="Poppins" w:cs="Poppins"/>
+          <w:sz w:val="20"/>
+          <w:szCs w:val="20"/>
+        </w:rPr>
+        <w:t>  "userType": "teacher",</w:t>
       </w:r>
     </w:p>
     <w:p>
@@ -428,25 +358,7 @@
           <w:sz w:val="20"/>
           <w:szCs w:val="20"/>
         </w:rPr>
-        <w:t>        "</w:t>
-      </w:r>
-      <w:proofErr w:type="spellStart"/>
-      <w:r>
-        <w:rPr>
-          <w:rFonts w:ascii="Poppins" w:hAnsi="Poppins" w:cs="Poppins"/>
-          <w:sz w:val="20"/>
-          <w:szCs w:val="20"/>
-        </w:rPr>
-        <w:t>userType</w:t>
-      </w:r>
-      <w:proofErr w:type="spellEnd"/>
-      <w:r>
-        <w:rPr>
-          <w:rFonts w:ascii="Poppins" w:hAnsi="Poppins" w:cs="Poppins"/>
-          <w:sz w:val="20"/>
-          <w:szCs w:val="20"/>
-        </w:rPr>
-        <w:t>": "teacher",</w:t>
+        <w:t>        "userType": "teacher",</w:t>
       </w:r>
     </w:p>
     <w:p>
@@ -536,9 +448,8 @@
           <w:sz w:val="20"/>
           <w:szCs w:val="20"/>
         </w:rPr>
-        <w:t>localhost:3000/</w:t>
-      </w:r>
-      <w:proofErr w:type="spellStart"/>
+        <w:t>localhost:3000/api/auth/login</w:t>
+      </w:r>
       <w:r>
         <w:rPr>
           <w:rFonts w:ascii="Poppins" w:hAnsi="Poppins" w:cs="Poppins"/>
@@ -547,27 +458,6 @@
           <w:sz w:val="20"/>
           <w:szCs w:val="20"/>
         </w:rPr>
-        <w:t>api</w:t>
-      </w:r>
-      <w:proofErr w:type="spellEnd"/>
-      <w:r>
-        <w:rPr>
-          <w:rFonts w:ascii="Poppins" w:hAnsi="Poppins" w:cs="Poppins"/>
-          <w:b/>
-          <w:bCs/>
-          <w:sz w:val="20"/>
-          <w:szCs w:val="20"/>
-        </w:rPr>
-        <w:t>/auth/login</w:t>
-      </w:r>
-      <w:r>
-        <w:rPr>
-          <w:rFonts w:ascii="Poppins" w:hAnsi="Poppins" w:cs="Poppins"/>
-          <w:b/>
-          <w:bCs/>
-          <w:sz w:val="20"/>
-          <w:szCs w:val="20"/>
-        </w:rPr>
         <w:t xml:space="preserve"> (POST)</w:t>
       </w:r>
     </w:p>
@@ -642,25 +532,7 @@
           <w:sz w:val="20"/>
           <w:szCs w:val="20"/>
         </w:rPr>
-        <w:t>  "password": "</w:t>
-      </w:r>
-      <w:proofErr w:type="spellStart"/>
-      <w:r>
-        <w:rPr>
-          <w:rFonts w:ascii="Poppins" w:hAnsi="Poppins" w:cs="Poppins"/>
-          <w:sz w:val="20"/>
-          <w:szCs w:val="20"/>
-        </w:rPr>
-        <w:t>securepassword</w:t>
-      </w:r>
-      <w:proofErr w:type="spellEnd"/>
-      <w:r>
-        <w:rPr>
-          <w:rFonts w:ascii="Poppins" w:hAnsi="Poppins" w:cs="Poppins"/>
-          <w:sz w:val="20"/>
-          <w:szCs w:val="20"/>
-        </w:rPr>
-        <w:t>"</w:t>
+        <w:t>  "password": "securepassword"</w:t>
       </w:r>
     </w:p>
     <w:p>
@@ -835,25 +707,7 @@
           <w:sz w:val="20"/>
           <w:szCs w:val="20"/>
         </w:rPr>
-        <w:t>        "</w:t>
-      </w:r>
-      <w:proofErr w:type="spellStart"/>
-      <w:r>
-        <w:rPr>
-          <w:rFonts w:ascii="Poppins" w:hAnsi="Poppins" w:cs="Poppins"/>
-          <w:sz w:val="20"/>
-          <w:szCs w:val="20"/>
-        </w:rPr>
-        <w:t>userType</w:t>
-      </w:r>
-      <w:proofErr w:type="spellEnd"/>
-      <w:r>
-        <w:rPr>
-          <w:rFonts w:ascii="Poppins" w:hAnsi="Poppins" w:cs="Poppins"/>
-          <w:sz w:val="20"/>
-          <w:szCs w:val="20"/>
-        </w:rPr>
-        <w:t>": "teacher"</w:t>
+        <w:t>        "userType": "teacher"</w:t>
       </w:r>
     </w:p>
     <w:p>
@@ -942,9 +796,8 @@
           <w:sz w:val="20"/>
           <w:szCs w:val="20"/>
         </w:rPr>
-        <w:t>localhost:3000/</w:t>
-      </w:r>
-      <w:proofErr w:type="spellStart"/>
+        <w:t>localhost:3000/api/teacher/courses</w:t>
+      </w:r>
       <w:r>
         <w:rPr>
           <w:rFonts w:ascii="Poppins" w:hAnsi="Poppins" w:cs="Poppins"/>
@@ -953,9 +806,8 @@
           <w:sz w:val="20"/>
           <w:szCs w:val="20"/>
         </w:rPr>
-        <w:t>api</w:t>
-      </w:r>
-      <w:proofErr w:type="spellEnd"/>
+        <w:t xml:space="preserve"> (POST)</w:t>
+      </w:r>
       <w:r>
         <w:rPr>
           <w:rFonts w:ascii="Poppins" w:hAnsi="Poppins" w:cs="Poppins"/>
@@ -964,26 +816,6 @@
           <w:sz w:val="20"/>
           <w:szCs w:val="20"/>
         </w:rPr>
-        <w:t>/teacher/courses</w:t>
-      </w:r>
-      <w:r>
-        <w:rPr>
-          <w:rFonts w:ascii="Poppins" w:hAnsi="Poppins" w:cs="Poppins"/>
-          <w:b/>
-          <w:bCs/>
-          <w:sz w:val="20"/>
-          <w:szCs w:val="20"/>
-        </w:rPr>
-        <w:t xml:space="preserve"> (POST)</w:t>
-      </w:r>
-      <w:r>
-        <w:rPr>
-          <w:rFonts w:ascii="Poppins" w:hAnsi="Poppins" w:cs="Poppins"/>
-          <w:b/>
-          <w:bCs/>
-          <w:sz w:val="20"/>
-          <w:szCs w:val="20"/>
-        </w:rPr>
         <w:t>: Create Courses</w:t>
       </w:r>
     </w:p>
@@ -1196,25 +1028,7 @@
           <w:sz w:val="20"/>
           <w:szCs w:val="20"/>
         </w:rPr>
-        <w:t>        "</w:t>
-      </w:r>
-      <w:proofErr w:type="spellStart"/>
-      <w:r>
-        <w:rPr>
-          <w:rFonts w:ascii="Poppins" w:hAnsi="Poppins" w:cs="Poppins"/>
-          <w:sz w:val="20"/>
-          <w:szCs w:val="20"/>
-        </w:rPr>
-        <w:t>teacherId</w:t>
-      </w:r>
-      <w:proofErr w:type="spellEnd"/>
-      <w:r>
-        <w:rPr>
-          <w:rFonts w:ascii="Poppins" w:hAnsi="Poppins" w:cs="Poppins"/>
-          <w:sz w:val="20"/>
-          <w:szCs w:val="20"/>
-        </w:rPr>
-        <w:t>": "6940733cd1016f7fbd77d172",</w:t>
+        <w:t>        "teacherId": "6940733cd1016f7fbd77d172",</w:t>
       </w:r>
     </w:p>
     <w:p>
@@ -1304,25 +1118,7 @@
           <w:sz w:val="20"/>
           <w:szCs w:val="20"/>
         </w:rPr>
-        <w:t>        "</w:t>
-      </w:r>
-      <w:proofErr w:type="spellStart"/>
-      <w:r>
-        <w:rPr>
-          <w:rFonts w:ascii="Poppins" w:hAnsi="Poppins" w:cs="Poppins"/>
-          <w:sz w:val="20"/>
-          <w:szCs w:val="20"/>
-        </w:rPr>
-        <w:t>createdAt</w:t>
-      </w:r>
-      <w:proofErr w:type="spellEnd"/>
-      <w:r>
-        <w:rPr>
-          <w:rFonts w:ascii="Poppins" w:hAnsi="Poppins" w:cs="Poppins"/>
-          <w:sz w:val="20"/>
-          <w:szCs w:val="20"/>
-        </w:rPr>
-        <w:t>": "2025-12-16T04:12:08.781Z",</w:t>
+        <w:t>        "createdAt": "2025-12-16T04:12:08.781Z",</w:t>
       </w:r>
     </w:p>
     <w:p>
@@ -1410,9 +1206,8 @@
           <w:sz w:val="20"/>
           <w:szCs w:val="20"/>
         </w:rPr>
-        <w:t>localhost:3000/</w:t>
-      </w:r>
-      <w:proofErr w:type="spellStart"/>
+        <w:t>localhost:3000/api/teacher/courses</w:t>
+      </w:r>
       <w:r>
         <w:rPr>
           <w:rFonts w:ascii="Poppins" w:hAnsi="Poppins" w:cs="Poppins"/>
@@ -1421,9 +1216,8 @@
           <w:sz w:val="20"/>
           <w:szCs w:val="20"/>
         </w:rPr>
-        <w:t>api</w:t>
-      </w:r>
-      <w:proofErr w:type="spellEnd"/>
+        <w:t xml:space="preserve"> (GET)</w:t>
+      </w:r>
       <w:r>
         <w:rPr>
           <w:rFonts w:ascii="Poppins" w:hAnsi="Poppins" w:cs="Poppins"/>
@@ -1432,49 +1226,7 @@
           <w:sz w:val="20"/>
           <w:szCs w:val="20"/>
         </w:rPr>
-        <w:t>/teacher/courses</w:t>
-      </w:r>
-      <w:r>
-        <w:rPr>
-          <w:rFonts w:ascii="Poppins" w:hAnsi="Poppins" w:cs="Poppins"/>
-          <w:b/>
-          <w:bCs/>
-          <w:sz w:val="20"/>
-          <w:szCs w:val="20"/>
-        </w:rPr>
-        <w:t xml:space="preserve"> (GET</w:t>
-      </w:r>
-      <w:proofErr w:type="gramStart"/>
-      <w:r>
-        <w:rPr>
-          <w:rFonts w:ascii="Poppins" w:hAnsi="Poppins" w:cs="Poppins"/>
-          <w:b/>
-          <w:bCs/>
-          <w:sz w:val="20"/>
-          <w:szCs w:val="20"/>
-        </w:rPr>
-        <w:t>)</w:t>
-      </w:r>
-      <w:r>
-        <w:rPr>
-          <w:rFonts w:ascii="Poppins" w:hAnsi="Poppins" w:cs="Poppins"/>
-          <w:b/>
-          <w:bCs/>
-          <w:sz w:val="20"/>
-          <w:szCs w:val="20"/>
-        </w:rPr>
-        <w:t xml:space="preserve"> :</w:t>
-      </w:r>
-      <w:proofErr w:type="gramEnd"/>
-      <w:r>
-        <w:rPr>
-          <w:rFonts w:ascii="Poppins" w:hAnsi="Poppins" w:cs="Poppins"/>
-          <w:b/>
-          <w:bCs/>
-          <w:sz w:val="20"/>
-          <w:szCs w:val="20"/>
-        </w:rPr>
-        <w:t xml:space="preserve"> Get created courses</w:t>
+        <w:t xml:space="preserve"> : Get created courses</w:t>
       </w:r>
     </w:p>
     <w:p>
@@ -1649,25 +1401,7 @@
           <w:szCs w:val="20"/>
         </w:rPr>
         <w:lastRenderedPageBreak/>
-        <w:t>            "</w:t>
-      </w:r>
-      <w:proofErr w:type="spellStart"/>
-      <w:r>
-        <w:rPr>
-          <w:rFonts w:ascii="Poppins" w:hAnsi="Poppins" w:cs="Poppins"/>
-          <w:sz w:val="20"/>
-          <w:szCs w:val="20"/>
-        </w:rPr>
-        <w:t>createdAt</w:t>
-      </w:r>
-      <w:proofErr w:type="spellEnd"/>
-      <w:r>
-        <w:rPr>
-          <w:rFonts w:ascii="Poppins" w:hAnsi="Poppins" w:cs="Poppins"/>
-          <w:sz w:val="20"/>
-          <w:szCs w:val="20"/>
-        </w:rPr>
-        <w:t>": "2025-12-16T04:12:08.781Z"</w:t>
+        <w:t>            "createdAt": "2025-12-16T04:12:08.781Z"</w:t>
       </w:r>
     </w:p>
     <w:p>
@@ -1799,57 +1533,25 @@
           <w:sz w:val="20"/>
           <w:szCs w:val="20"/>
         </w:rPr>
-        <w:t xml:space="preserve"> (DELETE</w:t>
-      </w:r>
-      <w:proofErr w:type="gramStart"/>
-      <w:r>
-        <w:rPr>
-          <w:rFonts w:ascii="Poppins" w:hAnsi="Poppins" w:cs="Poppins"/>
-          <w:b/>
-          <w:bCs/>
-          <w:sz w:val="20"/>
-          <w:szCs w:val="20"/>
-        </w:rPr>
-        <w:t>) :</w:t>
-      </w:r>
-      <w:proofErr w:type="gramEnd"/>
-      <w:r>
-        <w:rPr>
-          <w:rFonts w:ascii="Poppins" w:hAnsi="Poppins" w:cs="Poppins"/>
-          <w:b/>
-          <w:bCs/>
-          <w:sz w:val="20"/>
-          <w:szCs w:val="20"/>
-        </w:rPr>
-        <w:t xml:space="preserve"> deletes particular course</w:t>
-      </w:r>
-    </w:p>
-    <w:p>
-      <w:pPr>
-        <w:pStyle w:val="ListParagraph"/>
-        <w:rPr>
-          <w:rFonts w:ascii="Poppins" w:hAnsi="Poppins" w:cs="Poppins"/>
-          <w:sz w:val="20"/>
-          <w:szCs w:val="20"/>
-        </w:rPr>
-      </w:pPr>
-      <w:proofErr w:type="spellStart"/>
-      <w:r>
-        <w:rPr>
-          <w:rFonts w:ascii="Poppins" w:hAnsi="Poppins" w:cs="Poppins"/>
-          <w:sz w:val="20"/>
-          <w:szCs w:val="20"/>
-        </w:rPr>
-        <w:t>courseId</w:t>
-      </w:r>
-      <w:proofErr w:type="spellEnd"/>
-      <w:r>
-        <w:rPr>
-          <w:rFonts w:ascii="Poppins" w:hAnsi="Poppins" w:cs="Poppins"/>
-          <w:sz w:val="20"/>
-          <w:szCs w:val="20"/>
-        </w:rPr>
-        <w:t>: fetched through get /courses</w:t>
+        <w:t xml:space="preserve"> (DELETE) : deletes particular course</w:t>
+      </w:r>
+    </w:p>
+    <w:p>
+      <w:pPr>
+        <w:pStyle w:val="ListParagraph"/>
+        <w:rPr>
+          <w:rFonts w:ascii="Poppins" w:hAnsi="Poppins" w:cs="Poppins"/>
+          <w:sz w:val="20"/>
+          <w:szCs w:val="20"/>
+        </w:rPr>
+      </w:pPr>
+      <w:r>
+        <w:rPr>
+          <w:rFonts w:ascii="Poppins" w:hAnsi="Poppins" w:cs="Poppins"/>
+          <w:sz w:val="20"/>
+          <w:szCs w:val="20"/>
+        </w:rPr>
+        <w:t>courseId: fetched through get /courses</w:t>
       </w:r>
     </w:p>
     <w:p>
@@ -1959,25 +1661,7 @@
           <w:sz w:val="20"/>
           <w:szCs w:val="20"/>
         </w:rPr>
-        <w:t>    "</w:t>
-      </w:r>
-      <w:proofErr w:type="spellStart"/>
-      <w:r>
-        <w:rPr>
-          <w:rFonts w:ascii="Poppins" w:hAnsi="Poppins" w:cs="Poppins"/>
-          <w:sz w:val="20"/>
-          <w:szCs w:val="20"/>
-        </w:rPr>
-        <w:t>courseId</w:t>
-      </w:r>
-      <w:proofErr w:type="spellEnd"/>
-      <w:r>
-        <w:rPr>
-          <w:rFonts w:ascii="Poppins" w:hAnsi="Poppins" w:cs="Poppins"/>
-          <w:sz w:val="20"/>
-          <w:szCs w:val="20"/>
-        </w:rPr>
-        <w:t>": "6940dc189bc6e3402595cc4f"</w:t>
+        <w:t>    "courseId": "6940dc189bc6e3402595cc4f"</w:t>
       </w:r>
     </w:p>
     <w:p>
@@ -2044,9 +1728,8 @@
           <w:sz w:val="20"/>
           <w:szCs w:val="20"/>
         </w:rPr>
-        <w:t xml:space="preserve"> (POST</w:t>
-      </w:r>
-      <w:proofErr w:type="gramStart"/>
+        <w:t xml:space="preserve"> (POST)</w:t>
+      </w:r>
       <w:r>
         <w:rPr>
           <w:rFonts w:ascii="Poppins" w:hAnsi="Poppins" w:cs="Poppins"/>
@@ -2055,7 +1738,7 @@
           <w:sz w:val="20"/>
           <w:szCs w:val="20"/>
         </w:rPr>
-        <w:t>)</w:t>
+        <w:t xml:space="preserve"> : </w:t>
       </w:r>
       <w:r>
         <w:rPr>
@@ -2065,27 +1748,6 @@
           <w:sz w:val="20"/>
           <w:szCs w:val="20"/>
         </w:rPr>
-        <w:t xml:space="preserve"> :</w:t>
-      </w:r>
-      <w:proofErr w:type="gramEnd"/>
-      <w:r>
-        <w:rPr>
-          <w:rFonts w:ascii="Poppins" w:hAnsi="Poppins" w:cs="Poppins"/>
-          <w:b/>
-          <w:bCs/>
-          <w:sz w:val="20"/>
-          <w:szCs w:val="20"/>
-        </w:rPr>
-        <w:t xml:space="preserve"> </w:t>
-      </w:r>
-      <w:r>
-        <w:rPr>
-          <w:rFonts w:ascii="Poppins" w:hAnsi="Poppins" w:cs="Poppins"/>
-          <w:b/>
-          <w:bCs/>
-          <w:sz w:val="20"/>
-          <w:szCs w:val="20"/>
-        </w:rPr>
         <w:t xml:space="preserve">Create assignment </w:t>
       </w:r>
     </w:p>
@@ -2098,23 +1760,13 @@
           <w:szCs w:val="20"/>
         </w:rPr>
       </w:pPr>
-      <w:proofErr w:type="spellStart"/>
-      <w:r>
-        <w:rPr>
-          <w:rFonts w:ascii="Poppins" w:hAnsi="Poppins" w:cs="Poppins"/>
-          <w:sz w:val="20"/>
-          <w:szCs w:val="20"/>
-        </w:rPr>
-        <w:t>courseId</w:t>
-      </w:r>
-      <w:proofErr w:type="spellEnd"/>
-      <w:r>
-        <w:rPr>
-          <w:rFonts w:ascii="Poppins" w:hAnsi="Poppins" w:cs="Poppins"/>
-          <w:sz w:val="20"/>
-          <w:szCs w:val="20"/>
-        </w:rPr>
-        <w:t>: fetched through get /courses</w:t>
+      <w:r>
+        <w:rPr>
+          <w:rFonts w:ascii="Poppins" w:hAnsi="Poppins" w:cs="Poppins"/>
+          <w:sz w:val="20"/>
+          <w:szCs w:val="20"/>
+        </w:rPr>
+        <w:t>courseId: fetched through get /courses</w:t>
       </w:r>
     </w:p>
     <w:p>
@@ -2234,35 +1886,7 @@
           <w:sz w:val="20"/>
           <w:szCs w:val="20"/>
         </w:rPr>
-        <w:t>  "</w:t>
-      </w:r>
-      <w:proofErr w:type="spellStart"/>
-      <w:proofErr w:type="gramStart"/>
-      <w:r>
-        <w:rPr>
-          <w:rFonts w:ascii="Poppins" w:hAnsi="Poppins" w:cs="Poppins"/>
-          <w:sz w:val="20"/>
-          <w:szCs w:val="20"/>
-        </w:rPr>
-        <w:t>due</w:t>
-      </w:r>
-      <w:proofErr w:type="gramEnd"/>
-      <w:r>
-        <w:rPr>
-          <w:rFonts w:ascii="Poppins" w:hAnsi="Poppins" w:cs="Poppins"/>
-          <w:sz w:val="20"/>
-          <w:szCs w:val="20"/>
-        </w:rPr>
-        <w:t>_date</w:t>
-      </w:r>
-      <w:proofErr w:type="spellEnd"/>
-      <w:r>
-        <w:rPr>
-          <w:rFonts w:ascii="Poppins" w:hAnsi="Poppins" w:cs="Poppins"/>
-          <w:sz w:val="20"/>
-          <w:szCs w:val="20"/>
-        </w:rPr>
-        <w:t>": "2025-01-25T23:59:00.000Z"</w:t>
+        <w:t>  "due_date": "2025-01-25T23:59:00.000Z"</w:t>
       </w:r>
     </w:p>
     <w:p>
@@ -2418,107 +2042,43 @@
           <w:sz w:val="20"/>
           <w:szCs w:val="20"/>
         </w:rPr>
-        <w:t>        "</w:t>
-      </w:r>
-      <w:proofErr w:type="spellStart"/>
-      <w:proofErr w:type="gramStart"/>
-      <w:r>
-        <w:rPr>
-          <w:rFonts w:ascii="Poppins" w:hAnsi="Poppins" w:cs="Poppins"/>
-          <w:sz w:val="20"/>
-          <w:szCs w:val="20"/>
-        </w:rPr>
-        <w:t>due</w:t>
-      </w:r>
-      <w:proofErr w:type="gramEnd"/>
-      <w:r>
-        <w:rPr>
-          <w:rFonts w:ascii="Poppins" w:hAnsi="Poppins" w:cs="Poppins"/>
-          <w:sz w:val="20"/>
-          <w:szCs w:val="20"/>
-        </w:rPr>
-        <w:t>_date</w:t>
-      </w:r>
-      <w:proofErr w:type="spellEnd"/>
-      <w:r>
-        <w:rPr>
-          <w:rFonts w:ascii="Poppins" w:hAnsi="Poppins" w:cs="Poppins"/>
-          <w:sz w:val="20"/>
-          <w:szCs w:val="20"/>
-        </w:rPr>
-        <w:t>": "2025-01-25T23:59:00.000Z",</w:t>
-      </w:r>
-    </w:p>
-    <w:p>
-      <w:pPr>
-        <w:pStyle w:val="ListParagraph"/>
-        <w:rPr>
-          <w:rFonts w:ascii="Poppins" w:hAnsi="Poppins" w:cs="Poppins"/>
-          <w:sz w:val="20"/>
-          <w:szCs w:val="20"/>
-        </w:rPr>
-      </w:pPr>
-      <w:r>
-        <w:rPr>
-          <w:rFonts w:ascii="Poppins" w:hAnsi="Poppins" w:cs="Poppins"/>
-          <w:sz w:val="20"/>
-          <w:szCs w:val="20"/>
-        </w:rPr>
-        <w:t>        "</w:t>
-      </w:r>
-      <w:proofErr w:type="spellStart"/>
-      <w:r>
-        <w:rPr>
-          <w:rFonts w:ascii="Poppins" w:hAnsi="Poppins" w:cs="Poppins"/>
-          <w:sz w:val="20"/>
-          <w:szCs w:val="20"/>
-        </w:rPr>
-        <w:t>teacherId</w:t>
-      </w:r>
-      <w:proofErr w:type="spellEnd"/>
-      <w:r>
-        <w:rPr>
-          <w:rFonts w:ascii="Poppins" w:hAnsi="Poppins" w:cs="Poppins"/>
-          <w:sz w:val="20"/>
-          <w:szCs w:val="20"/>
-        </w:rPr>
-        <w:t>": "6940733cd1016f7fbd77d172",</w:t>
-      </w:r>
-    </w:p>
-    <w:p>
-      <w:pPr>
-        <w:pStyle w:val="ListParagraph"/>
-        <w:rPr>
-          <w:rFonts w:ascii="Poppins" w:hAnsi="Poppins" w:cs="Poppins"/>
-          <w:sz w:val="20"/>
-          <w:szCs w:val="20"/>
-        </w:rPr>
-      </w:pPr>
-      <w:r>
-        <w:rPr>
-          <w:rFonts w:ascii="Poppins" w:hAnsi="Poppins" w:cs="Poppins"/>
-          <w:sz w:val="20"/>
-          <w:szCs w:val="20"/>
-        </w:rPr>
-        <w:t>        "</w:t>
-      </w:r>
-      <w:proofErr w:type="spellStart"/>
-      <w:r>
-        <w:rPr>
-          <w:rFonts w:ascii="Poppins" w:hAnsi="Poppins" w:cs="Poppins"/>
-          <w:sz w:val="20"/>
-          <w:szCs w:val="20"/>
-        </w:rPr>
-        <w:t>courseId</w:t>
-      </w:r>
-      <w:proofErr w:type="spellEnd"/>
-      <w:r>
-        <w:rPr>
-          <w:rFonts w:ascii="Poppins" w:hAnsi="Poppins" w:cs="Poppins"/>
-          <w:sz w:val="20"/>
-          <w:szCs w:val="20"/>
-        </w:rPr>
-        <w:t>": "6940dc189bc6e3402595cc4f",</w:t>
+        <w:t>        "due_date": "2025-01-25T23:59:00.000Z",</w:t>
+      </w:r>
+    </w:p>
+    <w:p>
+      <w:pPr>
+        <w:pStyle w:val="ListParagraph"/>
+        <w:rPr>
+          <w:rFonts w:ascii="Poppins" w:hAnsi="Poppins" w:cs="Poppins"/>
+          <w:sz w:val="20"/>
+          <w:szCs w:val="20"/>
+        </w:rPr>
+      </w:pPr>
+      <w:r>
+        <w:rPr>
+          <w:rFonts w:ascii="Poppins" w:hAnsi="Poppins" w:cs="Poppins"/>
+          <w:sz w:val="20"/>
+          <w:szCs w:val="20"/>
+        </w:rPr>
+        <w:t>        "teacherId": "6940733cd1016f7fbd77d172",</w:t>
+      </w:r>
+    </w:p>
+    <w:p>
+      <w:pPr>
+        <w:pStyle w:val="ListParagraph"/>
+        <w:rPr>
+          <w:rFonts w:ascii="Poppins" w:hAnsi="Poppins" w:cs="Poppins"/>
+          <w:sz w:val="20"/>
+          <w:szCs w:val="20"/>
+        </w:rPr>
+      </w:pPr>
+      <w:r>
+        <w:rPr>
+          <w:rFonts w:ascii="Poppins" w:hAnsi="Poppins" w:cs="Poppins"/>
+          <w:sz w:val="20"/>
+          <w:szCs w:val="20"/>
+        </w:rPr>
+        <w:t>        "courseId": "6940dc189bc6e3402595cc4f",</w:t>
       </w:r>
     </w:p>
     <w:p>
@@ -2555,25 +2115,7 @@
           <w:sz w:val="20"/>
           <w:szCs w:val="20"/>
         </w:rPr>
-        <w:t>        "</w:t>
-      </w:r>
-      <w:proofErr w:type="spellStart"/>
-      <w:r>
-        <w:rPr>
-          <w:rFonts w:ascii="Poppins" w:hAnsi="Poppins" w:cs="Poppins"/>
-          <w:sz w:val="20"/>
-          <w:szCs w:val="20"/>
-        </w:rPr>
-        <w:t>createdAt</w:t>
-      </w:r>
-      <w:proofErr w:type="spellEnd"/>
-      <w:r>
-        <w:rPr>
-          <w:rFonts w:ascii="Poppins" w:hAnsi="Poppins" w:cs="Poppins"/>
-          <w:sz w:val="20"/>
-          <w:szCs w:val="20"/>
-        </w:rPr>
-        <w:t>": "2025-12-16T04:31:20.829Z",</w:t>
+        <w:t>        "createdAt": "2025-12-16T04:31:20.829Z",</w:t>
       </w:r>
     </w:p>
     <w:p>
@@ -2676,57 +2218,25 @@
           <w:sz w:val="20"/>
           <w:szCs w:val="20"/>
         </w:rPr>
-        <w:t xml:space="preserve"> (GET</w:t>
-      </w:r>
-      <w:proofErr w:type="gramStart"/>
-      <w:r>
-        <w:rPr>
-          <w:rFonts w:ascii="Poppins" w:hAnsi="Poppins" w:cs="Poppins"/>
-          <w:b/>
-          <w:bCs/>
-          <w:sz w:val="20"/>
-          <w:szCs w:val="20"/>
-        </w:rPr>
-        <w:t>) :</w:t>
-      </w:r>
-      <w:proofErr w:type="gramEnd"/>
-      <w:r>
-        <w:rPr>
-          <w:rFonts w:ascii="Poppins" w:hAnsi="Poppins" w:cs="Poppins"/>
-          <w:b/>
-          <w:bCs/>
-          <w:sz w:val="20"/>
-          <w:szCs w:val="20"/>
-        </w:rPr>
-        <w:t xml:space="preserve"> List all assignments under a particular course</w:t>
-      </w:r>
-    </w:p>
-    <w:p>
-      <w:pPr>
-        <w:pStyle w:val="ListParagraph"/>
-        <w:rPr>
-          <w:rFonts w:ascii="Poppins" w:hAnsi="Poppins" w:cs="Poppins"/>
-          <w:sz w:val="20"/>
-          <w:szCs w:val="20"/>
-        </w:rPr>
-      </w:pPr>
-      <w:proofErr w:type="spellStart"/>
-      <w:r>
-        <w:rPr>
-          <w:rFonts w:ascii="Poppins" w:hAnsi="Poppins" w:cs="Poppins"/>
-          <w:sz w:val="20"/>
-          <w:szCs w:val="20"/>
-        </w:rPr>
-        <w:t>courseId</w:t>
-      </w:r>
-      <w:proofErr w:type="spellEnd"/>
-      <w:r>
-        <w:rPr>
-          <w:rFonts w:ascii="Poppins" w:hAnsi="Poppins" w:cs="Poppins"/>
-          <w:sz w:val="20"/>
-          <w:szCs w:val="20"/>
-        </w:rPr>
-        <w:t>: fetched through get /courses</w:t>
+        <w:t xml:space="preserve"> (GET) : List all assignments under a particular course</w:t>
+      </w:r>
+    </w:p>
+    <w:p>
+      <w:pPr>
+        <w:pStyle w:val="ListParagraph"/>
+        <w:rPr>
+          <w:rFonts w:ascii="Poppins" w:hAnsi="Poppins" w:cs="Poppins"/>
+          <w:sz w:val="20"/>
+          <w:szCs w:val="20"/>
+        </w:rPr>
+      </w:pPr>
+      <w:r>
+        <w:rPr>
+          <w:rFonts w:ascii="Poppins" w:hAnsi="Poppins" w:cs="Poppins"/>
+          <w:sz w:val="20"/>
+          <w:szCs w:val="20"/>
+        </w:rPr>
+        <w:t>courseId: fetched through get /courses</w:t>
       </w:r>
     </w:p>
     <w:p>
@@ -2918,71 +2428,25 @@
           <w:sz w:val="20"/>
           <w:szCs w:val="20"/>
         </w:rPr>
-        <w:t>            "</w:t>
-      </w:r>
-      <w:proofErr w:type="spellStart"/>
-      <w:proofErr w:type="gramStart"/>
-      <w:r>
-        <w:rPr>
-          <w:rFonts w:ascii="Poppins" w:hAnsi="Poppins" w:cs="Poppins"/>
-          <w:sz w:val="20"/>
-          <w:szCs w:val="20"/>
-        </w:rPr>
-        <w:t>due</w:t>
-      </w:r>
-      <w:proofErr w:type="gramEnd"/>
-      <w:r>
-        <w:rPr>
-          <w:rFonts w:ascii="Poppins" w:hAnsi="Poppins" w:cs="Poppins"/>
-          <w:sz w:val="20"/>
-          <w:szCs w:val="20"/>
-        </w:rPr>
-        <w:t>_date</w:t>
-      </w:r>
-      <w:proofErr w:type="spellEnd"/>
-      <w:r>
-        <w:rPr>
-          <w:rFonts w:ascii="Poppins" w:hAnsi="Poppins" w:cs="Poppins"/>
-          <w:sz w:val="20"/>
-          <w:szCs w:val="20"/>
-        </w:rPr>
-        <w:t>": "2025-01-25T23:59:00.000Z",</w:t>
-      </w:r>
-    </w:p>
-    <w:p>
-      <w:pPr>
-        <w:pStyle w:val="ListParagraph"/>
-        <w:rPr>
-          <w:rFonts w:ascii="Poppins" w:hAnsi="Poppins" w:cs="Poppins"/>
-          <w:sz w:val="20"/>
-          <w:szCs w:val="20"/>
-        </w:rPr>
-      </w:pPr>
-      <w:r>
-        <w:rPr>
-          <w:rFonts w:ascii="Poppins" w:hAnsi="Poppins" w:cs="Poppins"/>
-          <w:sz w:val="20"/>
-          <w:szCs w:val="20"/>
-        </w:rPr>
-        <w:t>            "</w:t>
-      </w:r>
-      <w:proofErr w:type="spellStart"/>
-      <w:r>
-        <w:rPr>
-          <w:rFonts w:ascii="Poppins" w:hAnsi="Poppins" w:cs="Poppins"/>
-          <w:sz w:val="20"/>
-          <w:szCs w:val="20"/>
-        </w:rPr>
-        <w:t>createdAt</w:t>
-      </w:r>
-      <w:proofErr w:type="spellEnd"/>
-      <w:r>
-        <w:rPr>
-          <w:rFonts w:ascii="Poppins" w:hAnsi="Poppins" w:cs="Poppins"/>
-          <w:sz w:val="20"/>
-          <w:szCs w:val="20"/>
-        </w:rPr>
-        <w:t>": "2025-12-16T07:24:00.211Z"</w:t>
+        <w:t>            "due_date": "2025-01-25T23:59:00.000Z",</w:t>
+      </w:r>
+    </w:p>
+    <w:p>
+      <w:pPr>
+        <w:pStyle w:val="ListParagraph"/>
+        <w:rPr>
+          <w:rFonts w:ascii="Poppins" w:hAnsi="Poppins" w:cs="Poppins"/>
+          <w:sz w:val="20"/>
+          <w:szCs w:val="20"/>
+        </w:rPr>
+      </w:pPr>
+      <w:r>
+        <w:rPr>
+          <w:rFonts w:ascii="Poppins" w:hAnsi="Poppins" w:cs="Poppins"/>
+          <w:sz w:val="20"/>
+          <w:szCs w:val="20"/>
+        </w:rPr>
+        <w:t>            "createdAt": "2025-12-16T07:24:00.211Z"</w:t>
       </w:r>
     </w:p>
     <w:p>
@@ -3090,71 +2554,25 @@
           <w:sz w:val="20"/>
           <w:szCs w:val="20"/>
         </w:rPr>
-        <w:t>            "</w:t>
-      </w:r>
-      <w:proofErr w:type="spellStart"/>
-      <w:proofErr w:type="gramStart"/>
-      <w:r>
-        <w:rPr>
-          <w:rFonts w:ascii="Poppins" w:hAnsi="Poppins" w:cs="Poppins"/>
-          <w:sz w:val="20"/>
-          <w:szCs w:val="20"/>
-        </w:rPr>
-        <w:t>due</w:t>
-      </w:r>
-      <w:proofErr w:type="gramEnd"/>
-      <w:r>
-        <w:rPr>
-          <w:rFonts w:ascii="Poppins" w:hAnsi="Poppins" w:cs="Poppins"/>
-          <w:sz w:val="20"/>
-          <w:szCs w:val="20"/>
-        </w:rPr>
-        <w:t>_date</w:t>
-      </w:r>
-      <w:proofErr w:type="spellEnd"/>
-      <w:r>
-        <w:rPr>
-          <w:rFonts w:ascii="Poppins" w:hAnsi="Poppins" w:cs="Poppins"/>
-          <w:sz w:val="20"/>
-          <w:szCs w:val="20"/>
-        </w:rPr>
-        <w:t>": "2025-01-25T23:59:00.000Z",</w:t>
-      </w:r>
-    </w:p>
-    <w:p>
-      <w:pPr>
-        <w:pStyle w:val="ListParagraph"/>
-        <w:rPr>
-          <w:rFonts w:ascii="Poppins" w:hAnsi="Poppins" w:cs="Poppins"/>
-          <w:sz w:val="20"/>
-          <w:szCs w:val="20"/>
-        </w:rPr>
-      </w:pPr>
-      <w:r>
-        <w:rPr>
-          <w:rFonts w:ascii="Poppins" w:hAnsi="Poppins" w:cs="Poppins"/>
-          <w:sz w:val="20"/>
-          <w:szCs w:val="20"/>
-        </w:rPr>
-        <w:t>            "</w:t>
-      </w:r>
-      <w:proofErr w:type="spellStart"/>
-      <w:r>
-        <w:rPr>
-          <w:rFonts w:ascii="Poppins" w:hAnsi="Poppins" w:cs="Poppins"/>
-          <w:sz w:val="20"/>
-          <w:szCs w:val="20"/>
-        </w:rPr>
-        <w:t>createdAt</w:t>
-      </w:r>
-      <w:proofErr w:type="spellEnd"/>
-      <w:r>
-        <w:rPr>
-          <w:rFonts w:ascii="Poppins" w:hAnsi="Poppins" w:cs="Poppins"/>
-          <w:sz w:val="20"/>
-          <w:szCs w:val="20"/>
-        </w:rPr>
-        <w:t>": "2025-12-16T07:24:27.988Z"</w:t>
+        <w:t>            "due_date": "2025-01-25T23:59:00.000Z",</w:t>
+      </w:r>
+    </w:p>
+    <w:p>
+      <w:pPr>
+        <w:pStyle w:val="ListParagraph"/>
+        <w:rPr>
+          <w:rFonts w:ascii="Poppins" w:hAnsi="Poppins" w:cs="Poppins"/>
+          <w:sz w:val="20"/>
+          <w:szCs w:val="20"/>
+        </w:rPr>
+      </w:pPr>
+      <w:r>
+        <w:rPr>
+          <w:rFonts w:ascii="Poppins" w:hAnsi="Poppins" w:cs="Poppins"/>
+          <w:sz w:val="20"/>
+          <w:szCs w:val="20"/>
+        </w:rPr>
+        <w:t>            "createdAt": "2025-12-16T07:24:27.988Z"</w:t>
       </w:r>
     </w:p>
     <w:p>
@@ -3257,29 +2675,7 @@
           <w:sz w:val="20"/>
           <w:szCs w:val="20"/>
         </w:rPr>
-        <w:t xml:space="preserve"> (DELETE</w:t>
-      </w:r>
-      <w:proofErr w:type="gramStart"/>
-      <w:r>
-        <w:rPr>
-          <w:rFonts w:ascii="Poppins" w:hAnsi="Poppins" w:cs="Poppins"/>
-          <w:b/>
-          <w:bCs/>
-          <w:sz w:val="20"/>
-          <w:szCs w:val="20"/>
-        </w:rPr>
-        <w:t>) :</w:t>
-      </w:r>
-      <w:proofErr w:type="gramEnd"/>
-      <w:r>
-        <w:rPr>
-          <w:rFonts w:ascii="Poppins" w:hAnsi="Poppins" w:cs="Poppins"/>
-          <w:b/>
-          <w:bCs/>
-          <w:sz w:val="20"/>
-          <w:szCs w:val="20"/>
-        </w:rPr>
-        <w:t xml:space="preserve"> Delete assignments</w:t>
+        <w:t xml:space="preserve"> (DELETE) : Delete assignments</w:t>
       </w:r>
     </w:p>
     <w:p>
@@ -3291,23 +2687,13 @@
           <w:szCs w:val="20"/>
         </w:rPr>
       </w:pPr>
-      <w:proofErr w:type="spellStart"/>
-      <w:r>
-        <w:rPr>
-          <w:rFonts w:ascii="Poppins" w:hAnsi="Poppins" w:cs="Poppins"/>
-          <w:sz w:val="20"/>
-          <w:szCs w:val="20"/>
-        </w:rPr>
-        <w:t>assignmentId</w:t>
-      </w:r>
-      <w:proofErr w:type="spellEnd"/>
-      <w:r>
-        <w:rPr>
-          <w:rFonts w:ascii="Poppins" w:hAnsi="Poppins" w:cs="Poppins"/>
-          <w:sz w:val="20"/>
-          <w:szCs w:val="20"/>
-        </w:rPr>
-        <w:t>: get the assignment</w:t>
+      <w:r>
+        <w:rPr>
+          <w:rFonts w:ascii="Poppins" w:hAnsi="Poppins" w:cs="Poppins"/>
+          <w:sz w:val="20"/>
+          <w:szCs w:val="20"/>
+        </w:rPr>
+        <w:t>assignmentId: get the assignment</w:t>
       </w:r>
     </w:p>
     <w:p>
@@ -3410,25 +2796,7 @@
           <w:szCs w:val="20"/>
         </w:rPr>
         <w:lastRenderedPageBreak/>
-        <w:t>    "</w:t>
-      </w:r>
-      <w:proofErr w:type="spellStart"/>
-      <w:r>
-        <w:rPr>
-          <w:rFonts w:ascii="Poppins" w:hAnsi="Poppins" w:cs="Poppins"/>
-          <w:sz w:val="20"/>
-          <w:szCs w:val="20"/>
-        </w:rPr>
-        <w:t>assignmentId</w:t>
-      </w:r>
-      <w:proofErr w:type="spellEnd"/>
-      <w:r>
-        <w:rPr>
-          <w:rFonts w:ascii="Poppins" w:hAnsi="Poppins" w:cs="Poppins"/>
-          <w:sz w:val="20"/>
-          <w:szCs w:val="20"/>
-        </w:rPr>
-        <w:t>": "69410910e7dfd4a59bf7c7d9"</w:t>
+        <w:t>    "assignmentId": "69410910e7dfd4a59bf7c7d9"</w:t>
       </w:r>
     </w:p>
     <w:p>
@@ -3495,9 +2863,8 @@
           <w:sz w:val="20"/>
           <w:szCs w:val="20"/>
         </w:rPr>
-        <w:t xml:space="preserve"> (POST</w:t>
-      </w:r>
-      <w:proofErr w:type="gramStart"/>
+        <w:t xml:space="preserve"> (POST) : </w:t>
+      </w:r>
       <w:r>
         <w:rPr>
           <w:rFonts w:ascii="Poppins" w:hAnsi="Poppins" w:cs="Poppins"/>
@@ -3506,27 +2873,6 @@
           <w:sz w:val="20"/>
           <w:szCs w:val="20"/>
         </w:rPr>
-        <w:t>) :</w:t>
-      </w:r>
-      <w:proofErr w:type="gramEnd"/>
-      <w:r>
-        <w:rPr>
-          <w:rFonts w:ascii="Poppins" w:hAnsi="Poppins" w:cs="Poppins"/>
-          <w:b/>
-          <w:bCs/>
-          <w:sz w:val="20"/>
-          <w:szCs w:val="20"/>
-        </w:rPr>
-        <w:t xml:space="preserve"> </w:t>
-      </w:r>
-      <w:r>
-        <w:rPr>
-          <w:rFonts w:ascii="Poppins" w:hAnsi="Poppins" w:cs="Poppins"/>
-          <w:b/>
-          <w:bCs/>
-          <w:sz w:val="20"/>
-          <w:szCs w:val="20"/>
-        </w:rPr>
         <w:t>Create resource</w:t>
       </w:r>
     </w:p>
@@ -3539,23 +2885,13 @@
           <w:szCs w:val="20"/>
         </w:rPr>
       </w:pPr>
-      <w:proofErr w:type="spellStart"/>
-      <w:r>
-        <w:rPr>
-          <w:rFonts w:ascii="Poppins" w:hAnsi="Poppins" w:cs="Poppins"/>
-          <w:sz w:val="20"/>
-          <w:szCs w:val="20"/>
-        </w:rPr>
-        <w:t>courseId</w:t>
-      </w:r>
-      <w:proofErr w:type="spellEnd"/>
-      <w:r>
-        <w:rPr>
-          <w:rFonts w:ascii="Poppins" w:hAnsi="Poppins" w:cs="Poppins"/>
-          <w:sz w:val="20"/>
-          <w:szCs w:val="20"/>
-        </w:rPr>
-        <w:t>: fetched through get /courses</w:t>
+      <w:r>
+        <w:rPr>
+          <w:rFonts w:ascii="Poppins" w:hAnsi="Poppins" w:cs="Poppins"/>
+          <w:sz w:val="20"/>
+          <w:szCs w:val="20"/>
+        </w:rPr>
+        <w:t>courseId: fetched through get /courses</w:t>
       </w:r>
     </w:p>
     <w:p>
@@ -3657,25 +2993,7 @@
           <w:sz w:val="20"/>
           <w:szCs w:val="20"/>
         </w:rPr>
-        <w:t>  "</w:t>
-      </w:r>
-      <w:proofErr w:type="spellStart"/>
-      <w:r>
-        <w:rPr>
-          <w:rFonts w:ascii="Poppins" w:hAnsi="Poppins" w:cs="Poppins"/>
-          <w:sz w:val="20"/>
-          <w:szCs w:val="20"/>
-        </w:rPr>
-        <w:t>fileUrl</w:t>
-      </w:r>
-      <w:proofErr w:type="spellEnd"/>
-      <w:r>
-        <w:rPr>
-          <w:rFonts w:ascii="Poppins" w:hAnsi="Poppins" w:cs="Poppins"/>
-          <w:sz w:val="20"/>
-          <w:szCs w:val="20"/>
-        </w:rPr>
-        <w:t>": "https://example.com/uploads/dbms-unit1.pdf"</w:t>
+        <w:t>  "fileUrl": "https://example.com/uploads/dbms-unit1.pdf"</w:t>
       </w:r>
     </w:p>
     <w:p>
@@ -3812,97 +3130,43 @@
           <w:sz w:val="20"/>
           <w:szCs w:val="20"/>
         </w:rPr>
-        <w:t>        "</w:t>
-      </w:r>
-      <w:proofErr w:type="spellStart"/>
-      <w:r>
-        <w:rPr>
-          <w:rFonts w:ascii="Poppins" w:hAnsi="Poppins" w:cs="Poppins"/>
-          <w:sz w:val="20"/>
-          <w:szCs w:val="20"/>
-        </w:rPr>
-        <w:t>fileUrl</w:t>
-      </w:r>
-      <w:proofErr w:type="spellEnd"/>
-      <w:r>
-        <w:rPr>
-          <w:rFonts w:ascii="Poppins" w:hAnsi="Poppins" w:cs="Poppins"/>
-          <w:sz w:val="20"/>
-          <w:szCs w:val="20"/>
-        </w:rPr>
-        <w:t>": "https://example.com/uploads/dbms-unit1.pdf",</w:t>
-      </w:r>
-    </w:p>
-    <w:p>
-      <w:pPr>
-        <w:pStyle w:val="ListParagraph"/>
-        <w:rPr>
-          <w:rFonts w:ascii="Poppins" w:hAnsi="Poppins" w:cs="Poppins"/>
-          <w:sz w:val="20"/>
-          <w:szCs w:val="20"/>
-        </w:rPr>
-      </w:pPr>
-      <w:r>
-        <w:rPr>
-          <w:rFonts w:ascii="Poppins" w:hAnsi="Poppins" w:cs="Poppins"/>
-          <w:sz w:val="20"/>
-          <w:szCs w:val="20"/>
-        </w:rPr>
-        <w:t>        "</w:t>
-      </w:r>
-      <w:proofErr w:type="spellStart"/>
-      <w:r>
-        <w:rPr>
-          <w:rFonts w:ascii="Poppins" w:hAnsi="Poppins" w:cs="Poppins"/>
-          <w:sz w:val="20"/>
-          <w:szCs w:val="20"/>
-        </w:rPr>
-        <w:t>teacherId</w:t>
-      </w:r>
-      <w:proofErr w:type="spellEnd"/>
-      <w:r>
-        <w:rPr>
-          <w:rFonts w:ascii="Poppins" w:hAnsi="Poppins" w:cs="Poppins"/>
-          <w:sz w:val="20"/>
-          <w:szCs w:val="20"/>
-        </w:rPr>
-        <w:t>": "6940733cd1016f7fbd77d172",</w:t>
-      </w:r>
-    </w:p>
-    <w:p>
-      <w:pPr>
-        <w:pStyle w:val="ListParagraph"/>
-        <w:rPr>
-          <w:rFonts w:ascii="Poppins" w:hAnsi="Poppins" w:cs="Poppins"/>
-          <w:sz w:val="20"/>
-          <w:szCs w:val="20"/>
-        </w:rPr>
-      </w:pPr>
-      <w:r>
-        <w:rPr>
-          <w:rFonts w:ascii="Poppins" w:hAnsi="Poppins" w:cs="Poppins"/>
-          <w:sz w:val="20"/>
-          <w:szCs w:val="20"/>
-        </w:rPr>
-        <w:t>        "</w:t>
-      </w:r>
-      <w:proofErr w:type="spellStart"/>
-      <w:r>
-        <w:rPr>
-          <w:rFonts w:ascii="Poppins" w:hAnsi="Poppins" w:cs="Poppins"/>
-          <w:sz w:val="20"/>
-          <w:szCs w:val="20"/>
-        </w:rPr>
-        <w:t>courseId</w:t>
-      </w:r>
-      <w:proofErr w:type="spellEnd"/>
-      <w:r>
-        <w:rPr>
-          <w:rFonts w:ascii="Poppins" w:hAnsi="Poppins" w:cs="Poppins"/>
-          <w:sz w:val="20"/>
-          <w:szCs w:val="20"/>
-        </w:rPr>
-        <w:t>": "6940dc189bc6e3402595cc4f",</w:t>
+        <w:t>        "fileUrl": "https://example.com/uploads/dbms-unit1.pdf",</w:t>
+      </w:r>
+    </w:p>
+    <w:p>
+      <w:pPr>
+        <w:pStyle w:val="ListParagraph"/>
+        <w:rPr>
+          <w:rFonts w:ascii="Poppins" w:hAnsi="Poppins" w:cs="Poppins"/>
+          <w:sz w:val="20"/>
+          <w:szCs w:val="20"/>
+        </w:rPr>
+      </w:pPr>
+      <w:r>
+        <w:rPr>
+          <w:rFonts w:ascii="Poppins" w:hAnsi="Poppins" w:cs="Poppins"/>
+          <w:sz w:val="20"/>
+          <w:szCs w:val="20"/>
+        </w:rPr>
+        <w:t>        "teacherId": "6940733cd1016f7fbd77d172",</w:t>
+      </w:r>
+    </w:p>
+    <w:p>
+      <w:pPr>
+        <w:pStyle w:val="ListParagraph"/>
+        <w:rPr>
+          <w:rFonts w:ascii="Poppins" w:hAnsi="Poppins" w:cs="Poppins"/>
+          <w:sz w:val="20"/>
+          <w:szCs w:val="20"/>
+        </w:rPr>
+      </w:pPr>
+      <w:r>
+        <w:rPr>
+          <w:rFonts w:ascii="Poppins" w:hAnsi="Poppins" w:cs="Poppins"/>
+          <w:sz w:val="20"/>
+          <w:szCs w:val="20"/>
+        </w:rPr>
+        <w:t>        "courseId": "6940dc189bc6e3402595cc4f",</w:t>
       </w:r>
     </w:p>
     <w:p>
@@ -3938,25 +3202,7 @@
           <w:sz w:val="20"/>
           <w:szCs w:val="20"/>
         </w:rPr>
-        <w:t>        "</w:t>
-      </w:r>
-      <w:proofErr w:type="spellStart"/>
-      <w:r>
-        <w:rPr>
-          <w:rFonts w:ascii="Poppins" w:hAnsi="Poppins" w:cs="Poppins"/>
-          <w:sz w:val="20"/>
-          <w:szCs w:val="20"/>
-        </w:rPr>
-        <w:t>createdAt</w:t>
-      </w:r>
-      <w:proofErr w:type="spellEnd"/>
-      <w:r>
-        <w:rPr>
-          <w:rFonts w:ascii="Poppins" w:hAnsi="Poppins" w:cs="Poppins"/>
-          <w:sz w:val="20"/>
-          <w:szCs w:val="20"/>
-        </w:rPr>
-        <w:t>": "2025-12-16T04:57:04.886Z",</w:t>
+        <w:t>        "createdAt": "2025-12-16T04:57:04.886Z",</w:t>
       </w:r>
     </w:p>
     <w:p>
@@ -4059,41 +3305,18 @@
           <w:sz w:val="20"/>
           <w:szCs w:val="20"/>
         </w:rPr>
-        <w:t xml:space="preserve"> (DELETE</w:t>
-      </w:r>
-      <w:proofErr w:type="gramStart"/>
-      <w:r>
-        <w:rPr>
-          <w:rFonts w:ascii="Poppins" w:hAnsi="Poppins" w:cs="Poppins"/>
-          <w:b/>
-          <w:bCs/>
-          <w:sz w:val="20"/>
-          <w:szCs w:val="20"/>
-        </w:rPr>
-        <w:t>) :</w:t>
-      </w:r>
-      <w:proofErr w:type="gramEnd"/>
-      <w:r>
-        <w:rPr>
-          <w:rFonts w:ascii="Poppins" w:hAnsi="Poppins" w:cs="Poppins"/>
-          <w:b/>
-          <w:bCs/>
-          <w:sz w:val="20"/>
-          <w:szCs w:val="20"/>
-        </w:rPr>
-        <w:t xml:space="preserve"> Delete resource</w:t>
-      </w:r>
-    </w:p>
-    <w:p>
-      <w:pPr>
-        <w:pStyle w:val="ListParagraph"/>
-        <w:rPr>
-          <w:rFonts w:ascii="Poppins" w:hAnsi="Poppins" w:cs="Poppins"/>
-          <w:sz w:val="20"/>
-          <w:szCs w:val="20"/>
-        </w:rPr>
-      </w:pPr>
-      <w:proofErr w:type="spellStart"/>
+        <w:t xml:space="preserve"> (DELETE) : Delete resource</w:t>
+      </w:r>
+    </w:p>
+    <w:p>
+      <w:pPr>
+        <w:pStyle w:val="ListParagraph"/>
+        <w:rPr>
+          <w:rFonts w:ascii="Poppins" w:hAnsi="Poppins" w:cs="Poppins"/>
+          <w:sz w:val="20"/>
+          <w:szCs w:val="20"/>
+        </w:rPr>
+      </w:pPr>
       <w:r>
         <w:rPr>
           <w:rFonts w:ascii="Poppins" w:hAnsi="Poppins" w:cs="Poppins"/>
@@ -4102,7 +3325,6 @@
         </w:rPr>
         <w:t>resourceId</w:t>
       </w:r>
-      <w:proofErr w:type="spellEnd"/>
       <w:r>
         <w:rPr>
           <w:rFonts w:ascii="Poppins" w:hAnsi="Poppins" w:cs="Poppins"/>
@@ -4229,25 +3451,7 @@
           <w:sz w:val="20"/>
           <w:szCs w:val="20"/>
         </w:rPr>
-        <w:t>    "</w:t>
-      </w:r>
-      <w:proofErr w:type="spellStart"/>
-      <w:r>
-        <w:rPr>
-          <w:rFonts w:ascii="Poppins" w:hAnsi="Poppins" w:cs="Poppins"/>
-          <w:sz w:val="20"/>
-          <w:szCs w:val="20"/>
-        </w:rPr>
-        <w:t>resourceId</w:t>
-      </w:r>
-      <w:proofErr w:type="spellEnd"/>
-      <w:r>
-        <w:rPr>
-          <w:rFonts w:ascii="Poppins" w:hAnsi="Poppins" w:cs="Poppins"/>
-          <w:sz w:val="20"/>
-          <w:szCs w:val="20"/>
-        </w:rPr>
-        <w:t>": "69410c120d0db2458ad068ce"</w:t>
+        <w:t>    "resourceId": "69410c120d0db2458ad068ce"</w:t>
       </w:r>
     </w:p>
     <w:p>
@@ -4324,57 +3528,25 @@
           <w:sz w:val="20"/>
           <w:szCs w:val="20"/>
         </w:rPr>
-        <w:t xml:space="preserve"> (GET</w:t>
-      </w:r>
-      <w:proofErr w:type="gramStart"/>
-      <w:r>
-        <w:rPr>
-          <w:rFonts w:ascii="Poppins" w:hAnsi="Poppins" w:cs="Poppins"/>
-          <w:b/>
-          <w:bCs/>
-          <w:sz w:val="20"/>
-          <w:szCs w:val="20"/>
-        </w:rPr>
-        <w:t>) :</w:t>
-      </w:r>
-      <w:proofErr w:type="gramEnd"/>
-      <w:r>
-        <w:rPr>
-          <w:rFonts w:ascii="Poppins" w:hAnsi="Poppins" w:cs="Poppins"/>
-          <w:b/>
-          <w:bCs/>
-          <w:sz w:val="20"/>
-          <w:szCs w:val="20"/>
-        </w:rPr>
-        <w:t xml:space="preserve"> to view all resources </w:t>
-      </w:r>
-    </w:p>
-    <w:p>
-      <w:pPr>
-        <w:pStyle w:val="ListParagraph"/>
-        <w:rPr>
-          <w:rFonts w:ascii="Poppins" w:hAnsi="Poppins" w:cs="Poppins"/>
-          <w:sz w:val="20"/>
-          <w:szCs w:val="20"/>
-        </w:rPr>
-      </w:pPr>
-      <w:proofErr w:type="spellStart"/>
-      <w:r>
-        <w:rPr>
-          <w:rFonts w:ascii="Poppins" w:hAnsi="Poppins" w:cs="Poppins"/>
-          <w:sz w:val="20"/>
-          <w:szCs w:val="20"/>
-        </w:rPr>
-        <w:t>courseId</w:t>
-      </w:r>
-      <w:proofErr w:type="spellEnd"/>
-      <w:r>
-        <w:rPr>
-          <w:rFonts w:ascii="Poppins" w:hAnsi="Poppins" w:cs="Poppins"/>
-          <w:sz w:val="20"/>
-          <w:szCs w:val="20"/>
-        </w:rPr>
-        <w:t>: fetched through get /courses</w:t>
+        <w:t xml:space="preserve"> (GET) : to view all resources </w:t>
+      </w:r>
+    </w:p>
+    <w:p>
+      <w:pPr>
+        <w:pStyle w:val="ListParagraph"/>
+        <w:rPr>
+          <w:rFonts w:ascii="Poppins" w:hAnsi="Poppins" w:cs="Poppins"/>
+          <w:sz w:val="20"/>
+          <w:szCs w:val="20"/>
+        </w:rPr>
+      </w:pPr>
+      <w:r>
+        <w:rPr>
+          <w:rFonts w:ascii="Poppins" w:hAnsi="Poppins" w:cs="Poppins"/>
+          <w:sz w:val="20"/>
+          <w:szCs w:val="20"/>
+        </w:rPr>
+        <w:t>courseId: fetched through get /courses</w:t>
       </w:r>
     </w:p>
     <w:p>
@@ -4548,61 +3720,25 @@
           <w:sz w:val="20"/>
           <w:szCs w:val="20"/>
         </w:rPr>
-        <w:t>            "</w:t>
-      </w:r>
-      <w:proofErr w:type="spellStart"/>
-      <w:r>
-        <w:rPr>
-          <w:rFonts w:ascii="Poppins" w:hAnsi="Poppins" w:cs="Poppins"/>
-          <w:sz w:val="20"/>
-          <w:szCs w:val="20"/>
-        </w:rPr>
-        <w:t>fileUrl</w:t>
-      </w:r>
-      <w:proofErr w:type="spellEnd"/>
-      <w:r>
-        <w:rPr>
-          <w:rFonts w:ascii="Poppins" w:hAnsi="Poppins" w:cs="Poppins"/>
-          <w:sz w:val="20"/>
-          <w:szCs w:val="20"/>
-        </w:rPr>
-        <w:t>": "https://example.com/uploads/dbms-unit1.pdf",</w:t>
-      </w:r>
-    </w:p>
-    <w:p>
-      <w:pPr>
-        <w:pStyle w:val="ListParagraph"/>
-        <w:rPr>
-          <w:rFonts w:ascii="Poppins" w:hAnsi="Poppins" w:cs="Poppins"/>
-          <w:sz w:val="20"/>
-          <w:szCs w:val="20"/>
-        </w:rPr>
-      </w:pPr>
-      <w:r>
-        <w:rPr>
-          <w:rFonts w:ascii="Poppins" w:hAnsi="Poppins" w:cs="Poppins"/>
-          <w:sz w:val="20"/>
-          <w:szCs w:val="20"/>
-        </w:rPr>
-        <w:t>            "</w:t>
-      </w:r>
-      <w:proofErr w:type="spellStart"/>
-      <w:r>
-        <w:rPr>
-          <w:rFonts w:ascii="Poppins" w:hAnsi="Poppins" w:cs="Poppins"/>
-          <w:sz w:val="20"/>
-          <w:szCs w:val="20"/>
-        </w:rPr>
-        <w:t>createdAt</w:t>
-      </w:r>
-      <w:proofErr w:type="spellEnd"/>
-      <w:r>
-        <w:rPr>
-          <w:rFonts w:ascii="Poppins" w:hAnsi="Poppins" w:cs="Poppins"/>
-          <w:sz w:val="20"/>
-          <w:szCs w:val="20"/>
-        </w:rPr>
-        <w:t>": "2025-12-16T07:36:48.402Z"</w:t>
+        <w:t>            "fileUrl": "https://example.com/uploads/dbms-unit1.pdf",</w:t>
+      </w:r>
+    </w:p>
+    <w:p>
+      <w:pPr>
+        <w:pStyle w:val="ListParagraph"/>
+        <w:rPr>
+          <w:rFonts w:ascii="Poppins" w:hAnsi="Poppins" w:cs="Poppins"/>
+          <w:sz w:val="20"/>
+          <w:szCs w:val="20"/>
+        </w:rPr>
+      </w:pPr>
+      <w:r>
+        <w:rPr>
+          <w:rFonts w:ascii="Poppins" w:hAnsi="Poppins" w:cs="Poppins"/>
+          <w:sz w:val="20"/>
+          <w:szCs w:val="20"/>
+        </w:rPr>
+        <w:t>            "createdAt": "2025-12-16T07:36:48.402Z"</w:t>
       </w:r>
     </w:p>
     <w:p>
@@ -4692,61 +3828,25 @@
           <w:sz w:val="20"/>
           <w:szCs w:val="20"/>
         </w:rPr>
-        <w:t>            "</w:t>
-      </w:r>
-      <w:proofErr w:type="spellStart"/>
-      <w:r>
-        <w:rPr>
-          <w:rFonts w:ascii="Poppins" w:hAnsi="Poppins" w:cs="Poppins"/>
-          <w:sz w:val="20"/>
-          <w:szCs w:val="20"/>
-        </w:rPr>
-        <w:t>fileUrl</w:t>
-      </w:r>
-      <w:proofErr w:type="spellEnd"/>
-      <w:r>
-        <w:rPr>
-          <w:rFonts w:ascii="Poppins" w:hAnsi="Poppins" w:cs="Poppins"/>
-          <w:sz w:val="20"/>
-          <w:szCs w:val="20"/>
-        </w:rPr>
-        <w:t>": "https://example.com/uploads/dbms-unit1.pdf",</w:t>
-      </w:r>
-    </w:p>
-    <w:p>
-      <w:pPr>
-        <w:pStyle w:val="ListParagraph"/>
-        <w:rPr>
-          <w:rFonts w:ascii="Poppins" w:hAnsi="Poppins" w:cs="Poppins"/>
-          <w:sz w:val="20"/>
-          <w:szCs w:val="20"/>
-        </w:rPr>
-      </w:pPr>
-      <w:r>
-        <w:rPr>
-          <w:rFonts w:ascii="Poppins" w:hAnsi="Poppins" w:cs="Poppins"/>
-          <w:sz w:val="20"/>
-          <w:szCs w:val="20"/>
-        </w:rPr>
-        <w:t>            "</w:t>
-      </w:r>
-      <w:proofErr w:type="spellStart"/>
-      <w:r>
-        <w:rPr>
-          <w:rFonts w:ascii="Poppins" w:hAnsi="Poppins" w:cs="Poppins"/>
-          <w:sz w:val="20"/>
-          <w:szCs w:val="20"/>
-        </w:rPr>
-        <w:t>createdAt</w:t>
-      </w:r>
-      <w:proofErr w:type="spellEnd"/>
-      <w:r>
-        <w:rPr>
-          <w:rFonts w:ascii="Poppins" w:hAnsi="Poppins" w:cs="Poppins"/>
-          <w:sz w:val="20"/>
-          <w:szCs w:val="20"/>
-        </w:rPr>
-        <w:t>": "2025-12-16T07:36:45.973Z"</w:t>
+        <w:t>            "fileUrl": "https://example.com/uploads/dbms-unit1.pdf",</w:t>
+      </w:r>
+    </w:p>
+    <w:p>
+      <w:pPr>
+        <w:pStyle w:val="ListParagraph"/>
+        <w:rPr>
+          <w:rFonts w:ascii="Poppins" w:hAnsi="Poppins" w:cs="Poppins"/>
+          <w:sz w:val="20"/>
+          <w:szCs w:val="20"/>
+        </w:rPr>
+      </w:pPr>
+      <w:r>
+        <w:rPr>
+          <w:rFonts w:ascii="Poppins" w:hAnsi="Poppins" w:cs="Poppins"/>
+          <w:sz w:val="20"/>
+          <w:szCs w:val="20"/>
+        </w:rPr>
+        <w:t>            "createdAt": "2025-12-16T07:36:45.973Z"</w:t>
       </w:r>
     </w:p>
     <w:p>
@@ -4836,61 +3936,25 @@
           <w:sz w:val="20"/>
           <w:szCs w:val="20"/>
         </w:rPr>
-        <w:t>            "</w:t>
-      </w:r>
-      <w:proofErr w:type="spellStart"/>
-      <w:r>
-        <w:rPr>
-          <w:rFonts w:ascii="Poppins" w:hAnsi="Poppins" w:cs="Poppins"/>
-          <w:sz w:val="20"/>
-          <w:szCs w:val="20"/>
-        </w:rPr>
-        <w:t>fileUrl</w:t>
-      </w:r>
-      <w:proofErr w:type="spellEnd"/>
-      <w:r>
-        <w:rPr>
-          <w:rFonts w:ascii="Poppins" w:hAnsi="Poppins" w:cs="Poppins"/>
-          <w:sz w:val="20"/>
-          <w:szCs w:val="20"/>
-        </w:rPr>
-        <w:t>": "https://example.com/uploads/dbms-unit1.pdf",</w:t>
-      </w:r>
-    </w:p>
-    <w:p>
-      <w:pPr>
-        <w:pStyle w:val="ListParagraph"/>
-        <w:rPr>
-          <w:rFonts w:ascii="Poppins" w:hAnsi="Poppins" w:cs="Poppins"/>
-          <w:sz w:val="20"/>
-          <w:szCs w:val="20"/>
-        </w:rPr>
-      </w:pPr>
-      <w:r>
-        <w:rPr>
-          <w:rFonts w:ascii="Poppins" w:hAnsi="Poppins" w:cs="Poppins"/>
-          <w:sz w:val="20"/>
-          <w:szCs w:val="20"/>
-        </w:rPr>
-        <w:t>            "</w:t>
-      </w:r>
-      <w:proofErr w:type="spellStart"/>
-      <w:r>
-        <w:rPr>
-          <w:rFonts w:ascii="Poppins" w:hAnsi="Poppins" w:cs="Poppins"/>
-          <w:sz w:val="20"/>
-          <w:szCs w:val="20"/>
-        </w:rPr>
-        <w:t>createdAt</w:t>
-      </w:r>
-      <w:proofErr w:type="spellEnd"/>
-      <w:r>
-        <w:rPr>
-          <w:rFonts w:ascii="Poppins" w:hAnsi="Poppins" w:cs="Poppins"/>
-          <w:sz w:val="20"/>
-          <w:szCs w:val="20"/>
-        </w:rPr>
-        <w:t>": "2025-12-16T07:36:41.222Z"</w:t>
+        <w:t>            "fileUrl": "https://example.com/uploads/dbms-unit1.pdf",</w:t>
+      </w:r>
+    </w:p>
+    <w:p>
+      <w:pPr>
+        <w:pStyle w:val="ListParagraph"/>
+        <w:rPr>
+          <w:rFonts w:ascii="Poppins" w:hAnsi="Poppins" w:cs="Poppins"/>
+          <w:sz w:val="20"/>
+          <w:szCs w:val="20"/>
+        </w:rPr>
+      </w:pPr>
+      <w:r>
+        <w:rPr>
+          <w:rFonts w:ascii="Poppins" w:hAnsi="Poppins" w:cs="Poppins"/>
+          <w:sz w:val="20"/>
+          <w:szCs w:val="20"/>
+        </w:rPr>
+        <w:t>            "createdAt": "2025-12-16T07:36:41.222Z"</w:t>
       </w:r>
     </w:p>
     <w:p>
@@ -5038,9 +4102,8 @@
           <w:sz w:val="20"/>
           <w:szCs w:val="20"/>
         </w:rPr>
-        <w:t xml:space="preserve"> (POST</w:t>
-      </w:r>
-      <w:proofErr w:type="gramStart"/>
+        <w:t xml:space="preserve"> (POST) : Enroll into course</w:t>
+      </w:r>
       <w:r>
         <w:rPr>
           <w:rFonts w:ascii="Poppins" w:hAnsi="Poppins" w:cs="Poppins"/>
@@ -5049,49 +4112,6 @@
           <w:sz w:val="20"/>
           <w:szCs w:val="20"/>
         </w:rPr>
-        <w:t>) :</w:t>
-      </w:r>
-      <w:proofErr w:type="gramEnd"/>
-      <w:r>
-        <w:rPr>
-          <w:rFonts w:ascii="Poppins" w:hAnsi="Poppins" w:cs="Poppins"/>
-          <w:b/>
-          <w:bCs/>
-          <w:sz w:val="20"/>
-          <w:szCs w:val="20"/>
-        </w:rPr>
-        <w:t xml:space="preserve"> </w:t>
-      </w:r>
-      <w:proofErr w:type="spellStart"/>
-      <w:r>
-        <w:rPr>
-          <w:rFonts w:ascii="Poppins" w:hAnsi="Poppins" w:cs="Poppins"/>
-          <w:b/>
-          <w:bCs/>
-          <w:sz w:val="20"/>
-          <w:szCs w:val="20"/>
-        </w:rPr>
-        <w:t>Enroll</w:t>
-      </w:r>
-      <w:proofErr w:type="spellEnd"/>
-      <w:r>
-        <w:rPr>
-          <w:rFonts w:ascii="Poppins" w:hAnsi="Poppins" w:cs="Poppins"/>
-          <w:b/>
-          <w:bCs/>
-          <w:sz w:val="20"/>
-          <w:szCs w:val="20"/>
-        </w:rPr>
-        <w:t xml:space="preserve"> into course</w:t>
-      </w:r>
-      <w:r>
-        <w:rPr>
-          <w:rFonts w:ascii="Poppins" w:hAnsi="Poppins" w:cs="Poppins"/>
-          <w:b/>
-          <w:bCs/>
-          <w:sz w:val="20"/>
-          <w:szCs w:val="20"/>
-        </w:rPr>
         <w:t xml:space="preserve"> based on code</w:t>
       </w:r>
     </w:p>
@@ -5170,25 +4190,7 @@
           <w:sz w:val="20"/>
           <w:szCs w:val="20"/>
         </w:rPr>
-        <w:t>  "code</w:t>
-      </w:r>
-      <w:proofErr w:type="gramStart"/>
-      <w:r>
-        <w:rPr>
-          <w:rFonts w:ascii="Poppins" w:hAnsi="Poppins" w:cs="Poppins"/>
-          <w:sz w:val="20"/>
-          <w:szCs w:val="20"/>
-        </w:rPr>
-        <w:t>" :</w:t>
-      </w:r>
-      <w:proofErr w:type="gramEnd"/>
-      <w:r>
-        <w:rPr>
-          <w:rFonts w:ascii="Poppins" w:hAnsi="Poppins" w:cs="Poppins"/>
-          <w:sz w:val="20"/>
-          <w:szCs w:val="20"/>
-        </w:rPr>
-        <w:t xml:space="preserve"> "CRS-4ZPYHD"</w:t>
+        <w:t>  "code" : "CRS-4ZPYHD"</w:t>
       </w:r>
     </w:p>
     <w:p>
@@ -5452,29 +4454,7 @@
           <w:sz w:val="20"/>
           <w:szCs w:val="20"/>
         </w:rPr>
-        <w:t xml:space="preserve"> (GET</w:t>
-      </w:r>
-      <w:proofErr w:type="gramStart"/>
-      <w:r>
-        <w:rPr>
-          <w:rFonts w:ascii="Poppins" w:hAnsi="Poppins" w:cs="Poppins"/>
-          <w:b/>
-          <w:bCs/>
-          <w:sz w:val="20"/>
-          <w:szCs w:val="20"/>
-        </w:rPr>
-        <w:t>) :</w:t>
-      </w:r>
-      <w:proofErr w:type="gramEnd"/>
-      <w:r>
-        <w:rPr>
-          <w:rFonts w:ascii="Poppins" w:hAnsi="Poppins" w:cs="Poppins"/>
-          <w:b/>
-          <w:bCs/>
-          <w:sz w:val="20"/>
-          <w:szCs w:val="20"/>
-        </w:rPr>
-        <w:t xml:space="preserve"> Get all the joined course</w:t>
+        <w:t xml:space="preserve"> (GET) : Get all the joined course</w:t>
       </w:r>
     </w:p>
     <w:p>
@@ -5695,25 +4675,7 @@
           <w:sz w:val="20"/>
           <w:szCs w:val="20"/>
         </w:rPr>
-        <w:t>            "</w:t>
-      </w:r>
-      <w:proofErr w:type="spellStart"/>
-      <w:r>
-        <w:rPr>
-          <w:rFonts w:ascii="Poppins" w:hAnsi="Poppins" w:cs="Poppins"/>
-          <w:sz w:val="20"/>
-          <w:szCs w:val="20"/>
-        </w:rPr>
-        <w:t>createdAt</w:t>
-      </w:r>
-      <w:proofErr w:type="spellEnd"/>
-      <w:r>
-        <w:rPr>
-          <w:rFonts w:ascii="Poppins" w:hAnsi="Poppins" w:cs="Poppins"/>
-          <w:sz w:val="20"/>
-          <w:szCs w:val="20"/>
-        </w:rPr>
-        <w:t>": "2025-12-16T09:23:26.347Z"</w:t>
+        <w:t>            "createdAt": "2025-12-16T09:23:26.347Z"</w:t>
       </w:r>
     </w:p>
     <w:p>
@@ -5820,10 +4782,259 @@
           <w:sz w:val="20"/>
           <w:szCs w:val="20"/>
         </w:rPr>
-        <w:t xml:space="preserve"> (DELETE</w:t>
-      </w:r>
-      <w:proofErr w:type="gramStart"/>
-      <w:r>
+        <w:t xml:space="preserve"> (DELETE) : Delete the course</w:t>
+      </w:r>
+    </w:p>
+    <w:p>
+      <w:pPr>
+        <w:pStyle w:val="ListParagraph"/>
+        <w:ind w:firstLine="360"/>
+        <w:rPr>
+          <w:rFonts w:ascii="Poppins" w:hAnsi="Poppins" w:cs="Poppins"/>
+          <w:sz w:val="20"/>
+          <w:szCs w:val="20"/>
+        </w:rPr>
+      </w:pPr>
+      <w:r>
+        <w:rPr>
+          <w:rFonts w:ascii="Poppins" w:hAnsi="Poppins" w:cs="Poppins"/>
+          <w:sz w:val="20"/>
+          <w:szCs w:val="20"/>
+        </w:rPr>
+        <w:t>Authorization: Bearer &lt;token&gt;</w:t>
+      </w:r>
+    </w:p>
+    <w:p>
+      <w:pPr>
+        <w:pStyle w:val="ListParagraph"/>
+        <w:ind w:left="1080"/>
+        <w:rPr>
+          <w:rFonts w:ascii="Poppins" w:hAnsi="Poppins" w:cs="Poppins"/>
+          <w:sz w:val="20"/>
+          <w:szCs w:val="20"/>
+        </w:rPr>
+      </w:pPr>
+      <w:r>
+        <w:rPr>
+          <w:rFonts w:ascii="Poppins" w:hAnsi="Poppins" w:cs="Poppins"/>
+          <w:sz w:val="20"/>
+          <w:szCs w:val="20"/>
+        </w:rPr>
+        <w:t>courseId: id of the course that you joined</w:t>
+      </w:r>
+    </w:p>
+    <w:p>
+      <w:pPr>
+        <w:pStyle w:val="ListParagraph"/>
+        <w:ind w:left="1080"/>
+        <w:rPr>
+          <w:rFonts w:ascii="Poppins" w:hAnsi="Poppins" w:cs="Poppins"/>
+          <w:sz w:val="20"/>
+          <w:szCs w:val="20"/>
+        </w:rPr>
+      </w:pPr>
+    </w:p>
+    <w:p>
+      <w:pPr>
+        <w:pStyle w:val="ListParagraph"/>
+        <w:ind w:left="1080"/>
+        <w:rPr>
+          <w:rFonts w:ascii="Poppins" w:hAnsi="Poppins" w:cs="Poppins"/>
+          <w:sz w:val="20"/>
+          <w:szCs w:val="20"/>
+          <w:u w:val="single"/>
+        </w:rPr>
+      </w:pPr>
+      <w:r>
+        <w:rPr>
+          <w:rFonts w:ascii="Poppins" w:hAnsi="Poppins" w:cs="Poppins"/>
+          <w:sz w:val="20"/>
+          <w:szCs w:val="20"/>
+          <w:u w:val="single"/>
+        </w:rPr>
+        <w:t>body</w:t>
+      </w:r>
+    </w:p>
+    <w:p>
+      <w:pPr>
+        <w:pStyle w:val="ListParagraph"/>
+        <w:ind w:left="1080"/>
+        <w:rPr>
+          <w:rFonts w:ascii="Poppins" w:hAnsi="Poppins" w:cs="Poppins"/>
+          <w:sz w:val="20"/>
+          <w:szCs w:val="20"/>
+        </w:rPr>
+      </w:pPr>
+      <w:r>
+        <w:rPr>
+          <w:rFonts w:ascii="Poppins" w:hAnsi="Poppins" w:cs="Poppins"/>
+          <w:sz w:val="20"/>
+          <w:szCs w:val="20"/>
+        </w:rPr>
+        <w:t>{</w:t>
+      </w:r>
+    </w:p>
+    <w:p>
+      <w:pPr>
+        <w:pStyle w:val="ListParagraph"/>
+        <w:ind w:left="1080"/>
+        <w:rPr>
+          <w:rFonts w:ascii="Poppins" w:hAnsi="Poppins" w:cs="Poppins"/>
+          <w:sz w:val="20"/>
+          <w:szCs w:val="20"/>
+        </w:rPr>
+      </w:pPr>
+      <w:r>
+        <w:rPr>
+          <w:rFonts w:ascii="Poppins" w:hAnsi="Poppins" w:cs="Poppins"/>
+          <w:sz w:val="20"/>
+          <w:szCs w:val="20"/>
+        </w:rPr>
+        <w:t>  "code" : "CRS-UZY41C"</w:t>
+      </w:r>
+    </w:p>
+    <w:p>
+      <w:pPr>
+        <w:pStyle w:val="ListParagraph"/>
+        <w:ind w:left="1080"/>
+        <w:rPr>
+          <w:rFonts w:ascii="Poppins" w:hAnsi="Poppins" w:cs="Poppins"/>
+          <w:sz w:val="20"/>
+          <w:szCs w:val="20"/>
+        </w:rPr>
+      </w:pPr>
+      <w:r>
+        <w:rPr>
+          <w:rFonts w:ascii="Poppins" w:hAnsi="Poppins" w:cs="Poppins"/>
+          <w:sz w:val="20"/>
+          <w:szCs w:val="20"/>
+        </w:rPr>
+        <w:t>}</w:t>
+      </w:r>
+    </w:p>
+    <w:p>
+      <w:pPr>
+        <w:pStyle w:val="ListParagraph"/>
+        <w:ind w:left="1080"/>
+        <w:rPr>
+          <w:rFonts w:ascii="Poppins" w:hAnsi="Poppins" w:cs="Poppins"/>
+          <w:sz w:val="20"/>
+          <w:szCs w:val="20"/>
+        </w:rPr>
+      </w:pPr>
+    </w:p>
+    <w:p>
+      <w:pPr>
+        <w:pStyle w:val="ListParagraph"/>
+        <w:ind w:left="1080"/>
+        <w:rPr>
+          <w:rFonts w:ascii="Poppins" w:hAnsi="Poppins" w:cs="Poppins"/>
+          <w:sz w:val="20"/>
+          <w:szCs w:val="20"/>
+          <w:u w:val="single"/>
+        </w:rPr>
+      </w:pPr>
+      <w:r>
+        <w:rPr>
+          <w:rFonts w:ascii="Poppins" w:hAnsi="Poppins" w:cs="Poppins"/>
+          <w:sz w:val="20"/>
+          <w:szCs w:val="20"/>
+          <w:u w:val="single"/>
+        </w:rPr>
+        <w:t>output</w:t>
+      </w:r>
+    </w:p>
+    <w:p>
+      <w:pPr>
+        <w:pStyle w:val="ListParagraph"/>
+        <w:ind w:left="1080"/>
+        <w:rPr>
+          <w:rFonts w:ascii="Poppins" w:hAnsi="Poppins" w:cs="Poppins"/>
+          <w:sz w:val="20"/>
+          <w:szCs w:val="20"/>
+        </w:rPr>
+      </w:pPr>
+      <w:r>
+        <w:rPr>
+          <w:rFonts w:ascii="Poppins" w:hAnsi="Poppins" w:cs="Poppins"/>
+          <w:sz w:val="20"/>
+          <w:szCs w:val="20"/>
+        </w:rPr>
+        <w:t>{</w:t>
+      </w:r>
+    </w:p>
+    <w:p>
+      <w:pPr>
+        <w:pStyle w:val="ListParagraph"/>
+        <w:ind w:left="1080"/>
+        <w:rPr>
+          <w:rFonts w:ascii="Poppins" w:hAnsi="Poppins" w:cs="Poppins"/>
+          <w:sz w:val="20"/>
+          <w:szCs w:val="20"/>
+        </w:rPr>
+      </w:pPr>
+      <w:r>
+        <w:rPr>
+          <w:rFonts w:ascii="Poppins" w:hAnsi="Poppins" w:cs="Poppins"/>
+          <w:sz w:val="20"/>
+          <w:szCs w:val="20"/>
+        </w:rPr>
+        <w:t>    "message": "Successfully left the course",</w:t>
+      </w:r>
+    </w:p>
+    <w:p>
+      <w:pPr>
+        <w:pStyle w:val="ListParagraph"/>
+        <w:ind w:left="1080"/>
+        <w:rPr>
+          <w:rFonts w:ascii="Poppins" w:hAnsi="Poppins" w:cs="Poppins"/>
+          <w:sz w:val="20"/>
+          <w:szCs w:val="20"/>
+        </w:rPr>
+      </w:pPr>
+      <w:r>
+        <w:rPr>
+          <w:rFonts w:ascii="Poppins" w:hAnsi="Poppins" w:cs="Poppins"/>
+          <w:sz w:val="20"/>
+          <w:szCs w:val="20"/>
+        </w:rPr>
+        <w:t>    "courseId": "69410e65b599407c53bb5bae"</w:t>
+      </w:r>
+    </w:p>
+    <w:p>
+      <w:pPr>
+        <w:pStyle w:val="ListParagraph"/>
+        <w:ind w:left="1080"/>
+        <w:rPr>
+          <w:rFonts w:ascii="Poppins" w:hAnsi="Poppins" w:cs="Poppins"/>
+          <w:sz w:val="20"/>
+          <w:szCs w:val="20"/>
+        </w:rPr>
+      </w:pPr>
+      <w:r>
+        <w:rPr>
+          <w:rFonts w:ascii="Poppins" w:hAnsi="Poppins" w:cs="Poppins"/>
+          <w:sz w:val="20"/>
+          <w:szCs w:val="20"/>
+        </w:rPr>
+        <w:t>}</w:t>
+      </w:r>
+    </w:p>
+    <w:p>
+      <w:pPr>
+        <w:pStyle w:val="ListParagraph"/>
+        <w:ind w:left="1080"/>
+        <w:rPr>
+          <w:rFonts w:ascii="Poppins" w:hAnsi="Poppins" w:cs="Poppins"/>
+          <w:sz w:val="20"/>
+          <w:szCs w:val="20"/>
+        </w:rPr>
+      </w:pPr>
+    </w:p>
+    <w:p>
+      <w:pPr>
+        <w:pStyle w:val="ListParagraph"/>
+        <w:ind w:left="1080"/>
         <w:rPr>
           <w:rFonts w:ascii="Poppins" w:hAnsi="Poppins" w:cs="Poppins"/>
           <w:b/>
@@ -5831,10 +5042,15 @@
           <w:sz w:val="20"/>
           <w:szCs w:val="20"/>
         </w:rPr>
-        <w:t>) :</w:t>
-      </w:r>
-      <w:proofErr w:type="gramEnd"/>
-      <w:r>
+      </w:pPr>
+    </w:p>
+    <w:p>
+      <w:pPr>
+        <w:pStyle w:val="ListParagraph"/>
+        <w:numPr>
+          <w:ilvl w:val="0"/>
+          <w:numId w:val="4"/>
+        </w:numPr>
         <w:rPr>
           <w:rFonts w:ascii="Poppins" w:hAnsi="Poppins" w:cs="Poppins"/>
           <w:b/>
@@ -5842,7 +5058,39 @@
           <w:sz w:val="20"/>
           <w:szCs w:val="20"/>
         </w:rPr>
-        <w:t xml:space="preserve"> Delete the course</w:t>
+      </w:pPr>
+      <w:hyperlink r:id="rId15" w:history="1">
+        <w:r>
+          <w:rPr>
+            <w:rStyle w:val="Hyperlink"/>
+            <w:rFonts w:ascii="Poppins" w:hAnsi="Poppins" w:cs="Poppins"/>
+            <w:b/>
+            <w:bCs/>
+            <w:sz w:val="20"/>
+            <w:szCs w:val="20"/>
+          </w:rPr>
+          <w:t>http://localhost:3000/api/student/courses/6941250ed7b054c6e337aa0b/assignments</w:t>
+        </w:r>
+      </w:hyperlink>
+      <w:r>
+        <w:rPr>
+          <w:rFonts w:ascii="Poppins" w:hAnsi="Poppins" w:cs="Poppins"/>
+          <w:b/>
+          <w:bCs/>
+          <w:sz w:val="20"/>
+          <w:szCs w:val="20"/>
+        </w:rPr>
+        <w:t xml:space="preserve"> (GET) : </w:t>
+      </w:r>
+      <w:r>
+        <w:rPr>
+          <w:rFonts w:ascii="Poppins" w:hAnsi="Poppins" w:cs="Poppins"/>
+          <w:b/>
+          <w:bCs/>
+          <w:sz w:val="20"/>
+          <w:szCs w:val="20"/>
+        </w:rPr>
+        <w:t>See all assigned assignments</w:t>
       </w:r>
     </w:p>
     <w:p>
@@ -5874,23 +5122,13 @@
           <w:szCs w:val="20"/>
         </w:rPr>
       </w:pPr>
-      <w:proofErr w:type="spellStart"/>
-      <w:r>
-        <w:rPr>
-          <w:rFonts w:ascii="Poppins" w:hAnsi="Poppins" w:cs="Poppins"/>
-          <w:sz w:val="20"/>
-          <w:szCs w:val="20"/>
-        </w:rPr>
-        <w:t>courseId</w:t>
-      </w:r>
-      <w:proofErr w:type="spellEnd"/>
-      <w:r>
-        <w:rPr>
-          <w:rFonts w:ascii="Poppins" w:hAnsi="Poppins" w:cs="Poppins"/>
-          <w:sz w:val="20"/>
-          <w:szCs w:val="20"/>
-        </w:rPr>
-        <w:t>: id of the course that you joined</w:t>
+      <w:r>
+        <w:rPr>
+          <w:rFonts w:ascii="Poppins" w:hAnsi="Poppins" w:cs="Poppins"/>
+          <w:sz w:val="20"/>
+          <w:szCs w:val="20"/>
+        </w:rPr>
+        <w:t>courseId: id of the joined course</w:t>
       </w:r>
     </w:p>
     <w:p>
@@ -5903,6 +5141,14 @@
           <w:szCs w:val="20"/>
         </w:rPr>
       </w:pPr>
+      <w:r>
+        <w:rPr>
+          <w:rFonts w:ascii="Poppins" w:hAnsi="Poppins" w:cs="Poppins"/>
+          <w:sz w:val="20"/>
+          <w:szCs w:val="20"/>
+        </w:rPr>
+        <w:t>no body</w:t>
+      </w:r>
     </w:p>
     <w:p>
       <w:pPr>
@@ -5912,6 +5158,17 @@
           <w:rFonts w:ascii="Poppins" w:hAnsi="Poppins" w:cs="Poppins"/>
           <w:sz w:val="20"/>
           <w:szCs w:val="20"/>
+        </w:rPr>
+      </w:pPr>
+    </w:p>
+    <w:p>
+      <w:pPr>
+        <w:pStyle w:val="ListParagraph"/>
+        <w:ind w:left="1080"/>
+        <w:rPr>
+          <w:rFonts w:ascii="Poppins" w:hAnsi="Poppins" w:cs="Poppins"/>
+          <w:sz w:val="20"/>
+          <w:szCs w:val="20"/>
           <w:u w:val="single"/>
         </w:rPr>
       </w:pPr>
@@ -5922,6 +5179,609 @@
           <w:szCs w:val="20"/>
           <w:u w:val="single"/>
         </w:rPr>
+        <w:t>output</w:t>
+      </w:r>
+    </w:p>
+    <w:p>
+      <w:pPr>
+        <w:pStyle w:val="ListParagraph"/>
+        <w:ind w:left="1080"/>
+        <w:rPr>
+          <w:rFonts w:ascii="Poppins" w:hAnsi="Poppins" w:cs="Poppins"/>
+          <w:sz w:val="20"/>
+          <w:szCs w:val="20"/>
+        </w:rPr>
+      </w:pPr>
+      <w:r>
+        <w:rPr>
+          <w:rFonts w:ascii="Poppins" w:hAnsi="Poppins" w:cs="Poppins"/>
+          <w:sz w:val="20"/>
+          <w:szCs w:val="20"/>
+        </w:rPr>
+        <w:t>{</w:t>
+      </w:r>
+    </w:p>
+    <w:p>
+      <w:pPr>
+        <w:pStyle w:val="ListParagraph"/>
+        <w:ind w:left="1080"/>
+        <w:rPr>
+          <w:rFonts w:ascii="Poppins" w:hAnsi="Poppins" w:cs="Poppins"/>
+          <w:sz w:val="20"/>
+          <w:szCs w:val="20"/>
+        </w:rPr>
+      </w:pPr>
+      <w:r>
+        <w:rPr>
+          <w:rFonts w:ascii="Poppins" w:hAnsi="Poppins" w:cs="Poppins"/>
+          <w:sz w:val="20"/>
+          <w:szCs w:val="20"/>
+        </w:rPr>
+        <w:t>    "assignments": [</w:t>
+      </w:r>
+    </w:p>
+    <w:p>
+      <w:pPr>
+        <w:pStyle w:val="ListParagraph"/>
+        <w:ind w:left="1080"/>
+        <w:rPr>
+          <w:rFonts w:ascii="Poppins" w:hAnsi="Poppins" w:cs="Poppins"/>
+          <w:sz w:val="20"/>
+          <w:szCs w:val="20"/>
+        </w:rPr>
+      </w:pPr>
+      <w:r>
+        <w:rPr>
+          <w:rFonts w:ascii="Poppins" w:hAnsi="Poppins" w:cs="Poppins"/>
+          <w:sz w:val="20"/>
+          <w:szCs w:val="20"/>
+        </w:rPr>
+        <w:t>        {</w:t>
+      </w:r>
+    </w:p>
+    <w:p>
+      <w:pPr>
+        <w:pStyle w:val="ListParagraph"/>
+        <w:ind w:left="1080"/>
+        <w:rPr>
+          <w:rFonts w:ascii="Poppins" w:hAnsi="Poppins" w:cs="Poppins"/>
+          <w:sz w:val="20"/>
+          <w:szCs w:val="20"/>
+        </w:rPr>
+      </w:pPr>
+      <w:r>
+        <w:rPr>
+          <w:rFonts w:ascii="Poppins" w:hAnsi="Poppins" w:cs="Poppins"/>
+          <w:sz w:val="20"/>
+          <w:szCs w:val="20"/>
+        </w:rPr>
+        <w:t>            "_id": "69412a55f95ef5f7950df601",</w:t>
+      </w:r>
+    </w:p>
+    <w:p>
+      <w:pPr>
+        <w:pStyle w:val="ListParagraph"/>
+        <w:ind w:left="1080"/>
+        <w:rPr>
+          <w:rFonts w:ascii="Poppins" w:hAnsi="Poppins" w:cs="Poppins"/>
+          <w:sz w:val="20"/>
+          <w:szCs w:val="20"/>
+        </w:rPr>
+      </w:pPr>
+      <w:r>
+        <w:rPr>
+          <w:rFonts w:ascii="Poppins" w:hAnsi="Poppins" w:cs="Poppins"/>
+          <w:sz w:val="20"/>
+          <w:szCs w:val="20"/>
+        </w:rPr>
+        <w:t>            "title": "1",</w:t>
+      </w:r>
+    </w:p>
+    <w:p>
+      <w:pPr>
+        <w:pStyle w:val="ListParagraph"/>
+        <w:ind w:left="1080"/>
+        <w:rPr>
+          <w:rFonts w:ascii="Poppins" w:hAnsi="Poppins" w:cs="Poppins"/>
+          <w:sz w:val="20"/>
+          <w:szCs w:val="20"/>
+        </w:rPr>
+      </w:pPr>
+      <w:r>
+        <w:rPr>
+          <w:rFonts w:ascii="Poppins" w:hAnsi="Poppins" w:cs="Poppins"/>
+          <w:sz w:val="20"/>
+          <w:szCs w:val="20"/>
+        </w:rPr>
+        <w:t>            "description": "1",</w:t>
+      </w:r>
+    </w:p>
+    <w:p>
+      <w:pPr>
+        <w:pStyle w:val="ListParagraph"/>
+        <w:ind w:left="1080"/>
+        <w:rPr>
+          <w:rFonts w:ascii="Poppins" w:hAnsi="Poppins" w:cs="Poppins"/>
+          <w:sz w:val="20"/>
+          <w:szCs w:val="20"/>
+        </w:rPr>
+      </w:pPr>
+      <w:r>
+        <w:rPr>
+          <w:rFonts w:ascii="Poppins" w:hAnsi="Poppins" w:cs="Poppins"/>
+          <w:sz w:val="20"/>
+          <w:szCs w:val="20"/>
+        </w:rPr>
+        <w:t>            "due_date": "2025-12-17T00:00:00.000Z",</w:t>
+      </w:r>
+    </w:p>
+    <w:p>
+      <w:pPr>
+        <w:pStyle w:val="ListParagraph"/>
+        <w:ind w:left="1080"/>
+        <w:rPr>
+          <w:rFonts w:ascii="Poppins" w:hAnsi="Poppins" w:cs="Poppins"/>
+          <w:sz w:val="20"/>
+          <w:szCs w:val="20"/>
+        </w:rPr>
+      </w:pPr>
+      <w:r>
+        <w:rPr>
+          <w:rFonts w:ascii="Poppins" w:hAnsi="Poppins" w:cs="Poppins"/>
+          <w:sz w:val="20"/>
+          <w:szCs w:val="20"/>
+        </w:rPr>
+        <w:t>            "createdAt": "2025-12-16T09:45:57.616Z"</w:t>
+      </w:r>
+    </w:p>
+    <w:p>
+      <w:pPr>
+        <w:pStyle w:val="ListParagraph"/>
+        <w:ind w:left="1080"/>
+        <w:rPr>
+          <w:rFonts w:ascii="Poppins" w:hAnsi="Poppins" w:cs="Poppins"/>
+          <w:sz w:val="20"/>
+          <w:szCs w:val="20"/>
+        </w:rPr>
+      </w:pPr>
+      <w:r>
+        <w:rPr>
+          <w:rFonts w:ascii="Poppins" w:hAnsi="Poppins" w:cs="Poppins"/>
+          <w:sz w:val="20"/>
+          <w:szCs w:val="20"/>
+        </w:rPr>
+        <w:t>        },</w:t>
+      </w:r>
+    </w:p>
+    <w:p>
+      <w:pPr>
+        <w:pStyle w:val="ListParagraph"/>
+        <w:ind w:left="1080"/>
+        <w:rPr>
+          <w:rFonts w:ascii="Poppins" w:hAnsi="Poppins" w:cs="Poppins"/>
+          <w:sz w:val="20"/>
+          <w:szCs w:val="20"/>
+        </w:rPr>
+      </w:pPr>
+      <w:r>
+        <w:rPr>
+          <w:rFonts w:ascii="Poppins" w:hAnsi="Poppins" w:cs="Poppins"/>
+          <w:sz w:val="20"/>
+          <w:szCs w:val="20"/>
+        </w:rPr>
+        <w:t>        {</w:t>
+      </w:r>
+    </w:p>
+    <w:p>
+      <w:pPr>
+        <w:pStyle w:val="ListParagraph"/>
+        <w:ind w:left="1080"/>
+        <w:rPr>
+          <w:rFonts w:ascii="Poppins" w:hAnsi="Poppins" w:cs="Poppins"/>
+          <w:sz w:val="20"/>
+          <w:szCs w:val="20"/>
+        </w:rPr>
+      </w:pPr>
+      <w:r>
+        <w:rPr>
+          <w:rFonts w:ascii="Poppins" w:hAnsi="Poppins" w:cs="Poppins"/>
+          <w:sz w:val="20"/>
+          <w:szCs w:val="20"/>
+        </w:rPr>
+        <w:t>            "_id": "69412a5ef95ef5f7950df607",</w:t>
+      </w:r>
+    </w:p>
+    <w:p>
+      <w:pPr>
+        <w:pStyle w:val="ListParagraph"/>
+        <w:ind w:left="1080"/>
+        <w:rPr>
+          <w:rFonts w:ascii="Poppins" w:hAnsi="Poppins" w:cs="Poppins"/>
+          <w:sz w:val="20"/>
+          <w:szCs w:val="20"/>
+        </w:rPr>
+      </w:pPr>
+      <w:r>
+        <w:rPr>
+          <w:rFonts w:ascii="Poppins" w:hAnsi="Poppins" w:cs="Poppins"/>
+          <w:sz w:val="20"/>
+          <w:szCs w:val="20"/>
+        </w:rPr>
+        <w:t>            "title": "2",</w:t>
+      </w:r>
+    </w:p>
+    <w:p>
+      <w:pPr>
+        <w:pStyle w:val="ListParagraph"/>
+        <w:ind w:left="1080"/>
+        <w:rPr>
+          <w:rFonts w:ascii="Poppins" w:hAnsi="Poppins" w:cs="Poppins"/>
+          <w:sz w:val="20"/>
+          <w:szCs w:val="20"/>
+        </w:rPr>
+      </w:pPr>
+      <w:r>
+        <w:rPr>
+          <w:rFonts w:ascii="Poppins" w:hAnsi="Poppins" w:cs="Poppins"/>
+          <w:sz w:val="20"/>
+          <w:szCs w:val="20"/>
+        </w:rPr>
+        <w:t>            "description": "2",</w:t>
+      </w:r>
+    </w:p>
+    <w:p>
+      <w:pPr>
+        <w:pStyle w:val="ListParagraph"/>
+        <w:ind w:left="1080"/>
+        <w:rPr>
+          <w:rFonts w:ascii="Poppins" w:hAnsi="Poppins" w:cs="Poppins"/>
+          <w:sz w:val="20"/>
+          <w:szCs w:val="20"/>
+        </w:rPr>
+      </w:pPr>
+      <w:r>
+        <w:rPr>
+          <w:rFonts w:ascii="Poppins" w:hAnsi="Poppins" w:cs="Poppins"/>
+          <w:sz w:val="20"/>
+          <w:szCs w:val="20"/>
+        </w:rPr>
+        <w:t>            "due_date": "2025-12-17T00:00:00.000Z",</w:t>
+      </w:r>
+    </w:p>
+    <w:p>
+      <w:pPr>
+        <w:pStyle w:val="ListParagraph"/>
+        <w:ind w:left="1080"/>
+        <w:rPr>
+          <w:rFonts w:ascii="Poppins" w:hAnsi="Poppins" w:cs="Poppins"/>
+          <w:sz w:val="20"/>
+          <w:szCs w:val="20"/>
+        </w:rPr>
+      </w:pPr>
+      <w:r>
+        <w:rPr>
+          <w:rFonts w:ascii="Poppins" w:hAnsi="Poppins" w:cs="Poppins"/>
+          <w:sz w:val="20"/>
+          <w:szCs w:val="20"/>
+        </w:rPr>
+        <w:t>            "createdAt": "2025-12-16T09:46:06.690Z"</w:t>
+      </w:r>
+    </w:p>
+    <w:p>
+      <w:pPr>
+        <w:pStyle w:val="ListParagraph"/>
+        <w:ind w:left="1080"/>
+        <w:rPr>
+          <w:rFonts w:ascii="Poppins" w:hAnsi="Poppins" w:cs="Poppins"/>
+          <w:sz w:val="20"/>
+          <w:szCs w:val="20"/>
+        </w:rPr>
+      </w:pPr>
+      <w:r>
+        <w:rPr>
+          <w:rFonts w:ascii="Poppins" w:hAnsi="Poppins" w:cs="Poppins"/>
+          <w:sz w:val="20"/>
+          <w:szCs w:val="20"/>
+        </w:rPr>
+        <w:t>        },</w:t>
+      </w:r>
+    </w:p>
+    <w:p>
+      <w:pPr>
+        <w:pStyle w:val="ListParagraph"/>
+        <w:ind w:left="1080"/>
+        <w:rPr>
+          <w:rFonts w:ascii="Poppins" w:hAnsi="Poppins" w:cs="Poppins"/>
+          <w:sz w:val="20"/>
+          <w:szCs w:val="20"/>
+        </w:rPr>
+      </w:pPr>
+      <w:r>
+        <w:rPr>
+          <w:rFonts w:ascii="Poppins" w:hAnsi="Poppins" w:cs="Poppins"/>
+          <w:sz w:val="20"/>
+          <w:szCs w:val="20"/>
+        </w:rPr>
+        <w:t>        {</w:t>
+      </w:r>
+    </w:p>
+    <w:p>
+      <w:pPr>
+        <w:pStyle w:val="ListParagraph"/>
+        <w:ind w:left="1080"/>
+        <w:rPr>
+          <w:rFonts w:ascii="Poppins" w:hAnsi="Poppins" w:cs="Poppins"/>
+          <w:sz w:val="20"/>
+          <w:szCs w:val="20"/>
+        </w:rPr>
+      </w:pPr>
+      <w:r>
+        <w:rPr>
+          <w:rFonts w:ascii="Poppins" w:hAnsi="Poppins" w:cs="Poppins"/>
+          <w:sz w:val="20"/>
+          <w:szCs w:val="20"/>
+        </w:rPr>
+        <w:t>            "_id": "69412a65f95ef5f7950df60d",</w:t>
+      </w:r>
+    </w:p>
+    <w:p>
+      <w:pPr>
+        <w:pStyle w:val="ListParagraph"/>
+        <w:ind w:left="1080"/>
+        <w:rPr>
+          <w:rFonts w:ascii="Poppins" w:hAnsi="Poppins" w:cs="Poppins"/>
+          <w:sz w:val="20"/>
+          <w:szCs w:val="20"/>
+        </w:rPr>
+      </w:pPr>
+      <w:r>
+        <w:rPr>
+          <w:rFonts w:ascii="Poppins" w:hAnsi="Poppins" w:cs="Poppins"/>
+          <w:sz w:val="20"/>
+          <w:szCs w:val="20"/>
+        </w:rPr>
+        <w:t>            "title": "3",</w:t>
+      </w:r>
+    </w:p>
+    <w:p>
+      <w:pPr>
+        <w:pStyle w:val="ListParagraph"/>
+        <w:ind w:left="1080"/>
+        <w:rPr>
+          <w:rFonts w:ascii="Poppins" w:hAnsi="Poppins" w:cs="Poppins"/>
+          <w:sz w:val="20"/>
+          <w:szCs w:val="20"/>
+        </w:rPr>
+      </w:pPr>
+      <w:r>
+        <w:rPr>
+          <w:rFonts w:ascii="Poppins" w:hAnsi="Poppins" w:cs="Poppins"/>
+          <w:sz w:val="20"/>
+          <w:szCs w:val="20"/>
+        </w:rPr>
+        <w:t>            "description": "3",</w:t>
+      </w:r>
+    </w:p>
+    <w:p>
+      <w:pPr>
+        <w:pStyle w:val="ListParagraph"/>
+        <w:ind w:left="1080"/>
+        <w:rPr>
+          <w:rFonts w:ascii="Poppins" w:hAnsi="Poppins" w:cs="Poppins"/>
+          <w:sz w:val="20"/>
+          <w:szCs w:val="20"/>
+        </w:rPr>
+      </w:pPr>
+      <w:r>
+        <w:rPr>
+          <w:rFonts w:ascii="Poppins" w:hAnsi="Poppins" w:cs="Poppins"/>
+          <w:sz w:val="20"/>
+          <w:szCs w:val="20"/>
+        </w:rPr>
+        <w:t>            "due_date": "2025-12-17T00:00:00.000Z",</w:t>
+      </w:r>
+    </w:p>
+    <w:p>
+      <w:pPr>
+        <w:pStyle w:val="ListParagraph"/>
+        <w:ind w:left="1080"/>
+        <w:rPr>
+          <w:rFonts w:ascii="Poppins" w:hAnsi="Poppins" w:cs="Poppins"/>
+          <w:sz w:val="20"/>
+          <w:szCs w:val="20"/>
+        </w:rPr>
+      </w:pPr>
+      <w:r>
+        <w:rPr>
+          <w:rFonts w:ascii="Poppins" w:hAnsi="Poppins" w:cs="Poppins"/>
+          <w:sz w:val="20"/>
+          <w:szCs w:val="20"/>
+        </w:rPr>
+        <w:t>            "createdAt": "2025-12-16T09:46:13.084Z"</w:t>
+      </w:r>
+    </w:p>
+    <w:p>
+      <w:pPr>
+        <w:pStyle w:val="ListParagraph"/>
+        <w:ind w:left="1080"/>
+        <w:rPr>
+          <w:rFonts w:ascii="Poppins" w:hAnsi="Poppins" w:cs="Poppins"/>
+          <w:sz w:val="20"/>
+          <w:szCs w:val="20"/>
+        </w:rPr>
+      </w:pPr>
+      <w:r>
+        <w:rPr>
+          <w:rFonts w:ascii="Poppins" w:hAnsi="Poppins" w:cs="Poppins"/>
+          <w:sz w:val="20"/>
+          <w:szCs w:val="20"/>
+        </w:rPr>
+        <w:t>        }</w:t>
+      </w:r>
+    </w:p>
+    <w:p>
+      <w:pPr>
+        <w:pStyle w:val="ListParagraph"/>
+        <w:ind w:left="1080"/>
+        <w:rPr>
+          <w:rFonts w:ascii="Poppins" w:hAnsi="Poppins" w:cs="Poppins"/>
+          <w:sz w:val="20"/>
+          <w:szCs w:val="20"/>
+        </w:rPr>
+      </w:pPr>
+      <w:r>
+        <w:rPr>
+          <w:rFonts w:ascii="Poppins" w:hAnsi="Poppins" w:cs="Poppins"/>
+          <w:sz w:val="20"/>
+          <w:szCs w:val="20"/>
+        </w:rPr>
+        <w:t>    ]</w:t>
+      </w:r>
+    </w:p>
+    <w:p>
+      <w:pPr>
+        <w:pStyle w:val="ListParagraph"/>
+        <w:ind w:left="1080"/>
+        <w:rPr>
+          <w:rFonts w:ascii="Poppins" w:hAnsi="Poppins" w:cs="Poppins"/>
+          <w:sz w:val="20"/>
+          <w:szCs w:val="20"/>
+        </w:rPr>
+      </w:pPr>
+      <w:r>
+        <w:rPr>
+          <w:rFonts w:ascii="Poppins" w:hAnsi="Poppins" w:cs="Poppins"/>
+          <w:sz w:val="20"/>
+          <w:szCs w:val="20"/>
+        </w:rPr>
+        <w:t>}</w:t>
+      </w:r>
+    </w:p>
+    <w:p>
+      <w:pPr>
+        <w:pStyle w:val="ListParagraph"/>
+        <w:ind w:left="1080"/>
+        <w:rPr>
+          <w:rFonts w:ascii="Poppins" w:hAnsi="Poppins" w:cs="Poppins"/>
+          <w:sz w:val="20"/>
+          <w:szCs w:val="20"/>
+        </w:rPr>
+      </w:pPr>
+    </w:p>
+    <w:p>
+      <w:pPr>
+        <w:pStyle w:val="ListParagraph"/>
+        <w:numPr>
+          <w:ilvl w:val="0"/>
+          <w:numId w:val="4"/>
+        </w:numPr>
+        <w:rPr>
+          <w:rFonts w:ascii="Poppins" w:hAnsi="Poppins" w:cs="Poppins"/>
+          <w:b/>
+          <w:bCs/>
+          <w:sz w:val="20"/>
+          <w:szCs w:val="20"/>
+        </w:rPr>
+      </w:pPr>
+      <w:hyperlink r:id="rId16" w:history="1">
+        <w:r>
+          <w:rPr>
+            <w:rStyle w:val="Hyperlink"/>
+            <w:rFonts w:ascii="Poppins" w:hAnsi="Poppins" w:cs="Poppins"/>
+            <w:b/>
+            <w:bCs/>
+            <w:sz w:val="20"/>
+            <w:szCs w:val="20"/>
+          </w:rPr>
+          <w:t>http://localhost:3000/api/student/assignments/69412a55f95ef5f7950df601/submit</w:t>
+        </w:r>
+      </w:hyperlink>
+      <w:r>
+        <w:rPr>
+          <w:rFonts w:ascii="Poppins" w:hAnsi="Poppins" w:cs="Poppins"/>
+          <w:b/>
+          <w:bCs/>
+          <w:sz w:val="20"/>
+          <w:szCs w:val="20"/>
+        </w:rPr>
+        <w:t xml:space="preserve"> (POST) : Upload assignment</w:t>
+      </w:r>
+    </w:p>
+    <w:p>
+      <w:pPr>
+        <w:pStyle w:val="ListParagraph"/>
+        <w:ind w:left="1080"/>
+        <w:rPr>
+          <w:rFonts w:ascii="Poppins" w:hAnsi="Poppins" w:cs="Poppins"/>
+          <w:sz w:val="20"/>
+          <w:szCs w:val="20"/>
+        </w:rPr>
+      </w:pPr>
+      <w:r>
+        <w:rPr>
+          <w:rFonts w:ascii="Poppins" w:hAnsi="Poppins" w:cs="Poppins"/>
+          <w:sz w:val="20"/>
+          <w:szCs w:val="20"/>
+        </w:rPr>
+        <w:t xml:space="preserve">assignmentId: </w:t>
+      </w:r>
+      <w:r>
+        <w:rPr>
+          <w:rFonts w:ascii="Poppins" w:hAnsi="Poppins" w:cs="Poppins"/>
+          <w:sz w:val="20"/>
+          <w:szCs w:val="20"/>
+        </w:rPr>
+        <w:t>id of the assignment</w:t>
+      </w:r>
+    </w:p>
+    <w:p>
+      <w:pPr>
+        <w:pStyle w:val="ListParagraph"/>
+        <w:ind w:firstLine="360"/>
+        <w:rPr>
+          <w:rFonts w:ascii="Poppins" w:hAnsi="Poppins" w:cs="Poppins"/>
+          <w:sz w:val="20"/>
+          <w:szCs w:val="20"/>
+        </w:rPr>
+      </w:pPr>
+      <w:r>
+        <w:rPr>
+          <w:rFonts w:ascii="Poppins" w:hAnsi="Poppins" w:cs="Poppins"/>
+          <w:sz w:val="20"/>
+          <w:szCs w:val="20"/>
+        </w:rPr>
+        <w:t>Authorization: Bearer &lt;token&gt;</w:t>
+      </w:r>
+    </w:p>
+    <w:p>
+      <w:pPr>
+        <w:pStyle w:val="ListParagraph"/>
+        <w:ind w:left="1080"/>
+        <w:rPr>
+          <w:rFonts w:ascii="Poppins" w:hAnsi="Poppins" w:cs="Poppins"/>
+          <w:sz w:val="20"/>
+          <w:szCs w:val="20"/>
+        </w:rPr>
+      </w:pPr>
+    </w:p>
+    <w:p>
+      <w:pPr>
+        <w:pStyle w:val="ListParagraph"/>
+        <w:ind w:left="1080"/>
+        <w:rPr>
+          <w:rFonts w:ascii="Poppins" w:hAnsi="Poppins" w:cs="Poppins"/>
+          <w:sz w:val="20"/>
+          <w:szCs w:val="20"/>
+          <w:u w:val="single"/>
+        </w:rPr>
+      </w:pPr>
+      <w:r>
+        <w:rPr>
+          <w:rFonts w:ascii="Poppins" w:hAnsi="Poppins" w:cs="Poppins"/>
+          <w:sz w:val="20"/>
+          <w:szCs w:val="20"/>
+          <w:u w:val="single"/>
+        </w:rPr>
         <w:t>body</w:t>
       </w:r>
     </w:p>
@@ -5960,25 +5820,7 @@
           <w:sz w:val="20"/>
           <w:szCs w:val="20"/>
         </w:rPr>
-        <w:t>  "code</w:t>
-      </w:r>
-      <w:proofErr w:type="gramStart"/>
-      <w:r>
-        <w:rPr>
-          <w:rFonts w:ascii="Poppins" w:hAnsi="Poppins" w:cs="Poppins"/>
-          <w:sz w:val="20"/>
-          <w:szCs w:val="20"/>
-        </w:rPr>
-        <w:t>" :</w:t>
-      </w:r>
-      <w:proofErr w:type="gramEnd"/>
-      <w:r>
-        <w:rPr>
-          <w:rFonts w:ascii="Poppins" w:hAnsi="Poppins" w:cs="Poppins"/>
-          <w:sz w:val="20"/>
-          <w:szCs w:val="20"/>
-        </w:rPr>
-        <w:t xml:space="preserve"> "CRS-UZY41C"</w:t>
+        <w:t>  "submissionFile": "https://example.com/uploads/er-diagram-assignment.pdf"</w:t>
       </w:r>
     </w:p>
     <w:p>
@@ -6022,13 +5864,25 @@
           <w:u w:val="single"/>
         </w:rPr>
       </w:pPr>
-      <w:r>
+    </w:p>
+    <w:p>
+      <w:pPr>
+        <w:pStyle w:val="ListParagraph"/>
+        <w:ind w:left="1080"/>
         <w:rPr>
           <w:rFonts w:ascii="Poppins" w:hAnsi="Poppins" w:cs="Poppins"/>
           <w:sz w:val="20"/>
           <w:szCs w:val="20"/>
           <w:u w:val="single"/>
         </w:rPr>
+      </w:pPr>
+      <w:r>
+        <w:rPr>
+          <w:rFonts w:ascii="Poppins" w:hAnsi="Poppins" w:cs="Poppins"/>
+          <w:sz w:val="20"/>
+          <w:szCs w:val="20"/>
+          <w:u w:val="single"/>
+        </w:rPr>
         <w:t>output</w:t>
       </w:r>
     </w:p>
@@ -6067,7 +5921,7 @@
           <w:sz w:val="20"/>
           <w:szCs w:val="20"/>
         </w:rPr>
-        <w:t>    "message": "Successfully left the course",</w:t>
+        <w:t>    "message": "Assignment submitted successfully",</w:t>
       </w:r>
     </w:p>
     <w:p>
@@ -6086,25 +5940,140 @@
           <w:sz w:val="20"/>
           <w:szCs w:val="20"/>
         </w:rPr>
-        <w:t>    "</w:t>
-      </w:r>
-      <w:proofErr w:type="spellStart"/>
-      <w:r>
-        <w:rPr>
-          <w:rFonts w:ascii="Poppins" w:hAnsi="Poppins" w:cs="Poppins"/>
-          <w:sz w:val="20"/>
-          <w:szCs w:val="20"/>
-        </w:rPr>
-        <w:t>courseId</w:t>
-      </w:r>
-      <w:proofErr w:type="spellEnd"/>
-      <w:r>
-        <w:rPr>
-          <w:rFonts w:ascii="Poppins" w:hAnsi="Poppins" w:cs="Poppins"/>
-          <w:sz w:val="20"/>
-          <w:szCs w:val="20"/>
-        </w:rPr>
-        <w:t>": "69410e65b599407c53bb5bae"</w:t>
+        <w:t>    "submission": {</w:t>
+      </w:r>
+    </w:p>
+    <w:p>
+      <w:pPr>
+        <w:pStyle w:val="ListParagraph"/>
+        <w:ind w:left="1080"/>
+        <w:rPr>
+          <w:rFonts w:ascii="Poppins" w:hAnsi="Poppins" w:cs="Poppins"/>
+          <w:sz w:val="20"/>
+          <w:szCs w:val="20"/>
+        </w:rPr>
+      </w:pPr>
+      <w:r>
+        <w:rPr>
+          <w:rFonts w:ascii="Poppins" w:hAnsi="Poppins" w:cs="Poppins"/>
+          <w:sz w:val="20"/>
+          <w:szCs w:val="20"/>
+        </w:rPr>
+        <w:t>        "studentId": "6940ff63c6e193c9a69c008d",</w:t>
+      </w:r>
+    </w:p>
+    <w:p>
+      <w:pPr>
+        <w:pStyle w:val="ListParagraph"/>
+        <w:ind w:left="1080"/>
+        <w:rPr>
+          <w:rFonts w:ascii="Poppins" w:hAnsi="Poppins" w:cs="Poppins"/>
+          <w:sz w:val="20"/>
+          <w:szCs w:val="20"/>
+        </w:rPr>
+      </w:pPr>
+      <w:r>
+        <w:rPr>
+          <w:rFonts w:ascii="Poppins" w:hAnsi="Poppins" w:cs="Poppins"/>
+          <w:sz w:val="20"/>
+          <w:szCs w:val="20"/>
+        </w:rPr>
+        <w:t>        "assignmentId": "69412a55f95ef5f7950df601",</w:t>
+      </w:r>
+    </w:p>
+    <w:p>
+      <w:pPr>
+        <w:pStyle w:val="ListParagraph"/>
+        <w:ind w:left="1080"/>
+        <w:rPr>
+          <w:rFonts w:ascii="Poppins" w:hAnsi="Poppins" w:cs="Poppins"/>
+          <w:sz w:val="20"/>
+          <w:szCs w:val="20"/>
+        </w:rPr>
+      </w:pPr>
+      <w:r>
+        <w:rPr>
+          <w:rFonts w:ascii="Poppins" w:hAnsi="Poppins" w:cs="Poppins"/>
+          <w:sz w:val="20"/>
+          <w:szCs w:val="20"/>
+        </w:rPr>
+        <w:t>        "submissionFile": "https://example.com/uploads/er-diagram-assignment.pdf",</w:t>
+      </w:r>
+    </w:p>
+    <w:p>
+      <w:pPr>
+        <w:pStyle w:val="ListParagraph"/>
+        <w:ind w:left="1080"/>
+        <w:rPr>
+          <w:rFonts w:ascii="Poppins" w:hAnsi="Poppins" w:cs="Poppins"/>
+          <w:sz w:val="20"/>
+          <w:szCs w:val="20"/>
+        </w:rPr>
+      </w:pPr>
+      <w:r>
+        <w:rPr>
+          <w:rFonts w:ascii="Poppins" w:hAnsi="Poppins" w:cs="Poppins"/>
+          <w:sz w:val="20"/>
+          <w:szCs w:val="20"/>
+        </w:rPr>
+        <w:t>        "_id": "69412cb88d6d7d8696d5c5d9",</w:t>
+      </w:r>
+    </w:p>
+    <w:p>
+      <w:pPr>
+        <w:pStyle w:val="ListParagraph"/>
+        <w:ind w:left="1080"/>
+        <w:rPr>
+          <w:rFonts w:ascii="Poppins" w:hAnsi="Poppins" w:cs="Poppins"/>
+          <w:sz w:val="20"/>
+          <w:szCs w:val="20"/>
+        </w:rPr>
+      </w:pPr>
+      <w:r>
+        <w:rPr>
+          <w:rFonts w:ascii="Poppins" w:hAnsi="Poppins" w:cs="Poppins"/>
+          <w:sz w:val="20"/>
+          <w:szCs w:val="20"/>
+        </w:rPr>
+        <w:t>        "submittedAt": "2025-12-16T09:56:08.351Z",</w:t>
+      </w:r>
+    </w:p>
+    <w:p>
+      <w:pPr>
+        <w:pStyle w:val="ListParagraph"/>
+        <w:ind w:left="1080"/>
+        <w:rPr>
+          <w:rFonts w:ascii="Poppins" w:hAnsi="Poppins" w:cs="Poppins"/>
+          <w:sz w:val="20"/>
+          <w:szCs w:val="20"/>
+        </w:rPr>
+      </w:pPr>
+      <w:r>
+        <w:rPr>
+          <w:rFonts w:ascii="Poppins" w:hAnsi="Poppins" w:cs="Poppins"/>
+          <w:sz w:val="20"/>
+          <w:szCs w:val="20"/>
+        </w:rPr>
+        <w:t>        "__v": 0</w:t>
+      </w:r>
+    </w:p>
+    <w:p>
+      <w:pPr>
+        <w:pStyle w:val="ListParagraph"/>
+        <w:ind w:left="1080"/>
+        <w:rPr>
+          <w:rFonts w:ascii="Poppins" w:hAnsi="Poppins" w:cs="Poppins"/>
+          <w:sz w:val="20"/>
+          <w:szCs w:val="20"/>
+        </w:rPr>
+      </w:pPr>
+      <w:r>
+        <w:rPr>
+          <w:rFonts w:ascii="Poppins" w:hAnsi="Poppins" w:cs="Poppins"/>
+          <w:sz w:val="20"/>
+          <w:szCs w:val="20"/>
+        </w:rPr>
+        <w:t>    }</w:t>
       </w:r>
     </w:p>
     <w:p>

</xml_diff>

<commit_message>
move helper funciton to the top
</commit_message>
<xml_diff>
--- a/Backend Learnloop.docx
+++ b/Backend Learnloop.docx
@@ -6074,6 +6074,183 @@
           <w:szCs w:val="20"/>
         </w:rPr>
         <w:t>    }</w:t>
+      </w:r>
+    </w:p>
+    <w:p>
+      <w:pPr>
+        <w:pStyle w:val="ListParagraph"/>
+        <w:ind w:left="1080"/>
+        <w:rPr>
+          <w:rFonts w:ascii="Poppins" w:hAnsi="Poppins" w:cs="Poppins"/>
+          <w:sz w:val="20"/>
+          <w:szCs w:val="20"/>
+        </w:rPr>
+      </w:pPr>
+      <w:r>
+        <w:rPr>
+          <w:rFonts w:ascii="Poppins" w:hAnsi="Poppins" w:cs="Poppins"/>
+          <w:sz w:val="20"/>
+          <w:szCs w:val="20"/>
+        </w:rPr>
+        <w:t>}</w:t>
+      </w:r>
+    </w:p>
+    <w:p>
+      <w:pPr>
+        <w:pStyle w:val="ListParagraph"/>
+        <w:ind w:left="1080"/>
+        <w:rPr>
+          <w:rFonts w:ascii="Poppins" w:hAnsi="Poppins" w:cs="Poppins"/>
+          <w:sz w:val="20"/>
+          <w:szCs w:val="20"/>
+        </w:rPr>
+      </w:pPr>
+    </w:p>
+    <w:p>
+      <w:pPr>
+        <w:pStyle w:val="ListParagraph"/>
+        <w:numPr>
+          <w:ilvl w:val="0"/>
+          <w:numId w:val="4"/>
+        </w:numPr>
+        <w:rPr>
+          <w:rFonts w:ascii="Poppins" w:hAnsi="Poppins" w:cs="Poppins"/>
+          <w:b/>
+          <w:bCs/>
+          <w:sz w:val="20"/>
+          <w:szCs w:val="20"/>
+        </w:rPr>
+      </w:pPr>
+      <w:hyperlink r:id="rId17" w:history="1">
+        <w:r>
+          <w:rPr>
+            <w:rStyle w:val="Hyperlink"/>
+            <w:rFonts w:ascii="Poppins" w:hAnsi="Poppins" w:cs="Poppins"/>
+            <w:b/>
+            <w:bCs/>
+            <w:sz w:val="20"/>
+            <w:szCs w:val="20"/>
+          </w:rPr>
+          <w:t>http://localhost:3000/api/student/courses/6941250ed7b054c6e337aa0b/resources</w:t>
+        </w:r>
+      </w:hyperlink>
+      <w:r>
+        <w:rPr>
+          <w:rFonts w:ascii="Poppins" w:hAnsi="Poppins" w:cs="Poppins"/>
+          <w:b/>
+          <w:bCs/>
+          <w:sz w:val="20"/>
+          <w:szCs w:val="20"/>
+        </w:rPr>
+        <w:t xml:space="preserve"> (GET) : View resources</w:t>
+      </w:r>
+    </w:p>
+    <w:p>
+      <w:pPr>
+        <w:pStyle w:val="ListParagraph"/>
+        <w:ind w:left="1080"/>
+        <w:rPr>
+          <w:rFonts w:ascii="Poppins" w:hAnsi="Poppins" w:cs="Poppins"/>
+          <w:sz w:val="20"/>
+          <w:szCs w:val="20"/>
+        </w:rPr>
+      </w:pPr>
+      <w:r>
+        <w:rPr>
+          <w:rFonts w:ascii="Poppins" w:hAnsi="Poppins" w:cs="Poppins"/>
+          <w:sz w:val="20"/>
+          <w:szCs w:val="20"/>
+        </w:rPr>
+        <w:t>no body</w:t>
+      </w:r>
+    </w:p>
+    <w:p>
+      <w:pPr>
+        <w:pStyle w:val="ListParagraph"/>
+        <w:ind w:firstLine="360"/>
+        <w:rPr>
+          <w:rFonts w:ascii="Poppins" w:hAnsi="Poppins" w:cs="Poppins"/>
+          <w:sz w:val="20"/>
+          <w:szCs w:val="20"/>
+        </w:rPr>
+      </w:pPr>
+      <w:r>
+        <w:rPr>
+          <w:rFonts w:ascii="Poppins" w:hAnsi="Poppins" w:cs="Poppins"/>
+          <w:sz w:val="20"/>
+          <w:szCs w:val="20"/>
+        </w:rPr>
+        <w:t>Authorization: Bearer &lt;token&gt;</w:t>
+      </w:r>
+    </w:p>
+    <w:p>
+      <w:pPr>
+        <w:pStyle w:val="ListParagraph"/>
+        <w:ind w:left="1080"/>
+        <w:rPr>
+          <w:rFonts w:ascii="Poppins" w:hAnsi="Poppins" w:cs="Poppins"/>
+          <w:sz w:val="20"/>
+          <w:szCs w:val="20"/>
+        </w:rPr>
+      </w:pPr>
+    </w:p>
+    <w:p>
+      <w:pPr>
+        <w:pStyle w:val="ListParagraph"/>
+        <w:ind w:left="1080"/>
+        <w:rPr>
+          <w:rFonts w:ascii="Poppins" w:hAnsi="Poppins" w:cs="Poppins"/>
+          <w:sz w:val="20"/>
+          <w:szCs w:val="20"/>
+          <w:u w:val="single"/>
+        </w:rPr>
+      </w:pPr>
+      <w:r>
+        <w:rPr>
+          <w:rFonts w:ascii="Poppins" w:hAnsi="Poppins" w:cs="Poppins"/>
+          <w:sz w:val="20"/>
+          <w:szCs w:val="20"/>
+          <w:u w:val="single"/>
+        </w:rPr>
+        <w:t>output</w:t>
+      </w:r>
+    </w:p>
+    <w:p>
+      <w:pPr>
+        <w:pStyle w:val="ListParagraph"/>
+        <w:ind w:left="1080"/>
+        <w:rPr>
+          <w:rFonts w:ascii="Poppins" w:hAnsi="Poppins" w:cs="Poppins"/>
+          <w:sz w:val="20"/>
+          <w:szCs w:val="20"/>
+        </w:rPr>
+      </w:pPr>
+      <w:r>
+        <w:rPr>
+          <w:rFonts w:ascii="Poppins" w:hAnsi="Poppins" w:cs="Poppins"/>
+          <w:sz w:val="20"/>
+          <w:szCs w:val="20"/>
+        </w:rPr>
+        <w:t>{</w:t>
+      </w:r>
+    </w:p>
+    <w:p>
+      <w:pPr>
+        <w:pStyle w:val="ListParagraph"/>
+        <w:ind w:left="1080"/>
+        <w:rPr>
+          <w:rFonts w:ascii="Poppins" w:hAnsi="Poppins" w:cs="Poppins"/>
+          <w:sz w:val="20"/>
+          <w:szCs w:val="20"/>
+        </w:rPr>
+      </w:pPr>
+      <w:r>
+        <w:rPr>
+          <w:rFonts w:ascii="Poppins" w:hAnsi="Poppins" w:cs="Poppins"/>
+          <w:sz w:val="20"/>
+          <w:szCs w:val="20"/>
+        </w:rPr>
+        <w:t>    "resources": []</w:t>
       </w:r>
     </w:p>
     <w:p>

</xml_diff>

<commit_message>
added student view route and teacher final routes
</commit_message>
<xml_diff>
--- a/Backend Learnloop.docx
+++ b/Backend Learnloop.docx
@@ -12,6 +12,7 @@
           <w:szCs w:val="28"/>
         </w:rPr>
       </w:pPr>
+      <w:proofErr w:type="spellStart"/>
       <w:r>
         <w:rPr>
           <w:rFonts w:ascii="Poppins" w:hAnsi="Poppins" w:cs="Poppins"/>
@@ -20,7 +21,18 @@
           <w:sz w:val="28"/>
           <w:szCs w:val="28"/>
         </w:rPr>
-        <w:t>LearnLoop Backend – Routes, Payloads &amp; Expected Outputs</w:t>
+        <w:t>LearnLoop</w:t>
+      </w:r>
+      <w:proofErr w:type="spellEnd"/>
+      <w:r>
+        <w:rPr>
+          <w:rFonts w:ascii="Poppins" w:hAnsi="Poppins" w:cs="Poppins"/>
+          <w:b/>
+          <w:bCs/>
+          <w:sz w:val="28"/>
+          <w:szCs w:val="28"/>
+        </w:rPr>
+        <w:t xml:space="preserve"> Backend – Routes, Payloads &amp; Expected Outputs</w:t>
       </w:r>
     </w:p>
     <w:p>
@@ -46,8 +58,9 @@
           <w:sz w:val="20"/>
           <w:szCs w:val="20"/>
         </w:rPr>
-        <w:t>localhost:3000/api/auth/register</w:t>
-      </w:r>
+        <w:t>localhost:3000/</w:t>
+      </w:r>
+      <w:proofErr w:type="spellStart"/>
       <w:r>
         <w:rPr>
           <w:rFonts w:ascii="Poppins" w:hAnsi="Poppins" w:cs="Poppins"/>
@@ -56,6 +69,27 @@
           <w:sz w:val="20"/>
           <w:szCs w:val="20"/>
         </w:rPr>
+        <w:t>api</w:t>
+      </w:r>
+      <w:proofErr w:type="spellEnd"/>
+      <w:r>
+        <w:rPr>
+          <w:rFonts w:ascii="Poppins" w:hAnsi="Poppins" w:cs="Poppins"/>
+          <w:b/>
+          <w:bCs/>
+          <w:sz w:val="20"/>
+          <w:szCs w:val="20"/>
+        </w:rPr>
+        <w:t>/auth/register</w:t>
+      </w:r>
+      <w:r>
+        <w:rPr>
+          <w:rFonts w:ascii="Poppins" w:hAnsi="Poppins" w:cs="Poppins"/>
+          <w:b/>
+          <w:bCs/>
+          <w:sz w:val="20"/>
+          <w:szCs w:val="20"/>
+        </w:rPr>
         <w:t xml:space="preserve"> (POST)</w:t>
       </w:r>
     </w:p>
@@ -130,25 +164,61 @@
           <w:sz w:val="20"/>
           <w:szCs w:val="20"/>
         </w:rPr>
-        <w:t>  "password": "securepassword",</w:t>
-      </w:r>
-    </w:p>
-    <w:p>
-      <w:pPr>
-        <w:pStyle w:val="ListParagraph"/>
-        <w:rPr>
-          <w:rFonts w:ascii="Poppins" w:hAnsi="Poppins" w:cs="Poppins"/>
-          <w:sz w:val="20"/>
-          <w:szCs w:val="20"/>
-        </w:rPr>
-      </w:pPr>
-      <w:r>
-        <w:rPr>
-          <w:rFonts w:ascii="Poppins" w:hAnsi="Poppins" w:cs="Poppins"/>
-          <w:sz w:val="20"/>
-          <w:szCs w:val="20"/>
-        </w:rPr>
-        <w:t>  "userType": "teacher",</w:t>
+        <w:t>  "password": "</w:t>
+      </w:r>
+      <w:proofErr w:type="spellStart"/>
+      <w:r>
+        <w:rPr>
+          <w:rFonts w:ascii="Poppins" w:hAnsi="Poppins" w:cs="Poppins"/>
+          <w:sz w:val="20"/>
+          <w:szCs w:val="20"/>
+        </w:rPr>
+        <w:t>securepassword</w:t>
+      </w:r>
+      <w:proofErr w:type="spellEnd"/>
+      <w:r>
+        <w:rPr>
+          <w:rFonts w:ascii="Poppins" w:hAnsi="Poppins" w:cs="Poppins"/>
+          <w:sz w:val="20"/>
+          <w:szCs w:val="20"/>
+        </w:rPr>
+        <w:t>",</w:t>
+      </w:r>
+    </w:p>
+    <w:p>
+      <w:pPr>
+        <w:pStyle w:val="ListParagraph"/>
+        <w:rPr>
+          <w:rFonts w:ascii="Poppins" w:hAnsi="Poppins" w:cs="Poppins"/>
+          <w:sz w:val="20"/>
+          <w:szCs w:val="20"/>
+        </w:rPr>
+      </w:pPr>
+      <w:r>
+        <w:rPr>
+          <w:rFonts w:ascii="Poppins" w:hAnsi="Poppins" w:cs="Poppins"/>
+          <w:sz w:val="20"/>
+          <w:szCs w:val="20"/>
+        </w:rPr>
+        <w:t>  "</w:t>
+      </w:r>
+      <w:proofErr w:type="spellStart"/>
+      <w:r>
+        <w:rPr>
+          <w:rFonts w:ascii="Poppins" w:hAnsi="Poppins" w:cs="Poppins"/>
+          <w:sz w:val="20"/>
+          <w:szCs w:val="20"/>
+        </w:rPr>
+        <w:t>userType</w:t>
+      </w:r>
+      <w:proofErr w:type="spellEnd"/>
+      <w:r>
+        <w:rPr>
+          <w:rFonts w:ascii="Poppins" w:hAnsi="Poppins" w:cs="Poppins"/>
+          <w:sz w:val="20"/>
+          <w:szCs w:val="20"/>
+        </w:rPr>
+        <w:t>": "teacher",</w:t>
       </w:r>
     </w:p>
     <w:p>
@@ -358,7 +428,25 @@
           <w:sz w:val="20"/>
           <w:szCs w:val="20"/>
         </w:rPr>
-        <w:t>        "userType": "teacher",</w:t>
+        <w:t>        "</w:t>
+      </w:r>
+      <w:proofErr w:type="spellStart"/>
+      <w:r>
+        <w:rPr>
+          <w:rFonts w:ascii="Poppins" w:hAnsi="Poppins" w:cs="Poppins"/>
+          <w:sz w:val="20"/>
+          <w:szCs w:val="20"/>
+        </w:rPr>
+        <w:t>userType</w:t>
+      </w:r>
+      <w:proofErr w:type="spellEnd"/>
+      <w:r>
+        <w:rPr>
+          <w:rFonts w:ascii="Poppins" w:hAnsi="Poppins" w:cs="Poppins"/>
+          <w:sz w:val="20"/>
+          <w:szCs w:val="20"/>
+        </w:rPr>
+        <w:t>": "teacher",</w:t>
       </w:r>
     </w:p>
     <w:p>
@@ -448,8 +536,9 @@
           <w:sz w:val="20"/>
           <w:szCs w:val="20"/>
         </w:rPr>
-        <w:t>localhost:3000/api/auth/login</w:t>
-      </w:r>
+        <w:t>localhost:3000/</w:t>
+      </w:r>
+      <w:proofErr w:type="spellStart"/>
       <w:r>
         <w:rPr>
           <w:rFonts w:ascii="Poppins" w:hAnsi="Poppins" w:cs="Poppins"/>
@@ -458,6 +547,27 @@
           <w:sz w:val="20"/>
           <w:szCs w:val="20"/>
         </w:rPr>
+        <w:t>api</w:t>
+      </w:r>
+      <w:proofErr w:type="spellEnd"/>
+      <w:r>
+        <w:rPr>
+          <w:rFonts w:ascii="Poppins" w:hAnsi="Poppins" w:cs="Poppins"/>
+          <w:b/>
+          <w:bCs/>
+          <w:sz w:val="20"/>
+          <w:szCs w:val="20"/>
+        </w:rPr>
+        <w:t>/auth/login</w:t>
+      </w:r>
+      <w:r>
+        <w:rPr>
+          <w:rFonts w:ascii="Poppins" w:hAnsi="Poppins" w:cs="Poppins"/>
+          <w:b/>
+          <w:bCs/>
+          <w:sz w:val="20"/>
+          <w:szCs w:val="20"/>
+        </w:rPr>
         <w:t xml:space="preserve"> (POST)</w:t>
       </w:r>
     </w:p>
@@ -532,7 +642,25 @@
           <w:sz w:val="20"/>
           <w:szCs w:val="20"/>
         </w:rPr>
-        <w:t>  "password": "securepassword"</w:t>
+        <w:t>  "password": "</w:t>
+      </w:r>
+      <w:proofErr w:type="spellStart"/>
+      <w:r>
+        <w:rPr>
+          <w:rFonts w:ascii="Poppins" w:hAnsi="Poppins" w:cs="Poppins"/>
+          <w:sz w:val="20"/>
+          <w:szCs w:val="20"/>
+        </w:rPr>
+        <w:t>securepassword</w:t>
+      </w:r>
+      <w:proofErr w:type="spellEnd"/>
+      <w:r>
+        <w:rPr>
+          <w:rFonts w:ascii="Poppins" w:hAnsi="Poppins" w:cs="Poppins"/>
+          <w:sz w:val="20"/>
+          <w:szCs w:val="20"/>
+        </w:rPr>
+        <w:t>"</w:t>
       </w:r>
     </w:p>
     <w:p>
@@ -707,7 +835,25 @@
           <w:sz w:val="20"/>
           <w:szCs w:val="20"/>
         </w:rPr>
-        <w:t>        "userType": "teacher"</w:t>
+        <w:t>        "</w:t>
+      </w:r>
+      <w:proofErr w:type="spellStart"/>
+      <w:r>
+        <w:rPr>
+          <w:rFonts w:ascii="Poppins" w:hAnsi="Poppins" w:cs="Poppins"/>
+          <w:sz w:val="20"/>
+          <w:szCs w:val="20"/>
+        </w:rPr>
+        <w:t>userType</w:t>
+      </w:r>
+      <w:proofErr w:type="spellEnd"/>
+      <w:r>
+        <w:rPr>
+          <w:rFonts w:ascii="Poppins" w:hAnsi="Poppins" w:cs="Poppins"/>
+          <w:sz w:val="20"/>
+          <w:szCs w:val="20"/>
+        </w:rPr>
+        <w:t>": "teacher"</w:t>
       </w:r>
     </w:p>
     <w:p>
@@ -796,8 +942,9 @@
           <w:sz w:val="20"/>
           <w:szCs w:val="20"/>
         </w:rPr>
-        <w:t>localhost:3000/api/teacher/courses</w:t>
-      </w:r>
+        <w:t>localhost:3000/</w:t>
+      </w:r>
+      <w:proofErr w:type="spellStart"/>
       <w:r>
         <w:rPr>
           <w:rFonts w:ascii="Poppins" w:hAnsi="Poppins" w:cs="Poppins"/>
@@ -806,8 +953,9 @@
           <w:sz w:val="20"/>
           <w:szCs w:val="20"/>
         </w:rPr>
-        <w:t xml:space="preserve"> (POST)</w:t>
-      </w:r>
+        <w:t>api</w:t>
+      </w:r>
+      <w:proofErr w:type="spellEnd"/>
       <w:r>
         <w:rPr>
           <w:rFonts w:ascii="Poppins" w:hAnsi="Poppins" w:cs="Poppins"/>
@@ -816,6 +964,26 @@
           <w:sz w:val="20"/>
           <w:szCs w:val="20"/>
         </w:rPr>
+        <w:t>/teacher/courses</w:t>
+      </w:r>
+      <w:r>
+        <w:rPr>
+          <w:rFonts w:ascii="Poppins" w:hAnsi="Poppins" w:cs="Poppins"/>
+          <w:b/>
+          <w:bCs/>
+          <w:sz w:val="20"/>
+          <w:szCs w:val="20"/>
+        </w:rPr>
+        <w:t xml:space="preserve"> (POST)</w:t>
+      </w:r>
+      <w:r>
+        <w:rPr>
+          <w:rFonts w:ascii="Poppins" w:hAnsi="Poppins" w:cs="Poppins"/>
+          <w:b/>
+          <w:bCs/>
+          <w:sz w:val="20"/>
+          <w:szCs w:val="20"/>
+        </w:rPr>
         <w:t>: Create Courses</w:t>
       </w:r>
     </w:p>
@@ -1028,7 +1196,25 @@
           <w:sz w:val="20"/>
           <w:szCs w:val="20"/>
         </w:rPr>
-        <w:t>        "teacherId": "6940733cd1016f7fbd77d172",</w:t>
+        <w:t>        "</w:t>
+      </w:r>
+      <w:proofErr w:type="spellStart"/>
+      <w:r>
+        <w:rPr>
+          <w:rFonts w:ascii="Poppins" w:hAnsi="Poppins" w:cs="Poppins"/>
+          <w:sz w:val="20"/>
+          <w:szCs w:val="20"/>
+        </w:rPr>
+        <w:t>teacherId</w:t>
+      </w:r>
+      <w:proofErr w:type="spellEnd"/>
+      <w:r>
+        <w:rPr>
+          <w:rFonts w:ascii="Poppins" w:hAnsi="Poppins" w:cs="Poppins"/>
+          <w:sz w:val="20"/>
+          <w:szCs w:val="20"/>
+        </w:rPr>
+        <w:t>": "6940733cd1016f7fbd77d172",</w:t>
       </w:r>
     </w:p>
     <w:p>
@@ -1118,7 +1304,25 @@
           <w:sz w:val="20"/>
           <w:szCs w:val="20"/>
         </w:rPr>
-        <w:t>        "createdAt": "2025-12-16T04:12:08.781Z",</w:t>
+        <w:t>        "</w:t>
+      </w:r>
+      <w:proofErr w:type="spellStart"/>
+      <w:r>
+        <w:rPr>
+          <w:rFonts w:ascii="Poppins" w:hAnsi="Poppins" w:cs="Poppins"/>
+          <w:sz w:val="20"/>
+          <w:szCs w:val="20"/>
+        </w:rPr>
+        <w:t>createdAt</w:t>
+      </w:r>
+      <w:proofErr w:type="spellEnd"/>
+      <w:r>
+        <w:rPr>
+          <w:rFonts w:ascii="Poppins" w:hAnsi="Poppins" w:cs="Poppins"/>
+          <w:sz w:val="20"/>
+          <w:szCs w:val="20"/>
+        </w:rPr>
+        <w:t>": "2025-12-16T04:12:08.781Z",</w:t>
       </w:r>
     </w:p>
     <w:p>
@@ -1206,8 +1410,9 @@
           <w:sz w:val="20"/>
           <w:szCs w:val="20"/>
         </w:rPr>
-        <w:t>localhost:3000/api/teacher/courses</w:t>
-      </w:r>
+        <w:t>localhost:3000/</w:t>
+      </w:r>
+      <w:proofErr w:type="spellStart"/>
       <w:r>
         <w:rPr>
           <w:rFonts w:ascii="Poppins" w:hAnsi="Poppins" w:cs="Poppins"/>
@@ -1216,8 +1421,9 @@
           <w:sz w:val="20"/>
           <w:szCs w:val="20"/>
         </w:rPr>
-        <w:t xml:space="preserve"> (GET)</w:t>
-      </w:r>
+        <w:t>api</w:t>
+      </w:r>
+      <w:proofErr w:type="spellEnd"/>
       <w:r>
         <w:rPr>
           <w:rFonts w:ascii="Poppins" w:hAnsi="Poppins" w:cs="Poppins"/>
@@ -1226,7 +1432,49 @@
           <w:sz w:val="20"/>
           <w:szCs w:val="20"/>
         </w:rPr>
-        <w:t xml:space="preserve"> : Get created courses</w:t>
+        <w:t>/teacher/courses</w:t>
+      </w:r>
+      <w:r>
+        <w:rPr>
+          <w:rFonts w:ascii="Poppins" w:hAnsi="Poppins" w:cs="Poppins"/>
+          <w:b/>
+          <w:bCs/>
+          <w:sz w:val="20"/>
+          <w:szCs w:val="20"/>
+        </w:rPr>
+        <w:t xml:space="preserve"> (GET</w:t>
+      </w:r>
+      <w:proofErr w:type="gramStart"/>
+      <w:r>
+        <w:rPr>
+          <w:rFonts w:ascii="Poppins" w:hAnsi="Poppins" w:cs="Poppins"/>
+          <w:b/>
+          <w:bCs/>
+          <w:sz w:val="20"/>
+          <w:szCs w:val="20"/>
+        </w:rPr>
+        <w:t>)</w:t>
+      </w:r>
+      <w:r>
+        <w:rPr>
+          <w:rFonts w:ascii="Poppins" w:hAnsi="Poppins" w:cs="Poppins"/>
+          <w:b/>
+          <w:bCs/>
+          <w:sz w:val="20"/>
+          <w:szCs w:val="20"/>
+        </w:rPr>
+        <w:t xml:space="preserve"> :</w:t>
+      </w:r>
+      <w:proofErr w:type="gramEnd"/>
+      <w:r>
+        <w:rPr>
+          <w:rFonts w:ascii="Poppins" w:hAnsi="Poppins" w:cs="Poppins"/>
+          <w:b/>
+          <w:bCs/>
+          <w:sz w:val="20"/>
+          <w:szCs w:val="20"/>
+        </w:rPr>
+        <w:t xml:space="preserve"> Get created courses</w:t>
       </w:r>
     </w:p>
     <w:p>
@@ -1401,7 +1649,25 @@
           <w:szCs w:val="20"/>
         </w:rPr>
         <w:lastRenderedPageBreak/>
-        <w:t>            "createdAt": "2025-12-16T04:12:08.781Z"</w:t>
+        <w:t>            "</w:t>
+      </w:r>
+      <w:proofErr w:type="spellStart"/>
+      <w:r>
+        <w:rPr>
+          <w:rFonts w:ascii="Poppins" w:hAnsi="Poppins" w:cs="Poppins"/>
+          <w:sz w:val="20"/>
+          <w:szCs w:val="20"/>
+        </w:rPr>
+        <w:t>createdAt</w:t>
+      </w:r>
+      <w:proofErr w:type="spellEnd"/>
+      <w:r>
+        <w:rPr>
+          <w:rFonts w:ascii="Poppins" w:hAnsi="Poppins" w:cs="Poppins"/>
+          <w:sz w:val="20"/>
+          <w:szCs w:val="20"/>
+        </w:rPr>
+        <w:t>": "2025-12-16T04:12:08.781Z"</w:t>
       </w:r>
     </w:p>
     <w:p>
@@ -1533,25 +1799,57 @@
           <w:sz w:val="20"/>
           <w:szCs w:val="20"/>
         </w:rPr>
-        <w:t xml:space="preserve"> (DELETE) : deletes particular course</w:t>
-      </w:r>
-    </w:p>
-    <w:p>
-      <w:pPr>
-        <w:pStyle w:val="ListParagraph"/>
-        <w:rPr>
-          <w:rFonts w:ascii="Poppins" w:hAnsi="Poppins" w:cs="Poppins"/>
-          <w:sz w:val="20"/>
-          <w:szCs w:val="20"/>
-        </w:rPr>
-      </w:pPr>
-      <w:r>
-        <w:rPr>
-          <w:rFonts w:ascii="Poppins" w:hAnsi="Poppins" w:cs="Poppins"/>
-          <w:sz w:val="20"/>
-          <w:szCs w:val="20"/>
-        </w:rPr>
-        <w:t>courseId: fetched through get /courses</w:t>
+        <w:t xml:space="preserve"> (DELETE</w:t>
+      </w:r>
+      <w:proofErr w:type="gramStart"/>
+      <w:r>
+        <w:rPr>
+          <w:rFonts w:ascii="Poppins" w:hAnsi="Poppins" w:cs="Poppins"/>
+          <w:b/>
+          <w:bCs/>
+          <w:sz w:val="20"/>
+          <w:szCs w:val="20"/>
+        </w:rPr>
+        <w:t>) :</w:t>
+      </w:r>
+      <w:proofErr w:type="gramEnd"/>
+      <w:r>
+        <w:rPr>
+          <w:rFonts w:ascii="Poppins" w:hAnsi="Poppins" w:cs="Poppins"/>
+          <w:b/>
+          <w:bCs/>
+          <w:sz w:val="20"/>
+          <w:szCs w:val="20"/>
+        </w:rPr>
+        <w:t xml:space="preserve"> deletes particular course</w:t>
+      </w:r>
+    </w:p>
+    <w:p>
+      <w:pPr>
+        <w:pStyle w:val="ListParagraph"/>
+        <w:rPr>
+          <w:rFonts w:ascii="Poppins" w:hAnsi="Poppins" w:cs="Poppins"/>
+          <w:sz w:val="20"/>
+          <w:szCs w:val="20"/>
+        </w:rPr>
+      </w:pPr>
+      <w:proofErr w:type="spellStart"/>
+      <w:r>
+        <w:rPr>
+          <w:rFonts w:ascii="Poppins" w:hAnsi="Poppins" w:cs="Poppins"/>
+          <w:sz w:val="20"/>
+          <w:szCs w:val="20"/>
+        </w:rPr>
+        <w:t>courseId</w:t>
+      </w:r>
+      <w:proofErr w:type="spellEnd"/>
+      <w:r>
+        <w:rPr>
+          <w:rFonts w:ascii="Poppins" w:hAnsi="Poppins" w:cs="Poppins"/>
+          <w:sz w:val="20"/>
+          <w:szCs w:val="20"/>
+        </w:rPr>
+        <w:t>: fetched through get /courses</w:t>
       </w:r>
     </w:p>
     <w:p>
@@ -1661,7 +1959,25 @@
           <w:sz w:val="20"/>
           <w:szCs w:val="20"/>
         </w:rPr>
-        <w:t>    "courseId": "6940dc189bc6e3402595cc4f"</w:t>
+        <w:t>    "</w:t>
+      </w:r>
+      <w:proofErr w:type="spellStart"/>
+      <w:r>
+        <w:rPr>
+          <w:rFonts w:ascii="Poppins" w:hAnsi="Poppins" w:cs="Poppins"/>
+          <w:sz w:val="20"/>
+          <w:szCs w:val="20"/>
+        </w:rPr>
+        <w:t>courseId</w:t>
+      </w:r>
+      <w:proofErr w:type="spellEnd"/>
+      <w:r>
+        <w:rPr>
+          <w:rFonts w:ascii="Poppins" w:hAnsi="Poppins" w:cs="Poppins"/>
+          <w:sz w:val="20"/>
+          <w:szCs w:val="20"/>
+        </w:rPr>
+        <w:t>": "6940dc189bc6e3402595cc4f"</w:t>
       </w:r>
     </w:p>
     <w:p>
@@ -1728,8 +2044,9 @@
           <w:sz w:val="20"/>
           <w:szCs w:val="20"/>
         </w:rPr>
-        <w:t xml:space="preserve"> (POST)</w:t>
-      </w:r>
+        <w:t xml:space="preserve"> (POST</w:t>
+      </w:r>
+      <w:proofErr w:type="gramStart"/>
       <w:r>
         <w:rPr>
           <w:rFonts w:ascii="Poppins" w:hAnsi="Poppins" w:cs="Poppins"/>
@@ -1738,7 +2055,7 @@
           <w:sz w:val="20"/>
           <w:szCs w:val="20"/>
         </w:rPr>
-        <w:t xml:space="preserve"> : </w:t>
+        <w:t>)</w:t>
       </w:r>
       <w:r>
         <w:rPr>
@@ -1748,6 +2065,27 @@
           <w:sz w:val="20"/>
           <w:szCs w:val="20"/>
         </w:rPr>
+        <w:t xml:space="preserve"> :</w:t>
+      </w:r>
+      <w:proofErr w:type="gramEnd"/>
+      <w:r>
+        <w:rPr>
+          <w:rFonts w:ascii="Poppins" w:hAnsi="Poppins" w:cs="Poppins"/>
+          <w:b/>
+          <w:bCs/>
+          <w:sz w:val="20"/>
+          <w:szCs w:val="20"/>
+        </w:rPr>
+        <w:t xml:space="preserve"> </w:t>
+      </w:r>
+      <w:r>
+        <w:rPr>
+          <w:rFonts w:ascii="Poppins" w:hAnsi="Poppins" w:cs="Poppins"/>
+          <w:b/>
+          <w:bCs/>
+          <w:sz w:val="20"/>
+          <w:szCs w:val="20"/>
+        </w:rPr>
         <w:t xml:space="preserve">Create assignment </w:t>
       </w:r>
     </w:p>
@@ -1760,13 +2098,23 @@
           <w:szCs w:val="20"/>
         </w:rPr>
       </w:pPr>
-      <w:r>
-        <w:rPr>
-          <w:rFonts w:ascii="Poppins" w:hAnsi="Poppins" w:cs="Poppins"/>
-          <w:sz w:val="20"/>
-          <w:szCs w:val="20"/>
-        </w:rPr>
-        <w:t>courseId: fetched through get /courses</w:t>
+      <w:proofErr w:type="spellStart"/>
+      <w:r>
+        <w:rPr>
+          <w:rFonts w:ascii="Poppins" w:hAnsi="Poppins" w:cs="Poppins"/>
+          <w:sz w:val="20"/>
+          <w:szCs w:val="20"/>
+        </w:rPr>
+        <w:t>courseId</w:t>
+      </w:r>
+      <w:proofErr w:type="spellEnd"/>
+      <w:r>
+        <w:rPr>
+          <w:rFonts w:ascii="Poppins" w:hAnsi="Poppins" w:cs="Poppins"/>
+          <w:sz w:val="20"/>
+          <w:szCs w:val="20"/>
+        </w:rPr>
+        <w:t>: fetched through get /courses</w:t>
       </w:r>
     </w:p>
     <w:p>
@@ -1886,7 +2234,35 @@
           <w:sz w:val="20"/>
           <w:szCs w:val="20"/>
         </w:rPr>
-        <w:t>  "due_date": "2025-01-25T23:59:00.000Z"</w:t>
+        <w:t>  "</w:t>
+      </w:r>
+      <w:proofErr w:type="spellStart"/>
+      <w:proofErr w:type="gramStart"/>
+      <w:r>
+        <w:rPr>
+          <w:rFonts w:ascii="Poppins" w:hAnsi="Poppins" w:cs="Poppins"/>
+          <w:sz w:val="20"/>
+          <w:szCs w:val="20"/>
+        </w:rPr>
+        <w:t>due</w:t>
+      </w:r>
+      <w:proofErr w:type="gramEnd"/>
+      <w:r>
+        <w:rPr>
+          <w:rFonts w:ascii="Poppins" w:hAnsi="Poppins" w:cs="Poppins"/>
+          <w:sz w:val="20"/>
+          <w:szCs w:val="20"/>
+        </w:rPr>
+        <w:t>_date</w:t>
+      </w:r>
+      <w:proofErr w:type="spellEnd"/>
+      <w:r>
+        <w:rPr>
+          <w:rFonts w:ascii="Poppins" w:hAnsi="Poppins" w:cs="Poppins"/>
+          <w:sz w:val="20"/>
+          <w:szCs w:val="20"/>
+        </w:rPr>
+        <w:t>": "2025-01-25T23:59:00.000Z"</w:t>
       </w:r>
     </w:p>
     <w:p>
@@ -2042,43 +2418,107 @@
           <w:sz w:val="20"/>
           <w:szCs w:val="20"/>
         </w:rPr>
-        <w:t>        "due_date": "2025-01-25T23:59:00.000Z",</w:t>
-      </w:r>
-    </w:p>
-    <w:p>
-      <w:pPr>
-        <w:pStyle w:val="ListParagraph"/>
-        <w:rPr>
-          <w:rFonts w:ascii="Poppins" w:hAnsi="Poppins" w:cs="Poppins"/>
-          <w:sz w:val="20"/>
-          <w:szCs w:val="20"/>
-        </w:rPr>
-      </w:pPr>
-      <w:r>
-        <w:rPr>
-          <w:rFonts w:ascii="Poppins" w:hAnsi="Poppins" w:cs="Poppins"/>
-          <w:sz w:val="20"/>
-          <w:szCs w:val="20"/>
-        </w:rPr>
-        <w:t>        "teacherId": "6940733cd1016f7fbd77d172",</w:t>
-      </w:r>
-    </w:p>
-    <w:p>
-      <w:pPr>
-        <w:pStyle w:val="ListParagraph"/>
-        <w:rPr>
-          <w:rFonts w:ascii="Poppins" w:hAnsi="Poppins" w:cs="Poppins"/>
-          <w:sz w:val="20"/>
-          <w:szCs w:val="20"/>
-        </w:rPr>
-      </w:pPr>
-      <w:r>
-        <w:rPr>
-          <w:rFonts w:ascii="Poppins" w:hAnsi="Poppins" w:cs="Poppins"/>
-          <w:sz w:val="20"/>
-          <w:szCs w:val="20"/>
-        </w:rPr>
-        <w:t>        "courseId": "6940dc189bc6e3402595cc4f",</w:t>
+        <w:t>        "</w:t>
+      </w:r>
+      <w:proofErr w:type="spellStart"/>
+      <w:proofErr w:type="gramStart"/>
+      <w:r>
+        <w:rPr>
+          <w:rFonts w:ascii="Poppins" w:hAnsi="Poppins" w:cs="Poppins"/>
+          <w:sz w:val="20"/>
+          <w:szCs w:val="20"/>
+        </w:rPr>
+        <w:t>due</w:t>
+      </w:r>
+      <w:proofErr w:type="gramEnd"/>
+      <w:r>
+        <w:rPr>
+          <w:rFonts w:ascii="Poppins" w:hAnsi="Poppins" w:cs="Poppins"/>
+          <w:sz w:val="20"/>
+          <w:szCs w:val="20"/>
+        </w:rPr>
+        <w:t>_date</w:t>
+      </w:r>
+      <w:proofErr w:type="spellEnd"/>
+      <w:r>
+        <w:rPr>
+          <w:rFonts w:ascii="Poppins" w:hAnsi="Poppins" w:cs="Poppins"/>
+          <w:sz w:val="20"/>
+          <w:szCs w:val="20"/>
+        </w:rPr>
+        <w:t>": "2025-01-25T23:59:00.000Z",</w:t>
+      </w:r>
+    </w:p>
+    <w:p>
+      <w:pPr>
+        <w:pStyle w:val="ListParagraph"/>
+        <w:rPr>
+          <w:rFonts w:ascii="Poppins" w:hAnsi="Poppins" w:cs="Poppins"/>
+          <w:sz w:val="20"/>
+          <w:szCs w:val="20"/>
+        </w:rPr>
+      </w:pPr>
+      <w:r>
+        <w:rPr>
+          <w:rFonts w:ascii="Poppins" w:hAnsi="Poppins" w:cs="Poppins"/>
+          <w:sz w:val="20"/>
+          <w:szCs w:val="20"/>
+        </w:rPr>
+        <w:t>        "</w:t>
+      </w:r>
+      <w:proofErr w:type="spellStart"/>
+      <w:r>
+        <w:rPr>
+          <w:rFonts w:ascii="Poppins" w:hAnsi="Poppins" w:cs="Poppins"/>
+          <w:sz w:val="20"/>
+          <w:szCs w:val="20"/>
+        </w:rPr>
+        <w:t>teacherId</w:t>
+      </w:r>
+      <w:proofErr w:type="spellEnd"/>
+      <w:r>
+        <w:rPr>
+          <w:rFonts w:ascii="Poppins" w:hAnsi="Poppins" w:cs="Poppins"/>
+          <w:sz w:val="20"/>
+          <w:szCs w:val="20"/>
+        </w:rPr>
+        <w:t>": "6940733cd1016f7fbd77d172",</w:t>
+      </w:r>
+    </w:p>
+    <w:p>
+      <w:pPr>
+        <w:pStyle w:val="ListParagraph"/>
+        <w:rPr>
+          <w:rFonts w:ascii="Poppins" w:hAnsi="Poppins" w:cs="Poppins"/>
+          <w:sz w:val="20"/>
+          <w:szCs w:val="20"/>
+        </w:rPr>
+      </w:pPr>
+      <w:r>
+        <w:rPr>
+          <w:rFonts w:ascii="Poppins" w:hAnsi="Poppins" w:cs="Poppins"/>
+          <w:sz w:val="20"/>
+          <w:szCs w:val="20"/>
+        </w:rPr>
+        <w:t>        "</w:t>
+      </w:r>
+      <w:proofErr w:type="spellStart"/>
+      <w:r>
+        <w:rPr>
+          <w:rFonts w:ascii="Poppins" w:hAnsi="Poppins" w:cs="Poppins"/>
+          <w:sz w:val="20"/>
+          <w:szCs w:val="20"/>
+        </w:rPr>
+        <w:t>courseId</w:t>
+      </w:r>
+      <w:proofErr w:type="spellEnd"/>
+      <w:r>
+        <w:rPr>
+          <w:rFonts w:ascii="Poppins" w:hAnsi="Poppins" w:cs="Poppins"/>
+          <w:sz w:val="20"/>
+          <w:szCs w:val="20"/>
+        </w:rPr>
+        <w:t>": "6940dc189bc6e3402595cc4f",</w:t>
       </w:r>
     </w:p>
     <w:p>
@@ -2115,7 +2555,25 @@
           <w:sz w:val="20"/>
           <w:szCs w:val="20"/>
         </w:rPr>
-        <w:t>        "createdAt": "2025-12-16T04:31:20.829Z",</w:t>
+        <w:t>        "</w:t>
+      </w:r>
+      <w:proofErr w:type="spellStart"/>
+      <w:r>
+        <w:rPr>
+          <w:rFonts w:ascii="Poppins" w:hAnsi="Poppins" w:cs="Poppins"/>
+          <w:sz w:val="20"/>
+          <w:szCs w:val="20"/>
+        </w:rPr>
+        <w:t>createdAt</w:t>
+      </w:r>
+      <w:proofErr w:type="spellEnd"/>
+      <w:r>
+        <w:rPr>
+          <w:rFonts w:ascii="Poppins" w:hAnsi="Poppins" w:cs="Poppins"/>
+          <w:sz w:val="20"/>
+          <w:szCs w:val="20"/>
+        </w:rPr>
+        <w:t>": "2025-12-16T04:31:20.829Z",</w:t>
       </w:r>
     </w:p>
     <w:p>
@@ -2218,25 +2676,57 @@
           <w:sz w:val="20"/>
           <w:szCs w:val="20"/>
         </w:rPr>
-        <w:t xml:space="preserve"> (GET) : List all assignments under a particular course</w:t>
-      </w:r>
-    </w:p>
-    <w:p>
-      <w:pPr>
-        <w:pStyle w:val="ListParagraph"/>
-        <w:rPr>
-          <w:rFonts w:ascii="Poppins" w:hAnsi="Poppins" w:cs="Poppins"/>
-          <w:sz w:val="20"/>
-          <w:szCs w:val="20"/>
-        </w:rPr>
-      </w:pPr>
-      <w:r>
-        <w:rPr>
-          <w:rFonts w:ascii="Poppins" w:hAnsi="Poppins" w:cs="Poppins"/>
-          <w:sz w:val="20"/>
-          <w:szCs w:val="20"/>
-        </w:rPr>
-        <w:t>courseId: fetched through get /courses</w:t>
+        <w:t xml:space="preserve"> (GET</w:t>
+      </w:r>
+      <w:proofErr w:type="gramStart"/>
+      <w:r>
+        <w:rPr>
+          <w:rFonts w:ascii="Poppins" w:hAnsi="Poppins" w:cs="Poppins"/>
+          <w:b/>
+          <w:bCs/>
+          <w:sz w:val="20"/>
+          <w:szCs w:val="20"/>
+        </w:rPr>
+        <w:t>) :</w:t>
+      </w:r>
+      <w:proofErr w:type="gramEnd"/>
+      <w:r>
+        <w:rPr>
+          <w:rFonts w:ascii="Poppins" w:hAnsi="Poppins" w:cs="Poppins"/>
+          <w:b/>
+          <w:bCs/>
+          <w:sz w:val="20"/>
+          <w:szCs w:val="20"/>
+        </w:rPr>
+        <w:t xml:space="preserve"> List all assignments under a particular course</w:t>
+      </w:r>
+    </w:p>
+    <w:p>
+      <w:pPr>
+        <w:pStyle w:val="ListParagraph"/>
+        <w:rPr>
+          <w:rFonts w:ascii="Poppins" w:hAnsi="Poppins" w:cs="Poppins"/>
+          <w:sz w:val="20"/>
+          <w:szCs w:val="20"/>
+        </w:rPr>
+      </w:pPr>
+      <w:proofErr w:type="spellStart"/>
+      <w:r>
+        <w:rPr>
+          <w:rFonts w:ascii="Poppins" w:hAnsi="Poppins" w:cs="Poppins"/>
+          <w:sz w:val="20"/>
+          <w:szCs w:val="20"/>
+        </w:rPr>
+        <w:t>courseId</w:t>
+      </w:r>
+      <w:proofErr w:type="spellEnd"/>
+      <w:r>
+        <w:rPr>
+          <w:rFonts w:ascii="Poppins" w:hAnsi="Poppins" w:cs="Poppins"/>
+          <w:sz w:val="20"/>
+          <w:szCs w:val="20"/>
+        </w:rPr>
+        <w:t>: fetched through get /courses</w:t>
       </w:r>
     </w:p>
     <w:p>
@@ -2428,25 +2918,71 @@
           <w:sz w:val="20"/>
           <w:szCs w:val="20"/>
         </w:rPr>
-        <w:t>            "due_date": "2025-01-25T23:59:00.000Z",</w:t>
-      </w:r>
-    </w:p>
-    <w:p>
-      <w:pPr>
-        <w:pStyle w:val="ListParagraph"/>
-        <w:rPr>
-          <w:rFonts w:ascii="Poppins" w:hAnsi="Poppins" w:cs="Poppins"/>
-          <w:sz w:val="20"/>
-          <w:szCs w:val="20"/>
-        </w:rPr>
-      </w:pPr>
-      <w:r>
-        <w:rPr>
-          <w:rFonts w:ascii="Poppins" w:hAnsi="Poppins" w:cs="Poppins"/>
-          <w:sz w:val="20"/>
-          <w:szCs w:val="20"/>
-        </w:rPr>
-        <w:t>            "createdAt": "2025-12-16T07:24:00.211Z"</w:t>
+        <w:t>            "</w:t>
+      </w:r>
+      <w:proofErr w:type="spellStart"/>
+      <w:proofErr w:type="gramStart"/>
+      <w:r>
+        <w:rPr>
+          <w:rFonts w:ascii="Poppins" w:hAnsi="Poppins" w:cs="Poppins"/>
+          <w:sz w:val="20"/>
+          <w:szCs w:val="20"/>
+        </w:rPr>
+        <w:t>due</w:t>
+      </w:r>
+      <w:proofErr w:type="gramEnd"/>
+      <w:r>
+        <w:rPr>
+          <w:rFonts w:ascii="Poppins" w:hAnsi="Poppins" w:cs="Poppins"/>
+          <w:sz w:val="20"/>
+          <w:szCs w:val="20"/>
+        </w:rPr>
+        <w:t>_date</w:t>
+      </w:r>
+      <w:proofErr w:type="spellEnd"/>
+      <w:r>
+        <w:rPr>
+          <w:rFonts w:ascii="Poppins" w:hAnsi="Poppins" w:cs="Poppins"/>
+          <w:sz w:val="20"/>
+          <w:szCs w:val="20"/>
+        </w:rPr>
+        <w:t>": "2025-01-25T23:59:00.000Z",</w:t>
+      </w:r>
+    </w:p>
+    <w:p>
+      <w:pPr>
+        <w:pStyle w:val="ListParagraph"/>
+        <w:rPr>
+          <w:rFonts w:ascii="Poppins" w:hAnsi="Poppins" w:cs="Poppins"/>
+          <w:sz w:val="20"/>
+          <w:szCs w:val="20"/>
+        </w:rPr>
+      </w:pPr>
+      <w:r>
+        <w:rPr>
+          <w:rFonts w:ascii="Poppins" w:hAnsi="Poppins" w:cs="Poppins"/>
+          <w:sz w:val="20"/>
+          <w:szCs w:val="20"/>
+        </w:rPr>
+        <w:t>            "</w:t>
+      </w:r>
+      <w:proofErr w:type="spellStart"/>
+      <w:r>
+        <w:rPr>
+          <w:rFonts w:ascii="Poppins" w:hAnsi="Poppins" w:cs="Poppins"/>
+          <w:sz w:val="20"/>
+          <w:szCs w:val="20"/>
+        </w:rPr>
+        <w:t>createdAt</w:t>
+      </w:r>
+      <w:proofErr w:type="spellEnd"/>
+      <w:r>
+        <w:rPr>
+          <w:rFonts w:ascii="Poppins" w:hAnsi="Poppins" w:cs="Poppins"/>
+          <w:sz w:val="20"/>
+          <w:szCs w:val="20"/>
+        </w:rPr>
+        <w:t>": "2025-12-16T07:24:00.211Z"</w:t>
       </w:r>
     </w:p>
     <w:p>
@@ -2554,25 +3090,71 @@
           <w:sz w:val="20"/>
           <w:szCs w:val="20"/>
         </w:rPr>
-        <w:t>            "due_date": "2025-01-25T23:59:00.000Z",</w:t>
-      </w:r>
-    </w:p>
-    <w:p>
-      <w:pPr>
-        <w:pStyle w:val="ListParagraph"/>
-        <w:rPr>
-          <w:rFonts w:ascii="Poppins" w:hAnsi="Poppins" w:cs="Poppins"/>
-          <w:sz w:val="20"/>
-          <w:szCs w:val="20"/>
-        </w:rPr>
-      </w:pPr>
-      <w:r>
-        <w:rPr>
-          <w:rFonts w:ascii="Poppins" w:hAnsi="Poppins" w:cs="Poppins"/>
-          <w:sz w:val="20"/>
-          <w:szCs w:val="20"/>
-        </w:rPr>
-        <w:t>            "createdAt": "2025-12-16T07:24:27.988Z"</w:t>
+        <w:t>            "</w:t>
+      </w:r>
+      <w:proofErr w:type="spellStart"/>
+      <w:proofErr w:type="gramStart"/>
+      <w:r>
+        <w:rPr>
+          <w:rFonts w:ascii="Poppins" w:hAnsi="Poppins" w:cs="Poppins"/>
+          <w:sz w:val="20"/>
+          <w:szCs w:val="20"/>
+        </w:rPr>
+        <w:t>due</w:t>
+      </w:r>
+      <w:proofErr w:type="gramEnd"/>
+      <w:r>
+        <w:rPr>
+          <w:rFonts w:ascii="Poppins" w:hAnsi="Poppins" w:cs="Poppins"/>
+          <w:sz w:val="20"/>
+          <w:szCs w:val="20"/>
+        </w:rPr>
+        <w:t>_date</w:t>
+      </w:r>
+      <w:proofErr w:type="spellEnd"/>
+      <w:r>
+        <w:rPr>
+          <w:rFonts w:ascii="Poppins" w:hAnsi="Poppins" w:cs="Poppins"/>
+          <w:sz w:val="20"/>
+          <w:szCs w:val="20"/>
+        </w:rPr>
+        <w:t>": "2025-01-25T23:59:00.000Z",</w:t>
+      </w:r>
+    </w:p>
+    <w:p>
+      <w:pPr>
+        <w:pStyle w:val="ListParagraph"/>
+        <w:rPr>
+          <w:rFonts w:ascii="Poppins" w:hAnsi="Poppins" w:cs="Poppins"/>
+          <w:sz w:val="20"/>
+          <w:szCs w:val="20"/>
+        </w:rPr>
+      </w:pPr>
+      <w:r>
+        <w:rPr>
+          <w:rFonts w:ascii="Poppins" w:hAnsi="Poppins" w:cs="Poppins"/>
+          <w:sz w:val="20"/>
+          <w:szCs w:val="20"/>
+        </w:rPr>
+        <w:t>            "</w:t>
+      </w:r>
+      <w:proofErr w:type="spellStart"/>
+      <w:r>
+        <w:rPr>
+          <w:rFonts w:ascii="Poppins" w:hAnsi="Poppins" w:cs="Poppins"/>
+          <w:sz w:val="20"/>
+          <w:szCs w:val="20"/>
+        </w:rPr>
+        <w:t>createdAt</w:t>
+      </w:r>
+      <w:proofErr w:type="spellEnd"/>
+      <w:r>
+        <w:rPr>
+          <w:rFonts w:ascii="Poppins" w:hAnsi="Poppins" w:cs="Poppins"/>
+          <w:sz w:val="20"/>
+          <w:szCs w:val="20"/>
+        </w:rPr>
+        <w:t>": "2025-12-16T07:24:27.988Z"</w:t>
       </w:r>
     </w:p>
     <w:p>
@@ -2675,7 +3257,29 @@
           <w:sz w:val="20"/>
           <w:szCs w:val="20"/>
         </w:rPr>
-        <w:t xml:space="preserve"> (DELETE) : Delete assignments</w:t>
+        <w:t xml:space="preserve"> (DELETE</w:t>
+      </w:r>
+      <w:proofErr w:type="gramStart"/>
+      <w:r>
+        <w:rPr>
+          <w:rFonts w:ascii="Poppins" w:hAnsi="Poppins" w:cs="Poppins"/>
+          <w:b/>
+          <w:bCs/>
+          <w:sz w:val="20"/>
+          <w:szCs w:val="20"/>
+        </w:rPr>
+        <w:t>) :</w:t>
+      </w:r>
+      <w:proofErr w:type="gramEnd"/>
+      <w:r>
+        <w:rPr>
+          <w:rFonts w:ascii="Poppins" w:hAnsi="Poppins" w:cs="Poppins"/>
+          <w:b/>
+          <w:bCs/>
+          <w:sz w:val="20"/>
+          <w:szCs w:val="20"/>
+        </w:rPr>
+        <w:t xml:space="preserve"> Delete assignments</w:t>
       </w:r>
     </w:p>
     <w:p>
@@ -2687,13 +3291,23 @@
           <w:szCs w:val="20"/>
         </w:rPr>
       </w:pPr>
-      <w:r>
-        <w:rPr>
-          <w:rFonts w:ascii="Poppins" w:hAnsi="Poppins" w:cs="Poppins"/>
-          <w:sz w:val="20"/>
-          <w:szCs w:val="20"/>
-        </w:rPr>
-        <w:t>assignmentId: get the assignment</w:t>
+      <w:proofErr w:type="spellStart"/>
+      <w:r>
+        <w:rPr>
+          <w:rFonts w:ascii="Poppins" w:hAnsi="Poppins" w:cs="Poppins"/>
+          <w:sz w:val="20"/>
+          <w:szCs w:val="20"/>
+        </w:rPr>
+        <w:t>assignmentId</w:t>
+      </w:r>
+      <w:proofErr w:type="spellEnd"/>
+      <w:r>
+        <w:rPr>
+          <w:rFonts w:ascii="Poppins" w:hAnsi="Poppins" w:cs="Poppins"/>
+          <w:sz w:val="20"/>
+          <w:szCs w:val="20"/>
+        </w:rPr>
+        <w:t>: get the assignment</w:t>
       </w:r>
     </w:p>
     <w:p>
@@ -2796,7 +3410,25 @@
           <w:szCs w:val="20"/>
         </w:rPr>
         <w:lastRenderedPageBreak/>
-        <w:t>    "assignmentId": "69410910e7dfd4a59bf7c7d9"</w:t>
+        <w:t>    "</w:t>
+      </w:r>
+      <w:proofErr w:type="spellStart"/>
+      <w:r>
+        <w:rPr>
+          <w:rFonts w:ascii="Poppins" w:hAnsi="Poppins" w:cs="Poppins"/>
+          <w:sz w:val="20"/>
+          <w:szCs w:val="20"/>
+        </w:rPr>
+        <w:t>assignmentId</w:t>
+      </w:r>
+      <w:proofErr w:type="spellEnd"/>
+      <w:r>
+        <w:rPr>
+          <w:rFonts w:ascii="Poppins" w:hAnsi="Poppins" w:cs="Poppins"/>
+          <w:sz w:val="20"/>
+          <w:szCs w:val="20"/>
+        </w:rPr>
+        <w:t>": "69410910e7dfd4a59bf7c7d9"</w:t>
       </w:r>
     </w:p>
     <w:p>
@@ -2863,8 +3495,9 @@
           <w:sz w:val="20"/>
           <w:szCs w:val="20"/>
         </w:rPr>
-        <w:t xml:space="preserve"> (POST) : </w:t>
-      </w:r>
+        <w:t xml:space="preserve"> (POST</w:t>
+      </w:r>
+      <w:proofErr w:type="gramStart"/>
       <w:r>
         <w:rPr>
           <w:rFonts w:ascii="Poppins" w:hAnsi="Poppins" w:cs="Poppins"/>
@@ -2873,6 +3506,27 @@
           <w:sz w:val="20"/>
           <w:szCs w:val="20"/>
         </w:rPr>
+        <w:t>) :</w:t>
+      </w:r>
+      <w:proofErr w:type="gramEnd"/>
+      <w:r>
+        <w:rPr>
+          <w:rFonts w:ascii="Poppins" w:hAnsi="Poppins" w:cs="Poppins"/>
+          <w:b/>
+          <w:bCs/>
+          <w:sz w:val="20"/>
+          <w:szCs w:val="20"/>
+        </w:rPr>
+        <w:t xml:space="preserve"> </w:t>
+      </w:r>
+      <w:r>
+        <w:rPr>
+          <w:rFonts w:ascii="Poppins" w:hAnsi="Poppins" w:cs="Poppins"/>
+          <w:b/>
+          <w:bCs/>
+          <w:sz w:val="20"/>
+          <w:szCs w:val="20"/>
+        </w:rPr>
         <w:t>Create resource</w:t>
       </w:r>
     </w:p>
@@ -2885,13 +3539,23 @@
           <w:szCs w:val="20"/>
         </w:rPr>
       </w:pPr>
-      <w:r>
-        <w:rPr>
-          <w:rFonts w:ascii="Poppins" w:hAnsi="Poppins" w:cs="Poppins"/>
-          <w:sz w:val="20"/>
-          <w:szCs w:val="20"/>
-        </w:rPr>
-        <w:t>courseId: fetched through get /courses</w:t>
+      <w:proofErr w:type="spellStart"/>
+      <w:r>
+        <w:rPr>
+          <w:rFonts w:ascii="Poppins" w:hAnsi="Poppins" w:cs="Poppins"/>
+          <w:sz w:val="20"/>
+          <w:szCs w:val="20"/>
+        </w:rPr>
+        <w:t>courseId</w:t>
+      </w:r>
+      <w:proofErr w:type="spellEnd"/>
+      <w:r>
+        <w:rPr>
+          <w:rFonts w:ascii="Poppins" w:hAnsi="Poppins" w:cs="Poppins"/>
+          <w:sz w:val="20"/>
+          <w:szCs w:val="20"/>
+        </w:rPr>
+        <w:t>: fetched through get /courses</w:t>
       </w:r>
     </w:p>
     <w:p>
@@ -2993,7 +3657,25 @@
           <w:sz w:val="20"/>
           <w:szCs w:val="20"/>
         </w:rPr>
-        <w:t>  "fileUrl": "https://example.com/uploads/dbms-unit1.pdf"</w:t>
+        <w:t>  "</w:t>
+      </w:r>
+      <w:proofErr w:type="spellStart"/>
+      <w:r>
+        <w:rPr>
+          <w:rFonts w:ascii="Poppins" w:hAnsi="Poppins" w:cs="Poppins"/>
+          <w:sz w:val="20"/>
+          <w:szCs w:val="20"/>
+        </w:rPr>
+        <w:t>fileUrl</w:t>
+      </w:r>
+      <w:proofErr w:type="spellEnd"/>
+      <w:r>
+        <w:rPr>
+          <w:rFonts w:ascii="Poppins" w:hAnsi="Poppins" w:cs="Poppins"/>
+          <w:sz w:val="20"/>
+          <w:szCs w:val="20"/>
+        </w:rPr>
+        <w:t>": "https://example.com/uploads/dbms-unit1.pdf"</w:t>
       </w:r>
     </w:p>
     <w:p>
@@ -3130,43 +3812,97 @@
           <w:sz w:val="20"/>
           <w:szCs w:val="20"/>
         </w:rPr>
-        <w:t>        "fileUrl": "https://example.com/uploads/dbms-unit1.pdf",</w:t>
-      </w:r>
-    </w:p>
-    <w:p>
-      <w:pPr>
-        <w:pStyle w:val="ListParagraph"/>
-        <w:rPr>
-          <w:rFonts w:ascii="Poppins" w:hAnsi="Poppins" w:cs="Poppins"/>
-          <w:sz w:val="20"/>
-          <w:szCs w:val="20"/>
-        </w:rPr>
-      </w:pPr>
-      <w:r>
-        <w:rPr>
-          <w:rFonts w:ascii="Poppins" w:hAnsi="Poppins" w:cs="Poppins"/>
-          <w:sz w:val="20"/>
-          <w:szCs w:val="20"/>
-        </w:rPr>
-        <w:t>        "teacherId": "6940733cd1016f7fbd77d172",</w:t>
-      </w:r>
-    </w:p>
-    <w:p>
-      <w:pPr>
-        <w:pStyle w:val="ListParagraph"/>
-        <w:rPr>
-          <w:rFonts w:ascii="Poppins" w:hAnsi="Poppins" w:cs="Poppins"/>
-          <w:sz w:val="20"/>
-          <w:szCs w:val="20"/>
-        </w:rPr>
-      </w:pPr>
-      <w:r>
-        <w:rPr>
-          <w:rFonts w:ascii="Poppins" w:hAnsi="Poppins" w:cs="Poppins"/>
-          <w:sz w:val="20"/>
-          <w:szCs w:val="20"/>
-        </w:rPr>
-        <w:t>        "courseId": "6940dc189bc6e3402595cc4f",</w:t>
+        <w:t>        "</w:t>
+      </w:r>
+      <w:proofErr w:type="spellStart"/>
+      <w:r>
+        <w:rPr>
+          <w:rFonts w:ascii="Poppins" w:hAnsi="Poppins" w:cs="Poppins"/>
+          <w:sz w:val="20"/>
+          <w:szCs w:val="20"/>
+        </w:rPr>
+        <w:t>fileUrl</w:t>
+      </w:r>
+      <w:proofErr w:type="spellEnd"/>
+      <w:r>
+        <w:rPr>
+          <w:rFonts w:ascii="Poppins" w:hAnsi="Poppins" w:cs="Poppins"/>
+          <w:sz w:val="20"/>
+          <w:szCs w:val="20"/>
+        </w:rPr>
+        <w:t>": "https://example.com/uploads/dbms-unit1.pdf",</w:t>
+      </w:r>
+    </w:p>
+    <w:p>
+      <w:pPr>
+        <w:pStyle w:val="ListParagraph"/>
+        <w:rPr>
+          <w:rFonts w:ascii="Poppins" w:hAnsi="Poppins" w:cs="Poppins"/>
+          <w:sz w:val="20"/>
+          <w:szCs w:val="20"/>
+        </w:rPr>
+      </w:pPr>
+      <w:r>
+        <w:rPr>
+          <w:rFonts w:ascii="Poppins" w:hAnsi="Poppins" w:cs="Poppins"/>
+          <w:sz w:val="20"/>
+          <w:szCs w:val="20"/>
+        </w:rPr>
+        <w:t>        "</w:t>
+      </w:r>
+      <w:proofErr w:type="spellStart"/>
+      <w:r>
+        <w:rPr>
+          <w:rFonts w:ascii="Poppins" w:hAnsi="Poppins" w:cs="Poppins"/>
+          <w:sz w:val="20"/>
+          <w:szCs w:val="20"/>
+        </w:rPr>
+        <w:t>teacherId</w:t>
+      </w:r>
+      <w:proofErr w:type="spellEnd"/>
+      <w:r>
+        <w:rPr>
+          <w:rFonts w:ascii="Poppins" w:hAnsi="Poppins" w:cs="Poppins"/>
+          <w:sz w:val="20"/>
+          <w:szCs w:val="20"/>
+        </w:rPr>
+        <w:t>": "6940733cd1016f7fbd77d172",</w:t>
+      </w:r>
+    </w:p>
+    <w:p>
+      <w:pPr>
+        <w:pStyle w:val="ListParagraph"/>
+        <w:rPr>
+          <w:rFonts w:ascii="Poppins" w:hAnsi="Poppins" w:cs="Poppins"/>
+          <w:sz w:val="20"/>
+          <w:szCs w:val="20"/>
+        </w:rPr>
+      </w:pPr>
+      <w:r>
+        <w:rPr>
+          <w:rFonts w:ascii="Poppins" w:hAnsi="Poppins" w:cs="Poppins"/>
+          <w:sz w:val="20"/>
+          <w:szCs w:val="20"/>
+        </w:rPr>
+        <w:t>        "</w:t>
+      </w:r>
+      <w:proofErr w:type="spellStart"/>
+      <w:r>
+        <w:rPr>
+          <w:rFonts w:ascii="Poppins" w:hAnsi="Poppins" w:cs="Poppins"/>
+          <w:sz w:val="20"/>
+          <w:szCs w:val="20"/>
+        </w:rPr>
+        <w:t>courseId</w:t>
+      </w:r>
+      <w:proofErr w:type="spellEnd"/>
+      <w:r>
+        <w:rPr>
+          <w:rFonts w:ascii="Poppins" w:hAnsi="Poppins" w:cs="Poppins"/>
+          <w:sz w:val="20"/>
+          <w:szCs w:val="20"/>
+        </w:rPr>
+        <w:t>": "6940dc189bc6e3402595cc4f",</w:t>
       </w:r>
     </w:p>
     <w:p>
@@ -3202,7 +3938,25 @@
           <w:sz w:val="20"/>
           <w:szCs w:val="20"/>
         </w:rPr>
-        <w:t>        "createdAt": "2025-12-16T04:57:04.886Z",</w:t>
+        <w:t>        "</w:t>
+      </w:r>
+      <w:proofErr w:type="spellStart"/>
+      <w:r>
+        <w:rPr>
+          <w:rFonts w:ascii="Poppins" w:hAnsi="Poppins" w:cs="Poppins"/>
+          <w:sz w:val="20"/>
+          <w:szCs w:val="20"/>
+        </w:rPr>
+        <w:t>createdAt</w:t>
+      </w:r>
+      <w:proofErr w:type="spellEnd"/>
+      <w:r>
+        <w:rPr>
+          <w:rFonts w:ascii="Poppins" w:hAnsi="Poppins" w:cs="Poppins"/>
+          <w:sz w:val="20"/>
+          <w:szCs w:val="20"/>
+        </w:rPr>
+        <w:t>": "2025-12-16T04:57:04.886Z",</w:t>
       </w:r>
     </w:p>
     <w:p>
@@ -3305,18 +4059,41 @@
           <w:sz w:val="20"/>
           <w:szCs w:val="20"/>
         </w:rPr>
-        <w:t xml:space="preserve"> (DELETE) : Delete resource</w:t>
-      </w:r>
-    </w:p>
-    <w:p>
-      <w:pPr>
-        <w:pStyle w:val="ListParagraph"/>
-        <w:rPr>
-          <w:rFonts w:ascii="Poppins" w:hAnsi="Poppins" w:cs="Poppins"/>
-          <w:sz w:val="20"/>
-          <w:szCs w:val="20"/>
-        </w:rPr>
-      </w:pPr>
+        <w:t xml:space="preserve"> (DELETE</w:t>
+      </w:r>
+      <w:proofErr w:type="gramStart"/>
+      <w:r>
+        <w:rPr>
+          <w:rFonts w:ascii="Poppins" w:hAnsi="Poppins" w:cs="Poppins"/>
+          <w:b/>
+          <w:bCs/>
+          <w:sz w:val="20"/>
+          <w:szCs w:val="20"/>
+        </w:rPr>
+        <w:t>) :</w:t>
+      </w:r>
+      <w:proofErr w:type="gramEnd"/>
+      <w:r>
+        <w:rPr>
+          <w:rFonts w:ascii="Poppins" w:hAnsi="Poppins" w:cs="Poppins"/>
+          <w:b/>
+          <w:bCs/>
+          <w:sz w:val="20"/>
+          <w:szCs w:val="20"/>
+        </w:rPr>
+        <w:t xml:space="preserve"> Delete resource</w:t>
+      </w:r>
+    </w:p>
+    <w:p>
+      <w:pPr>
+        <w:pStyle w:val="ListParagraph"/>
+        <w:rPr>
+          <w:rFonts w:ascii="Poppins" w:hAnsi="Poppins" w:cs="Poppins"/>
+          <w:sz w:val="20"/>
+          <w:szCs w:val="20"/>
+        </w:rPr>
+      </w:pPr>
+      <w:proofErr w:type="spellStart"/>
       <w:r>
         <w:rPr>
           <w:rFonts w:ascii="Poppins" w:hAnsi="Poppins" w:cs="Poppins"/>
@@ -3325,6 +4102,7 @@
         </w:rPr>
         <w:t>resourceId</w:t>
       </w:r>
+      <w:proofErr w:type="spellEnd"/>
       <w:r>
         <w:rPr>
           <w:rFonts w:ascii="Poppins" w:hAnsi="Poppins" w:cs="Poppins"/>
@@ -3451,7 +4229,25 @@
           <w:sz w:val="20"/>
           <w:szCs w:val="20"/>
         </w:rPr>
-        <w:t>    "resourceId": "69410c120d0db2458ad068ce"</w:t>
+        <w:t>    "</w:t>
+      </w:r>
+      <w:proofErr w:type="spellStart"/>
+      <w:r>
+        <w:rPr>
+          <w:rFonts w:ascii="Poppins" w:hAnsi="Poppins" w:cs="Poppins"/>
+          <w:sz w:val="20"/>
+          <w:szCs w:val="20"/>
+        </w:rPr>
+        <w:t>resourceId</w:t>
+      </w:r>
+      <w:proofErr w:type="spellEnd"/>
+      <w:r>
+        <w:rPr>
+          <w:rFonts w:ascii="Poppins" w:hAnsi="Poppins" w:cs="Poppins"/>
+          <w:sz w:val="20"/>
+          <w:szCs w:val="20"/>
+        </w:rPr>
+        <w:t>": "69410c120d0db2458ad068ce"</w:t>
       </w:r>
     </w:p>
     <w:p>
@@ -3528,25 +4324,57 @@
           <w:sz w:val="20"/>
           <w:szCs w:val="20"/>
         </w:rPr>
-        <w:t xml:space="preserve"> (GET) : to view all resources </w:t>
-      </w:r>
-    </w:p>
-    <w:p>
-      <w:pPr>
-        <w:pStyle w:val="ListParagraph"/>
-        <w:rPr>
-          <w:rFonts w:ascii="Poppins" w:hAnsi="Poppins" w:cs="Poppins"/>
-          <w:sz w:val="20"/>
-          <w:szCs w:val="20"/>
-        </w:rPr>
-      </w:pPr>
-      <w:r>
-        <w:rPr>
-          <w:rFonts w:ascii="Poppins" w:hAnsi="Poppins" w:cs="Poppins"/>
-          <w:sz w:val="20"/>
-          <w:szCs w:val="20"/>
-        </w:rPr>
-        <w:t>courseId: fetched through get /courses</w:t>
+        <w:t xml:space="preserve"> (GET</w:t>
+      </w:r>
+      <w:proofErr w:type="gramStart"/>
+      <w:r>
+        <w:rPr>
+          <w:rFonts w:ascii="Poppins" w:hAnsi="Poppins" w:cs="Poppins"/>
+          <w:b/>
+          <w:bCs/>
+          <w:sz w:val="20"/>
+          <w:szCs w:val="20"/>
+        </w:rPr>
+        <w:t>) :</w:t>
+      </w:r>
+      <w:proofErr w:type="gramEnd"/>
+      <w:r>
+        <w:rPr>
+          <w:rFonts w:ascii="Poppins" w:hAnsi="Poppins" w:cs="Poppins"/>
+          <w:b/>
+          <w:bCs/>
+          <w:sz w:val="20"/>
+          <w:szCs w:val="20"/>
+        </w:rPr>
+        <w:t xml:space="preserve"> to view all resources </w:t>
+      </w:r>
+    </w:p>
+    <w:p>
+      <w:pPr>
+        <w:pStyle w:val="ListParagraph"/>
+        <w:rPr>
+          <w:rFonts w:ascii="Poppins" w:hAnsi="Poppins" w:cs="Poppins"/>
+          <w:sz w:val="20"/>
+          <w:szCs w:val="20"/>
+        </w:rPr>
+      </w:pPr>
+      <w:proofErr w:type="spellStart"/>
+      <w:r>
+        <w:rPr>
+          <w:rFonts w:ascii="Poppins" w:hAnsi="Poppins" w:cs="Poppins"/>
+          <w:sz w:val="20"/>
+          <w:szCs w:val="20"/>
+        </w:rPr>
+        <w:t>courseId</w:t>
+      </w:r>
+      <w:proofErr w:type="spellEnd"/>
+      <w:r>
+        <w:rPr>
+          <w:rFonts w:ascii="Poppins" w:hAnsi="Poppins" w:cs="Poppins"/>
+          <w:sz w:val="20"/>
+          <w:szCs w:val="20"/>
+        </w:rPr>
+        <w:t>: fetched through get /courses</w:t>
       </w:r>
     </w:p>
     <w:p>
@@ -3720,25 +4548,61 @@
           <w:sz w:val="20"/>
           <w:szCs w:val="20"/>
         </w:rPr>
-        <w:t>            "fileUrl": "https://example.com/uploads/dbms-unit1.pdf",</w:t>
-      </w:r>
-    </w:p>
-    <w:p>
-      <w:pPr>
-        <w:pStyle w:val="ListParagraph"/>
-        <w:rPr>
-          <w:rFonts w:ascii="Poppins" w:hAnsi="Poppins" w:cs="Poppins"/>
-          <w:sz w:val="20"/>
-          <w:szCs w:val="20"/>
-        </w:rPr>
-      </w:pPr>
-      <w:r>
-        <w:rPr>
-          <w:rFonts w:ascii="Poppins" w:hAnsi="Poppins" w:cs="Poppins"/>
-          <w:sz w:val="20"/>
-          <w:szCs w:val="20"/>
-        </w:rPr>
-        <w:t>            "createdAt": "2025-12-16T07:36:48.402Z"</w:t>
+        <w:t>            "</w:t>
+      </w:r>
+      <w:proofErr w:type="spellStart"/>
+      <w:r>
+        <w:rPr>
+          <w:rFonts w:ascii="Poppins" w:hAnsi="Poppins" w:cs="Poppins"/>
+          <w:sz w:val="20"/>
+          <w:szCs w:val="20"/>
+        </w:rPr>
+        <w:t>fileUrl</w:t>
+      </w:r>
+      <w:proofErr w:type="spellEnd"/>
+      <w:r>
+        <w:rPr>
+          <w:rFonts w:ascii="Poppins" w:hAnsi="Poppins" w:cs="Poppins"/>
+          <w:sz w:val="20"/>
+          <w:szCs w:val="20"/>
+        </w:rPr>
+        <w:t>": "https://example.com/uploads/dbms-unit1.pdf",</w:t>
+      </w:r>
+    </w:p>
+    <w:p>
+      <w:pPr>
+        <w:pStyle w:val="ListParagraph"/>
+        <w:rPr>
+          <w:rFonts w:ascii="Poppins" w:hAnsi="Poppins" w:cs="Poppins"/>
+          <w:sz w:val="20"/>
+          <w:szCs w:val="20"/>
+        </w:rPr>
+      </w:pPr>
+      <w:r>
+        <w:rPr>
+          <w:rFonts w:ascii="Poppins" w:hAnsi="Poppins" w:cs="Poppins"/>
+          <w:sz w:val="20"/>
+          <w:szCs w:val="20"/>
+        </w:rPr>
+        <w:t>            "</w:t>
+      </w:r>
+      <w:proofErr w:type="spellStart"/>
+      <w:r>
+        <w:rPr>
+          <w:rFonts w:ascii="Poppins" w:hAnsi="Poppins" w:cs="Poppins"/>
+          <w:sz w:val="20"/>
+          <w:szCs w:val="20"/>
+        </w:rPr>
+        <w:t>createdAt</w:t>
+      </w:r>
+      <w:proofErr w:type="spellEnd"/>
+      <w:r>
+        <w:rPr>
+          <w:rFonts w:ascii="Poppins" w:hAnsi="Poppins" w:cs="Poppins"/>
+          <w:sz w:val="20"/>
+          <w:szCs w:val="20"/>
+        </w:rPr>
+        <w:t>": "2025-12-16T07:36:48.402Z"</w:t>
       </w:r>
     </w:p>
     <w:p>
@@ -3828,25 +4692,61 @@
           <w:sz w:val="20"/>
           <w:szCs w:val="20"/>
         </w:rPr>
-        <w:t>            "fileUrl": "https://example.com/uploads/dbms-unit1.pdf",</w:t>
-      </w:r>
-    </w:p>
-    <w:p>
-      <w:pPr>
-        <w:pStyle w:val="ListParagraph"/>
-        <w:rPr>
-          <w:rFonts w:ascii="Poppins" w:hAnsi="Poppins" w:cs="Poppins"/>
-          <w:sz w:val="20"/>
-          <w:szCs w:val="20"/>
-        </w:rPr>
-      </w:pPr>
-      <w:r>
-        <w:rPr>
-          <w:rFonts w:ascii="Poppins" w:hAnsi="Poppins" w:cs="Poppins"/>
-          <w:sz w:val="20"/>
-          <w:szCs w:val="20"/>
-        </w:rPr>
-        <w:t>            "createdAt": "2025-12-16T07:36:45.973Z"</w:t>
+        <w:t>            "</w:t>
+      </w:r>
+      <w:proofErr w:type="spellStart"/>
+      <w:r>
+        <w:rPr>
+          <w:rFonts w:ascii="Poppins" w:hAnsi="Poppins" w:cs="Poppins"/>
+          <w:sz w:val="20"/>
+          <w:szCs w:val="20"/>
+        </w:rPr>
+        <w:t>fileUrl</w:t>
+      </w:r>
+      <w:proofErr w:type="spellEnd"/>
+      <w:r>
+        <w:rPr>
+          <w:rFonts w:ascii="Poppins" w:hAnsi="Poppins" w:cs="Poppins"/>
+          <w:sz w:val="20"/>
+          <w:szCs w:val="20"/>
+        </w:rPr>
+        <w:t>": "https://example.com/uploads/dbms-unit1.pdf",</w:t>
+      </w:r>
+    </w:p>
+    <w:p>
+      <w:pPr>
+        <w:pStyle w:val="ListParagraph"/>
+        <w:rPr>
+          <w:rFonts w:ascii="Poppins" w:hAnsi="Poppins" w:cs="Poppins"/>
+          <w:sz w:val="20"/>
+          <w:szCs w:val="20"/>
+        </w:rPr>
+      </w:pPr>
+      <w:r>
+        <w:rPr>
+          <w:rFonts w:ascii="Poppins" w:hAnsi="Poppins" w:cs="Poppins"/>
+          <w:sz w:val="20"/>
+          <w:szCs w:val="20"/>
+        </w:rPr>
+        <w:t>            "</w:t>
+      </w:r>
+      <w:proofErr w:type="spellStart"/>
+      <w:r>
+        <w:rPr>
+          <w:rFonts w:ascii="Poppins" w:hAnsi="Poppins" w:cs="Poppins"/>
+          <w:sz w:val="20"/>
+          <w:szCs w:val="20"/>
+        </w:rPr>
+        <w:t>createdAt</w:t>
+      </w:r>
+      <w:proofErr w:type="spellEnd"/>
+      <w:r>
+        <w:rPr>
+          <w:rFonts w:ascii="Poppins" w:hAnsi="Poppins" w:cs="Poppins"/>
+          <w:sz w:val="20"/>
+          <w:szCs w:val="20"/>
+        </w:rPr>
+        <w:t>": "2025-12-16T07:36:45.973Z"</w:t>
       </w:r>
     </w:p>
     <w:p>
@@ -3936,25 +4836,61 @@
           <w:sz w:val="20"/>
           <w:szCs w:val="20"/>
         </w:rPr>
-        <w:t>            "fileUrl": "https://example.com/uploads/dbms-unit1.pdf",</w:t>
-      </w:r>
-    </w:p>
-    <w:p>
-      <w:pPr>
-        <w:pStyle w:val="ListParagraph"/>
-        <w:rPr>
-          <w:rFonts w:ascii="Poppins" w:hAnsi="Poppins" w:cs="Poppins"/>
-          <w:sz w:val="20"/>
-          <w:szCs w:val="20"/>
-        </w:rPr>
-      </w:pPr>
-      <w:r>
-        <w:rPr>
-          <w:rFonts w:ascii="Poppins" w:hAnsi="Poppins" w:cs="Poppins"/>
-          <w:sz w:val="20"/>
-          <w:szCs w:val="20"/>
-        </w:rPr>
-        <w:t>            "createdAt": "2025-12-16T07:36:41.222Z"</w:t>
+        <w:t>            "</w:t>
+      </w:r>
+      <w:proofErr w:type="spellStart"/>
+      <w:r>
+        <w:rPr>
+          <w:rFonts w:ascii="Poppins" w:hAnsi="Poppins" w:cs="Poppins"/>
+          <w:sz w:val="20"/>
+          <w:szCs w:val="20"/>
+        </w:rPr>
+        <w:t>fileUrl</w:t>
+      </w:r>
+      <w:proofErr w:type="spellEnd"/>
+      <w:r>
+        <w:rPr>
+          <w:rFonts w:ascii="Poppins" w:hAnsi="Poppins" w:cs="Poppins"/>
+          <w:sz w:val="20"/>
+          <w:szCs w:val="20"/>
+        </w:rPr>
+        <w:t>": "https://example.com/uploads/dbms-unit1.pdf",</w:t>
+      </w:r>
+    </w:p>
+    <w:p>
+      <w:pPr>
+        <w:pStyle w:val="ListParagraph"/>
+        <w:rPr>
+          <w:rFonts w:ascii="Poppins" w:hAnsi="Poppins" w:cs="Poppins"/>
+          <w:sz w:val="20"/>
+          <w:szCs w:val="20"/>
+        </w:rPr>
+      </w:pPr>
+      <w:r>
+        <w:rPr>
+          <w:rFonts w:ascii="Poppins" w:hAnsi="Poppins" w:cs="Poppins"/>
+          <w:sz w:val="20"/>
+          <w:szCs w:val="20"/>
+        </w:rPr>
+        <w:t>            "</w:t>
+      </w:r>
+      <w:proofErr w:type="spellStart"/>
+      <w:r>
+        <w:rPr>
+          <w:rFonts w:ascii="Poppins" w:hAnsi="Poppins" w:cs="Poppins"/>
+          <w:sz w:val="20"/>
+          <w:szCs w:val="20"/>
+        </w:rPr>
+        <w:t>createdAt</w:t>
+      </w:r>
+      <w:proofErr w:type="spellEnd"/>
+      <w:r>
+        <w:rPr>
+          <w:rFonts w:ascii="Poppins" w:hAnsi="Poppins" w:cs="Poppins"/>
+          <w:sz w:val="20"/>
+          <w:szCs w:val="20"/>
+        </w:rPr>
+        <w:t>": "2025-12-16T07:36:41.222Z"</w:t>
       </w:r>
     </w:p>
     <w:p>
@@ -4102,8 +5038,9 @@
           <w:sz w:val="20"/>
           <w:szCs w:val="20"/>
         </w:rPr>
-        <w:t xml:space="preserve"> (POST) : Enroll into course</w:t>
-      </w:r>
+        <w:t xml:space="preserve"> (POST</w:t>
+      </w:r>
+      <w:proofErr w:type="gramStart"/>
       <w:r>
         <w:rPr>
           <w:rFonts w:ascii="Poppins" w:hAnsi="Poppins" w:cs="Poppins"/>
@@ -4112,6 +5049,49 @@
           <w:sz w:val="20"/>
           <w:szCs w:val="20"/>
         </w:rPr>
+        <w:t>) :</w:t>
+      </w:r>
+      <w:proofErr w:type="gramEnd"/>
+      <w:r>
+        <w:rPr>
+          <w:rFonts w:ascii="Poppins" w:hAnsi="Poppins" w:cs="Poppins"/>
+          <w:b/>
+          <w:bCs/>
+          <w:sz w:val="20"/>
+          <w:szCs w:val="20"/>
+        </w:rPr>
+        <w:t xml:space="preserve"> </w:t>
+      </w:r>
+      <w:proofErr w:type="spellStart"/>
+      <w:r>
+        <w:rPr>
+          <w:rFonts w:ascii="Poppins" w:hAnsi="Poppins" w:cs="Poppins"/>
+          <w:b/>
+          <w:bCs/>
+          <w:sz w:val="20"/>
+          <w:szCs w:val="20"/>
+        </w:rPr>
+        <w:t>Enroll</w:t>
+      </w:r>
+      <w:proofErr w:type="spellEnd"/>
+      <w:r>
+        <w:rPr>
+          <w:rFonts w:ascii="Poppins" w:hAnsi="Poppins" w:cs="Poppins"/>
+          <w:b/>
+          <w:bCs/>
+          <w:sz w:val="20"/>
+          <w:szCs w:val="20"/>
+        </w:rPr>
+        <w:t xml:space="preserve"> into course</w:t>
+      </w:r>
+      <w:r>
+        <w:rPr>
+          <w:rFonts w:ascii="Poppins" w:hAnsi="Poppins" w:cs="Poppins"/>
+          <w:b/>
+          <w:bCs/>
+          <w:sz w:val="20"/>
+          <w:szCs w:val="20"/>
+        </w:rPr>
         <w:t xml:space="preserve"> based on code</w:t>
       </w:r>
     </w:p>
@@ -4190,7 +5170,25 @@
           <w:sz w:val="20"/>
           <w:szCs w:val="20"/>
         </w:rPr>
-        <w:t>  "code" : "CRS-4ZPYHD"</w:t>
+        <w:t>  "code</w:t>
+      </w:r>
+      <w:proofErr w:type="gramStart"/>
+      <w:r>
+        <w:rPr>
+          <w:rFonts w:ascii="Poppins" w:hAnsi="Poppins" w:cs="Poppins"/>
+          <w:sz w:val="20"/>
+          <w:szCs w:val="20"/>
+        </w:rPr>
+        <w:t>" :</w:t>
+      </w:r>
+      <w:proofErr w:type="gramEnd"/>
+      <w:r>
+        <w:rPr>
+          <w:rFonts w:ascii="Poppins" w:hAnsi="Poppins" w:cs="Poppins"/>
+          <w:sz w:val="20"/>
+          <w:szCs w:val="20"/>
+        </w:rPr>
+        <w:t xml:space="preserve"> "CRS-4ZPYHD"</w:t>
       </w:r>
     </w:p>
     <w:p>
@@ -4454,7 +5452,29 @@
           <w:sz w:val="20"/>
           <w:szCs w:val="20"/>
         </w:rPr>
-        <w:t xml:space="preserve"> (GET) : Get all the joined course</w:t>
+        <w:t xml:space="preserve"> (GET</w:t>
+      </w:r>
+      <w:proofErr w:type="gramStart"/>
+      <w:r>
+        <w:rPr>
+          <w:rFonts w:ascii="Poppins" w:hAnsi="Poppins" w:cs="Poppins"/>
+          <w:b/>
+          <w:bCs/>
+          <w:sz w:val="20"/>
+          <w:szCs w:val="20"/>
+        </w:rPr>
+        <w:t>) :</w:t>
+      </w:r>
+      <w:proofErr w:type="gramEnd"/>
+      <w:r>
+        <w:rPr>
+          <w:rFonts w:ascii="Poppins" w:hAnsi="Poppins" w:cs="Poppins"/>
+          <w:b/>
+          <w:bCs/>
+          <w:sz w:val="20"/>
+          <w:szCs w:val="20"/>
+        </w:rPr>
+        <w:t xml:space="preserve"> Get all the joined course</w:t>
       </w:r>
     </w:p>
     <w:p>
@@ -4675,7 +5695,25 @@
           <w:sz w:val="20"/>
           <w:szCs w:val="20"/>
         </w:rPr>
-        <w:t>            "createdAt": "2025-12-16T09:23:26.347Z"</w:t>
+        <w:t>            "</w:t>
+      </w:r>
+      <w:proofErr w:type="spellStart"/>
+      <w:r>
+        <w:rPr>
+          <w:rFonts w:ascii="Poppins" w:hAnsi="Poppins" w:cs="Poppins"/>
+          <w:sz w:val="20"/>
+          <w:szCs w:val="20"/>
+        </w:rPr>
+        <w:t>createdAt</w:t>
+      </w:r>
+      <w:proofErr w:type="spellEnd"/>
+      <w:r>
+        <w:rPr>
+          <w:rFonts w:ascii="Poppins" w:hAnsi="Poppins" w:cs="Poppins"/>
+          <w:sz w:val="20"/>
+          <w:szCs w:val="20"/>
+        </w:rPr>
+        <w:t>": "2025-12-16T09:23:26.347Z"</w:t>
       </w:r>
     </w:p>
     <w:p>
@@ -4782,7 +5820,29 @@
           <w:sz w:val="20"/>
           <w:szCs w:val="20"/>
         </w:rPr>
-        <w:t xml:space="preserve"> (DELETE) : Delete the course</w:t>
+        <w:t xml:space="preserve"> (DELETE</w:t>
+      </w:r>
+      <w:proofErr w:type="gramStart"/>
+      <w:r>
+        <w:rPr>
+          <w:rFonts w:ascii="Poppins" w:hAnsi="Poppins" w:cs="Poppins"/>
+          <w:b/>
+          <w:bCs/>
+          <w:sz w:val="20"/>
+          <w:szCs w:val="20"/>
+        </w:rPr>
+        <w:t>) :</w:t>
+      </w:r>
+      <w:proofErr w:type="gramEnd"/>
+      <w:r>
+        <w:rPr>
+          <w:rFonts w:ascii="Poppins" w:hAnsi="Poppins" w:cs="Poppins"/>
+          <w:b/>
+          <w:bCs/>
+          <w:sz w:val="20"/>
+          <w:szCs w:val="20"/>
+        </w:rPr>
+        <w:t xml:space="preserve"> Delete the course</w:t>
       </w:r>
     </w:p>
     <w:p>
@@ -4814,13 +5874,23 @@
           <w:szCs w:val="20"/>
         </w:rPr>
       </w:pPr>
-      <w:r>
-        <w:rPr>
-          <w:rFonts w:ascii="Poppins" w:hAnsi="Poppins" w:cs="Poppins"/>
-          <w:sz w:val="20"/>
-          <w:szCs w:val="20"/>
-        </w:rPr>
-        <w:t>courseId: id of the course that you joined</w:t>
+      <w:proofErr w:type="spellStart"/>
+      <w:r>
+        <w:rPr>
+          <w:rFonts w:ascii="Poppins" w:hAnsi="Poppins" w:cs="Poppins"/>
+          <w:sz w:val="20"/>
+          <w:szCs w:val="20"/>
+        </w:rPr>
+        <w:t>courseId</w:t>
+      </w:r>
+      <w:proofErr w:type="spellEnd"/>
+      <w:r>
+        <w:rPr>
+          <w:rFonts w:ascii="Poppins" w:hAnsi="Poppins" w:cs="Poppins"/>
+          <w:sz w:val="20"/>
+          <w:szCs w:val="20"/>
+        </w:rPr>
+        <w:t>: id of the course that you joined</w:t>
       </w:r>
     </w:p>
     <w:p>
@@ -4890,7 +5960,25 @@
           <w:sz w:val="20"/>
           <w:szCs w:val="20"/>
         </w:rPr>
-        <w:t>  "code" : "CRS-UZY41C"</w:t>
+        <w:t>  "code</w:t>
+      </w:r>
+      <w:proofErr w:type="gramStart"/>
+      <w:r>
+        <w:rPr>
+          <w:rFonts w:ascii="Poppins" w:hAnsi="Poppins" w:cs="Poppins"/>
+          <w:sz w:val="20"/>
+          <w:szCs w:val="20"/>
+        </w:rPr>
+        <w:t>" :</w:t>
+      </w:r>
+      <w:proofErr w:type="gramEnd"/>
+      <w:r>
+        <w:rPr>
+          <w:rFonts w:ascii="Poppins" w:hAnsi="Poppins" w:cs="Poppins"/>
+          <w:sz w:val="20"/>
+          <w:szCs w:val="20"/>
+        </w:rPr>
+        <w:t xml:space="preserve"> "CRS-UZY41C"</w:t>
       </w:r>
     </w:p>
     <w:p>
@@ -4998,7 +6086,25 @@
           <w:sz w:val="20"/>
           <w:szCs w:val="20"/>
         </w:rPr>
-        <w:t>    "courseId": "69410e65b599407c53bb5bae"</w:t>
+        <w:t>    "</w:t>
+      </w:r>
+      <w:proofErr w:type="spellStart"/>
+      <w:r>
+        <w:rPr>
+          <w:rFonts w:ascii="Poppins" w:hAnsi="Poppins" w:cs="Poppins"/>
+          <w:sz w:val="20"/>
+          <w:szCs w:val="20"/>
+        </w:rPr>
+        <w:t>courseId</w:t>
+      </w:r>
+      <w:proofErr w:type="spellEnd"/>
+      <w:r>
+        <w:rPr>
+          <w:rFonts w:ascii="Poppins" w:hAnsi="Poppins" w:cs="Poppins"/>
+          <w:sz w:val="20"/>
+          <w:szCs w:val="20"/>
+        </w:rPr>
+        <w:t>": "69410e65b599407c53bb5bae"</w:t>
       </w:r>
     </w:p>
     <w:p>
@@ -5080,8 +6186,9 @@
           <w:sz w:val="20"/>
           <w:szCs w:val="20"/>
         </w:rPr>
-        <w:t xml:space="preserve"> (GET) : </w:t>
-      </w:r>
+        <w:t xml:space="preserve"> (GET</w:t>
+      </w:r>
+      <w:proofErr w:type="gramStart"/>
       <w:r>
         <w:rPr>
           <w:rFonts w:ascii="Poppins" w:hAnsi="Poppins" w:cs="Poppins"/>
@@ -5090,6 +6197,27 @@
           <w:sz w:val="20"/>
           <w:szCs w:val="20"/>
         </w:rPr>
+        <w:t>) :</w:t>
+      </w:r>
+      <w:proofErr w:type="gramEnd"/>
+      <w:r>
+        <w:rPr>
+          <w:rFonts w:ascii="Poppins" w:hAnsi="Poppins" w:cs="Poppins"/>
+          <w:b/>
+          <w:bCs/>
+          <w:sz w:val="20"/>
+          <w:szCs w:val="20"/>
+        </w:rPr>
+        <w:t xml:space="preserve"> </w:t>
+      </w:r>
+      <w:r>
+        <w:rPr>
+          <w:rFonts w:ascii="Poppins" w:hAnsi="Poppins" w:cs="Poppins"/>
+          <w:b/>
+          <w:bCs/>
+          <w:sz w:val="20"/>
+          <w:szCs w:val="20"/>
+        </w:rPr>
         <w:t>See all assigned assignments</w:t>
       </w:r>
     </w:p>
@@ -5122,13 +6250,23 @@
           <w:szCs w:val="20"/>
         </w:rPr>
       </w:pPr>
-      <w:r>
-        <w:rPr>
-          <w:rFonts w:ascii="Poppins" w:hAnsi="Poppins" w:cs="Poppins"/>
-          <w:sz w:val="20"/>
-          <w:szCs w:val="20"/>
-        </w:rPr>
-        <w:t>courseId: id of the joined course</w:t>
+      <w:proofErr w:type="spellStart"/>
+      <w:r>
+        <w:rPr>
+          <w:rFonts w:ascii="Poppins" w:hAnsi="Poppins" w:cs="Poppins"/>
+          <w:sz w:val="20"/>
+          <w:szCs w:val="20"/>
+        </w:rPr>
+        <w:t>courseId</w:t>
+      </w:r>
+      <w:proofErr w:type="spellEnd"/>
+      <w:r>
+        <w:rPr>
+          <w:rFonts w:ascii="Poppins" w:hAnsi="Poppins" w:cs="Poppins"/>
+          <w:sz w:val="20"/>
+          <w:szCs w:val="20"/>
+        </w:rPr>
+        <w:t>: id of the joined course</w:t>
       </w:r>
     </w:p>
     <w:p>
@@ -5312,26 +6450,72 @@
           <w:sz w:val="20"/>
           <w:szCs w:val="20"/>
         </w:rPr>
-        <w:t>            "due_date": "2025-12-17T00:00:00.000Z",</w:t>
-      </w:r>
-    </w:p>
-    <w:p>
-      <w:pPr>
-        <w:pStyle w:val="ListParagraph"/>
-        <w:ind w:left="1080"/>
-        <w:rPr>
-          <w:rFonts w:ascii="Poppins" w:hAnsi="Poppins" w:cs="Poppins"/>
-          <w:sz w:val="20"/>
-          <w:szCs w:val="20"/>
-        </w:rPr>
-      </w:pPr>
-      <w:r>
-        <w:rPr>
-          <w:rFonts w:ascii="Poppins" w:hAnsi="Poppins" w:cs="Poppins"/>
-          <w:sz w:val="20"/>
-          <w:szCs w:val="20"/>
-        </w:rPr>
-        <w:t>            "createdAt": "2025-12-16T09:45:57.616Z"</w:t>
+        <w:t>            "</w:t>
+      </w:r>
+      <w:proofErr w:type="spellStart"/>
+      <w:proofErr w:type="gramStart"/>
+      <w:r>
+        <w:rPr>
+          <w:rFonts w:ascii="Poppins" w:hAnsi="Poppins" w:cs="Poppins"/>
+          <w:sz w:val="20"/>
+          <w:szCs w:val="20"/>
+        </w:rPr>
+        <w:t>due</w:t>
+      </w:r>
+      <w:proofErr w:type="gramEnd"/>
+      <w:r>
+        <w:rPr>
+          <w:rFonts w:ascii="Poppins" w:hAnsi="Poppins" w:cs="Poppins"/>
+          <w:sz w:val="20"/>
+          <w:szCs w:val="20"/>
+        </w:rPr>
+        <w:t>_date</w:t>
+      </w:r>
+      <w:proofErr w:type="spellEnd"/>
+      <w:r>
+        <w:rPr>
+          <w:rFonts w:ascii="Poppins" w:hAnsi="Poppins" w:cs="Poppins"/>
+          <w:sz w:val="20"/>
+          <w:szCs w:val="20"/>
+        </w:rPr>
+        <w:t>": "2025-12-17T00:00:00.000Z",</w:t>
+      </w:r>
+    </w:p>
+    <w:p>
+      <w:pPr>
+        <w:pStyle w:val="ListParagraph"/>
+        <w:ind w:left="1080"/>
+        <w:rPr>
+          <w:rFonts w:ascii="Poppins" w:hAnsi="Poppins" w:cs="Poppins"/>
+          <w:sz w:val="20"/>
+          <w:szCs w:val="20"/>
+        </w:rPr>
+      </w:pPr>
+      <w:r>
+        <w:rPr>
+          <w:rFonts w:ascii="Poppins" w:hAnsi="Poppins" w:cs="Poppins"/>
+          <w:sz w:val="20"/>
+          <w:szCs w:val="20"/>
+        </w:rPr>
+        <w:t>            "</w:t>
+      </w:r>
+      <w:proofErr w:type="spellStart"/>
+      <w:r>
+        <w:rPr>
+          <w:rFonts w:ascii="Poppins" w:hAnsi="Poppins" w:cs="Poppins"/>
+          <w:sz w:val="20"/>
+          <w:szCs w:val="20"/>
+        </w:rPr>
+        <w:t>createdAt</w:t>
+      </w:r>
+      <w:proofErr w:type="spellEnd"/>
+      <w:r>
+        <w:rPr>
+          <w:rFonts w:ascii="Poppins" w:hAnsi="Poppins" w:cs="Poppins"/>
+          <w:sz w:val="20"/>
+          <w:szCs w:val="20"/>
+        </w:rPr>
+        <w:t>": "2025-12-16T09:45:57.616Z"</w:t>
       </w:r>
     </w:p>
     <w:p>
@@ -5445,26 +6629,72 @@
           <w:sz w:val="20"/>
           <w:szCs w:val="20"/>
         </w:rPr>
-        <w:t>            "due_date": "2025-12-17T00:00:00.000Z",</w:t>
-      </w:r>
-    </w:p>
-    <w:p>
-      <w:pPr>
-        <w:pStyle w:val="ListParagraph"/>
-        <w:ind w:left="1080"/>
-        <w:rPr>
-          <w:rFonts w:ascii="Poppins" w:hAnsi="Poppins" w:cs="Poppins"/>
-          <w:sz w:val="20"/>
-          <w:szCs w:val="20"/>
-        </w:rPr>
-      </w:pPr>
-      <w:r>
-        <w:rPr>
-          <w:rFonts w:ascii="Poppins" w:hAnsi="Poppins" w:cs="Poppins"/>
-          <w:sz w:val="20"/>
-          <w:szCs w:val="20"/>
-        </w:rPr>
-        <w:t>            "createdAt": "2025-12-16T09:46:06.690Z"</w:t>
+        <w:t>            "</w:t>
+      </w:r>
+      <w:proofErr w:type="spellStart"/>
+      <w:proofErr w:type="gramStart"/>
+      <w:r>
+        <w:rPr>
+          <w:rFonts w:ascii="Poppins" w:hAnsi="Poppins" w:cs="Poppins"/>
+          <w:sz w:val="20"/>
+          <w:szCs w:val="20"/>
+        </w:rPr>
+        <w:t>due</w:t>
+      </w:r>
+      <w:proofErr w:type="gramEnd"/>
+      <w:r>
+        <w:rPr>
+          <w:rFonts w:ascii="Poppins" w:hAnsi="Poppins" w:cs="Poppins"/>
+          <w:sz w:val="20"/>
+          <w:szCs w:val="20"/>
+        </w:rPr>
+        <w:t>_date</w:t>
+      </w:r>
+      <w:proofErr w:type="spellEnd"/>
+      <w:r>
+        <w:rPr>
+          <w:rFonts w:ascii="Poppins" w:hAnsi="Poppins" w:cs="Poppins"/>
+          <w:sz w:val="20"/>
+          <w:szCs w:val="20"/>
+        </w:rPr>
+        <w:t>": "2025-12-17T00:00:00.000Z",</w:t>
+      </w:r>
+    </w:p>
+    <w:p>
+      <w:pPr>
+        <w:pStyle w:val="ListParagraph"/>
+        <w:ind w:left="1080"/>
+        <w:rPr>
+          <w:rFonts w:ascii="Poppins" w:hAnsi="Poppins" w:cs="Poppins"/>
+          <w:sz w:val="20"/>
+          <w:szCs w:val="20"/>
+        </w:rPr>
+      </w:pPr>
+      <w:r>
+        <w:rPr>
+          <w:rFonts w:ascii="Poppins" w:hAnsi="Poppins" w:cs="Poppins"/>
+          <w:sz w:val="20"/>
+          <w:szCs w:val="20"/>
+        </w:rPr>
+        <w:t>            "</w:t>
+      </w:r>
+      <w:proofErr w:type="spellStart"/>
+      <w:r>
+        <w:rPr>
+          <w:rFonts w:ascii="Poppins" w:hAnsi="Poppins" w:cs="Poppins"/>
+          <w:sz w:val="20"/>
+          <w:szCs w:val="20"/>
+        </w:rPr>
+        <w:t>createdAt</w:t>
+      </w:r>
+      <w:proofErr w:type="spellEnd"/>
+      <w:r>
+        <w:rPr>
+          <w:rFonts w:ascii="Poppins" w:hAnsi="Poppins" w:cs="Poppins"/>
+          <w:sz w:val="20"/>
+          <w:szCs w:val="20"/>
+        </w:rPr>
+        <w:t>": "2025-12-16T09:46:06.690Z"</w:t>
       </w:r>
     </w:p>
     <w:p>
@@ -5578,26 +6808,72 @@
           <w:sz w:val="20"/>
           <w:szCs w:val="20"/>
         </w:rPr>
-        <w:t>            "due_date": "2025-12-17T00:00:00.000Z",</w:t>
-      </w:r>
-    </w:p>
-    <w:p>
-      <w:pPr>
-        <w:pStyle w:val="ListParagraph"/>
-        <w:ind w:left="1080"/>
-        <w:rPr>
-          <w:rFonts w:ascii="Poppins" w:hAnsi="Poppins" w:cs="Poppins"/>
-          <w:sz w:val="20"/>
-          <w:szCs w:val="20"/>
-        </w:rPr>
-      </w:pPr>
-      <w:r>
-        <w:rPr>
-          <w:rFonts w:ascii="Poppins" w:hAnsi="Poppins" w:cs="Poppins"/>
-          <w:sz w:val="20"/>
-          <w:szCs w:val="20"/>
-        </w:rPr>
-        <w:t>            "createdAt": "2025-12-16T09:46:13.084Z"</w:t>
+        <w:t>            "</w:t>
+      </w:r>
+      <w:proofErr w:type="spellStart"/>
+      <w:proofErr w:type="gramStart"/>
+      <w:r>
+        <w:rPr>
+          <w:rFonts w:ascii="Poppins" w:hAnsi="Poppins" w:cs="Poppins"/>
+          <w:sz w:val="20"/>
+          <w:szCs w:val="20"/>
+        </w:rPr>
+        <w:t>due</w:t>
+      </w:r>
+      <w:proofErr w:type="gramEnd"/>
+      <w:r>
+        <w:rPr>
+          <w:rFonts w:ascii="Poppins" w:hAnsi="Poppins" w:cs="Poppins"/>
+          <w:sz w:val="20"/>
+          <w:szCs w:val="20"/>
+        </w:rPr>
+        <w:t>_date</w:t>
+      </w:r>
+      <w:proofErr w:type="spellEnd"/>
+      <w:r>
+        <w:rPr>
+          <w:rFonts w:ascii="Poppins" w:hAnsi="Poppins" w:cs="Poppins"/>
+          <w:sz w:val="20"/>
+          <w:szCs w:val="20"/>
+        </w:rPr>
+        <w:t>": "2025-12-17T00:00:00.000Z",</w:t>
+      </w:r>
+    </w:p>
+    <w:p>
+      <w:pPr>
+        <w:pStyle w:val="ListParagraph"/>
+        <w:ind w:left="1080"/>
+        <w:rPr>
+          <w:rFonts w:ascii="Poppins" w:hAnsi="Poppins" w:cs="Poppins"/>
+          <w:sz w:val="20"/>
+          <w:szCs w:val="20"/>
+        </w:rPr>
+      </w:pPr>
+      <w:r>
+        <w:rPr>
+          <w:rFonts w:ascii="Poppins" w:hAnsi="Poppins" w:cs="Poppins"/>
+          <w:sz w:val="20"/>
+          <w:szCs w:val="20"/>
+        </w:rPr>
+        <w:t>            "</w:t>
+      </w:r>
+      <w:proofErr w:type="spellStart"/>
+      <w:r>
+        <w:rPr>
+          <w:rFonts w:ascii="Poppins" w:hAnsi="Poppins" w:cs="Poppins"/>
+          <w:sz w:val="20"/>
+          <w:szCs w:val="20"/>
+        </w:rPr>
+        <w:t>createdAt</w:t>
+      </w:r>
+      <w:proofErr w:type="spellEnd"/>
+      <w:r>
+        <w:rPr>
+          <w:rFonts w:ascii="Poppins" w:hAnsi="Poppins" w:cs="Poppins"/>
+          <w:sz w:val="20"/>
+          <w:szCs w:val="20"/>
+        </w:rPr>
+        <w:t>": "2025-12-16T09:46:13.084Z"</w:t>
       </w:r>
     </w:p>
     <w:p>
@@ -5704,26 +6980,58 @@
           <w:sz w:val="20"/>
           <w:szCs w:val="20"/>
         </w:rPr>
-        <w:t xml:space="preserve"> (POST) : Upload assignment</w:t>
-      </w:r>
-    </w:p>
-    <w:p>
-      <w:pPr>
-        <w:pStyle w:val="ListParagraph"/>
-        <w:ind w:left="1080"/>
-        <w:rPr>
-          <w:rFonts w:ascii="Poppins" w:hAnsi="Poppins" w:cs="Poppins"/>
-          <w:sz w:val="20"/>
-          <w:szCs w:val="20"/>
-        </w:rPr>
-      </w:pPr>
-      <w:r>
-        <w:rPr>
-          <w:rFonts w:ascii="Poppins" w:hAnsi="Poppins" w:cs="Poppins"/>
-          <w:sz w:val="20"/>
-          <w:szCs w:val="20"/>
-        </w:rPr>
-        <w:t xml:space="preserve">assignmentId: </w:t>
+        <w:t xml:space="preserve"> (POST</w:t>
+      </w:r>
+      <w:proofErr w:type="gramStart"/>
+      <w:r>
+        <w:rPr>
+          <w:rFonts w:ascii="Poppins" w:hAnsi="Poppins" w:cs="Poppins"/>
+          <w:b/>
+          <w:bCs/>
+          <w:sz w:val="20"/>
+          <w:szCs w:val="20"/>
+        </w:rPr>
+        <w:t>) :</w:t>
+      </w:r>
+      <w:proofErr w:type="gramEnd"/>
+      <w:r>
+        <w:rPr>
+          <w:rFonts w:ascii="Poppins" w:hAnsi="Poppins" w:cs="Poppins"/>
+          <w:b/>
+          <w:bCs/>
+          <w:sz w:val="20"/>
+          <w:szCs w:val="20"/>
+        </w:rPr>
+        <w:t xml:space="preserve"> Upload assignment</w:t>
+      </w:r>
+    </w:p>
+    <w:p>
+      <w:pPr>
+        <w:pStyle w:val="ListParagraph"/>
+        <w:ind w:left="1080"/>
+        <w:rPr>
+          <w:rFonts w:ascii="Poppins" w:hAnsi="Poppins" w:cs="Poppins"/>
+          <w:sz w:val="20"/>
+          <w:szCs w:val="20"/>
+        </w:rPr>
+      </w:pPr>
+      <w:proofErr w:type="spellStart"/>
+      <w:r>
+        <w:rPr>
+          <w:rFonts w:ascii="Poppins" w:hAnsi="Poppins" w:cs="Poppins"/>
+          <w:sz w:val="20"/>
+          <w:szCs w:val="20"/>
+        </w:rPr>
+        <w:t>assignmentId</w:t>
+      </w:r>
+      <w:proofErr w:type="spellEnd"/>
+      <w:r>
+        <w:rPr>
+          <w:rFonts w:ascii="Poppins" w:hAnsi="Poppins" w:cs="Poppins"/>
+          <w:sz w:val="20"/>
+          <w:szCs w:val="20"/>
+        </w:rPr>
+        <w:t xml:space="preserve">: </w:t>
       </w:r>
       <w:r>
         <w:rPr>
@@ -5820,7 +7128,25 @@
           <w:sz w:val="20"/>
           <w:szCs w:val="20"/>
         </w:rPr>
-        <w:t>  "submissionFile": "https://example.com/uploads/er-diagram-assignment.pdf"</w:t>
+        <w:t>  "</w:t>
+      </w:r>
+      <w:proofErr w:type="spellStart"/>
+      <w:r>
+        <w:rPr>
+          <w:rFonts w:ascii="Poppins" w:hAnsi="Poppins" w:cs="Poppins"/>
+          <w:sz w:val="20"/>
+          <w:szCs w:val="20"/>
+        </w:rPr>
+        <w:t>submissionFile</w:t>
+      </w:r>
+      <w:proofErr w:type="spellEnd"/>
+      <w:r>
+        <w:rPr>
+          <w:rFonts w:ascii="Poppins" w:hAnsi="Poppins" w:cs="Poppins"/>
+          <w:sz w:val="20"/>
+          <w:szCs w:val="20"/>
+        </w:rPr>
+        <w:t>": "https://example.com/uploads/er-diagram-assignment.pdf"</w:t>
       </w:r>
     </w:p>
     <w:p>
@@ -5959,45 +7285,99 @@
           <w:sz w:val="20"/>
           <w:szCs w:val="20"/>
         </w:rPr>
-        <w:t>        "studentId": "6940ff63c6e193c9a69c008d",</w:t>
-      </w:r>
-    </w:p>
-    <w:p>
-      <w:pPr>
-        <w:pStyle w:val="ListParagraph"/>
-        <w:ind w:left="1080"/>
-        <w:rPr>
-          <w:rFonts w:ascii="Poppins" w:hAnsi="Poppins" w:cs="Poppins"/>
-          <w:sz w:val="20"/>
-          <w:szCs w:val="20"/>
-        </w:rPr>
-      </w:pPr>
-      <w:r>
-        <w:rPr>
-          <w:rFonts w:ascii="Poppins" w:hAnsi="Poppins" w:cs="Poppins"/>
-          <w:sz w:val="20"/>
-          <w:szCs w:val="20"/>
-        </w:rPr>
-        <w:t>        "assignmentId": "69412a55f95ef5f7950df601",</w:t>
-      </w:r>
-    </w:p>
-    <w:p>
-      <w:pPr>
-        <w:pStyle w:val="ListParagraph"/>
-        <w:ind w:left="1080"/>
-        <w:rPr>
-          <w:rFonts w:ascii="Poppins" w:hAnsi="Poppins" w:cs="Poppins"/>
-          <w:sz w:val="20"/>
-          <w:szCs w:val="20"/>
-        </w:rPr>
-      </w:pPr>
-      <w:r>
-        <w:rPr>
-          <w:rFonts w:ascii="Poppins" w:hAnsi="Poppins" w:cs="Poppins"/>
-          <w:sz w:val="20"/>
-          <w:szCs w:val="20"/>
-        </w:rPr>
-        <w:t>        "submissionFile": "https://example.com/uploads/er-diagram-assignment.pdf",</w:t>
+        <w:t>        "</w:t>
+      </w:r>
+      <w:proofErr w:type="spellStart"/>
+      <w:r>
+        <w:rPr>
+          <w:rFonts w:ascii="Poppins" w:hAnsi="Poppins" w:cs="Poppins"/>
+          <w:sz w:val="20"/>
+          <w:szCs w:val="20"/>
+        </w:rPr>
+        <w:t>studentId</w:t>
+      </w:r>
+      <w:proofErr w:type="spellEnd"/>
+      <w:r>
+        <w:rPr>
+          <w:rFonts w:ascii="Poppins" w:hAnsi="Poppins" w:cs="Poppins"/>
+          <w:sz w:val="20"/>
+          <w:szCs w:val="20"/>
+        </w:rPr>
+        <w:t>": "6940ff63c6e193c9a69c008d",</w:t>
+      </w:r>
+    </w:p>
+    <w:p>
+      <w:pPr>
+        <w:pStyle w:val="ListParagraph"/>
+        <w:ind w:left="1080"/>
+        <w:rPr>
+          <w:rFonts w:ascii="Poppins" w:hAnsi="Poppins" w:cs="Poppins"/>
+          <w:sz w:val="20"/>
+          <w:szCs w:val="20"/>
+        </w:rPr>
+      </w:pPr>
+      <w:r>
+        <w:rPr>
+          <w:rFonts w:ascii="Poppins" w:hAnsi="Poppins" w:cs="Poppins"/>
+          <w:sz w:val="20"/>
+          <w:szCs w:val="20"/>
+        </w:rPr>
+        <w:t>        "</w:t>
+      </w:r>
+      <w:proofErr w:type="spellStart"/>
+      <w:r>
+        <w:rPr>
+          <w:rFonts w:ascii="Poppins" w:hAnsi="Poppins" w:cs="Poppins"/>
+          <w:sz w:val="20"/>
+          <w:szCs w:val="20"/>
+        </w:rPr>
+        <w:t>assignmentId</w:t>
+      </w:r>
+      <w:proofErr w:type="spellEnd"/>
+      <w:r>
+        <w:rPr>
+          <w:rFonts w:ascii="Poppins" w:hAnsi="Poppins" w:cs="Poppins"/>
+          <w:sz w:val="20"/>
+          <w:szCs w:val="20"/>
+        </w:rPr>
+        <w:t>": "69412a55f95ef5f7950df601",</w:t>
+      </w:r>
+    </w:p>
+    <w:p>
+      <w:pPr>
+        <w:pStyle w:val="ListParagraph"/>
+        <w:ind w:left="1080"/>
+        <w:rPr>
+          <w:rFonts w:ascii="Poppins" w:hAnsi="Poppins" w:cs="Poppins"/>
+          <w:sz w:val="20"/>
+          <w:szCs w:val="20"/>
+        </w:rPr>
+      </w:pPr>
+      <w:r>
+        <w:rPr>
+          <w:rFonts w:ascii="Poppins" w:hAnsi="Poppins" w:cs="Poppins"/>
+          <w:sz w:val="20"/>
+          <w:szCs w:val="20"/>
+        </w:rPr>
+        <w:t>        "</w:t>
+      </w:r>
+      <w:proofErr w:type="spellStart"/>
+      <w:r>
+        <w:rPr>
+          <w:rFonts w:ascii="Poppins" w:hAnsi="Poppins" w:cs="Poppins"/>
+          <w:sz w:val="20"/>
+          <w:szCs w:val="20"/>
+        </w:rPr>
+        <w:t>submissionFile</w:t>
+      </w:r>
+      <w:proofErr w:type="spellEnd"/>
+      <w:r>
+        <w:rPr>
+          <w:rFonts w:ascii="Poppins" w:hAnsi="Poppins" w:cs="Poppins"/>
+          <w:sz w:val="20"/>
+          <w:szCs w:val="20"/>
+        </w:rPr>
+        <w:t>": "https://example.com/uploads/er-diagram-assignment.pdf",</w:t>
       </w:r>
     </w:p>
     <w:p>
@@ -6035,7 +7415,25 @@
           <w:sz w:val="20"/>
           <w:szCs w:val="20"/>
         </w:rPr>
-        <w:t>        "submittedAt": "2025-12-16T09:56:08.351Z",</w:t>
+        <w:t>        "</w:t>
+      </w:r>
+      <w:proofErr w:type="spellStart"/>
+      <w:r>
+        <w:rPr>
+          <w:rFonts w:ascii="Poppins" w:hAnsi="Poppins" w:cs="Poppins"/>
+          <w:sz w:val="20"/>
+          <w:szCs w:val="20"/>
+        </w:rPr>
+        <w:t>submittedAt</w:t>
+      </w:r>
+      <w:proofErr w:type="spellEnd"/>
+      <w:r>
+        <w:rPr>
+          <w:rFonts w:ascii="Poppins" w:hAnsi="Poppins" w:cs="Poppins"/>
+          <w:sz w:val="20"/>
+          <w:szCs w:val="20"/>
+        </w:rPr>
+        <w:t>": "2025-12-16T09:56:08.351Z",</w:t>
       </w:r>
     </w:p>
     <w:p>
@@ -6142,7 +7540,29 @@
           <w:sz w:val="20"/>
           <w:szCs w:val="20"/>
         </w:rPr>
-        <w:t xml:space="preserve"> (GET) : View resources</w:t>
+        <w:t xml:space="preserve"> (GET</w:t>
+      </w:r>
+      <w:proofErr w:type="gramStart"/>
+      <w:r>
+        <w:rPr>
+          <w:rFonts w:ascii="Poppins" w:hAnsi="Poppins" w:cs="Poppins"/>
+          <w:b/>
+          <w:bCs/>
+          <w:sz w:val="20"/>
+          <w:szCs w:val="20"/>
+        </w:rPr>
+        <w:t>) :</w:t>
+      </w:r>
+      <w:proofErr w:type="gramEnd"/>
+      <w:r>
+        <w:rPr>
+          <w:rFonts w:ascii="Poppins" w:hAnsi="Poppins" w:cs="Poppins"/>
+          <w:b/>
+          <w:bCs/>
+          <w:sz w:val="20"/>
+          <w:szCs w:val="20"/>
+        </w:rPr>
+        <w:t xml:space="preserve"> View resources</w:t>
       </w:r>
     </w:p>
     <w:p>
@@ -6251,6 +7671,1025 @@
           <w:szCs w:val="20"/>
         </w:rPr>
         <w:t>    "resources": []</w:t>
+      </w:r>
+    </w:p>
+    <w:p>
+      <w:pPr>
+        <w:pStyle w:val="ListParagraph"/>
+        <w:ind w:left="1080"/>
+        <w:rPr>
+          <w:rFonts w:ascii="Poppins" w:hAnsi="Poppins" w:cs="Poppins"/>
+          <w:sz w:val="20"/>
+          <w:szCs w:val="20"/>
+        </w:rPr>
+      </w:pPr>
+      <w:r>
+        <w:rPr>
+          <w:rFonts w:ascii="Poppins" w:hAnsi="Poppins" w:cs="Poppins"/>
+          <w:sz w:val="20"/>
+          <w:szCs w:val="20"/>
+        </w:rPr>
+        <w:t>}</w:t>
+      </w:r>
+    </w:p>
+    <w:p>
+      <w:pPr>
+        <w:pStyle w:val="ListParagraph"/>
+        <w:ind w:left="1080"/>
+        <w:rPr>
+          <w:rFonts w:ascii="Poppins" w:hAnsi="Poppins" w:cs="Poppins"/>
+          <w:sz w:val="20"/>
+          <w:szCs w:val="20"/>
+        </w:rPr>
+      </w:pPr>
+    </w:p>
+    <w:p>
+      <w:pPr>
+        <w:pStyle w:val="ListParagraph"/>
+        <w:numPr>
+          <w:ilvl w:val="0"/>
+          <w:numId w:val="4"/>
+        </w:numPr>
+        <w:rPr>
+          <w:rFonts w:ascii="Poppins" w:hAnsi="Poppins" w:cs="Poppins"/>
+          <w:sz w:val="20"/>
+          <w:szCs w:val="20"/>
+        </w:rPr>
+      </w:pPr>
+      <w:hyperlink r:id="rId18" w:history="1">
+        <w:r>
+          <w:rPr>
+            <w:rStyle w:val="Hyperlink"/>
+            <w:rFonts w:ascii="Poppins" w:hAnsi="Poppins" w:cs="Poppins"/>
+            <w:b/>
+            <w:bCs/>
+            <w:sz w:val="20"/>
+            <w:szCs w:val="20"/>
+          </w:rPr>
+          <w:t>http://localhost:3000/api/teacher/courses/6941250ed7b054c6e337aa0b/students/submissions</w:t>
+        </w:r>
+      </w:hyperlink>
+      <w:r>
+        <w:rPr>
+          <w:rFonts w:ascii="Poppins" w:hAnsi="Poppins" w:cs="Poppins"/>
+          <w:b/>
+          <w:bCs/>
+          <w:sz w:val="20"/>
+          <w:szCs w:val="20"/>
+        </w:rPr>
+        <w:t xml:space="preserve"> (GET</w:t>
+      </w:r>
+      <w:proofErr w:type="gramStart"/>
+      <w:r>
+        <w:rPr>
+          <w:rFonts w:ascii="Poppins" w:hAnsi="Poppins" w:cs="Poppins"/>
+          <w:b/>
+          <w:bCs/>
+          <w:sz w:val="20"/>
+          <w:szCs w:val="20"/>
+        </w:rPr>
+        <w:t>) :</w:t>
+      </w:r>
+      <w:proofErr w:type="gramEnd"/>
+      <w:r>
+        <w:rPr>
+          <w:rFonts w:ascii="Poppins" w:hAnsi="Poppins" w:cs="Poppins"/>
+          <w:b/>
+          <w:bCs/>
+          <w:sz w:val="20"/>
+          <w:szCs w:val="20"/>
+        </w:rPr>
+        <w:t xml:space="preserve"> Get all the necessary information that is needed for the assignment </w:t>
+      </w:r>
+    </w:p>
+    <w:p>
+      <w:pPr>
+        <w:pStyle w:val="ListParagraph"/>
+        <w:ind w:firstLine="360"/>
+        <w:rPr>
+          <w:rFonts w:ascii="Poppins" w:hAnsi="Poppins" w:cs="Poppins"/>
+          <w:sz w:val="20"/>
+          <w:szCs w:val="20"/>
+        </w:rPr>
+      </w:pPr>
+      <w:r>
+        <w:rPr>
+          <w:rFonts w:ascii="Poppins" w:hAnsi="Poppins" w:cs="Poppins"/>
+          <w:sz w:val="20"/>
+          <w:szCs w:val="20"/>
+        </w:rPr>
+        <w:t>Authorization: Bearer &lt;token&gt;</w:t>
+      </w:r>
+    </w:p>
+    <w:p>
+      <w:pPr>
+        <w:pStyle w:val="ListParagraph"/>
+        <w:ind w:left="1080"/>
+        <w:rPr>
+          <w:rFonts w:ascii="Poppins" w:hAnsi="Poppins" w:cs="Poppins"/>
+          <w:sz w:val="20"/>
+          <w:szCs w:val="20"/>
+        </w:rPr>
+      </w:pPr>
+      <w:r>
+        <w:rPr>
+          <w:rFonts w:ascii="Poppins" w:hAnsi="Poppins" w:cs="Poppins"/>
+          <w:sz w:val="20"/>
+          <w:szCs w:val="20"/>
+        </w:rPr>
+        <w:t>no body</w:t>
+      </w:r>
+    </w:p>
+    <w:p>
+      <w:pPr>
+        <w:pStyle w:val="ListParagraph"/>
+        <w:ind w:left="1080"/>
+        <w:rPr>
+          <w:rFonts w:ascii="Poppins" w:hAnsi="Poppins" w:cs="Poppins"/>
+          <w:sz w:val="20"/>
+          <w:szCs w:val="20"/>
+        </w:rPr>
+      </w:pPr>
+    </w:p>
+    <w:p>
+      <w:pPr>
+        <w:pStyle w:val="ListParagraph"/>
+        <w:ind w:left="1080"/>
+        <w:rPr>
+          <w:rFonts w:ascii="Poppins" w:hAnsi="Poppins" w:cs="Poppins"/>
+          <w:sz w:val="20"/>
+          <w:szCs w:val="20"/>
+          <w:u w:val="single"/>
+        </w:rPr>
+      </w:pPr>
+      <w:r>
+        <w:rPr>
+          <w:rFonts w:ascii="Poppins" w:hAnsi="Poppins" w:cs="Poppins"/>
+          <w:sz w:val="20"/>
+          <w:szCs w:val="20"/>
+          <w:u w:val="single"/>
+        </w:rPr>
+        <w:t>output</w:t>
+      </w:r>
+    </w:p>
+    <w:p>
+      <w:pPr>
+        <w:pStyle w:val="ListParagraph"/>
+        <w:ind w:left="1080"/>
+        <w:rPr>
+          <w:rFonts w:ascii="Poppins" w:hAnsi="Poppins" w:cs="Poppins"/>
+          <w:sz w:val="20"/>
+          <w:szCs w:val="20"/>
+        </w:rPr>
+      </w:pPr>
+      <w:r>
+        <w:rPr>
+          <w:rFonts w:ascii="Poppins" w:hAnsi="Poppins" w:cs="Poppins"/>
+          <w:sz w:val="20"/>
+          <w:szCs w:val="20"/>
+        </w:rPr>
+        <w:t>{</w:t>
+      </w:r>
+    </w:p>
+    <w:p>
+      <w:pPr>
+        <w:pStyle w:val="ListParagraph"/>
+        <w:ind w:left="1080"/>
+        <w:rPr>
+          <w:rFonts w:ascii="Poppins" w:hAnsi="Poppins" w:cs="Poppins"/>
+          <w:sz w:val="20"/>
+          <w:szCs w:val="20"/>
+        </w:rPr>
+      </w:pPr>
+      <w:r>
+        <w:rPr>
+          <w:rFonts w:ascii="Poppins" w:hAnsi="Poppins" w:cs="Poppins"/>
+          <w:sz w:val="20"/>
+          <w:szCs w:val="20"/>
+        </w:rPr>
+        <w:t>    "course": {</w:t>
+      </w:r>
+    </w:p>
+    <w:p>
+      <w:pPr>
+        <w:pStyle w:val="ListParagraph"/>
+        <w:ind w:left="1080"/>
+        <w:rPr>
+          <w:rFonts w:ascii="Poppins" w:hAnsi="Poppins" w:cs="Poppins"/>
+          <w:sz w:val="20"/>
+          <w:szCs w:val="20"/>
+        </w:rPr>
+      </w:pPr>
+      <w:r>
+        <w:rPr>
+          <w:rFonts w:ascii="Poppins" w:hAnsi="Poppins" w:cs="Poppins"/>
+          <w:sz w:val="20"/>
+          <w:szCs w:val="20"/>
+        </w:rPr>
+        <w:t>        "id": "6941250ed7b054c6e337aa0b",</w:t>
+      </w:r>
+    </w:p>
+    <w:p>
+      <w:pPr>
+        <w:pStyle w:val="ListParagraph"/>
+        <w:ind w:left="1080"/>
+        <w:rPr>
+          <w:rFonts w:ascii="Poppins" w:hAnsi="Poppins" w:cs="Poppins"/>
+          <w:sz w:val="20"/>
+          <w:szCs w:val="20"/>
+        </w:rPr>
+      </w:pPr>
+      <w:r>
+        <w:rPr>
+          <w:rFonts w:ascii="Poppins" w:hAnsi="Poppins" w:cs="Poppins"/>
+          <w:sz w:val="20"/>
+          <w:szCs w:val="20"/>
+        </w:rPr>
+        <w:t>        "name": "Maths",</w:t>
+      </w:r>
+    </w:p>
+    <w:p>
+      <w:pPr>
+        <w:pStyle w:val="ListParagraph"/>
+        <w:ind w:left="1080"/>
+        <w:rPr>
+          <w:rFonts w:ascii="Poppins" w:hAnsi="Poppins" w:cs="Poppins"/>
+          <w:sz w:val="20"/>
+          <w:szCs w:val="20"/>
+        </w:rPr>
+      </w:pPr>
+      <w:r>
+        <w:rPr>
+          <w:rFonts w:ascii="Poppins" w:hAnsi="Poppins" w:cs="Poppins"/>
+          <w:sz w:val="20"/>
+          <w:szCs w:val="20"/>
+        </w:rPr>
+        <w:t>        "code": "CRS-UZY41C"</w:t>
+      </w:r>
+    </w:p>
+    <w:p>
+      <w:pPr>
+        <w:pStyle w:val="ListParagraph"/>
+        <w:ind w:left="1080"/>
+        <w:rPr>
+          <w:rFonts w:ascii="Poppins" w:hAnsi="Poppins" w:cs="Poppins"/>
+          <w:sz w:val="20"/>
+          <w:szCs w:val="20"/>
+        </w:rPr>
+      </w:pPr>
+      <w:r>
+        <w:rPr>
+          <w:rFonts w:ascii="Poppins" w:hAnsi="Poppins" w:cs="Poppins"/>
+          <w:sz w:val="20"/>
+          <w:szCs w:val="20"/>
+        </w:rPr>
+        <w:t>    },</w:t>
+      </w:r>
+    </w:p>
+    <w:p>
+      <w:pPr>
+        <w:pStyle w:val="ListParagraph"/>
+        <w:ind w:left="1080"/>
+        <w:rPr>
+          <w:rFonts w:ascii="Poppins" w:hAnsi="Poppins" w:cs="Poppins"/>
+          <w:sz w:val="20"/>
+          <w:szCs w:val="20"/>
+        </w:rPr>
+      </w:pPr>
+      <w:r>
+        <w:rPr>
+          <w:rFonts w:ascii="Poppins" w:hAnsi="Poppins" w:cs="Poppins"/>
+          <w:sz w:val="20"/>
+          <w:szCs w:val="20"/>
+        </w:rPr>
+        <w:t>    "assignments": [</w:t>
+      </w:r>
+    </w:p>
+    <w:p>
+      <w:pPr>
+        <w:pStyle w:val="ListParagraph"/>
+        <w:ind w:left="1080"/>
+        <w:rPr>
+          <w:rFonts w:ascii="Poppins" w:hAnsi="Poppins" w:cs="Poppins"/>
+          <w:sz w:val="20"/>
+          <w:szCs w:val="20"/>
+        </w:rPr>
+      </w:pPr>
+      <w:r>
+        <w:rPr>
+          <w:rFonts w:ascii="Poppins" w:hAnsi="Poppins" w:cs="Poppins"/>
+          <w:sz w:val="20"/>
+          <w:szCs w:val="20"/>
+        </w:rPr>
+        <w:t>        {</w:t>
+      </w:r>
+    </w:p>
+    <w:p>
+      <w:pPr>
+        <w:pStyle w:val="ListParagraph"/>
+        <w:ind w:left="1080"/>
+        <w:rPr>
+          <w:rFonts w:ascii="Poppins" w:hAnsi="Poppins" w:cs="Poppins"/>
+          <w:sz w:val="20"/>
+          <w:szCs w:val="20"/>
+        </w:rPr>
+      </w:pPr>
+      <w:r>
+        <w:rPr>
+          <w:rFonts w:ascii="Poppins" w:hAnsi="Poppins" w:cs="Poppins"/>
+          <w:sz w:val="20"/>
+          <w:szCs w:val="20"/>
+        </w:rPr>
+        <w:t>            "_id": "69412a55f95ef5f7950df601",</w:t>
+      </w:r>
+    </w:p>
+    <w:p>
+      <w:pPr>
+        <w:pStyle w:val="ListParagraph"/>
+        <w:ind w:left="1080"/>
+        <w:rPr>
+          <w:rFonts w:ascii="Poppins" w:hAnsi="Poppins" w:cs="Poppins"/>
+          <w:sz w:val="20"/>
+          <w:szCs w:val="20"/>
+        </w:rPr>
+      </w:pPr>
+      <w:r>
+        <w:rPr>
+          <w:rFonts w:ascii="Poppins" w:hAnsi="Poppins" w:cs="Poppins"/>
+          <w:sz w:val="20"/>
+          <w:szCs w:val="20"/>
+        </w:rPr>
+        <w:t>            "title": "1",</w:t>
+      </w:r>
+    </w:p>
+    <w:p>
+      <w:pPr>
+        <w:pStyle w:val="ListParagraph"/>
+        <w:ind w:left="1080"/>
+        <w:rPr>
+          <w:rFonts w:ascii="Poppins" w:hAnsi="Poppins" w:cs="Poppins"/>
+          <w:sz w:val="20"/>
+          <w:szCs w:val="20"/>
+        </w:rPr>
+      </w:pPr>
+      <w:r>
+        <w:rPr>
+          <w:rFonts w:ascii="Poppins" w:hAnsi="Poppins" w:cs="Poppins"/>
+          <w:sz w:val="20"/>
+          <w:szCs w:val="20"/>
+        </w:rPr>
+        <w:t>            "</w:t>
+      </w:r>
+      <w:proofErr w:type="spellStart"/>
+      <w:proofErr w:type="gramStart"/>
+      <w:r>
+        <w:rPr>
+          <w:rFonts w:ascii="Poppins" w:hAnsi="Poppins" w:cs="Poppins"/>
+          <w:sz w:val="20"/>
+          <w:szCs w:val="20"/>
+        </w:rPr>
+        <w:t>due</w:t>
+      </w:r>
+      <w:proofErr w:type="gramEnd"/>
+      <w:r>
+        <w:rPr>
+          <w:rFonts w:ascii="Poppins" w:hAnsi="Poppins" w:cs="Poppins"/>
+          <w:sz w:val="20"/>
+          <w:szCs w:val="20"/>
+        </w:rPr>
+        <w:t>_date</w:t>
+      </w:r>
+      <w:proofErr w:type="spellEnd"/>
+      <w:r>
+        <w:rPr>
+          <w:rFonts w:ascii="Poppins" w:hAnsi="Poppins" w:cs="Poppins"/>
+          <w:sz w:val="20"/>
+          <w:szCs w:val="20"/>
+        </w:rPr>
+        <w:t>": "2025-12-17T00:00:00.000Z"</w:t>
+      </w:r>
+    </w:p>
+    <w:p>
+      <w:pPr>
+        <w:pStyle w:val="ListParagraph"/>
+        <w:ind w:left="1080"/>
+        <w:rPr>
+          <w:rFonts w:ascii="Poppins" w:hAnsi="Poppins" w:cs="Poppins"/>
+          <w:sz w:val="20"/>
+          <w:szCs w:val="20"/>
+        </w:rPr>
+      </w:pPr>
+      <w:r>
+        <w:rPr>
+          <w:rFonts w:ascii="Poppins" w:hAnsi="Poppins" w:cs="Poppins"/>
+          <w:sz w:val="20"/>
+          <w:szCs w:val="20"/>
+        </w:rPr>
+        <w:lastRenderedPageBreak/>
+        <w:t>        },</w:t>
+      </w:r>
+    </w:p>
+    <w:p>
+      <w:pPr>
+        <w:pStyle w:val="ListParagraph"/>
+        <w:ind w:left="1080"/>
+        <w:rPr>
+          <w:rFonts w:ascii="Poppins" w:hAnsi="Poppins" w:cs="Poppins"/>
+          <w:sz w:val="20"/>
+          <w:szCs w:val="20"/>
+        </w:rPr>
+      </w:pPr>
+      <w:r>
+        <w:rPr>
+          <w:rFonts w:ascii="Poppins" w:hAnsi="Poppins" w:cs="Poppins"/>
+          <w:sz w:val="20"/>
+          <w:szCs w:val="20"/>
+        </w:rPr>
+        <w:t>        {</w:t>
+      </w:r>
+    </w:p>
+    <w:p>
+      <w:pPr>
+        <w:pStyle w:val="ListParagraph"/>
+        <w:ind w:left="1080"/>
+        <w:rPr>
+          <w:rFonts w:ascii="Poppins" w:hAnsi="Poppins" w:cs="Poppins"/>
+          <w:sz w:val="20"/>
+          <w:szCs w:val="20"/>
+        </w:rPr>
+      </w:pPr>
+      <w:r>
+        <w:rPr>
+          <w:rFonts w:ascii="Poppins" w:hAnsi="Poppins" w:cs="Poppins"/>
+          <w:sz w:val="20"/>
+          <w:szCs w:val="20"/>
+        </w:rPr>
+        <w:t>            "_id": "69412a5ef95ef5f7950df607",</w:t>
+      </w:r>
+    </w:p>
+    <w:p>
+      <w:pPr>
+        <w:pStyle w:val="ListParagraph"/>
+        <w:ind w:left="1080"/>
+        <w:rPr>
+          <w:rFonts w:ascii="Poppins" w:hAnsi="Poppins" w:cs="Poppins"/>
+          <w:sz w:val="20"/>
+          <w:szCs w:val="20"/>
+        </w:rPr>
+      </w:pPr>
+      <w:r>
+        <w:rPr>
+          <w:rFonts w:ascii="Poppins" w:hAnsi="Poppins" w:cs="Poppins"/>
+          <w:sz w:val="20"/>
+          <w:szCs w:val="20"/>
+        </w:rPr>
+        <w:t>            "title": "2",</w:t>
+      </w:r>
+    </w:p>
+    <w:p>
+      <w:pPr>
+        <w:pStyle w:val="ListParagraph"/>
+        <w:ind w:left="1080"/>
+        <w:rPr>
+          <w:rFonts w:ascii="Poppins" w:hAnsi="Poppins" w:cs="Poppins"/>
+          <w:sz w:val="20"/>
+          <w:szCs w:val="20"/>
+        </w:rPr>
+      </w:pPr>
+      <w:r>
+        <w:rPr>
+          <w:rFonts w:ascii="Poppins" w:hAnsi="Poppins" w:cs="Poppins"/>
+          <w:sz w:val="20"/>
+          <w:szCs w:val="20"/>
+        </w:rPr>
+        <w:t>            "</w:t>
+      </w:r>
+      <w:proofErr w:type="spellStart"/>
+      <w:proofErr w:type="gramStart"/>
+      <w:r>
+        <w:rPr>
+          <w:rFonts w:ascii="Poppins" w:hAnsi="Poppins" w:cs="Poppins"/>
+          <w:sz w:val="20"/>
+          <w:szCs w:val="20"/>
+        </w:rPr>
+        <w:t>due</w:t>
+      </w:r>
+      <w:proofErr w:type="gramEnd"/>
+      <w:r>
+        <w:rPr>
+          <w:rFonts w:ascii="Poppins" w:hAnsi="Poppins" w:cs="Poppins"/>
+          <w:sz w:val="20"/>
+          <w:szCs w:val="20"/>
+        </w:rPr>
+        <w:t>_date</w:t>
+      </w:r>
+      <w:proofErr w:type="spellEnd"/>
+      <w:r>
+        <w:rPr>
+          <w:rFonts w:ascii="Poppins" w:hAnsi="Poppins" w:cs="Poppins"/>
+          <w:sz w:val="20"/>
+          <w:szCs w:val="20"/>
+        </w:rPr>
+        <w:t>": "2025-12-17T00:00:00.000Z"</w:t>
+      </w:r>
+    </w:p>
+    <w:p>
+      <w:pPr>
+        <w:pStyle w:val="ListParagraph"/>
+        <w:ind w:left="1080"/>
+        <w:rPr>
+          <w:rFonts w:ascii="Poppins" w:hAnsi="Poppins" w:cs="Poppins"/>
+          <w:sz w:val="20"/>
+          <w:szCs w:val="20"/>
+        </w:rPr>
+      </w:pPr>
+      <w:r>
+        <w:rPr>
+          <w:rFonts w:ascii="Poppins" w:hAnsi="Poppins" w:cs="Poppins"/>
+          <w:sz w:val="20"/>
+          <w:szCs w:val="20"/>
+        </w:rPr>
+        <w:t>        },</w:t>
+      </w:r>
+    </w:p>
+    <w:p>
+      <w:pPr>
+        <w:pStyle w:val="ListParagraph"/>
+        <w:ind w:left="1080"/>
+        <w:rPr>
+          <w:rFonts w:ascii="Poppins" w:hAnsi="Poppins" w:cs="Poppins"/>
+          <w:sz w:val="20"/>
+          <w:szCs w:val="20"/>
+        </w:rPr>
+      </w:pPr>
+      <w:r>
+        <w:rPr>
+          <w:rFonts w:ascii="Poppins" w:hAnsi="Poppins" w:cs="Poppins"/>
+          <w:sz w:val="20"/>
+          <w:szCs w:val="20"/>
+        </w:rPr>
+        <w:t>        {</w:t>
+      </w:r>
+    </w:p>
+    <w:p>
+      <w:pPr>
+        <w:pStyle w:val="ListParagraph"/>
+        <w:ind w:left="1080"/>
+        <w:rPr>
+          <w:rFonts w:ascii="Poppins" w:hAnsi="Poppins" w:cs="Poppins"/>
+          <w:sz w:val="20"/>
+          <w:szCs w:val="20"/>
+        </w:rPr>
+      </w:pPr>
+      <w:r>
+        <w:rPr>
+          <w:rFonts w:ascii="Poppins" w:hAnsi="Poppins" w:cs="Poppins"/>
+          <w:sz w:val="20"/>
+          <w:szCs w:val="20"/>
+        </w:rPr>
+        <w:t>            "_id": "69412a65f95ef5f7950df60d",</w:t>
+      </w:r>
+    </w:p>
+    <w:p>
+      <w:pPr>
+        <w:pStyle w:val="ListParagraph"/>
+        <w:ind w:left="1080"/>
+        <w:rPr>
+          <w:rFonts w:ascii="Poppins" w:hAnsi="Poppins" w:cs="Poppins"/>
+          <w:sz w:val="20"/>
+          <w:szCs w:val="20"/>
+        </w:rPr>
+      </w:pPr>
+      <w:r>
+        <w:rPr>
+          <w:rFonts w:ascii="Poppins" w:hAnsi="Poppins" w:cs="Poppins"/>
+          <w:sz w:val="20"/>
+          <w:szCs w:val="20"/>
+        </w:rPr>
+        <w:t>            "title": "3",</w:t>
+      </w:r>
+    </w:p>
+    <w:p>
+      <w:pPr>
+        <w:pStyle w:val="ListParagraph"/>
+        <w:ind w:left="1080"/>
+        <w:rPr>
+          <w:rFonts w:ascii="Poppins" w:hAnsi="Poppins" w:cs="Poppins"/>
+          <w:sz w:val="20"/>
+          <w:szCs w:val="20"/>
+        </w:rPr>
+      </w:pPr>
+      <w:r>
+        <w:rPr>
+          <w:rFonts w:ascii="Poppins" w:hAnsi="Poppins" w:cs="Poppins"/>
+          <w:sz w:val="20"/>
+          <w:szCs w:val="20"/>
+        </w:rPr>
+        <w:t>            "</w:t>
+      </w:r>
+      <w:proofErr w:type="spellStart"/>
+      <w:proofErr w:type="gramStart"/>
+      <w:r>
+        <w:rPr>
+          <w:rFonts w:ascii="Poppins" w:hAnsi="Poppins" w:cs="Poppins"/>
+          <w:sz w:val="20"/>
+          <w:szCs w:val="20"/>
+        </w:rPr>
+        <w:t>due</w:t>
+      </w:r>
+      <w:proofErr w:type="gramEnd"/>
+      <w:r>
+        <w:rPr>
+          <w:rFonts w:ascii="Poppins" w:hAnsi="Poppins" w:cs="Poppins"/>
+          <w:sz w:val="20"/>
+          <w:szCs w:val="20"/>
+        </w:rPr>
+        <w:t>_date</w:t>
+      </w:r>
+      <w:proofErr w:type="spellEnd"/>
+      <w:r>
+        <w:rPr>
+          <w:rFonts w:ascii="Poppins" w:hAnsi="Poppins" w:cs="Poppins"/>
+          <w:sz w:val="20"/>
+          <w:szCs w:val="20"/>
+        </w:rPr>
+        <w:t>": "2025-12-17T00:00:00.000Z"</w:t>
+      </w:r>
+    </w:p>
+    <w:p>
+      <w:pPr>
+        <w:pStyle w:val="ListParagraph"/>
+        <w:ind w:left="1080"/>
+        <w:rPr>
+          <w:rFonts w:ascii="Poppins" w:hAnsi="Poppins" w:cs="Poppins"/>
+          <w:sz w:val="20"/>
+          <w:szCs w:val="20"/>
+        </w:rPr>
+      </w:pPr>
+      <w:r>
+        <w:rPr>
+          <w:rFonts w:ascii="Poppins" w:hAnsi="Poppins" w:cs="Poppins"/>
+          <w:sz w:val="20"/>
+          <w:szCs w:val="20"/>
+        </w:rPr>
+        <w:t>        }</w:t>
+      </w:r>
+    </w:p>
+    <w:p>
+      <w:pPr>
+        <w:pStyle w:val="ListParagraph"/>
+        <w:ind w:left="1080"/>
+        <w:rPr>
+          <w:rFonts w:ascii="Poppins" w:hAnsi="Poppins" w:cs="Poppins"/>
+          <w:sz w:val="20"/>
+          <w:szCs w:val="20"/>
+        </w:rPr>
+      </w:pPr>
+      <w:r>
+        <w:rPr>
+          <w:rFonts w:ascii="Poppins" w:hAnsi="Poppins" w:cs="Poppins"/>
+          <w:sz w:val="20"/>
+          <w:szCs w:val="20"/>
+        </w:rPr>
+        <w:t>    ],</w:t>
+      </w:r>
+    </w:p>
+    <w:p>
+      <w:pPr>
+        <w:pStyle w:val="ListParagraph"/>
+        <w:ind w:left="1080"/>
+        <w:rPr>
+          <w:rFonts w:ascii="Poppins" w:hAnsi="Poppins" w:cs="Poppins"/>
+          <w:sz w:val="20"/>
+          <w:szCs w:val="20"/>
+        </w:rPr>
+      </w:pPr>
+      <w:r>
+        <w:rPr>
+          <w:rFonts w:ascii="Poppins" w:hAnsi="Poppins" w:cs="Poppins"/>
+          <w:sz w:val="20"/>
+          <w:szCs w:val="20"/>
+        </w:rPr>
+        <w:t>    "students": [</w:t>
+      </w:r>
+    </w:p>
+    <w:p>
+      <w:pPr>
+        <w:pStyle w:val="ListParagraph"/>
+        <w:ind w:left="1080"/>
+        <w:rPr>
+          <w:rFonts w:ascii="Poppins" w:hAnsi="Poppins" w:cs="Poppins"/>
+          <w:sz w:val="20"/>
+          <w:szCs w:val="20"/>
+        </w:rPr>
+      </w:pPr>
+      <w:r>
+        <w:rPr>
+          <w:rFonts w:ascii="Poppins" w:hAnsi="Poppins" w:cs="Poppins"/>
+          <w:sz w:val="20"/>
+          <w:szCs w:val="20"/>
+        </w:rPr>
+        <w:t>        {</w:t>
+      </w:r>
+    </w:p>
+    <w:p>
+      <w:pPr>
+        <w:pStyle w:val="ListParagraph"/>
+        <w:ind w:left="1080"/>
+        <w:rPr>
+          <w:rFonts w:ascii="Poppins" w:hAnsi="Poppins" w:cs="Poppins"/>
+          <w:sz w:val="20"/>
+          <w:szCs w:val="20"/>
+        </w:rPr>
+      </w:pPr>
+      <w:r>
+        <w:rPr>
+          <w:rFonts w:ascii="Poppins" w:hAnsi="Poppins" w:cs="Poppins"/>
+          <w:sz w:val="20"/>
+          <w:szCs w:val="20"/>
+        </w:rPr>
+        <w:t>            "</w:t>
+      </w:r>
+      <w:proofErr w:type="spellStart"/>
+      <w:r>
+        <w:rPr>
+          <w:rFonts w:ascii="Poppins" w:hAnsi="Poppins" w:cs="Poppins"/>
+          <w:sz w:val="20"/>
+          <w:szCs w:val="20"/>
+        </w:rPr>
+        <w:t>studentId</w:t>
+      </w:r>
+      <w:proofErr w:type="spellEnd"/>
+      <w:r>
+        <w:rPr>
+          <w:rFonts w:ascii="Poppins" w:hAnsi="Poppins" w:cs="Poppins"/>
+          <w:sz w:val="20"/>
+          <w:szCs w:val="20"/>
+        </w:rPr>
+        <w:t>": "6940ff63c6e193c9a69c008d",</w:t>
+      </w:r>
+    </w:p>
+    <w:p>
+      <w:pPr>
+        <w:pStyle w:val="ListParagraph"/>
+        <w:ind w:left="1080"/>
+        <w:rPr>
+          <w:rFonts w:ascii="Poppins" w:hAnsi="Poppins" w:cs="Poppins"/>
+          <w:sz w:val="20"/>
+          <w:szCs w:val="20"/>
+        </w:rPr>
+      </w:pPr>
+      <w:r>
+        <w:rPr>
+          <w:rFonts w:ascii="Poppins" w:hAnsi="Poppins" w:cs="Poppins"/>
+          <w:sz w:val="20"/>
+          <w:szCs w:val="20"/>
+        </w:rPr>
+        <w:t>            "name": "Student1",</w:t>
+      </w:r>
+    </w:p>
+    <w:p>
+      <w:pPr>
+        <w:pStyle w:val="ListParagraph"/>
+        <w:ind w:left="1080"/>
+        <w:rPr>
+          <w:rFonts w:ascii="Poppins" w:hAnsi="Poppins" w:cs="Poppins"/>
+          <w:sz w:val="20"/>
+          <w:szCs w:val="20"/>
+        </w:rPr>
+      </w:pPr>
+      <w:r>
+        <w:rPr>
+          <w:rFonts w:ascii="Poppins" w:hAnsi="Poppins" w:cs="Poppins"/>
+          <w:sz w:val="20"/>
+          <w:szCs w:val="20"/>
+        </w:rPr>
+        <w:t>            "submissions": [</w:t>
+      </w:r>
+    </w:p>
+    <w:p>
+      <w:pPr>
+        <w:pStyle w:val="ListParagraph"/>
+        <w:ind w:left="1080"/>
+        <w:rPr>
+          <w:rFonts w:ascii="Poppins" w:hAnsi="Poppins" w:cs="Poppins"/>
+          <w:sz w:val="20"/>
+          <w:szCs w:val="20"/>
+        </w:rPr>
+      </w:pPr>
+      <w:r>
+        <w:rPr>
+          <w:rFonts w:ascii="Poppins" w:hAnsi="Poppins" w:cs="Poppins"/>
+          <w:sz w:val="20"/>
+          <w:szCs w:val="20"/>
+        </w:rPr>
+        <w:t>                {</w:t>
+      </w:r>
+    </w:p>
+    <w:p>
+      <w:pPr>
+        <w:pStyle w:val="ListParagraph"/>
+        <w:ind w:left="1080"/>
+        <w:rPr>
+          <w:rFonts w:ascii="Poppins" w:hAnsi="Poppins" w:cs="Poppins"/>
+          <w:sz w:val="20"/>
+          <w:szCs w:val="20"/>
+        </w:rPr>
+      </w:pPr>
+      <w:r>
+        <w:rPr>
+          <w:rFonts w:ascii="Poppins" w:hAnsi="Poppins" w:cs="Poppins"/>
+          <w:sz w:val="20"/>
+          <w:szCs w:val="20"/>
+        </w:rPr>
+        <w:t>                    "_id": "69412cb88d6d7d8696d5c5d9",</w:t>
+      </w:r>
+    </w:p>
+    <w:p>
+      <w:pPr>
+        <w:pStyle w:val="ListParagraph"/>
+        <w:ind w:left="1080"/>
+        <w:rPr>
+          <w:rFonts w:ascii="Poppins" w:hAnsi="Poppins" w:cs="Poppins"/>
+          <w:sz w:val="20"/>
+          <w:szCs w:val="20"/>
+        </w:rPr>
+      </w:pPr>
+      <w:r>
+        <w:rPr>
+          <w:rFonts w:ascii="Poppins" w:hAnsi="Poppins" w:cs="Poppins"/>
+          <w:sz w:val="20"/>
+          <w:szCs w:val="20"/>
+        </w:rPr>
+        <w:t>                    "</w:t>
+      </w:r>
+      <w:proofErr w:type="spellStart"/>
+      <w:r>
+        <w:rPr>
+          <w:rFonts w:ascii="Poppins" w:hAnsi="Poppins" w:cs="Poppins"/>
+          <w:sz w:val="20"/>
+          <w:szCs w:val="20"/>
+        </w:rPr>
+        <w:t>assignmentId</w:t>
+      </w:r>
+      <w:proofErr w:type="spellEnd"/>
+      <w:r>
+        <w:rPr>
+          <w:rFonts w:ascii="Poppins" w:hAnsi="Poppins" w:cs="Poppins"/>
+          <w:sz w:val="20"/>
+          <w:szCs w:val="20"/>
+        </w:rPr>
+        <w:t>": "69412a55f95ef5f7950df601",</w:t>
+      </w:r>
+    </w:p>
+    <w:p>
+      <w:pPr>
+        <w:pStyle w:val="ListParagraph"/>
+        <w:ind w:left="1080"/>
+        <w:rPr>
+          <w:rFonts w:ascii="Poppins" w:hAnsi="Poppins" w:cs="Poppins"/>
+          <w:sz w:val="20"/>
+          <w:szCs w:val="20"/>
+        </w:rPr>
+      </w:pPr>
+      <w:r>
+        <w:rPr>
+          <w:rFonts w:ascii="Poppins" w:hAnsi="Poppins" w:cs="Poppins"/>
+          <w:sz w:val="20"/>
+          <w:szCs w:val="20"/>
+        </w:rPr>
+        <w:t>                    "</w:t>
+      </w:r>
+      <w:proofErr w:type="spellStart"/>
+      <w:r>
+        <w:rPr>
+          <w:rFonts w:ascii="Poppins" w:hAnsi="Poppins" w:cs="Poppins"/>
+          <w:sz w:val="20"/>
+          <w:szCs w:val="20"/>
+        </w:rPr>
+        <w:t>submissionFile</w:t>
+      </w:r>
+      <w:proofErr w:type="spellEnd"/>
+      <w:r>
+        <w:rPr>
+          <w:rFonts w:ascii="Poppins" w:hAnsi="Poppins" w:cs="Poppins"/>
+          <w:sz w:val="20"/>
+          <w:szCs w:val="20"/>
+        </w:rPr>
+        <w:t>": "https://example.com/uploads/er-diagram-assignment.pdf",</w:t>
+      </w:r>
+    </w:p>
+    <w:p>
+      <w:pPr>
+        <w:pStyle w:val="ListParagraph"/>
+        <w:ind w:left="1080"/>
+        <w:rPr>
+          <w:rFonts w:ascii="Poppins" w:hAnsi="Poppins" w:cs="Poppins"/>
+          <w:sz w:val="20"/>
+          <w:szCs w:val="20"/>
+        </w:rPr>
+      </w:pPr>
+      <w:r>
+        <w:rPr>
+          <w:rFonts w:ascii="Poppins" w:hAnsi="Poppins" w:cs="Poppins"/>
+          <w:sz w:val="20"/>
+          <w:szCs w:val="20"/>
+        </w:rPr>
+        <w:t>                    "</w:t>
+      </w:r>
+      <w:proofErr w:type="spellStart"/>
+      <w:r>
+        <w:rPr>
+          <w:rFonts w:ascii="Poppins" w:hAnsi="Poppins" w:cs="Poppins"/>
+          <w:sz w:val="20"/>
+          <w:szCs w:val="20"/>
+        </w:rPr>
+        <w:t>submittedAt</w:t>
+      </w:r>
+      <w:proofErr w:type="spellEnd"/>
+      <w:r>
+        <w:rPr>
+          <w:rFonts w:ascii="Poppins" w:hAnsi="Poppins" w:cs="Poppins"/>
+          <w:sz w:val="20"/>
+          <w:szCs w:val="20"/>
+        </w:rPr>
+        <w:t>": "2025-12-16T09:56:08.351Z"</w:t>
+      </w:r>
+    </w:p>
+    <w:p>
+      <w:pPr>
+        <w:pStyle w:val="ListParagraph"/>
+        <w:ind w:left="1080"/>
+        <w:rPr>
+          <w:rFonts w:ascii="Poppins" w:hAnsi="Poppins" w:cs="Poppins"/>
+          <w:sz w:val="20"/>
+          <w:szCs w:val="20"/>
+        </w:rPr>
+      </w:pPr>
+      <w:r>
+        <w:rPr>
+          <w:rFonts w:ascii="Poppins" w:hAnsi="Poppins" w:cs="Poppins"/>
+          <w:sz w:val="20"/>
+          <w:szCs w:val="20"/>
+        </w:rPr>
+        <w:t>                }</w:t>
+      </w:r>
+    </w:p>
+    <w:p>
+      <w:pPr>
+        <w:pStyle w:val="ListParagraph"/>
+        <w:ind w:left="1080"/>
+        <w:rPr>
+          <w:rFonts w:ascii="Poppins" w:hAnsi="Poppins" w:cs="Poppins"/>
+          <w:sz w:val="20"/>
+          <w:szCs w:val="20"/>
+        </w:rPr>
+      </w:pPr>
+      <w:r>
+        <w:rPr>
+          <w:rFonts w:ascii="Poppins" w:hAnsi="Poppins" w:cs="Poppins"/>
+          <w:sz w:val="20"/>
+          <w:szCs w:val="20"/>
+        </w:rPr>
+        <w:t>            ]</w:t>
+      </w:r>
+    </w:p>
+    <w:p>
+      <w:pPr>
+        <w:pStyle w:val="ListParagraph"/>
+        <w:ind w:left="1080"/>
+        <w:rPr>
+          <w:rFonts w:ascii="Poppins" w:hAnsi="Poppins" w:cs="Poppins"/>
+          <w:sz w:val="20"/>
+          <w:szCs w:val="20"/>
+        </w:rPr>
+      </w:pPr>
+      <w:r>
+        <w:rPr>
+          <w:rFonts w:ascii="Poppins" w:hAnsi="Poppins" w:cs="Poppins"/>
+          <w:sz w:val="20"/>
+          <w:szCs w:val="20"/>
+        </w:rPr>
+        <w:t>        }</w:t>
+      </w:r>
+    </w:p>
+    <w:p>
+      <w:pPr>
+        <w:pStyle w:val="ListParagraph"/>
+        <w:ind w:left="1080"/>
+        <w:rPr>
+          <w:rFonts w:ascii="Poppins" w:hAnsi="Poppins" w:cs="Poppins"/>
+          <w:sz w:val="20"/>
+          <w:szCs w:val="20"/>
+        </w:rPr>
+      </w:pPr>
+      <w:r>
+        <w:rPr>
+          <w:rFonts w:ascii="Poppins" w:hAnsi="Poppins" w:cs="Poppins"/>
+          <w:sz w:val="20"/>
+          <w:szCs w:val="20"/>
+        </w:rPr>
+        <w:t>    ]</w:t>
       </w:r>
     </w:p>
     <w:p>

</xml_diff>